<commit_message>
all-examples: page numbers for chapters 1-13, 15-17; some .docx fixes to bring in line with PDF
</commit_message>
<xml_diff>
--- a/all-examples/cge01-2Ex.docx
+++ b/all-examples/cge01-2Ex.docx
@@ -58,6 +58,7 @@
         </w:rPr>
         <w:tab/>
       </w:r>
+      <w:proofErr w:type="spellStart"/>
       <w:r>
         <w:rPr>
           <w:rFonts w:ascii="CG Times" w:hAnsi="CG Times" w:cs="CG Times"/>
@@ -65,6 +66,7 @@
         </w:rPr>
         <w:t>i</w:t>
       </w:r>
+      <w:proofErr w:type="spellEnd"/>
       <w:r>
         <w:rPr>
           <w:rFonts w:ascii="CG Times" w:hAnsi="CG Times" w:cs="CG Times"/>
@@ -578,6 +580,7 @@
         </w:rPr>
         <w:tab/>
       </w:r>
+      <w:proofErr w:type="spellStart"/>
       <w:r>
         <w:rPr>
           <w:rFonts w:ascii="CG Times" w:hAnsi="CG Times" w:cs="CG Times"/>
@@ -585,6 +588,7 @@
         </w:rPr>
         <w:t>i</w:t>
       </w:r>
+      <w:proofErr w:type="spellEnd"/>
       <w:r>
         <w:rPr>
           <w:rFonts w:ascii="CG Times" w:hAnsi="CG Times" w:cs="CG Times"/>
@@ -958,6 +962,7 @@
         </w:rPr>
         <w:tab/>
       </w:r>
+      <w:proofErr w:type="spellStart"/>
       <w:r>
         <w:rPr>
           <w:rFonts w:ascii="CG Times" w:hAnsi="CG Times" w:cs="CG Times"/>
@@ -965,6 +970,7 @@
         </w:rPr>
         <w:t>i</w:t>
       </w:r>
+      <w:proofErr w:type="spellEnd"/>
       <w:r>
         <w:rPr>
           <w:rFonts w:ascii="CG Times" w:hAnsi="CG Times" w:cs="CG Times"/>
@@ -980,6 +986,7 @@
         </w:rPr>
         <w:tab/>
       </w:r>
+      <w:proofErr w:type="spellStart"/>
       <w:r>
         <w:rPr>
           <w:rFonts w:ascii="CG Times" w:hAnsi="CG Times" w:cs="CG Times"/>
@@ -989,6 +996,7 @@
         </w:rPr>
         <w:t>marr</w:t>
       </w:r>
+      <w:proofErr w:type="spellEnd"/>
       <w:r>
         <w:rPr>
           <w:rFonts w:ascii="CG Times" w:hAnsi="CG Times" w:cs="CG Times"/>
@@ -996,6 +1004,7 @@
         </w:rPr>
         <w:sym w:font="WP MathA" w:char="F040"/>
       </w:r>
+      <w:proofErr w:type="spellStart"/>
       <w:r>
         <w:rPr>
           <w:rFonts w:ascii="CG Times" w:hAnsi="CG Times" w:cs="CG Times"/>
@@ -1005,6 +1014,7 @@
         </w:rPr>
         <w:t>ing</w:t>
       </w:r>
+      <w:proofErr w:type="spellEnd"/>
       <w:r>
         <w:rPr>
           <w:rFonts w:ascii="CG Times" w:hAnsi="CG Times" w:cs="CG Times"/>
@@ -1028,6 +1038,7 @@
         </w:rPr>
         <w:sym w:font="WP MathA" w:char="F040"/>
       </w:r>
+      <w:proofErr w:type="spellStart"/>
       <w:r>
         <w:rPr>
           <w:rFonts w:ascii="CG Times" w:hAnsi="CG Times" w:cs="CG Times"/>
@@ -1037,6 +1048,7 @@
         </w:rPr>
         <w:t>est</w:t>
       </w:r>
+      <w:proofErr w:type="spellEnd"/>
       <w:r>
         <w:rPr>
           <w:rFonts w:ascii="CG Times" w:hAnsi="CG Times" w:cs="CG Times"/>
@@ -1060,6 +1072,7 @@
         </w:rPr>
         <w:sym w:font="WP MathA" w:char="F040"/>
       </w:r>
+      <w:proofErr w:type="spellStart"/>
       <w:r>
         <w:rPr>
           <w:rFonts w:ascii="CG Times" w:hAnsi="CG Times" w:cs="CG Times"/>
@@ -1069,6 +1082,7 @@
         </w:rPr>
         <w:t>ing</w:t>
       </w:r>
+      <w:proofErr w:type="spellEnd"/>
       <w:r>
         <w:rPr>
           <w:rFonts w:ascii="CG Times" w:hAnsi="CG Times" w:cs="CG Times"/>
@@ -1160,6 +1174,7 @@
         </w:rPr>
         <w:sym w:font="WP MathA" w:char="F040"/>
       </w:r>
+      <w:proofErr w:type="spellStart"/>
       <w:r>
         <w:rPr>
           <w:rFonts w:ascii="CG Times" w:hAnsi="CG Times" w:cs="CG Times"/>
@@ -1169,6 +1184,7 @@
         </w:rPr>
         <w:t>ing</w:t>
       </w:r>
+      <w:proofErr w:type="spellEnd"/>
       <w:r>
         <w:rPr>
           <w:rFonts w:ascii="CG Times" w:hAnsi="CG Times" w:cs="CG Times"/>
@@ -1192,6 +1208,7 @@
         </w:rPr>
         <w:sym w:font="WP MathA" w:char="F040"/>
       </w:r>
+      <w:proofErr w:type="spellStart"/>
       <w:r>
         <w:rPr>
           <w:rFonts w:ascii="CG Times" w:hAnsi="CG Times" w:cs="CG Times"/>
@@ -1201,6 +1218,7 @@
         </w:rPr>
         <w:t>ing</w:t>
       </w:r>
+      <w:proofErr w:type="spellEnd"/>
       <w:r>
         <w:rPr>
           <w:rFonts w:ascii="CG Times" w:hAnsi="CG Times" w:cs="CG Times"/>
@@ -1702,8 +1720,16 @@
           <w:lang w:val="en-AU"/>
         </w:rPr>
         <w:tab/>
+      </w:r>
+      <w:proofErr w:type="spellStart"/>
+      <w:r>
+        <w:rPr>
+          <w:rFonts w:ascii="CG Times" w:hAnsi="CG Times" w:cs="CG Times"/>
+          <w:lang w:val="en-AU"/>
+        </w:rPr>
         <w:t>i</w:t>
       </w:r>
+      <w:proofErr w:type="spellEnd"/>
       <w:r>
         <w:rPr>
           <w:rFonts w:ascii="CG Times" w:hAnsi="CG Times" w:cs="CG Times"/>
@@ -2932,6 +2958,7 @@
         </w:rPr>
         <w:sym w:font="WP Phonetic" w:char="F02B"/>
       </w:r>
+      <w:proofErr w:type="spellStart"/>
       <w:r>
         <w:rPr>
           <w:rFonts w:ascii="CG Times" w:hAnsi="CG Times" w:cs="CG Times"/>
@@ -2958,6 +2985,7 @@
         </w:rPr>
         <w:t>are</w:t>
       </w:r>
+      <w:proofErr w:type="spellEnd"/>
       <w:proofErr w:type="gramEnd"/>
       <w:r>
         <w:rPr>
@@ -3473,8 +3501,16 @@
           <w:lang w:val="en-AU"/>
         </w:rPr>
         <w:tab/>
+      </w:r>
+      <w:proofErr w:type="spellStart"/>
+      <w:r>
+        <w:rPr>
+          <w:rFonts w:ascii="CG Times" w:hAnsi="CG Times" w:cs="CG Times"/>
+          <w:lang w:val="en-AU"/>
+        </w:rPr>
         <w:t>i</w:t>
       </w:r>
+      <w:proofErr w:type="spellEnd"/>
       <w:r>
         <w:rPr>
           <w:rFonts w:ascii="CG Times" w:hAnsi="CG Times" w:cs="CG Times"/>
@@ -3695,8 +3731,16 @@
           <w:lang w:val="en-AU"/>
         </w:rPr>
         <w:tab/>
+      </w:r>
+      <w:proofErr w:type="spellStart"/>
+      <w:r>
+        <w:rPr>
+          <w:rFonts w:ascii="CG Times" w:hAnsi="CG Times" w:cs="CG Times"/>
+          <w:lang w:val="en-AU"/>
+        </w:rPr>
         <w:t>a</w:t>
       </w:r>
+      <w:proofErr w:type="spellEnd"/>
       <w:r>
         <w:rPr>
           <w:rFonts w:ascii="CG Times" w:hAnsi="CG Times" w:cs="CG Times"/>
@@ -4195,8 +4239,16 @@
           <w:lang w:val="en-AU"/>
         </w:rPr>
         <w:tab/>
+      </w:r>
+      <w:proofErr w:type="spellStart"/>
+      <w:r>
+        <w:rPr>
+          <w:rFonts w:ascii="CG Times" w:hAnsi="CG Times" w:cs="CG Times"/>
+          <w:lang w:val="en-AU"/>
+        </w:rPr>
         <w:t>a</w:t>
       </w:r>
+      <w:proofErr w:type="spellEnd"/>
       <w:r>
         <w:rPr>
           <w:rFonts w:ascii="CG Times" w:hAnsi="CG Times" w:cs="CG Times"/>
@@ -7272,6 +7324,7 @@
         </w:rPr>
         <w:sym w:font="WP Phonetic" w:char="F02F"/>
       </w:r>
+      <w:proofErr w:type="spellStart"/>
       <w:r>
         <w:rPr>
           <w:rFonts w:ascii="Times New Roman" w:hAnsi="Times New Roman"/>
@@ -7279,6 +7332,7 @@
         </w:rPr>
         <w:t>σ</w:t>
       </w:r>
+      <w:proofErr w:type="spellEnd"/>
       <w:r>
         <w:rPr>
           <w:rFonts w:ascii="CG Times" w:hAnsi="CG Times" w:cs="CG Times"/>
@@ -7436,6 +7490,7 @@
         </w:rPr>
         <w:tab/>
       </w:r>
+      <w:proofErr w:type="spellStart"/>
       <w:r>
         <w:rPr>
           <w:rFonts w:ascii="CG Times" w:hAnsi="CG Times" w:cs="CG Times"/>
@@ -7443,6 +7498,7 @@
         </w:rPr>
         <w:t>i</w:t>
       </w:r>
+      <w:proofErr w:type="spellEnd"/>
       <w:r>
         <w:rPr>
           <w:rFonts w:ascii="CG Times" w:hAnsi="CG Times" w:cs="CG Times"/>
@@ -8632,6 +8688,7 @@
         </w:rPr>
         <w:tab/>
       </w:r>
+      <w:proofErr w:type="spellStart"/>
       <w:r>
         <w:rPr>
           <w:rFonts w:ascii="CG Times" w:hAnsi="CG Times" w:cs="CG Times"/>
@@ -8641,6 +8698,7 @@
         </w:rPr>
         <w:t>i</w:t>
       </w:r>
+      <w:proofErr w:type="spellEnd"/>
       <w:r>
         <w:rPr>
           <w:rFonts w:ascii="CG Times" w:hAnsi="CG Times" w:cs="CG Times"/>
@@ -8682,7 +8740,51 @@
           <w:szCs w:val="20"/>
           <w:lang w:val="en-AU"/>
         </w:rPr>
-        <w:t xml:space="preserve"> a storm damaged the roof.</w:t>
+        <w:t xml:space="preserve"> a </w:t>
+      </w:r>
+      <w:r>
+        <w:rPr>
+          <w:rFonts w:ascii="CG Times" w:hAnsi="CG Times" w:cs="CG Times"/>
+          <w:i/>
+          <w:iCs/>
+          <w:sz w:val="20"/>
+          <w:szCs w:val="20"/>
+          <w:lang w:val="en-AU"/>
+        </w:rPr>
+        <w:t xml:space="preserve">bird hit </w:t>
+      </w:r>
+      <w:r>
+        <w:rPr>
+          <w:rFonts w:ascii="CG Times" w:hAnsi="CG Times" w:cs="CG Times"/>
+          <w:i/>
+          <w:iCs/>
+          <w:sz w:val="20"/>
+          <w:szCs w:val="20"/>
+          <w:lang w:val="en-AU"/>
+        </w:rPr>
+        <w:t xml:space="preserve">the </w:t>
+      </w:r>
+      <w:r>
+        <w:rPr>
+          <w:rFonts w:ascii="CG Times" w:hAnsi="CG Times" w:cs="CG Times"/>
+          <w:i/>
+          <w:iCs/>
+          <w:sz w:val="20"/>
+          <w:szCs w:val="20"/>
+          <w:lang w:val="en-AU"/>
+        </w:rPr>
+        <w:t>car</w:t>
+      </w:r>
+      <w:r>
+        <w:rPr>
+          <w:rFonts w:ascii="CG Times" w:hAnsi="CG Times" w:cs="CG Times"/>
+          <w:i/>
+          <w:iCs/>
+          <w:sz w:val="20"/>
+          <w:szCs w:val="20"/>
+          <w:lang w:val="en-AU"/>
+        </w:rPr>
+        <w:t>.</w:t>
       </w:r>
       <w:r>
         <w:rPr>
@@ -8703,7 +8805,51 @@
           <w:szCs w:val="20"/>
           <w:lang w:val="en-AU"/>
         </w:rPr>
-        <w:t>An apparently storm damaged the roof.</w:t>
+        <w:t xml:space="preserve">An apparently </w:t>
+      </w:r>
+      <w:r>
+        <w:rPr>
+          <w:rFonts w:ascii="CG Times" w:hAnsi="CG Times" w:cs="CG Times"/>
+          <w:i/>
+          <w:iCs/>
+          <w:sz w:val="20"/>
+          <w:szCs w:val="20"/>
+          <w:lang w:val="en-AU"/>
+        </w:rPr>
+        <w:t xml:space="preserve">bird hit </w:t>
+      </w:r>
+      <w:r>
+        <w:rPr>
+          <w:rFonts w:ascii="CG Times" w:hAnsi="CG Times" w:cs="CG Times"/>
+          <w:i/>
+          <w:iCs/>
+          <w:sz w:val="20"/>
+          <w:szCs w:val="20"/>
+          <w:lang w:val="en-AU"/>
+        </w:rPr>
+        <w:t xml:space="preserve">the </w:t>
+      </w:r>
+      <w:r>
+        <w:rPr>
+          <w:rFonts w:ascii="CG Times" w:hAnsi="CG Times" w:cs="CG Times"/>
+          <w:i/>
+          <w:iCs/>
+          <w:sz w:val="20"/>
+          <w:szCs w:val="20"/>
+          <w:lang w:val="en-AU"/>
+        </w:rPr>
+        <w:t>car</w:t>
+      </w:r>
+      <w:r>
+        <w:rPr>
+          <w:rFonts w:ascii="CG Times" w:hAnsi="CG Times" w:cs="CG Times"/>
+          <w:i/>
+          <w:iCs/>
+          <w:sz w:val="20"/>
+          <w:szCs w:val="20"/>
+          <w:lang w:val="en-AU"/>
+        </w:rPr>
+        <w:t>.</w:t>
       </w:r>
     </w:p>
     <w:p>
@@ -8774,7 +8920,73 @@
           <w:szCs w:val="20"/>
           <w:lang w:val="en-AU"/>
         </w:rPr>
-        <w:t>A storm apparently damaged the roof.</w:t>
+        <w:t xml:space="preserve">A </w:t>
+      </w:r>
+      <w:r>
+        <w:rPr>
+          <w:rFonts w:ascii="CG Times" w:hAnsi="CG Times" w:cs="CG Times"/>
+          <w:i/>
+          <w:iCs/>
+          <w:sz w:val="20"/>
+          <w:szCs w:val="20"/>
+          <w:lang w:val="en-AU"/>
+        </w:rPr>
+        <w:t xml:space="preserve">bird </w:t>
+      </w:r>
+      <w:r>
+        <w:rPr>
+          <w:rFonts w:ascii="CG Times" w:hAnsi="CG Times" w:cs="CG Times"/>
+          <w:i/>
+          <w:iCs/>
+          <w:sz w:val="20"/>
+          <w:szCs w:val="20"/>
+          <w:lang w:val="en-AU"/>
+        </w:rPr>
+        <w:t xml:space="preserve">apparently </w:t>
+      </w:r>
+      <w:r>
+        <w:rPr>
+          <w:rFonts w:ascii="CG Times" w:hAnsi="CG Times" w:cs="CG Times"/>
+          <w:i/>
+          <w:iCs/>
+          <w:sz w:val="20"/>
+          <w:szCs w:val="20"/>
+          <w:lang w:val="en-AU"/>
+        </w:rPr>
+        <w:t xml:space="preserve">hit </w:t>
+      </w:r>
+      <w:r>
+        <w:rPr>
+          <w:rFonts w:ascii="CG Times" w:hAnsi="CG Times" w:cs="CG Times"/>
+          <w:i/>
+          <w:iCs/>
+          <w:sz w:val="20"/>
+          <w:szCs w:val="20"/>
+          <w:lang w:val="en-AU"/>
+        </w:rPr>
+        <w:t xml:space="preserve">the </w:t>
+      </w:r>
+      <w:r>
+        <w:rPr>
+          <w:rFonts w:ascii="CG Times" w:hAnsi="CG Times" w:cs="CG Times"/>
+          <w:i/>
+          <w:iCs/>
+          <w:sz w:val="20"/>
+          <w:szCs w:val="20"/>
+          <w:lang w:val="en-AU"/>
+        </w:rPr>
+        <w:t>car</w:t>
+      </w:r>
+      <w:r>
+        <w:rPr>
+          <w:rFonts w:ascii="CG Times" w:hAnsi="CG Times" w:cs="CG Times"/>
+          <w:i/>
+          <w:iCs/>
+          <w:sz w:val="20"/>
+          <w:szCs w:val="20"/>
+          <w:lang w:val="en-AU"/>
+        </w:rPr>
+        <w:t>.</w:t>
       </w:r>
       <w:r>
         <w:rPr>
@@ -8795,7 +9007,73 @@
           <w:szCs w:val="20"/>
           <w:lang w:val="en-AU"/>
         </w:rPr>
-        <w:t>A storm damaged apparently the roof.</w:t>
+        <w:t xml:space="preserve">A </w:t>
+      </w:r>
+      <w:r>
+        <w:rPr>
+          <w:rFonts w:ascii="CG Times" w:hAnsi="CG Times" w:cs="CG Times"/>
+          <w:i/>
+          <w:iCs/>
+          <w:sz w:val="20"/>
+          <w:szCs w:val="20"/>
+          <w:lang w:val="en-AU"/>
+        </w:rPr>
+        <w:t>bird</w:t>
+      </w:r>
+      <w:r>
+        <w:rPr>
+          <w:rFonts w:ascii="CG Times" w:hAnsi="CG Times" w:cs="CG Times"/>
+          <w:i/>
+          <w:iCs/>
+          <w:sz w:val="20"/>
+          <w:szCs w:val="20"/>
+          <w:lang w:val="en-AU"/>
+        </w:rPr>
+        <w:t xml:space="preserve"> </w:t>
+      </w:r>
+      <w:r>
+        <w:rPr>
+          <w:rFonts w:ascii="CG Times" w:hAnsi="CG Times" w:cs="CG Times"/>
+          <w:i/>
+          <w:iCs/>
+          <w:sz w:val="20"/>
+          <w:szCs w:val="20"/>
+          <w:lang w:val="en-AU"/>
+        </w:rPr>
+        <w:t xml:space="preserve">hit </w:t>
+      </w:r>
+      <w:r>
+        <w:rPr>
+          <w:rFonts w:ascii="CG Times" w:hAnsi="CG Times" w:cs="CG Times"/>
+          <w:i/>
+          <w:iCs/>
+          <w:sz w:val="20"/>
+          <w:szCs w:val="20"/>
+          <w:lang w:val="en-AU"/>
+        </w:rPr>
+        <w:t xml:space="preserve">apparently the </w:t>
+      </w:r>
+      <w:r>
+        <w:rPr>
+          <w:rFonts w:ascii="CG Times" w:hAnsi="CG Times" w:cs="CG Times"/>
+          <w:i/>
+          <w:iCs/>
+          <w:sz w:val="20"/>
+          <w:szCs w:val="20"/>
+          <w:lang w:val="en-AU"/>
+        </w:rPr>
+        <w:t>car</w:t>
+      </w:r>
+      <w:r>
+        <w:rPr>
+          <w:rFonts w:ascii="CG Times" w:hAnsi="CG Times" w:cs="CG Times"/>
+          <w:i/>
+          <w:iCs/>
+          <w:sz w:val="20"/>
+          <w:szCs w:val="20"/>
+          <w:lang w:val="en-AU"/>
+        </w:rPr>
+        <w:t>.</w:t>
       </w:r>
     </w:p>
     <w:p>
@@ -8866,7 +9144,51 @@
           <w:szCs w:val="20"/>
           <w:lang w:val="en-AU"/>
         </w:rPr>
-        <w:t>A storm damaged the roof, apparently.</w:t>
+        <w:t xml:space="preserve">A </w:t>
+      </w:r>
+      <w:r>
+        <w:rPr>
+          <w:rFonts w:ascii="CG Times" w:hAnsi="CG Times" w:cs="CG Times"/>
+          <w:i/>
+          <w:iCs/>
+          <w:sz w:val="20"/>
+          <w:szCs w:val="20"/>
+          <w:lang w:val="en-AU"/>
+        </w:rPr>
+        <w:t xml:space="preserve">bird hit </w:t>
+      </w:r>
+      <w:r>
+        <w:rPr>
+          <w:rFonts w:ascii="CG Times" w:hAnsi="CG Times" w:cs="CG Times"/>
+          <w:i/>
+          <w:iCs/>
+          <w:sz w:val="20"/>
+          <w:szCs w:val="20"/>
+          <w:lang w:val="en-AU"/>
+        </w:rPr>
+        <w:t xml:space="preserve">the </w:t>
+      </w:r>
+      <w:r>
+        <w:rPr>
+          <w:rFonts w:ascii="CG Times" w:hAnsi="CG Times" w:cs="CG Times"/>
+          <w:i/>
+          <w:iCs/>
+          <w:sz w:val="20"/>
+          <w:szCs w:val="20"/>
+          <w:lang w:val="en-AU"/>
+        </w:rPr>
+        <w:t>car</w:t>
+      </w:r>
+      <w:r>
+        <w:rPr>
+          <w:rFonts w:ascii="CG Times" w:hAnsi="CG Times" w:cs="CG Times"/>
+          <w:i/>
+          <w:iCs/>
+          <w:sz w:val="20"/>
+          <w:szCs w:val="20"/>
+          <w:lang w:val="en-AU"/>
+        </w:rPr>
+        <w:t>, apparently.</w:t>
       </w:r>
       <w:r>
         <w:rPr>
@@ -8887,7 +9209,51 @@
           <w:szCs w:val="20"/>
           <w:lang w:val="en-AU"/>
         </w:rPr>
-        <w:t>A storm damaged the apparently roof.</w:t>
+        <w:t xml:space="preserve">A </w:t>
+      </w:r>
+      <w:r>
+        <w:rPr>
+          <w:rFonts w:ascii="CG Times" w:hAnsi="CG Times" w:cs="CG Times"/>
+          <w:i/>
+          <w:iCs/>
+          <w:sz w:val="20"/>
+          <w:szCs w:val="20"/>
+          <w:lang w:val="en-AU"/>
+        </w:rPr>
+        <w:t xml:space="preserve">bird hit </w:t>
+      </w:r>
+      <w:r>
+        <w:rPr>
+          <w:rFonts w:ascii="CG Times" w:hAnsi="CG Times" w:cs="CG Times"/>
+          <w:i/>
+          <w:iCs/>
+          <w:sz w:val="20"/>
+          <w:szCs w:val="20"/>
+          <w:lang w:val="en-AU"/>
+        </w:rPr>
+        <w:t xml:space="preserve">the apparently </w:t>
+      </w:r>
+      <w:r>
+        <w:rPr>
+          <w:rFonts w:ascii="CG Times" w:hAnsi="CG Times" w:cs="CG Times"/>
+          <w:i/>
+          <w:iCs/>
+          <w:sz w:val="20"/>
+          <w:szCs w:val="20"/>
+          <w:lang w:val="en-AU"/>
+        </w:rPr>
+        <w:t>car</w:t>
+      </w:r>
+      <w:r>
+        <w:rPr>
+          <w:rFonts w:ascii="CG Times" w:hAnsi="CG Times" w:cs="CG Times"/>
+          <w:i/>
+          <w:iCs/>
+          <w:sz w:val="20"/>
+          <w:szCs w:val="20"/>
+          <w:lang w:val="en-AU"/>
+        </w:rPr>
+        <w:t>.</w:t>
       </w:r>
     </w:p>
     <w:p>
@@ -9014,6 +9380,7 @@
         </w:rPr>
         <w:tab/>
       </w:r>
+      <w:proofErr w:type="spellStart"/>
       <w:r>
         <w:rPr>
           <w:rFonts w:ascii="CG Times" w:hAnsi="CG Times" w:cs="CG Times"/>
@@ -9021,6 +9388,7 @@
         </w:rPr>
         <w:t>i</w:t>
       </w:r>
+      <w:proofErr w:type="spellEnd"/>
       <w:r>
         <w:rPr>
           <w:rFonts w:ascii="CG Times" w:hAnsi="CG Times" w:cs="CG Times"/>
@@ -9799,6 +10167,7 @@
         </w:rPr>
         <w:t xml:space="preserve">, </w:t>
       </w:r>
+      <w:proofErr w:type="spellStart"/>
       <w:r>
         <w:rPr>
           <w:rFonts w:ascii="CG Times" w:hAnsi="CG Times" w:cs="CG Times"/>
@@ -9808,6 +10177,7 @@
         </w:rPr>
         <w:t>to</w:t>
       </w:r>
+      <w:proofErr w:type="spellEnd"/>
       <w:r>
         <w:rPr>
           <w:rFonts w:ascii="CG Times" w:hAnsi="CG Times" w:cs="CG Times"/>
@@ -10717,6 +11087,7 @@
         </w:rPr>
         <w:tab/>
       </w:r>
+      <w:proofErr w:type="spellStart"/>
       <w:r>
         <w:rPr>
           <w:rFonts w:ascii="CG Times" w:hAnsi="CG Times" w:cs="CG Times"/>
@@ -10724,6 +11095,7 @@
         </w:rPr>
         <w:t>i</w:t>
       </w:r>
+      <w:proofErr w:type="spellEnd"/>
       <w:r>
         <w:rPr>
           <w:rFonts w:ascii="CG Times" w:hAnsi="CG Times" w:cs="CG Times"/>
@@ -10745,8 +11117,16 @@
           <w:lang w:val="en-AU"/>
         </w:rPr>
         <w:tab/>
+      </w:r>
+      <w:proofErr w:type="spellStart"/>
+      <w:r>
+        <w:rPr>
+          <w:rFonts w:ascii="CG Times" w:hAnsi="CG Times" w:cs="CG Times"/>
+          <w:lang w:val="en-AU"/>
+        </w:rPr>
         <w:t>Clause</w:t>
       </w:r>
+      <w:proofErr w:type="spellEnd"/>
       <w:r>
         <w:rPr>
           <w:rFonts w:ascii="CG Times" w:hAnsi="CG Times" w:cs="CG Times"/>
@@ -11120,8 +11500,16 @@
           <w:lang w:val="en-AU"/>
         </w:rPr>
         <w:tab/>
+      </w:r>
+      <w:proofErr w:type="spellStart"/>
+      <w:r>
+        <w:rPr>
+          <w:rFonts w:ascii="CG Times" w:hAnsi="CG Times" w:cs="CG Times"/>
+          <w:lang w:val="en-AU"/>
+        </w:rPr>
         <w:t>AdvP</w:t>
       </w:r>
+      <w:proofErr w:type="spellEnd"/>
       <w:r>
         <w:rPr>
           <w:rFonts w:ascii="CG Times" w:hAnsi="CG Times" w:cs="CG Times"/>
@@ -12992,6 +13380,7 @@
         </w:rPr>
         <w:tab/>
       </w:r>
+      <w:proofErr w:type="spellStart"/>
       <w:r>
         <w:rPr>
           <w:rFonts w:ascii="CG Times" w:hAnsi="CG Times" w:cs="CG Times"/>
@@ -12999,6 +13388,7 @@
         </w:rPr>
         <w:t>i</w:t>
       </w:r>
+      <w:proofErr w:type="spellEnd"/>
       <w:r>
         <w:rPr>
           <w:rFonts w:ascii="CG Times" w:hAnsi="CG Times" w:cs="CG Times"/>
@@ -13257,6 +13647,7 @@
         </w:rPr>
         <w:tab/>
       </w:r>
+      <w:proofErr w:type="spellStart"/>
       <w:r>
         <w:rPr>
           <w:rFonts w:ascii="CG Times" w:hAnsi="CG Times" w:cs="CG Times"/>
@@ -13264,6 +13655,7 @@
         </w:rPr>
         <w:t>i</w:t>
       </w:r>
+      <w:proofErr w:type="spellEnd"/>
       <w:r>
         <w:rPr>
           <w:rFonts w:ascii="CG Times" w:hAnsi="CG Times" w:cs="CG Times"/>
@@ -15315,6 +15707,7 @@
         </w:rPr>
         <w:tab/>
       </w:r>
+      <w:proofErr w:type="spellStart"/>
       <w:r>
         <w:rPr>
           <w:rFonts w:ascii="CG Times" w:hAnsi="CG Times" w:cs="CG Times"/>
@@ -15322,6 +15715,7 @@
         </w:rPr>
         <w:t>i</w:t>
       </w:r>
+      <w:proofErr w:type="spellEnd"/>
       <w:r>
         <w:rPr>
           <w:rFonts w:ascii="CG Times" w:hAnsi="CG Times" w:cs="CG Times"/>
@@ -15921,8 +16315,18 @@
           <w:lang w:val="en-AU"/>
         </w:rPr>
         <w:tab/>
+      </w:r>
+      <w:proofErr w:type="spellStart"/>
+      <w:r>
+        <w:rPr>
+          <w:rFonts w:ascii="CG Times" w:hAnsi="CG Times" w:cs="CG Times"/>
+          <w:sz w:val="20"/>
+          <w:szCs w:val="20"/>
+          <w:lang w:val="en-AU"/>
+        </w:rPr>
         <w:t>N</w:t>
       </w:r>
+      <w:proofErr w:type="spellEnd"/>
     </w:p>
     <w:p>
       <w:pPr>
@@ -16168,8 +16572,20 @@
           <w:lang w:val="en-AU"/>
         </w:rPr>
         <w:tab/>
+      </w:r>
+      <w:proofErr w:type="spellStart"/>
+      <w:r>
+        <w:rPr>
+          <w:rFonts w:ascii="CG Times" w:hAnsi="CG Times" w:cs="CG Times"/>
+          <w:i/>
+          <w:iCs/>
+          <w:sz w:val="20"/>
+          <w:szCs w:val="20"/>
+          <w:lang w:val="en-AU"/>
+        </w:rPr>
         <w:t>children</w:t>
       </w:r>
+      <w:proofErr w:type="spellEnd"/>
     </w:p>
     <w:p>
       <w:pPr>
@@ -16314,6 +16730,7 @@
         </w:rPr>
         <w:tab/>
       </w:r>
+      <w:proofErr w:type="spellStart"/>
       <w:r>
         <w:rPr>
           <w:rFonts w:ascii="CG Times" w:hAnsi="CG Times" w:cs="CG Times"/>
@@ -16321,6 +16738,7 @@
         </w:rPr>
         <w:t>i</w:t>
       </w:r>
+      <w:proofErr w:type="spellEnd"/>
       <w:r>
         <w:rPr>
           <w:rFonts w:ascii="CG Times" w:hAnsi="CG Times" w:cs="CG Times"/>
@@ -16565,6 +16983,7 @@
         </w:rPr>
         <w:tab/>
       </w:r>
+      <w:proofErr w:type="spellStart"/>
       <w:r>
         <w:rPr>
           <w:rFonts w:ascii="CG Times" w:hAnsi="CG Times" w:cs="CG Times"/>
@@ -16572,6 +16991,7 @@
         </w:rPr>
         <w:t>i</w:t>
       </w:r>
+      <w:proofErr w:type="spellEnd"/>
       <w:r>
         <w:rPr>
           <w:rFonts w:ascii="CG Times" w:hAnsi="CG Times" w:cs="CG Times"/>
@@ -16676,13 +17096,23 @@
         </w:rPr>
         <w:tab/>
       </w:r>
+      <w:proofErr w:type="spellStart"/>
       <w:r>
         <w:rPr>
           <w:rFonts w:ascii="CG Times" w:hAnsi="CG Times" w:cs="CG Times"/>
           <w:smallCaps/>
           <w:lang w:val="en-AU"/>
         </w:rPr>
-        <w:t>preterite:</w:t>
+        <w:t>preterite</w:t>
+      </w:r>
+      <w:proofErr w:type="spellEnd"/>
+      <w:r>
+        <w:rPr>
+          <w:rFonts w:ascii="CG Times" w:hAnsi="CG Times" w:cs="CG Times"/>
+          <w:smallCaps/>
+          <w:lang w:val="en-AU"/>
+        </w:rPr>
+        <w:t>:</w:t>
       </w:r>
       <w:r>
         <w:rPr>
@@ -16846,6 +17276,7 @@
         </w:rPr>
         <w:tab/>
       </w:r>
+      <w:proofErr w:type="spellStart"/>
       <w:r>
         <w:rPr>
           <w:rFonts w:ascii="CG Times" w:hAnsi="CG Times" w:cs="CG Times"/>
@@ -16853,6 +17284,7 @@
         </w:rPr>
         <w:t>i</w:t>
       </w:r>
+      <w:proofErr w:type="spellEnd"/>
       <w:r>
         <w:rPr>
           <w:rFonts w:ascii="CG Times" w:hAnsi="CG Times" w:cs="CG Times"/>
@@ -17118,6 +17550,7 @@
         </w:rPr>
         <w:tab/>
       </w:r>
+      <w:proofErr w:type="spellStart"/>
       <w:r>
         <w:rPr>
           <w:rFonts w:ascii="CG Times" w:hAnsi="CG Times" w:cs="CG Times"/>
@@ -17125,6 +17558,7 @@
         </w:rPr>
         <w:t>i</w:t>
       </w:r>
+      <w:proofErr w:type="spellEnd"/>
       <w:r>
         <w:rPr>
           <w:rFonts w:ascii="CG Times" w:hAnsi="CG Times" w:cs="CG Times"/>
@@ -17313,6 +17747,7 @@
         </w:rPr>
         <w:tab/>
       </w:r>
+      <w:proofErr w:type="spellStart"/>
       <w:r>
         <w:rPr>
           <w:rFonts w:ascii="CG Times" w:hAnsi="CG Times" w:cs="CG Times"/>
@@ -17320,6 +17755,7 @@
         </w:rPr>
         <w:t>i</w:t>
       </w:r>
+      <w:proofErr w:type="spellEnd"/>
       <w:r>
         <w:rPr>
           <w:rFonts w:ascii="CG Times" w:hAnsi="CG Times" w:cs="CG Times"/>
@@ -17514,6 +17950,7 @@
         </w:rPr>
         <w:tab/>
       </w:r>
+      <w:proofErr w:type="spellStart"/>
       <w:r>
         <w:rPr>
           <w:rFonts w:ascii="CG Times" w:hAnsi="CG Times" w:cs="CG Times"/>
@@ -17521,6 +17958,7 @@
         </w:rPr>
         <w:t>i</w:t>
       </w:r>
+      <w:proofErr w:type="spellEnd"/>
       <w:r>
         <w:rPr>
           <w:rFonts w:ascii="CG Times" w:hAnsi="CG Times" w:cs="CG Times"/>
@@ -17610,6 +18048,7 @@
         </w:rPr>
         <w:tab/>
       </w:r>
+      <w:proofErr w:type="spellStart"/>
       <w:r>
         <w:rPr>
           <w:rFonts w:ascii="CG Times" w:hAnsi="CG Times" w:cs="CG Times"/>
@@ -17618,6 +18057,7 @@
         </w:rPr>
         <w:t>preterite</w:t>
       </w:r>
+      <w:proofErr w:type="spellEnd"/>
       <w:r>
         <w:rPr>
           <w:rFonts w:ascii="CG Times" w:hAnsi="CG Times" w:cs="CG Times"/>
@@ -17767,6 +18207,7 @@
         </w:rPr>
         <w:tab/>
       </w:r>
+      <w:proofErr w:type="spellStart"/>
       <w:r>
         <w:rPr>
           <w:rFonts w:ascii="CG Times" w:hAnsi="CG Times" w:cs="CG Times"/>
@@ -17774,6 +18215,7 @@
         </w:rPr>
         <w:t>i</w:t>
       </w:r>
+      <w:proofErr w:type="spellEnd"/>
       <w:r>
         <w:rPr>
           <w:rFonts w:ascii="CG Times" w:hAnsi="CG Times" w:cs="CG Times"/>
@@ -17794,7 +18236,7 @@
           <w:smallCaps/>
           <w:lang w:val="en-AU"/>
         </w:rPr>
-        <w:t>dative case</w:t>
+        <w:t>dative</w:t>
       </w:r>
       <w:r>
         <w:rPr>
@@ -17869,7 +18311,15 @@
           <w:smallCaps/>
           <w:lang w:val="en-AU"/>
         </w:rPr>
-        <w:t>dative case</w:t>
+        <w:t>dativ</w:t>
+      </w:r>
+      <w:r>
+        <w:rPr>
+          <w:rFonts w:ascii="CG Times" w:hAnsi="CG Times" w:cs="CG Times"/>
+          <w:smallCaps/>
+          <w:lang w:val="en-AU"/>
+        </w:rPr>
+        <w:t>e</w:t>
       </w:r>
       <w:r>
         <w:rPr>
@@ -18025,6 +18475,7 @@
         </w:rPr>
         <w:tab/>
       </w:r>
+      <w:proofErr w:type="spellStart"/>
       <w:r>
         <w:rPr>
           <w:rFonts w:ascii="CG Times" w:hAnsi="CG Times" w:cs="CG Times"/>
@@ -18032,6 +18483,7 @@
         </w:rPr>
         <w:t>i</w:t>
       </w:r>
+      <w:proofErr w:type="spellEnd"/>
       <w:r>
         <w:rPr>
           <w:rFonts w:ascii="CG Times" w:hAnsi="CG Times" w:cs="CG Times"/>
@@ -18370,6 +18822,7 @@
         </w:rPr>
         <w:tab/>
       </w:r>
+      <w:proofErr w:type="spellStart"/>
       <w:r>
         <w:rPr>
           <w:rFonts w:ascii="CG Times" w:hAnsi="CG Times" w:cs="CG Times"/>
@@ -18377,6 +18830,7 @@
         </w:rPr>
         <w:t>i</w:t>
       </w:r>
+      <w:proofErr w:type="spellEnd"/>
       <w:r>
         <w:rPr>
           <w:rFonts w:ascii="CG Times" w:hAnsi="CG Times" w:cs="CG Times"/>
@@ -18472,7 +18926,23 @@
           <w:lang w:val="en-AU"/>
         </w:rPr>
         <w:tab/>
-        <w:t>[entailed by [i]]</w:t>
+        <w:t>[entailed by [</w:t>
+      </w:r>
+      <w:proofErr w:type="spellStart"/>
+      <w:r>
+        <w:rPr>
+          <w:rFonts w:ascii="CG Times" w:hAnsi="CG Times" w:cs="CG Times"/>
+          <w:lang w:val="en-AU"/>
+        </w:rPr>
+        <w:t>i</w:t>
+      </w:r>
+      <w:proofErr w:type="spellEnd"/>
+      <w:r>
+        <w:rPr>
+          <w:rFonts w:ascii="CG Times" w:hAnsi="CG Times" w:cs="CG Times"/>
+          <w:lang w:val="en-AU"/>
+        </w:rPr>
+        <w:t>]]</w:t>
       </w:r>
     </w:p>
     <w:p>
@@ -18702,6 +19172,7 @@
         </w:rPr>
         <w:tab/>
       </w:r>
+      <w:proofErr w:type="spellStart"/>
       <w:r>
         <w:rPr>
           <w:rFonts w:ascii="CG Times" w:hAnsi="CG Times" w:cs="CG Times"/>
@@ -18709,6 +19180,7 @@
         </w:rPr>
         <w:t>i</w:t>
       </w:r>
+      <w:proofErr w:type="spellEnd"/>
       <w:r>
         <w:rPr>
           <w:rFonts w:ascii="CG Times" w:hAnsi="CG Times" w:cs="CG Times"/>
@@ -19165,6 +19637,7 @@
         </w:rPr>
         <w:tab/>
       </w:r>
+      <w:proofErr w:type="spellStart"/>
       <w:r>
         <w:rPr>
           <w:rFonts w:ascii="CG Times" w:hAnsi="CG Times" w:cs="CG Times"/>
@@ -19172,6 +19645,7 @@
         </w:rPr>
         <w:t>i</w:t>
       </w:r>
+      <w:proofErr w:type="spellEnd"/>
       <w:r>
         <w:rPr>
           <w:rFonts w:ascii="CG Times" w:hAnsi="CG Times" w:cs="CG Times"/>
@@ -19887,6 +20361,7 @@
         </w:rPr>
         <w:tab/>
       </w:r>
+      <w:proofErr w:type="spellStart"/>
       <w:r>
         <w:rPr>
           <w:rFonts w:ascii="CG Times" w:hAnsi="CG Times" w:cs="CG Times"/>
@@ -19894,6 +20369,7 @@
         </w:rPr>
         <w:t>i</w:t>
       </w:r>
+      <w:proofErr w:type="spellEnd"/>
       <w:r>
         <w:rPr>
           <w:rFonts w:ascii="CG Times" w:hAnsi="CG Times" w:cs="CG Times"/>
@@ -20105,6 +20581,7 @@
         </w:rPr>
         <w:tab/>
       </w:r>
+      <w:proofErr w:type="spellStart"/>
       <w:r>
         <w:rPr>
           <w:rFonts w:ascii="CG Times" w:hAnsi="CG Times" w:cs="CG Times"/>
@@ -20112,6 +20589,7 @@
         </w:rPr>
         <w:t>iv</w:t>
       </w:r>
+      <w:proofErr w:type="spellEnd"/>
       <w:r>
         <w:rPr>
           <w:rFonts w:ascii="CG Times" w:hAnsi="CG Times" w:cs="CG Times"/>
@@ -20541,6 +21019,7 @@
         </w:rPr>
         <w:tab/>
       </w:r>
+      <w:proofErr w:type="spellStart"/>
       <w:r>
         <w:rPr>
           <w:rFonts w:ascii="CG Times" w:hAnsi="CG Times" w:cs="CG Times"/>
@@ -20548,6 +21027,7 @@
         </w:rPr>
         <w:t>i</w:t>
       </w:r>
+      <w:proofErr w:type="spellEnd"/>
       <w:r>
         <w:rPr>
           <w:rFonts w:ascii="CG Times" w:hAnsi="CG Times" w:cs="CG Times"/>
@@ -21089,6 +21569,7 @@
         </w:rPr>
         <w:tab/>
       </w:r>
+      <w:proofErr w:type="spellStart"/>
       <w:r>
         <w:rPr>
           <w:rFonts w:ascii="CG Times" w:hAnsi="CG Times" w:cs="CG Times"/>
@@ -21096,6 +21577,7 @@
         </w:rPr>
         <w:t>i</w:t>
       </w:r>
+      <w:proofErr w:type="spellEnd"/>
       <w:r>
         <w:rPr>
           <w:rFonts w:ascii="CG Times" w:hAnsi="CG Times" w:cs="CG Times"/>
@@ -21341,6 +21823,7 @@
         </w:rPr>
         <w:tab/>
       </w:r>
+      <w:proofErr w:type="spellStart"/>
       <w:r>
         <w:rPr>
           <w:rFonts w:ascii="CG Times" w:hAnsi="CG Times" w:cs="CG Times"/>
@@ -21348,6 +21831,7 @@
         </w:rPr>
         <w:t>iv</w:t>
       </w:r>
+      <w:proofErr w:type="spellEnd"/>
       <w:r>
         <w:rPr>
           <w:rFonts w:ascii="CG Times" w:hAnsi="CG Times" w:cs="CG Times"/>
@@ -21708,6 +22192,7 @@
         </w:rPr>
         <w:tab/>
       </w:r>
+      <w:proofErr w:type="spellStart"/>
       <w:r>
         <w:rPr>
           <w:rFonts w:ascii="CG Times" w:hAnsi="CG Times" w:cs="CG Times"/>
@@ -21715,6 +22200,7 @@
         </w:rPr>
         <w:t>i</w:t>
       </w:r>
+      <w:proofErr w:type="spellEnd"/>
       <w:r>
         <w:rPr>
           <w:rFonts w:ascii="CG Times" w:hAnsi="CG Times" w:cs="CG Times"/>
@@ -21939,6 +22425,7 @@
         </w:rPr>
         <w:tab/>
       </w:r>
+      <w:proofErr w:type="spellStart"/>
       <w:r>
         <w:rPr>
           <w:rFonts w:ascii="CG Times" w:hAnsi="CG Times" w:cs="CG Times"/>
@@ -21946,6 +22433,7 @@
         </w:rPr>
         <w:t>iv</w:t>
       </w:r>
+      <w:proofErr w:type="spellEnd"/>
       <w:r>
         <w:rPr>
           <w:rFonts w:ascii="CG Times" w:hAnsi="CG Times" w:cs="CG Times"/>
@@ -22583,7 +23071,26 @@
           <w:lang w:val="en-AU"/>
         </w:rPr>
         <w:tab/>
-        <w:t>Prenucleus:</w:t>
+      </w:r>
+      <w:proofErr w:type="spellStart"/>
+      <w:r>
+        <w:rPr>
+          <w:rFonts w:ascii="CG Times" w:hAnsi="CG Times" w:cs="CG Times"/>
+          <w:sz w:val="20"/>
+          <w:szCs w:val="20"/>
+          <w:lang w:val="en-AU"/>
+        </w:rPr>
+        <w:t>Prenucleus</w:t>
+      </w:r>
+      <w:proofErr w:type="spellEnd"/>
+      <w:r>
+        <w:rPr>
+          <w:rFonts w:ascii="CG Times" w:hAnsi="CG Times" w:cs="CG Times"/>
+          <w:sz w:val="20"/>
+          <w:szCs w:val="20"/>
+          <w:lang w:val="en-AU"/>
+        </w:rPr>
+        <w:t>:</w:t>
       </w:r>
       <w:r>
         <w:rPr>
@@ -22770,6 +23277,15 @@
           <w:lang w:val="en-AU"/>
         </w:rPr>
         <w:tab/>
+      </w:r>
+      <w:proofErr w:type="spellStart"/>
+      <w:r>
+        <w:rPr>
+          <w:rFonts w:ascii="CG Times" w:hAnsi="CG Times" w:cs="CG Times"/>
+          <w:sz w:val="20"/>
+          <w:szCs w:val="20"/>
+          <w:lang w:val="en-AU"/>
+        </w:rPr>
         <w:t>NP</w:t>
       </w:r>
       <w:r>
@@ -22784,6 +23300,7 @@
         </w:rPr>
         <w:t>i</w:t>
       </w:r>
+      <w:proofErr w:type="spellEnd"/>
       <w:r>
         <w:rPr>
           <w:rFonts w:ascii="CG Times" w:hAnsi="CG Times" w:cs="CG Times"/>
@@ -23578,8 +24095,18 @@
           <w:lang w:val="en-AU"/>
         </w:rPr>
         <w:tab/>
+      </w:r>
+      <w:proofErr w:type="spellStart"/>
+      <w:r>
+        <w:rPr>
+          <w:rFonts w:ascii="CG Times" w:hAnsi="CG Times" w:cs="CG Times"/>
+          <w:sz w:val="20"/>
+          <w:szCs w:val="20"/>
+          <w:lang w:val="en-AU"/>
+        </w:rPr>
         <w:t>N</w:t>
       </w:r>
+      <w:proofErr w:type="spellEnd"/>
       <w:r>
         <w:rPr>
           <w:rFonts w:ascii="CG Times" w:hAnsi="CG Times" w:cs="CG Times"/>
@@ -23609,6 +24136,16 @@
           <w:lang w:val="en-AU"/>
         </w:rPr>
         <w:tab/>
+      </w:r>
+      <w:proofErr w:type="spellStart"/>
+      <w:r>
+        <w:rPr>
+          <w:rFonts w:ascii="CG Times" w:hAnsi="CG Times" w:cs="CG Times"/>
+          <w:smallCaps/>
+          <w:sz w:val="20"/>
+          <w:szCs w:val="20"/>
+          <w:lang w:val="en-AU"/>
+        </w:rPr>
         <w:t>gap</w:t>
       </w:r>
       <w:r>
@@ -23623,6 +24160,7 @@
         </w:rPr>
         <w:t>i</w:t>
       </w:r>
+      <w:proofErr w:type="spellEnd"/>
     </w:p>
     <w:p>
       <w:pPr>
@@ -24167,7 +24705,26 @@
           <w:lang w:val="en-AU"/>
         </w:rPr>
         <w:tab/>
-        <w:t>Prenucleus:</w:t>
+      </w:r>
+      <w:proofErr w:type="spellStart"/>
+      <w:r>
+        <w:rPr>
+          <w:rFonts w:ascii="CG Times" w:hAnsi="CG Times" w:cs="CG Times"/>
+          <w:sz w:val="20"/>
+          <w:szCs w:val="20"/>
+          <w:lang w:val="en-AU"/>
+        </w:rPr>
+        <w:t>Prenucleus</w:t>
+      </w:r>
+      <w:proofErr w:type="spellEnd"/>
+      <w:r>
+        <w:rPr>
+          <w:rFonts w:ascii="CG Times" w:hAnsi="CG Times" w:cs="CG Times"/>
+          <w:sz w:val="20"/>
+          <w:szCs w:val="20"/>
+          <w:lang w:val="en-AU"/>
+        </w:rPr>
+        <w:t>:</w:t>
       </w:r>
       <w:r>
         <w:rPr>
@@ -24259,6 +24816,15 @@
           <w:lang w:val="en-AU"/>
         </w:rPr>
         <w:tab/>
+      </w:r>
+      <w:proofErr w:type="spellStart"/>
+      <w:r>
+        <w:rPr>
+          <w:rFonts w:ascii="CG Times" w:hAnsi="CG Times" w:cs="CG Times"/>
+          <w:sz w:val="20"/>
+          <w:szCs w:val="20"/>
+          <w:lang w:val="en-AU"/>
+        </w:rPr>
         <w:t>NP</w:t>
       </w:r>
       <w:r>
@@ -24273,6 +24839,7 @@
         </w:rPr>
         <w:t>i</w:t>
       </w:r>
+      <w:proofErr w:type="spellEnd"/>
       <w:r>
         <w:rPr>
           <w:rFonts w:ascii="CG Times" w:hAnsi="CG Times" w:cs="CG Times"/>
@@ -25401,6 +25968,16 @@
           <w:lang w:val="en-AU"/>
         </w:rPr>
         <w:tab/>
+      </w:r>
+      <w:proofErr w:type="spellStart"/>
+      <w:r>
+        <w:rPr>
+          <w:rFonts w:ascii="CG Times" w:hAnsi="CG Times" w:cs="CG Times"/>
+          <w:smallCaps/>
+          <w:sz w:val="20"/>
+          <w:szCs w:val="20"/>
+          <w:lang w:val="en-AU"/>
+        </w:rPr>
         <w:t>gap</w:t>
       </w:r>
       <w:r>
@@ -25415,6 +25992,7 @@
         </w:rPr>
         <w:t>i</w:t>
       </w:r>
+      <w:proofErr w:type="spellEnd"/>
     </w:p>
     <w:p>
       <w:pPr>
@@ -25814,7 +26392,26 @@
           <w:lang w:val="en-AU"/>
         </w:rPr>
         <w:tab/>
-        <w:t>Prenucleus:</w:t>
+      </w:r>
+      <w:proofErr w:type="spellStart"/>
+      <w:r>
+        <w:rPr>
+          <w:rFonts w:ascii="CG Times" w:hAnsi="CG Times" w:cs="CG Times"/>
+          <w:sz w:val="20"/>
+          <w:szCs w:val="20"/>
+          <w:lang w:val="en-AU"/>
+        </w:rPr>
+        <w:t>Prenucleus</w:t>
+      </w:r>
+      <w:proofErr w:type="spellEnd"/>
+      <w:r>
+        <w:rPr>
+          <w:rFonts w:ascii="CG Times" w:hAnsi="CG Times" w:cs="CG Times"/>
+          <w:sz w:val="20"/>
+          <w:szCs w:val="20"/>
+          <w:lang w:val="en-AU"/>
+        </w:rPr>
+        <w:t>:</w:t>
       </w:r>
       <w:r>
         <w:rPr>
@@ -26045,7 +26642,26 @@
           <w:lang w:val="en-AU"/>
         </w:rPr>
         <w:tab/>
-        <w:t>PredComp:</w:t>
+      </w:r>
+      <w:proofErr w:type="spellStart"/>
+      <w:r>
+        <w:rPr>
+          <w:rFonts w:ascii="CG Times" w:hAnsi="CG Times" w:cs="CG Times"/>
+          <w:sz w:val="20"/>
+          <w:szCs w:val="20"/>
+          <w:lang w:val="en-AU"/>
+        </w:rPr>
+        <w:t>PredComp</w:t>
+      </w:r>
+      <w:proofErr w:type="spellEnd"/>
+      <w:r>
+        <w:rPr>
+          <w:rFonts w:ascii="CG Times" w:hAnsi="CG Times" w:cs="CG Times"/>
+          <w:sz w:val="20"/>
+          <w:szCs w:val="20"/>
+          <w:lang w:val="en-AU"/>
+        </w:rPr>
+        <w:t>:</w:t>
       </w:r>
       <w:r>
         <w:rPr>
@@ -26292,53 +26908,40 @@
           <w:szCs w:val="20"/>
           <w:lang w:val="en-AU"/>
         </w:rPr>
-        <w:t>He</w:t>
-      </w:r>
-      <w:r>
-        <w:rPr>
-          <w:rFonts w:ascii="CG Times" w:hAnsi="CG Times" w:cs="CG Times"/>
-          <w:i/>
-          <w:iCs/>
-          <w:sz w:val="20"/>
-          <w:szCs w:val="20"/>
-          <w:lang w:val="en-AU"/>
-        </w:rPr>
-        <w:tab/>
-        <w:t>is</w:t>
-      </w:r>
-      <w:r>
-        <w:rPr>
-          <w:rFonts w:ascii="CG Times" w:hAnsi="CG Times" w:cs="CG Times"/>
-          <w:i/>
-          <w:iCs/>
-          <w:sz w:val="20"/>
-          <w:szCs w:val="20"/>
-          <w:lang w:val="en-AU"/>
-        </w:rPr>
-        <w:tab/>
-      </w:r>
-      <w:r>
-        <w:rPr>
-          <w:rFonts w:ascii="CG Times" w:hAnsi="CG Times" w:cs="CG Times"/>
-          <w:i/>
-          <w:iCs/>
-          <w:sz w:val="20"/>
-          <w:szCs w:val="20"/>
-          <w:lang w:val="en-AU"/>
-        </w:rPr>
-        <w:tab/>
-      </w:r>
-      <w:r>
-        <w:rPr>
-          <w:rFonts w:ascii="CG Times" w:hAnsi="CG Times" w:cs="CG Times"/>
-          <w:i/>
-          <w:iCs/>
-          <w:sz w:val="20"/>
-          <w:szCs w:val="20"/>
-          <w:lang w:val="en-AU"/>
-        </w:rPr>
-        <w:tab/>
-        <w:t>ill</w:t>
+        <w:tab/>
+      </w:r>
+      <w:r>
+        <w:rPr>
+          <w:rFonts w:ascii="CG Times" w:hAnsi="CG Times" w:cs="CG Times"/>
+          <w:i/>
+          <w:iCs/>
+          <w:sz w:val="20"/>
+          <w:szCs w:val="20"/>
+          <w:lang w:val="en-AU"/>
+        </w:rPr>
+        <w:tab/>
+      </w:r>
+      <w:r>
+        <w:rPr>
+          <w:rFonts w:ascii="CG Times" w:hAnsi="CG Times" w:cs="CG Times"/>
+          <w:i/>
+          <w:iCs/>
+          <w:sz w:val="20"/>
+          <w:szCs w:val="20"/>
+          <w:lang w:val="en-AU"/>
+        </w:rPr>
+        <w:tab/>
+      </w:r>
+      <w:r>
+        <w:rPr>
+          <w:rFonts w:ascii="CG Times" w:hAnsi="CG Times" w:cs="CG Times"/>
+          <w:i/>
+          <w:iCs/>
+          <w:sz w:val="20"/>
+          <w:szCs w:val="20"/>
+          <w:lang w:val="en-AU"/>
+        </w:rPr>
+        <w:tab/>
       </w:r>
       <w:r>
         <w:rPr>
@@ -26427,8 +27030,18 @@
           <w:lang w:val="en-AU"/>
         </w:rPr>
         <w:tab/>
+      </w:r>
+      <w:proofErr w:type="spellStart"/>
+      <w:r>
+        <w:rPr>
+          <w:rFonts w:ascii="CG Times" w:hAnsi="CG Times" w:cs="CG Times"/>
+          <w:sz w:val="20"/>
+          <w:szCs w:val="20"/>
+          <w:lang w:val="en-AU"/>
+        </w:rPr>
         <w:t>PredComp</w:t>
       </w:r>
+      <w:proofErr w:type="spellEnd"/>
     </w:p>
     <w:p>
       <w:pPr>
@@ -26470,34 +27083,41 @@
       <w:r>
         <w:rPr>
           <w:rFonts w:ascii="CG Times" w:hAnsi="CG Times" w:cs="CG Times"/>
-          <w:sz w:val="20"/>
-          <w:szCs w:val="20"/>
-          <w:lang w:val="en-AU"/>
-        </w:rPr>
-        <w:tab/>
-      </w:r>
-      <w:r>
-        <w:rPr>
-          <w:rFonts w:ascii="CG Times" w:hAnsi="CG Times" w:cs="CG Times"/>
-          <w:sz w:val="20"/>
-          <w:szCs w:val="20"/>
-          <w:lang w:val="en-AU"/>
-        </w:rPr>
-        <w:tab/>
-        <w:t xml:space="preserve"> </w:t>
-      </w:r>
-      <w:r>
-        <w:rPr>
-          <w:rFonts w:ascii="CG Times" w:hAnsi="CG Times" w:cs="CG Times"/>
-          <w:sz w:val="20"/>
-          <w:szCs w:val="20"/>
-          <w:lang w:val="en-AU"/>
-        </w:rPr>
-        <w:tab/>
-      </w:r>
-      <w:r>
-        <w:rPr>
-          <w:rFonts w:ascii="CG Times" w:hAnsi="CG Times" w:cs="CG Times"/>
+          <w:i/>
+          <w:iCs/>
+          <w:sz w:val="20"/>
+          <w:szCs w:val="20"/>
+          <w:lang w:val="en-AU"/>
+        </w:rPr>
+        <w:tab/>
+      </w:r>
+      <w:r>
+        <w:rPr>
+          <w:rFonts w:ascii="CG Times" w:hAnsi="CG Times" w:cs="CG Times"/>
+          <w:i/>
+          <w:iCs/>
+          <w:sz w:val="20"/>
+          <w:szCs w:val="20"/>
+          <w:lang w:val="en-AU"/>
+        </w:rPr>
+        <w:tab/>
+      </w:r>
+      <w:r>
+        <w:rPr>
+          <w:rFonts w:ascii="CG Times" w:hAnsi="CG Times" w:cs="CG Times"/>
+          <w:i/>
+          <w:iCs/>
+          <w:sz w:val="20"/>
+          <w:szCs w:val="20"/>
+          <w:lang w:val="en-AU"/>
+        </w:rPr>
+        <w:tab/>
+      </w:r>
+      <w:r>
+        <w:rPr>
+          <w:rFonts w:ascii="CG Times" w:hAnsi="CG Times" w:cs="CG Times"/>
+          <w:i/>
+          <w:iCs/>
           <w:sz w:val="20"/>
           <w:szCs w:val="20"/>
           <w:lang w:val="en-AU"/>
@@ -26550,6 +27170,7 @@
         </w:rPr>
         <w:tab/>
       </w:r>
+      <w:proofErr w:type="spellStart"/>
       <w:r>
         <w:rPr>
           <w:rFonts w:ascii="CG Times" w:hAnsi="CG Times" w:cs="CG Times"/>
@@ -26573,6 +27194,7 @@
         </w:rPr>
         <w:t>i</w:t>
       </w:r>
+      <w:proofErr w:type="spellEnd"/>
       <w:r>
         <w:rPr>
           <w:rFonts w:ascii="CG Times" w:hAnsi="CG Times" w:cs="CG Times"/>
@@ -26632,44 +27254,70 @@
       <w:r>
         <w:rPr>
           <w:rFonts w:ascii="CG Times" w:hAnsi="CG Times" w:cs="CG Times"/>
-          <w:sz w:val="20"/>
-          <w:szCs w:val="20"/>
-          <w:lang w:val="en-AU"/>
-        </w:rPr>
-        <w:tab/>
-      </w:r>
-      <w:r>
-        <w:rPr>
-          <w:rFonts w:ascii="CG Times" w:hAnsi="CG Times" w:cs="CG Times"/>
-          <w:sz w:val="20"/>
-          <w:szCs w:val="20"/>
-          <w:lang w:val="en-AU"/>
-        </w:rPr>
-        <w:tab/>
+          <w:i/>
+          <w:iCs/>
+          <w:sz w:val="20"/>
+          <w:szCs w:val="20"/>
+          <w:lang w:val="en-AU"/>
+        </w:rPr>
+        <w:t>He</w:t>
+      </w:r>
+      <w:r>
+        <w:rPr>
+          <w:rFonts w:ascii="CG Times" w:hAnsi="CG Times" w:cs="CG Times"/>
+          <w:i/>
+          <w:iCs/>
+          <w:sz w:val="20"/>
+          <w:szCs w:val="20"/>
+          <w:lang w:val="en-AU"/>
+        </w:rPr>
+        <w:tab/>
+        <w:t>is</w:t>
+      </w:r>
+      <w:r>
+        <w:rPr>
+          <w:rFonts w:ascii="CG Times" w:hAnsi="CG Times" w:cs="CG Times"/>
+          <w:i/>
+          <w:iCs/>
+          <w:sz w:val="20"/>
+          <w:szCs w:val="20"/>
+          <w:lang w:val="en-AU"/>
+        </w:rPr>
+        <w:tab/>
+      </w:r>
+      <w:r>
+        <w:rPr>
+          <w:rFonts w:ascii="CG Times" w:hAnsi="CG Times" w:cs="CG Times"/>
+          <w:i/>
+          <w:iCs/>
+          <w:sz w:val="20"/>
+          <w:szCs w:val="20"/>
+          <w:lang w:val="en-AU"/>
+        </w:rPr>
+        <w:tab/>
+      </w:r>
+      <w:r>
+        <w:rPr>
+          <w:rFonts w:ascii="CG Times" w:hAnsi="CG Times" w:cs="CG Times"/>
+          <w:i/>
+          <w:iCs/>
+          <w:sz w:val="20"/>
+          <w:szCs w:val="20"/>
+          <w:lang w:val="en-AU"/>
+        </w:rPr>
+        <w:tab/>
+        <w:t>ill</w:t>
+      </w:r>
+      <w:r>
+        <w:rPr>
+          <w:rFonts w:ascii="CG Times" w:hAnsi="CG Times" w:cs="CG Times"/>
+          <w:i/>
+          <w:iCs/>
+          <w:sz w:val="20"/>
+          <w:szCs w:val="20"/>
+          <w:lang w:val="en-AU"/>
+        </w:rPr>
         <w:t xml:space="preserve"> </w:t>
-      </w:r>
-      <w:r>
-        <w:rPr>
-          <w:rFonts w:ascii="CG Times" w:hAnsi="CG Times" w:cs="CG Times"/>
-          <w:i/>
-          <w:iCs/>
-          <w:sz w:val="20"/>
-          <w:szCs w:val="20"/>
-          <w:lang w:val="en-AU"/>
-        </w:rPr>
-        <w:tab/>
-      </w:r>
-      <w:r>
-        <w:rPr>
-          <w:rFonts w:ascii="CG Times" w:hAnsi="CG Times" w:cs="CG Times"/>
-          <w:i/>
-          <w:iCs/>
-          <w:sz w:val="20"/>
-          <w:szCs w:val="20"/>
-          <w:lang w:val="en-AU"/>
-        </w:rPr>
-        <w:tab/>
-        <w:t xml:space="preserve">  </w:t>
       </w:r>
       <w:r>
         <w:rPr>
@@ -26847,6 +27495,7 @@
         </w:rPr>
         <w:tab/>
       </w:r>
+      <w:proofErr w:type="spellStart"/>
       <w:r>
         <w:rPr>
           <w:rFonts w:ascii="CG Times" w:hAnsi="CG Times" w:cs="CG Times"/>
@@ -26856,6 +27505,7 @@
         </w:rPr>
         <w:t>preterite</w:t>
       </w:r>
+      <w:proofErr w:type="spellEnd"/>
       <w:r>
         <w:rPr>
           <w:rFonts w:ascii="CG Times" w:hAnsi="CG Times" w:cs="CG Times"/>
@@ -27488,6 +28138,7 @@
         </w:rPr>
         <w:tab/>
       </w:r>
+      <w:proofErr w:type="spellStart"/>
       <w:r>
         <w:rPr>
           <w:rFonts w:ascii="CG Times" w:hAnsi="CG Times" w:cs="CG Times"/>
@@ -27495,6 +28146,7 @@
         </w:rPr>
         <w:t>i</w:t>
       </w:r>
+      <w:proofErr w:type="spellEnd"/>
       <w:r>
         <w:rPr>
           <w:rFonts w:ascii="CG Times" w:hAnsi="CG Times" w:cs="CG Times"/>
@@ -28048,6 +28700,7 @@
         </w:rPr>
         <w:tab/>
       </w:r>
+      <w:proofErr w:type="spellStart"/>
       <w:r>
         <w:rPr>
           <w:rFonts w:ascii="CG Times" w:hAnsi="CG Times" w:cs="CG Times"/>
@@ -28055,6 +28708,7 @@
         </w:rPr>
         <w:t>i</w:t>
       </w:r>
+      <w:proofErr w:type="spellEnd"/>
       <w:r>
         <w:rPr>
           <w:rFonts w:ascii="CG Times" w:hAnsi="CG Times" w:cs="CG Times"/>
@@ -28289,6 +28943,7 @@
         </w:rPr>
         <w:tab/>
       </w:r>
+      <w:proofErr w:type="spellStart"/>
       <w:r>
         <w:rPr>
           <w:rFonts w:ascii="CG Times" w:hAnsi="CG Times" w:cs="CG Times"/>
@@ -28296,6 +28951,7 @@
         </w:rPr>
         <w:t>i</w:t>
       </w:r>
+      <w:proofErr w:type="spellEnd"/>
       <w:r>
         <w:rPr>
           <w:rFonts w:ascii="CG Times" w:hAnsi="CG Times" w:cs="CG Times"/>
@@ -28627,6 +29283,7 @@
         </w:rPr>
         <w:tab/>
       </w:r>
+      <w:proofErr w:type="spellStart"/>
       <w:r>
         <w:rPr>
           <w:rFonts w:ascii="CG Times" w:hAnsi="CG Times" w:cs="CG Times"/>
@@ -28635,6 +29292,7 @@
         </w:rPr>
         <w:t>monotransitive</w:t>
       </w:r>
+      <w:proofErr w:type="spellEnd"/>
       <w:r>
         <w:rPr>
           <w:rFonts w:ascii="CG Times" w:hAnsi="CG Times" w:cs="CG Times"/>
@@ -29595,6 +30253,7 @@
         </w:rPr>
         <w:tab/>
       </w:r>
+      <w:proofErr w:type="spellStart"/>
       <w:r>
         <w:rPr>
           <w:rFonts w:ascii="CG Times" w:hAnsi="CG Times" w:cs="CG Times"/>
@@ -29602,6 +30261,7 @@
         </w:rPr>
         <w:t>i</w:t>
       </w:r>
+      <w:proofErr w:type="spellEnd"/>
       <w:r>
         <w:rPr>
           <w:rFonts w:ascii="CG Times" w:hAnsi="CG Times" w:cs="CG Times"/>
@@ -29990,6 +30650,7 @@
         </w:rPr>
         <w:tab/>
       </w:r>
+      <w:proofErr w:type="spellStart"/>
       <w:r>
         <w:rPr>
           <w:rFonts w:ascii="CG Times" w:hAnsi="CG Times" w:cs="CG Times"/>
@@ -29997,6 +30658,7 @@
         </w:rPr>
         <w:t>i</w:t>
       </w:r>
+      <w:proofErr w:type="spellEnd"/>
       <w:r>
         <w:rPr>
           <w:rFonts w:ascii="CG Times" w:hAnsi="CG Times" w:cs="CG Times"/>
@@ -30509,6 +31171,7 @@
         </w:rPr>
         <w:tab/>
       </w:r>
+      <w:proofErr w:type="spellStart"/>
       <w:r>
         <w:rPr>
           <w:rFonts w:ascii="CG Times" w:hAnsi="CG Times" w:cs="CG Times"/>
@@ -30516,6 +31179,7 @@
         </w:rPr>
         <w:t>i</w:t>
       </w:r>
+      <w:proofErr w:type="spellEnd"/>
       <w:r>
         <w:rPr>
           <w:rFonts w:ascii="CG Times" w:hAnsi="CG Times" w:cs="CG Times"/>
@@ -31476,6 +32140,7 @@
         </w:rPr>
         <w:tab/>
       </w:r>
+      <w:proofErr w:type="spellStart"/>
       <w:r>
         <w:rPr>
           <w:rFonts w:ascii="CG Times" w:hAnsi="CG Times" w:cs="CG Times"/>
@@ -31483,6 +32148,7 @@
         </w:rPr>
         <w:t>i</w:t>
       </w:r>
+      <w:proofErr w:type="spellEnd"/>
       <w:r>
         <w:rPr>
           <w:rFonts w:ascii="CG Times" w:hAnsi="CG Times" w:cs="CG Times"/>
@@ -31724,7 +32390,17 @@
           <w:iCs/>
           <w:lang w:val="en-AU"/>
         </w:rPr>
-        <w:t>the razor-blade</w:t>
+        <w:t>the razor-</w:t>
+      </w:r>
+      <w:proofErr w:type="spellStart"/>
+      <w:r>
+        <w:rPr>
+          <w:rFonts w:ascii="CG Times" w:hAnsi="CG Times" w:cs="CG Times"/>
+          <w:i/>
+          <w:iCs/>
+          <w:lang w:val="en-AU"/>
+        </w:rPr>
+        <w:t>blade</w:t>
       </w:r>
       <w:r>
         <w:rPr>
@@ -31736,6 +32412,7 @@
         </w:rPr>
         <w:t>i</w:t>
       </w:r>
+      <w:proofErr w:type="spellEnd"/>
       <w:r>
         <w:rPr>
           <w:rFonts w:ascii="CG Times" w:hAnsi="CG Times" w:cs="CG Times"/>
@@ -31752,6 +32429,7 @@
         </w:rPr>
         <w:t xml:space="preserve">with </w:t>
       </w:r>
+      <w:proofErr w:type="spellStart"/>
       <w:r>
         <w:rPr>
           <w:rFonts w:ascii="CG Times" w:hAnsi="CG Times" w:cs="CG Times"/>
@@ -31772,6 +32450,7 @@
         </w:rPr>
         <w:t>i</w:t>
       </w:r>
+      <w:proofErr w:type="spellEnd"/>
       <w:r>
         <w:rPr>
           <w:rFonts w:ascii="CG Times" w:hAnsi="CG Times" w:cs="CG Times"/>
@@ -31839,6 +32518,7 @@
         </w:rPr>
         <w:tab/>
       </w:r>
+      <w:proofErr w:type="spellStart"/>
       <w:r>
         <w:rPr>
           <w:rFonts w:ascii="CG Times" w:hAnsi="CG Times" w:cs="CG Times"/>
@@ -31858,6 +32538,7 @@
         </w:rPr>
         <w:t>i</w:t>
       </w:r>
+      <w:proofErr w:type="spellEnd"/>
       <w:r>
         <w:rPr>
           <w:rFonts w:ascii="CG Times" w:hAnsi="CG Times" w:cs="CG Times"/>
@@ -31883,6 +32564,7 @@
         </w:rPr>
         <w:t>to __</w:t>
       </w:r>
+      <w:proofErr w:type="spellStart"/>
       <w:r>
         <w:rPr>
           <w:rFonts w:ascii="CG Times" w:hAnsi="CG Times" w:cs="CG Times"/>
@@ -31893,6 +32575,7 @@
         </w:rPr>
         <w:t>i</w:t>
       </w:r>
+      <w:proofErr w:type="spellEnd"/>
       <w:r>
         <w:rPr>
           <w:rFonts w:ascii="CG Times" w:hAnsi="CG Times" w:cs="CG Times"/>
@@ -31931,7 +32614,17 @@
           <w:iCs/>
           <w:lang w:val="en-AU"/>
         </w:rPr>
-        <w:t>the razor-blade</w:t>
+        <w:t>the razor-</w:t>
+      </w:r>
+      <w:proofErr w:type="spellStart"/>
+      <w:r>
+        <w:rPr>
+          <w:rFonts w:ascii="CG Times" w:hAnsi="CG Times" w:cs="CG Times"/>
+          <w:i/>
+          <w:iCs/>
+          <w:lang w:val="en-AU"/>
+        </w:rPr>
+        <w:t>blade</w:t>
       </w:r>
       <w:r>
         <w:rPr>
@@ -31943,6 +32636,7 @@
         </w:rPr>
         <w:t>i</w:t>
       </w:r>
+      <w:proofErr w:type="spellEnd"/>
       <w:r>
         <w:rPr>
           <w:rFonts w:ascii="CG Times" w:hAnsi="CG Times" w:cs="CG Times"/>
@@ -31968,6 +32662,7 @@
         </w:rPr>
         <w:t>with __</w:t>
       </w:r>
+      <w:proofErr w:type="spellStart"/>
       <w:r>
         <w:rPr>
           <w:rFonts w:ascii="CG Times" w:hAnsi="CG Times" w:cs="CG Times"/>
@@ -31978,6 +32673,7 @@
         </w:rPr>
         <w:t>i</w:t>
       </w:r>
+      <w:proofErr w:type="spellEnd"/>
       <w:r>
         <w:rPr>
           <w:rFonts w:ascii="CG Times" w:hAnsi="CG Times" w:cs="CG Times"/>
@@ -32044,6 +32740,7 @@
         </w:rPr>
         <w:tab/>
       </w:r>
+      <w:proofErr w:type="spellStart"/>
       <w:r>
         <w:rPr>
           <w:rFonts w:ascii="CG Times" w:hAnsi="CG Times" w:cs="CG Times"/>
@@ -32051,6 +32748,7 @@
         </w:rPr>
         <w:t>i</w:t>
       </w:r>
+      <w:proofErr w:type="spellEnd"/>
       <w:r>
         <w:rPr>
           <w:rFonts w:ascii="CG Times" w:hAnsi="CG Times" w:cs="CG Times"/>
@@ -32102,7 +32800,25 @@
           <w:iCs/>
           <w:lang w:val="en-AU"/>
         </w:rPr>
-        <w:t xml:space="preserve"> the recommendations.</w:t>
+        <w:t xml:space="preserve"> the </w:t>
+      </w:r>
+      <w:r>
+        <w:rPr>
+          <w:rFonts w:ascii="CG Times" w:hAnsi="CG Times" w:cs="CG Times"/>
+          <w:i/>
+          <w:iCs/>
+          <w:lang w:val="en-AU"/>
+        </w:rPr>
+        <w:t>summary</w:t>
+      </w:r>
+      <w:r>
+        <w:rPr>
+          <w:rFonts w:ascii="CG Times" w:hAnsi="CG Times" w:cs="CG Times"/>
+          <w:i/>
+          <w:iCs/>
+          <w:lang w:val="en-AU"/>
+        </w:rPr>
+        <w:t>.</w:t>
       </w:r>
       <w:r>
         <w:rPr>
@@ -32389,7 +33105,25 @@
           <w:iCs/>
           <w:lang w:val="en-AU"/>
         </w:rPr>
-        <w:t xml:space="preserve"> the recommendations.</w:t>
+        <w:t xml:space="preserve"> the </w:t>
+      </w:r>
+      <w:r>
+        <w:rPr>
+          <w:rFonts w:ascii="CG Times" w:hAnsi="CG Times" w:cs="CG Times"/>
+          <w:i/>
+          <w:iCs/>
+          <w:lang w:val="en-AU"/>
+        </w:rPr>
+        <w:t>summary</w:t>
+      </w:r>
+      <w:r>
+        <w:rPr>
+          <w:rFonts w:ascii="CG Times" w:hAnsi="CG Times" w:cs="CG Times"/>
+          <w:i/>
+          <w:iCs/>
+          <w:lang w:val="en-AU"/>
+        </w:rPr>
+        <w:t>.</w:t>
       </w:r>
       <w:r>
         <w:rPr>
@@ -32659,6 +33393,7 @@
         </w:rPr>
         <w:tab/>
       </w:r>
+      <w:proofErr w:type="spellStart"/>
       <w:r>
         <w:rPr>
           <w:rFonts w:ascii="CG Times" w:hAnsi="CG Times" w:cs="CG Times"/>
@@ -32666,6 +33401,7 @@
         </w:rPr>
         <w:t>i</w:t>
       </w:r>
+      <w:proofErr w:type="spellEnd"/>
       <w:r>
         <w:rPr>
           <w:rFonts w:ascii="CG Times" w:hAnsi="CG Times" w:cs="CG Times"/>
@@ -32915,6 +33651,7 @@
         </w:rPr>
         <w:tab/>
       </w:r>
+      <w:proofErr w:type="spellStart"/>
       <w:r>
         <w:rPr>
           <w:rFonts w:ascii="CG Times" w:hAnsi="CG Times" w:cs="CG Times"/>
@@ -32922,6 +33659,7 @@
         </w:rPr>
         <w:t>i</w:t>
       </w:r>
+      <w:proofErr w:type="spellEnd"/>
       <w:r>
         <w:rPr>
           <w:rFonts w:ascii="CG Times" w:hAnsi="CG Times" w:cs="CG Times"/>
@@ -33097,6 +33835,7 @@
         </w:rPr>
         <w:tab/>
       </w:r>
+      <w:proofErr w:type="spellStart"/>
       <w:r>
         <w:rPr>
           <w:rFonts w:ascii="CG Times" w:hAnsi="CG Times" w:cs="CG Times"/>
@@ -33104,6 +33843,7 @@
         </w:rPr>
         <w:t>i</w:t>
       </w:r>
+      <w:proofErr w:type="spellEnd"/>
       <w:r>
         <w:rPr>
           <w:rFonts w:ascii="CG Times" w:hAnsi="CG Times" w:cs="CG Times"/>
@@ -33321,6 +34061,7 @@
         </w:rPr>
         <w:tab/>
       </w:r>
+      <w:proofErr w:type="spellStart"/>
       <w:r>
         <w:rPr>
           <w:rFonts w:ascii="CG Times" w:hAnsi="CG Times" w:cs="CG Times"/>
@@ -33328,6 +34069,7 @@
         </w:rPr>
         <w:t>i</w:t>
       </w:r>
+      <w:proofErr w:type="spellEnd"/>
       <w:r>
         <w:rPr>
           <w:rFonts w:ascii="CG Times" w:hAnsi="CG Times" w:cs="CG Times"/>
@@ -33614,6 +34356,7 @@
         </w:rPr>
         <w:tab/>
       </w:r>
+      <w:proofErr w:type="spellStart"/>
       <w:r>
         <w:rPr>
           <w:rFonts w:ascii="CG Times" w:hAnsi="CG Times" w:cs="CG Times"/>
@@ -33621,6 +34364,7 @@
         </w:rPr>
         <w:t>i</w:t>
       </w:r>
+      <w:proofErr w:type="spellEnd"/>
       <w:r>
         <w:rPr>
           <w:rFonts w:ascii="CG Times" w:hAnsi="CG Times" w:cs="CG Times"/>
@@ -34028,6 +34772,7 @@
         </w:rPr>
         <w:tab/>
       </w:r>
+      <w:proofErr w:type="spellStart"/>
       <w:r>
         <w:rPr>
           <w:rFonts w:ascii="CG Times" w:hAnsi="CG Times" w:cs="CG Times"/>
@@ -34035,6 +34780,7 @@
         </w:rPr>
         <w:t>i</w:t>
       </w:r>
+      <w:proofErr w:type="spellEnd"/>
       <w:r>
         <w:rPr>
           <w:rFonts w:ascii="CG Times" w:hAnsi="CG Times" w:cs="CG Times"/>
@@ -34432,6 +35178,7 @@
         </w:rPr>
         <w:tab/>
       </w:r>
+      <w:proofErr w:type="spellStart"/>
       <w:r>
         <w:rPr>
           <w:rFonts w:ascii="CG Times" w:hAnsi="CG Times" w:cs="CG Times"/>
@@ -34439,6 +35186,7 @@
         </w:rPr>
         <w:t>i</w:t>
       </w:r>
+      <w:proofErr w:type="spellEnd"/>
       <w:r>
         <w:rPr>
           <w:rFonts w:ascii="CG Times" w:hAnsi="CG Times" w:cs="CG Times"/>
@@ -34834,6 +35582,7 @@
         </w:rPr>
         <w:tab/>
       </w:r>
+      <w:proofErr w:type="spellStart"/>
       <w:r>
         <w:rPr>
           <w:rFonts w:ascii="CG Times" w:hAnsi="CG Times" w:cs="CG Times"/>
@@ -34841,6 +35590,7 @@
         </w:rPr>
         <w:t>i</w:t>
       </w:r>
+      <w:proofErr w:type="spellEnd"/>
       <w:r>
         <w:rPr>
           <w:rFonts w:ascii="CG Times" w:hAnsi="CG Times" w:cs="CG Times"/>
@@ -35328,6 +36078,7 @@
         </w:rPr>
         <w:tab/>
       </w:r>
+      <w:proofErr w:type="spellStart"/>
       <w:r>
         <w:rPr>
           <w:rFonts w:ascii="CG Times" w:hAnsi="CG Times" w:cs="CG Times"/>
@@ -35335,28 +36086,39 @@
         </w:rPr>
         <w:t>i</w:t>
       </w:r>
-      <w:r>
-        <w:rPr>
-          <w:rFonts w:ascii="CG Times" w:hAnsi="CG Times" w:cs="CG Times"/>
-          <w:lang w:val="en-AU"/>
-        </w:rPr>
-        <w:tab/>
-      </w:r>
-      <w:r>
-        <w:rPr>
-          <w:rFonts w:ascii="CG Times" w:hAnsi="CG Times" w:cs="CG Times"/>
-          <w:lang w:val="en-AU"/>
-        </w:rPr>
-        <w:tab/>
-      </w:r>
-      <w:r>
-        <w:rPr>
-          <w:rFonts w:ascii="CG Times" w:hAnsi="CG Times" w:cs="CG Times"/>
-          <w:i/>
-          <w:iCs/>
-          <w:lang w:val="en-AU"/>
-        </w:rPr>
-        <w:t>Here's the note</w:t>
+      <w:proofErr w:type="spellEnd"/>
+      <w:r>
+        <w:rPr>
+          <w:rFonts w:ascii="CG Times" w:hAnsi="CG Times" w:cs="CG Times"/>
+          <w:lang w:val="en-AU"/>
+        </w:rPr>
+        <w:tab/>
+      </w:r>
+      <w:r>
+        <w:rPr>
+          <w:rFonts w:ascii="CG Times" w:hAnsi="CG Times" w:cs="CG Times"/>
+          <w:lang w:val="en-AU"/>
+        </w:rPr>
+        <w:tab/>
+      </w:r>
+      <w:r>
+        <w:rPr>
+          <w:rFonts w:ascii="CG Times" w:hAnsi="CG Times" w:cs="CG Times"/>
+          <w:i/>
+          <w:iCs/>
+          <w:lang w:val="en-AU"/>
+        </w:rPr>
+        <w:t xml:space="preserve">Here's the </w:t>
+      </w:r>
+      <w:proofErr w:type="spellStart"/>
+      <w:r>
+        <w:rPr>
+          <w:rFonts w:ascii="CG Times" w:hAnsi="CG Times" w:cs="CG Times"/>
+          <w:i/>
+          <w:iCs/>
+          <w:lang w:val="en-AU"/>
+        </w:rPr>
+        <w:t>note</w:t>
       </w:r>
       <w:r>
         <w:rPr>
@@ -35368,6 +36130,7 @@
         </w:rPr>
         <w:t>i</w:t>
       </w:r>
+      <w:proofErr w:type="spellEnd"/>
       <w:r>
         <w:rPr>
           <w:rFonts w:ascii="CG Times" w:hAnsi="CG Times" w:cs="CG Times"/>
@@ -35384,6 +36147,7 @@
         </w:rPr>
         <w:t>[</w:t>
       </w:r>
+      <w:proofErr w:type="spellStart"/>
       <w:r>
         <w:rPr>
           <w:rFonts w:ascii="CG Times" w:hAnsi="CG Times" w:cs="CG Times"/>
@@ -35403,6 +36167,7 @@
         </w:rPr>
         <w:t>i</w:t>
       </w:r>
+      <w:proofErr w:type="spellEnd"/>
       <w:r>
         <w:rPr>
           <w:rFonts w:ascii="CG Times" w:hAnsi="CG Times" w:cs="CG Times"/>
@@ -35412,6 +36177,7 @@
         </w:rPr>
         <w:t xml:space="preserve"> she wrote __</w:t>
       </w:r>
+      <w:proofErr w:type="spellStart"/>
       <w:r>
         <w:rPr>
           <w:rFonts w:ascii="CG Times" w:hAnsi="CG Times" w:cs="CG Times"/>
@@ -35422,6 +36188,7 @@
         </w:rPr>
         <w:t>i</w:t>
       </w:r>
+      <w:proofErr w:type="spellEnd"/>
       <w:r>
         <w:rPr>
           <w:rFonts w:ascii="CG Times" w:hAnsi="CG Times" w:cs="CG Times"/>
@@ -35495,7 +36262,17 @@
           <w:iCs/>
           <w:lang w:val="en-AU"/>
         </w:rPr>
-        <w:t>Here's the note</w:t>
+        <w:t xml:space="preserve">Here's the </w:t>
+      </w:r>
+      <w:proofErr w:type="spellStart"/>
+      <w:r>
+        <w:rPr>
+          <w:rFonts w:ascii="CG Times" w:hAnsi="CG Times" w:cs="CG Times"/>
+          <w:i/>
+          <w:iCs/>
+          <w:lang w:val="en-AU"/>
+        </w:rPr>
+        <w:t>note</w:t>
       </w:r>
       <w:r>
         <w:rPr>
@@ -35507,6 +36284,7 @@
         </w:rPr>
         <w:t>i</w:t>
       </w:r>
+      <w:proofErr w:type="spellEnd"/>
       <w:r>
         <w:rPr>
           <w:rFonts w:ascii="CG Times" w:hAnsi="CG Times" w:cs="CG Times"/>
@@ -35523,6 +36301,7 @@
         </w:rPr>
         <w:t>[</w:t>
       </w:r>
+      <w:proofErr w:type="spellStart"/>
       <w:r>
         <w:rPr>
           <w:rFonts w:ascii="CG Times" w:hAnsi="CG Times" w:cs="CG Times"/>
@@ -35542,6 +36321,7 @@
         </w:rPr>
         <w:t>i</w:t>
       </w:r>
+      <w:proofErr w:type="spellEnd"/>
       <w:r>
         <w:rPr>
           <w:rFonts w:ascii="CG Times" w:hAnsi="CG Times" w:cs="CG Times"/>
@@ -35551,6 +36331,7 @@
         </w:rPr>
         <w:t xml:space="preserve"> he said she wrote __</w:t>
       </w:r>
+      <w:proofErr w:type="spellStart"/>
       <w:r>
         <w:rPr>
           <w:rFonts w:ascii="CG Times" w:hAnsi="CG Times" w:cs="CG Times"/>
@@ -35561,6 +36342,7 @@
         </w:rPr>
         <w:t>i</w:t>
       </w:r>
+      <w:proofErr w:type="spellEnd"/>
       <w:r>
         <w:rPr>
           <w:rFonts w:ascii="CG Times" w:hAnsi="CG Times" w:cs="CG Times"/>
@@ -35634,7 +36416,17 @@
           <w:iCs/>
           <w:lang w:val="en-AU"/>
         </w:rPr>
-        <w:t>Here's the note</w:t>
+        <w:t xml:space="preserve">Here's the </w:t>
+      </w:r>
+      <w:proofErr w:type="spellStart"/>
+      <w:r>
+        <w:rPr>
+          <w:rFonts w:ascii="CG Times" w:hAnsi="CG Times" w:cs="CG Times"/>
+          <w:i/>
+          <w:iCs/>
+          <w:lang w:val="en-AU"/>
+        </w:rPr>
+        <w:t>note</w:t>
       </w:r>
       <w:r>
         <w:rPr>
@@ -35646,6 +36438,7 @@
         </w:rPr>
         <w:t>i</w:t>
       </w:r>
+      <w:proofErr w:type="spellEnd"/>
       <w:r>
         <w:rPr>
           <w:rFonts w:ascii="CG Times" w:hAnsi="CG Times" w:cs="CG Times"/>
@@ -35662,6 +36455,7 @@
         </w:rPr>
         <w:t>[</w:t>
       </w:r>
+      <w:proofErr w:type="spellStart"/>
       <w:r>
         <w:rPr>
           <w:rFonts w:ascii="CG Times" w:hAnsi="CG Times" w:cs="CG Times"/>
@@ -35681,6 +36475,7 @@
         </w:rPr>
         <w:t>i</w:t>
       </w:r>
+      <w:proofErr w:type="spellEnd"/>
       <w:r>
         <w:rPr>
           <w:rFonts w:ascii="CG Times" w:hAnsi="CG Times" w:cs="CG Times"/>
@@ -35690,6 +36485,7 @@
         </w:rPr>
         <w:t xml:space="preserve"> I think he said she wrote __</w:t>
       </w:r>
+      <w:proofErr w:type="spellStart"/>
       <w:r>
         <w:rPr>
           <w:rFonts w:ascii="CG Times" w:hAnsi="CG Times" w:cs="CG Times"/>
@@ -35700,6 +36496,7 @@
         </w:rPr>
         <w:t>i</w:t>
       </w:r>
+      <w:proofErr w:type="spellEnd"/>
       <w:r>
         <w:rPr>
           <w:rFonts w:ascii="CG Times" w:hAnsi="CG Times" w:cs="CG Times"/>
@@ -36066,6 +36863,7 @@
         </w:rPr>
         <w:tab/>
       </w:r>
+      <w:proofErr w:type="spellStart"/>
       <w:r>
         <w:rPr>
           <w:rFonts w:ascii="CG Times" w:hAnsi="CG Times" w:cs="CG Times"/>
@@ -36073,6 +36871,7 @@
         </w:rPr>
         <w:t>i</w:t>
       </w:r>
+      <w:proofErr w:type="spellEnd"/>
       <w:r>
         <w:rPr>
           <w:rFonts w:ascii="CG Times" w:hAnsi="CG Times" w:cs="CG Times"/>
@@ -36572,6 +37371,7 @@
         </w:rPr>
         <w:tab/>
       </w:r>
+      <w:proofErr w:type="spellStart"/>
       <w:r>
         <w:rPr>
           <w:rFonts w:ascii="CG Times" w:hAnsi="CG Times" w:cs="CG Times"/>
@@ -36579,6 +37379,7 @@
         </w:rPr>
         <w:t>i</w:t>
       </w:r>
+      <w:proofErr w:type="spellEnd"/>
       <w:r>
         <w:rPr>
           <w:rFonts w:ascii="CG Times" w:hAnsi="CG Times" w:cs="CG Times"/>
@@ -36843,6 +37644,7 @@
         </w:rPr>
         <w:tab/>
       </w:r>
+      <w:proofErr w:type="spellStart"/>
       <w:r>
         <w:rPr>
           <w:rFonts w:ascii="CG Times" w:hAnsi="CG Times" w:cs="CG Times"/>
@@ -36850,6 +37652,7 @@
         </w:rPr>
         <w:t>i</w:t>
       </w:r>
+      <w:proofErr w:type="spellEnd"/>
       <w:r>
         <w:rPr>
           <w:rFonts w:ascii="CG Times" w:hAnsi="CG Times" w:cs="CG Times"/>
@@ -37211,6 +38014,7 @@
         </w:rPr>
         <w:tab/>
       </w:r>
+      <w:proofErr w:type="spellStart"/>
       <w:r>
         <w:rPr>
           <w:rFonts w:ascii="CG Times" w:hAnsi="CG Times" w:cs="CG Times"/>
@@ -37218,6 +38022,7 @@
         </w:rPr>
         <w:t>i</w:t>
       </w:r>
+      <w:proofErr w:type="spellEnd"/>
       <w:r>
         <w:rPr>
           <w:rFonts w:ascii="CG Times" w:hAnsi="CG Times" w:cs="CG Times"/>
@@ -37354,7 +38159,27 @@
           <w:iCs/>
           <w:lang w:val="en-AU"/>
         </w:rPr>
-        <w:t xml:space="preserve">I finally volunteered to go go first, </w:t>
+        <w:t xml:space="preserve">I finally volunteered to go </w:t>
+      </w:r>
+      <w:proofErr w:type="spellStart"/>
+      <w:r>
+        <w:rPr>
+          <w:rFonts w:ascii="CG Times" w:hAnsi="CG Times" w:cs="CG Times"/>
+          <w:i/>
+          <w:iCs/>
+          <w:lang w:val="en-AU"/>
+        </w:rPr>
+        <w:t>go</w:t>
+      </w:r>
+      <w:proofErr w:type="spellEnd"/>
+      <w:r>
+        <w:rPr>
+          <w:rFonts w:ascii="CG Times" w:hAnsi="CG Times" w:cs="CG Times"/>
+          <w:i/>
+          <w:iCs/>
+          <w:lang w:val="en-AU"/>
+        </w:rPr>
+        <w:t xml:space="preserve"> first, </w:t>
       </w:r>
       <w:r>
         <w:rPr>
@@ -37434,6 +38259,7 @@
         </w:rPr>
         <w:tab/>
       </w:r>
+      <w:proofErr w:type="spellStart"/>
       <w:r>
         <w:rPr>
           <w:rFonts w:ascii="CG Times" w:hAnsi="CG Times" w:cs="CG Times"/>
@@ -37441,6 +38267,7 @@
         </w:rPr>
         <w:t>i</w:t>
       </w:r>
+      <w:proofErr w:type="spellEnd"/>
       <w:r>
         <w:rPr>
           <w:rFonts w:ascii="CG Times" w:hAnsi="CG Times" w:cs="CG Times"/>
@@ -39612,6 +40439,50 @@
     <w:lsdException w:name="Subtitle" w:qFormat="1"/>
     <w:lsdException w:name="Strong" w:qFormat="1"/>
     <w:lsdException w:name="Emphasis" w:qFormat="1"/>
+    <w:lsdException w:name="Normal Table" w:semiHidden="1" w:unhideWhenUsed="1"/>
+    <w:lsdException w:name="Table Simple 1" w:semiHidden="1" w:unhideWhenUsed="1"/>
+    <w:lsdException w:name="Table Simple 2" w:semiHidden="1" w:unhideWhenUsed="1"/>
+    <w:lsdException w:name="Table Simple 3" w:semiHidden="1" w:unhideWhenUsed="1"/>
+    <w:lsdException w:name="Table Classic 1" w:semiHidden="1" w:unhideWhenUsed="1"/>
+    <w:lsdException w:name="Table Classic 2" w:semiHidden="1" w:unhideWhenUsed="1"/>
+    <w:lsdException w:name="Table Classic 3" w:semiHidden="1" w:unhideWhenUsed="1"/>
+    <w:lsdException w:name="Table Classic 4" w:semiHidden="1" w:unhideWhenUsed="1"/>
+    <w:lsdException w:name="Table Colorful 1" w:semiHidden="1" w:unhideWhenUsed="1"/>
+    <w:lsdException w:name="Table Colorful 2" w:semiHidden="1" w:unhideWhenUsed="1"/>
+    <w:lsdException w:name="Table Colorful 3" w:semiHidden="1" w:unhideWhenUsed="1"/>
+    <w:lsdException w:name="Table Columns 1" w:semiHidden="1" w:unhideWhenUsed="1"/>
+    <w:lsdException w:name="Table Columns 2" w:semiHidden="1" w:unhideWhenUsed="1"/>
+    <w:lsdException w:name="Table Columns 3" w:semiHidden="1" w:unhideWhenUsed="1"/>
+    <w:lsdException w:name="Table Columns 4" w:semiHidden="1" w:unhideWhenUsed="1"/>
+    <w:lsdException w:name="Table Columns 5" w:semiHidden="1" w:unhideWhenUsed="1"/>
+    <w:lsdException w:name="Table Grid 1" w:semiHidden="1" w:unhideWhenUsed="1"/>
+    <w:lsdException w:name="Table Grid 2" w:semiHidden="1" w:unhideWhenUsed="1"/>
+    <w:lsdException w:name="Table Grid 3" w:semiHidden="1" w:unhideWhenUsed="1"/>
+    <w:lsdException w:name="Table Grid 4" w:semiHidden="1" w:unhideWhenUsed="1"/>
+    <w:lsdException w:name="Table Grid 5" w:semiHidden="1" w:unhideWhenUsed="1"/>
+    <w:lsdException w:name="Table Grid 6" w:semiHidden="1" w:unhideWhenUsed="1"/>
+    <w:lsdException w:name="Table Grid 7" w:semiHidden="1" w:unhideWhenUsed="1"/>
+    <w:lsdException w:name="Table Grid 8" w:semiHidden="1" w:unhideWhenUsed="1"/>
+    <w:lsdException w:name="Table List 1" w:semiHidden="1" w:unhideWhenUsed="1"/>
+    <w:lsdException w:name="Table List 2" w:semiHidden="1" w:unhideWhenUsed="1"/>
+    <w:lsdException w:name="Table List 3" w:semiHidden="1" w:unhideWhenUsed="1"/>
+    <w:lsdException w:name="Table List 4" w:semiHidden="1" w:unhideWhenUsed="1"/>
+    <w:lsdException w:name="Table List 5" w:semiHidden="1" w:unhideWhenUsed="1"/>
+    <w:lsdException w:name="Table List 6" w:semiHidden="1" w:unhideWhenUsed="1"/>
+    <w:lsdException w:name="Table List 7" w:semiHidden="1" w:unhideWhenUsed="1"/>
+    <w:lsdException w:name="Table List 8" w:semiHidden="1" w:unhideWhenUsed="1"/>
+    <w:lsdException w:name="Table 3D effects 1" w:semiHidden="1" w:unhideWhenUsed="1"/>
+    <w:lsdException w:name="Table 3D effects 2" w:semiHidden="1" w:unhideWhenUsed="1"/>
+    <w:lsdException w:name="Table 3D effects 3" w:semiHidden="1" w:unhideWhenUsed="1"/>
+    <w:lsdException w:name="Table Contemporary" w:semiHidden="1" w:unhideWhenUsed="1"/>
+    <w:lsdException w:name="Table Elegant" w:semiHidden="1" w:unhideWhenUsed="1"/>
+    <w:lsdException w:name="Table Professional" w:semiHidden="1" w:unhideWhenUsed="1"/>
+    <w:lsdException w:name="Table Subtle 1" w:semiHidden="1" w:unhideWhenUsed="1"/>
+    <w:lsdException w:name="Table Subtle 2" w:semiHidden="1" w:unhideWhenUsed="1"/>
+    <w:lsdException w:name="Table Web 1" w:semiHidden="1" w:unhideWhenUsed="1"/>
+    <w:lsdException w:name="Table Web 2" w:semiHidden="1" w:unhideWhenUsed="1"/>
+    <w:lsdException w:name="Table Web 3" w:semiHidden="1" w:unhideWhenUsed="1"/>
+    <w:lsdException w:name="Table Theme" w:semiHidden="1" w:unhideWhenUsed="1"/>
     <w:lsdException w:name="Placeholder Text" w:semiHidden="1" w:uiPriority="99" w:unhideWhenUsed="1"/>
     <w:lsdException w:name="No Spacing" w:uiPriority="99" w:qFormat="1"/>
     <w:lsdException w:name="Light Shading" w:uiPriority="99"/>
@@ -39730,8 +40601,8 @@
     <w:lsdException w:name="Plain Table 5" w:uiPriority="31" w:qFormat="1"/>
     <w:lsdException w:name="Grid Table Light" w:uiPriority="32" w:qFormat="1"/>
     <w:lsdException w:name="Grid Table 1 Light" w:uiPriority="33" w:qFormat="1"/>
-    <w:lsdException w:name="Grid Table 2" w:semiHidden="1" w:uiPriority="37" w:unhideWhenUsed="1"/>
-    <w:lsdException w:name="Grid Table 3" w:semiHidden="1" w:uiPriority="39" w:unhideWhenUsed="1" w:qFormat="1"/>
+    <w:lsdException w:name="Grid Table 2" w:uiPriority="37"/>
+    <w:lsdException w:name="Grid Table 3" w:uiPriority="39" w:qFormat="1"/>
     <w:lsdException w:name="Grid Table 4" w:uiPriority="49"/>
     <w:lsdException w:name="Grid Table 5 Dark" w:uiPriority="50"/>
     <w:lsdException w:name="Grid Table 6 Colorful" w:uiPriority="51"/>
@@ -39851,11 +40722,15 @@
   </w:style>
   <w:style w:type="character" w:default="1" w:styleId="DefaultParagraphFont">
     <w:name w:val="Default Paragraph Font"/>
+    <w:uiPriority w:val="1"/>
     <w:semiHidden/>
+    <w:unhideWhenUsed/>
   </w:style>
   <w:style w:type="table" w:default="1" w:styleId="TableNormal">
     <w:name w:val="Normal Table"/>
+    <w:uiPriority w:val="99"/>
     <w:semiHidden/>
+    <w:unhideWhenUsed/>
     <w:tblPr>
       <w:tblInd w:w="0" w:type="dxa"/>
       <w:tblCellMar>
@@ -39868,7 +40743,9 @@
   </w:style>
   <w:style w:type="numbering" w:default="1" w:styleId="NoList">
     <w:name w:val="No List"/>
+    <w:uiPriority w:val="99"/>
     <w:semiHidden/>
+    <w:unhideWhenUsed/>
   </w:style>
   <w:style w:type="character" w:styleId="FootnoteReference">
     <w:name w:val="footnote reference"/>

</xml_diff>

<commit_message>
all-examples: fine-tune page alignment heuristics; bring .docx examples in line with PDF where they were renumbered/added/deleted/modified
</commit_message>
<xml_diff>
--- a/all-examples/cge01-2Ex.docx
+++ b/all-examples/cge01-2Ex.docx
@@ -58,7 +58,6 @@
         </w:rPr>
         <w:tab/>
       </w:r>
-      <w:proofErr w:type="spellStart"/>
       <w:r>
         <w:rPr>
           <w:rFonts w:ascii="CG Times" w:hAnsi="CG Times" w:cs="CG Times"/>
@@ -66,7 +65,6 @@
         </w:rPr>
         <w:t>i</w:t>
       </w:r>
-      <w:proofErr w:type="spellEnd"/>
       <w:r>
         <w:rPr>
           <w:rFonts w:ascii="CG Times" w:hAnsi="CG Times" w:cs="CG Times"/>
@@ -182,35 +180,16 @@
           <w:vertAlign w:val="superscript"/>
           <w:lang w:val="en-AU"/>
         </w:rPr>
-        <w:t xml:space="preserve">   </w:t>
-      </w:r>
-      <w:proofErr w:type="gramStart"/>
-      <w:r>
-        <w:rPr>
-          <w:rFonts w:ascii="CG Times" w:hAnsi="CG Times" w:cs="CG Times"/>
-          <w:vertAlign w:val="superscript"/>
-          <w:lang w:val="en-AU"/>
-        </w:rPr>
-        <w:t>!</w:t>
-      </w:r>
-      <w:r>
-        <w:rPr>
-          <w:rFonts w:ascii="CG Times" w:hAnsi="CG Times" w:cs="CG Times"/>
-          <w:i/>
-          <w:iCs/>
-          <w:lang w:val="en-AU"/>
-        </w:rPr>
-        <w:t>Kim</w:t>
-      </w:r>
-      <w:proofErr w:type="gramEnd"/>
-      <w:r>
-        <w:rPr>
-          <w:rFonts w:ascii="CG Times" w:hAnsi="CG Times" w:cs="CG Times"/>
-          <w:i/>
-          <w:iCs/>
-          <w:lang w:val="en-AU"/>
-        </w:rPr>
-        <w:t xml:space="preserve"> and me saw the accident.</w:t>
+        <w:t xml:space="preserve">   !</w:t>
+      </w:r>
+      <w:r>
+        <w:rPr>
+          <w:rFonts w:ascii="CG Times" w:hAnsi="CG Times" w:cs="CG Times"/>
+          <w:i/>
+          <w:iCs/>
+          <w:lang w:val="en-AU"/>
+        </w:rPr>
+        <w:t>Kim and me saw the accident.</w:t>
       </w:r>
     </w:p>
     <w:p>
@@ -580,7 +559,6 @@
         </w:rPr>
         <w:tab/>
       </w:r>
-      <w:proofErr w:type="spellStart"/>
       <w:r>
         <w:rPr>
           <w:rFonts w:ascii="CG Times" w:hAnsi="CG Times" w:cs="CG Times"/>
@@ -588,7 +566,6 @@
         </w:rPr>
         <w:t>i</w:t>
       </w:r>
-      <w:proofErr w:type="spellEnd"/>
       <w:r>
         <w:rPr>
           <w:rFonts w:ascii="CG Times" w:hAnsi="CG Times" w:cs="CG Times"/>
@@ -962,7 +939,6 @@
         </w:rPr>
         <w:tab/>
       </w:r>
-      <w:proofErr w:type="spellStart"/>
       <w:r>
         <w:rPr>
           <w:rFonts w:ascii="CG Times" w:hAnsi="CG Times" w:cs="CG Times"/>
@@ -970,7 +946,6 @@
         </w:rPr>
         <w:t>i</w:t>
       </w:r>
-      <w:proofErr w:type="spellEnd"/>
       <w:r>
         <w:rPr>
           <w:rFonts w:ascii="CG Times" w:hAnsi="CG Times" w:cs="CG Times"/>
@@ -986,7 +961,6 @@
         </w:rPr>
         <w:tab/>
       </w:r>
-      <w:proofErr w:type="spellStart"/>
       <w:r>
         <w:rPr>
           <w:rFonts w:ascii="CG Times" w:hAnsi="CG Times" w:cs="CG Times"/>
@@ -996,7 +970,6 @@
         </w:rPr>
         <w:t>marr</w:t>
       </w:r>
-      <w:proofErr w:type="spellEnd"/>
       <w:r>
         <w:rPr>
           <w:rFonts w:ascii="CG Times" w:hAnsi="CG Times" w:cs="CG Times"/>
@@ -1004,7 +977,6 @@
         </w:rPr>
         <w:sym w:font="WP MathA" w:char="F040"/>
       </w:r>
-      <w:proofErr w:type="spellStart"/>
       <w:r>
         <w:rPr>
           <w:rFonts w:ascii="CG Times" w:hAnsi="CG Times" w:cs="CG Times"/>
@@ -1014,7 +986,6 @@
         </w:rPr>
         <w:t>ing</w:t>
       </w:r>
-      <w:proofErr w:type="spellEnd"/>
       <w:r>
         <w:rPr>
           <w:rFonts w:ascii="CG Times" w:hAnsi="CG Times" w:cs="CG Times"/>
@@ -1038,7 +1009,6 @@
         </w:rPr>
         <w:sym w:font="WP MathA" w:char="F040"/>
       </w:r>
-      <w:proofErr w:type="spellStart"/>
       <w:r>
         <w:rPr>
           <w:rFonts w:ascii="CG Times" w:hAnsi="CG Times" w:cs="CG Times"/>
@@ -1048,7 +1018,6 @@
         </w:rPr>
         <w:t>est</w:t>
       </w:r>
-      <w:proofErr w:type="spellEnd"/>
       <w:r>
         <w:rPr>
           <w:rFonts w:ascii="CG Times" w:hAnsi="CG Times" w:cs="CG Times"/>
@@ -1072,7 +1041,6 @@
         </w:rPr>
         <w:sym w:font="WP MathA" w:char="F040"/>
       </w:r>
-      <w:proofErr w:type="spellStart"/>
       <w:r>
         <w:rPr>
           <w:rFonts w:ascii="CG Times" w:hAnsi="CG Times" w:cs="CG Times"/>
@@ -1082,7 +1050,6 @@
         </w:rPr>
         <w:t>ing</w:t>
       </w:r>
-      <w:proofErr w:type="spellEnd"/>
       <w:r>
         <w:rPr>
           <w:rFonts w:ascii="CG Times" w:hAnsi="CG Times" w:cs="CG Times"/>
@@ -1174,7 +1141,6 @@
         </w:rPr>
         <w:sym w:font="WP MathA" w:char="F040"/>
       </w:r>
-      <w:proofErr w:type="spellStart"/>
       <w:r>
         <w:rPr>
           <w:rFonts w:ascii="CG Times" w:hAnsi="CG Times" w:cs="CG Times"/>
@@ -1184,7 +1150,6 @@
         </w:rPr>
         <w:t>ing</w:t>
       </w:r>
-      <w:proofErr w:type="spellEnd"/>
       <w:r>
         <w:rPr>
           <w:rFonts w:ascii="CG Times" w:hAnsi="CG Times" w:cs="CG Times"/>
@@ -1208,7 +1173,6 @@
         </w:rPr>
         <w:sym w:font="WP MathA" w:char="F040"/>
       </w:r>
-      <w:proofErr w:type="spellStart"/>
       <w:r>
         <w:rPr>
           <w:rFonts w:ascii="CG Times" w:hAnsi="CG Times" w:cs="CG Times"/>
@@ -1218,7 +1182,6 @@
         </w:rPr>
         <w:t>ing</w:t>
       </w:r>
-      <w:proofErr w:type="spellEnd"/>
       <w:r>
         <w:rPr>
           <w:rFonts w:ascii="CG Times" w:hAnsi="CG Times" w:cs="CG Times"/>
@@ -1445,7 +1408,6 @@
         </w:rPr>
         <w:tab/>
       </w:r>
-      <w:proofErr w:type="gramStart"/>
       <w:r>
         <w:rPr>
           <w:rFonts w:ascii="CG Times" w:hAnsi="CG Times" w:cs="CG Times"/>
@@ -1474,7 +1436,6 @@
         </w:rPr>
         <w:t>t</w:t>
       </w:r>
-      <w:proofErr w:type="gramEnd"/>
       <w:r>
         <w:rPr>
           <w:rFonts w:ascii="CG Times" w:hAnsi="CG Times" w:cs="CG Times"/>
@@ -1720,16 +1681,8 @@
           <w:lang w:val="en-AU"/>
         </w:rPr>
         <w:tab/>
-      </w:r>
-      <w:proofErr w:type="spellStart"/>
-      <w:r>
-        <w:rPr>
-          <w:rFonts w:ascii="CG Times" w:hAnsi="CG Times" w:cs="CG Times"/>
-          <w:lang w:val="en-AU"/>
-        </w:rPr>
         <w:t>i</w:t>
       </w:r>
-      <w:proofErr w:type="spellEnd"/>
       <w:r>
         <w:rPr>
           <w:rFonts w:ascii="CG Times" w:hAnsi="CG Times" w:cs="CG Times"/>
@@ -2958,7 +2911,6 @@
         </w:rPr>
         <w:sym w:font="WP Phonetic" w:char="F02B"/>
       </w:r>
-      <w:proofErr w:type="spellStart"/>
       <w:r>
         <w:rPr>
           <w:rFonts w:ascii="CG Times" w:hAnsi="CG Times" w:cs="CG Times"/>
@@ -2974,7 +2926,6 @@
         </w:rPr>
         <w:tab/>
       </w:r>
-      <w:proofErr w:type="gramStart"/>
       <w:r>
         <w:rPr>
           <w:rFonts w:ascii="CG Times" w:hAnsi="CG Times" w:cs="CG Times"/>
@@ -2985,8 +2936,6 @@
         </w:rPr>
         <w:t>are</w:t>
       </w:r>
-      <w:proofErr w:type="spellEnd"/>
-      <w:proofErr w:type="gramEnd"/>
       <w:r>
         <w:rPr>
           <w:rFonts w:ascii="CG Times" w:hAnsi="CG Times" w:cs="CG Times"/>
@@ -3212,7 +3161,6 @@
         </w:rPr>
         <w:tab/>
       </w:r>
-      <w:proofErr w:type="gramStart"/>
       <w:r>
         <w:rPr>
           <w:rFonts w:ascii="CG Times" w:hAnsi="CG Times" w:cs="CG Times"/>
@@ -3223,7 +3171,6 @@
         </w:rPr>
         <w:t>err</w:t>
       </w:r>
-      <w:proofErr w:type="gramEnd"/>
       <w:r>
         <w:rPr>
           <w:rFonts w:ascii="CG Times" w:hAnsi="CG Times" w:cs="CG Times"/>
@@ -3501,16 +3448,8 @@
           <w:lang w:val="en-AU"/>
         </w:rPr>
         <w:tab/>
-      </w:r>
-      <w:proofErr w:type="spellStart"/>
-      <w:r>
-        <w:rPr>
-          <w:rFonts w:ascii="CG Times" w:hAnsi="CG Times" w:cs="CG Times"/>
-          <w:lang w:val="en-AU"/>
-        </w:rPr>
         <w:t>i</w:t>
       </w:r>
-      <w:proofErr w:type="spellEnd"/>
       <w:r>
         <w:rPr>
           <w:rFonts w:ascii="CG Times" w:hAnsi="CG Times" w:cs="CG Times"/>
@@ -3731,16 +3670,8 @@
           <w:lang w:val="en-AU"/>
         </w:rPr>
         <w:tab/>
-      </w:r>
-      <w:proofErr w:type="spellStart"/>
-      <w:r>
-        <w:rPr>
-          <w:rFonts w:ascii="CG Times" w:hAnsi="CG Times" w:cs="CG Times"/>
-          <w:lang w:val="en-AU"/>
-        </w:rPr>
         <w:t>a</w:t>
       </w:r>
-      <w:proofErr w:type="spellEnd"/>
       <w:r>
         <w:rPr>
           <w:rFonts w:ascii="CG Times" w:hAnsi="CG Times" w:cs="CG Times"/>
@@ -4239,16 +4170,8 @@
           <w:lang w:val="en-AU"/>
         </w:rPr>
         <w:tab/>
-      </w:r>
-      <w:proofErr w:type="spellStart"/>
-      <w:r>
-        <w:rPr>
-          <w:rFonts w:ascii="CG Times" w:hAnsi="CG Times" w:cs="CG Times"/>
-          <w:lang w:val="en-AU"/>
-        </w:rPr>
         <w:t>a</w:t>
       </w:r>
-      <w:proofErr w:type="spellEnd"/>
       <w:r>
         <w:rPr>
           <w:rFonts w:ascii="CG Times" w:hAnsi="CG Times" w:cs="CG Times"/>
@@ -5826,7 +5749,6 @@
         </w:rPr>
         <w:tab/>
       </w:r>
-      <w:proofErr w:type="gramStart"/>
       <w:r>
         <w:rPr>
           <w:rFonts w:ascii="CG Times" w:hAnsi="CG Times" w:cs="CG Times"/>
@@ -5846,7 +5768,6 @@
         </w:rPr>
         <w:t>ee</w:t>
       </w:r>
-      <w:proofErr w:type="gramEnd"/>
       <w:r>
         <w:rPr>
           <w:rFonts w:ascii="CG Times" w:hAnsi="CG Times" w:cs="CG Times"/>
@@ -6712,7 +6633,6 @@
         </w:rPr>
         <w:tab/>
       </w:r>
-      <w:proofErr w:type="gramStart"/>
       <w:r>
         <w:rPr>
           <w:rFonts w:ascii="CG Times" w:hAnsi="CG Times" w:cs="CG Times"/>
@@ -6732,7 +6652,6 @@
         </w:rPr>
         <w:t>ie</w:t>
       </w:r>
-      <w:proofErr w:type="gramEnd"/>
       <w:r>
         <w:rPr>
           <w:rFonts w:ascii="CG Times" w:hAnsi="CG Times" w:cs="CG Times"/>
@@ -7324,7 +7243,6 @@
         </w:rPr>
         <w:sym w:font="WP Phonetic" w:char="F02F"/>
       </w:r>
-      <w:proofErr w:type="spellStart"/>
       <w:r>
         <w:rPr>
           <w:rFonts w:ascii="Times New Roman" w:hAnsi="Times New Roman"/>
@@ -7332,7 +7250,6 @@
         </w:rPr>
         <w:t>σ</w:t>
       </w:r>
-      <w:proofErr w:type="spellEnd"/>
       <w:r>
         <w:rPr>
           <w:rFonts w:ascii="CG Times" w:hAnsi="CG Times" w:cs="CG Times"/>
@@ -7490,7 +7407,6 @@
         </w:rPr>
         <w:tab/>
       </w:r>
-      <w:proofErr w:type="spellStart"/>
       <w:r>
         <w:rPr>
           <w:rFonts w:ascii="CG Times" w:hAnsi="CG Times" w:cs="CG Times"/>
@@ -7498,7 +7414,6 @@
         </w:rPr>
         <w:t>i</w:t>
       </w:r>
-      <w:proofErr w:type="spellEnd"/>
       <w:r>
         <w:rPr>
           <w:rFonts w:ascii="CG Times" w:hAnsi="CG Times" w:cs="CG Times"/>
@@ -7563,22 +7478,7 @@
           <w:lang w:val="en-AU"/>
         </w:rPr>
         <w:tab/>
-      </w:r>
-      <w:proofErr w:type="gramStart"/>
-      <w:r>
-        <w:rPr>
-          <w:rFonts w:ascii="CG Times" w:hAnsi="CG Times" w:cs="CG Times"/>
-          <w:lang w:val="en-AU"/>
-        </w:rPr>
-        <w:t>The</w:t>
-      </w:r>
-      <w:proofErr w:type="gramEnd"/>
-      <w:r>
-        <w:rPr>
-          <w:rFonts w:ascii="CG Times" w:hAnsi="CG Times" w:cs="CG Times"/>
-          <w:lang w:val="en-AU"/>
-        </w:rPr>
-        <w:t xml:space="preserve"> parts of sentences belong to a limited range of types.</w:t>
+        <w:t>The parts of sentences belong to a limited range of types.</w:t>
       </w:r>
     </w:p>
     <w:p>
@@ -7629,22 +7529,7 @@
           <w:lang w:val="en-AU"/>
         </w:rPr>
         <w:tab/>
-      </w:r>
-      <w:proofErr w:type="gramStart"/>
-      <w:r>
-        <w:rPr>
-          <w:rFonts w:ascii="CG Times" w:hAnsi="CG Times" w:cs="CG Times"/>
-          <w:lang w:val="en-AU"/>
-        </w:rPr>
-        <w:t>The</w:t>
-      </w:r>
-      <w:proofErr w:type="gramEnd"/>
-      <w:r>
-        <w:rPr>
-          <w:rFonts w:ascii="CG Times" w:hAnsi="CG Times" w:cs="CG Times"/>
-          <w:lang w:val="en-AU"/>
-        </w:rPr>
-        <w:t xml:space="preserve"> parts have specific roles or functions within the larger parts they belong to.</w:t>
+        <w:t>The parts have specific roles or functions within the larger parts they belong to.</w:t>
       </w:r>
     </w:p>
     <w:p>
@@ -8688,7 +8573,6 @@
         </w:rPr>
         <w:tab/>
       </w:r>
-      <w:proofErr w:type="spellStart"/>
       <w:r>
         <w:rPr>
           <w:rFonts w:ascii="CG Times" w:hAnsi="CG Times" w:cs="CG Times"/>
@@ -8698,7 +8582,6 @@
         </w:rPr>
         <w:t>i</w:t>
       </w:r>
-      <w:proofErr w:type="spellEnd"/>
       <w:r>
         <w:rPr>
           <w:rFonts w:ascii="CG Times" w:hAnsi="CG Times" w:cs="CG Times"/>
@@ -8718,29 +8601,16 @@
         </w:rPr>
         <w:tab/>
       </w:r>
-      <w:proofErr w:type="gramStart"/>
-      <w:r>
-        <w:rPr>
-          <w:rFonts w:ascii="CG Times" w:hAnsi="CG Times" w:cs="CG Times"/>
-          <w:i/>
-          <w:iCs/>
-          <w:sz w:val="20"/>
-          <w:szCs w:val="20"/>
-          <w:lang w:val="en-AU"/>
-        </w:rPr>
-        <w:t>Apparently</w:t>
-      </w:r>
-      <w:proofErr w:type="gramEnd"/>
-      <w:r>
-        <w:rPr>
-          <w:rFonts w:ascii="CG Times" w:hAnsi="CG Times" w:cs="CG Times"/>
-          <w:i/>
-          <w:iCs/>
-          <w:sz w:val="20"/>
-          <w:szCs w:val="20"/>
-          <w:lang w:val="en-AU"/>
-        </w:rPr>
-        <w:t xml:space="preserve"> a </w:t>
+      <w:r>
+        <w:rPr>
+          <w:rFonts w:ascii="CG Times" w:hAnsi="CG Times" w:cs="CG Times"/>
+          <w:i/>
+          <w:iCs/>
+          <w:sz w:val="20"/>
+          <w:szCs w:val="20"/>
+          <w:lang w:val="en-AU"/>
+        </w:rPr>
+        <w:t xml:space="preserve">Apparently a </w:t>
       </w:r>
       <w:r>
         <w:rPr>
@@ -9380,7 +9250,6 @@
         </w:rPr>
         <w:tab/>
       </w:r>
-      <w:proofErr w:type="spellStart"/>
       <w:r>
         <w:rPr>
           <w:rFonts w:ascii="CG Times" w:hAnsi="CG Times" w:cs="CG Times"/>
@@ -9388,7 +9257,6 @@
         </w:rPr>
         <w:t>i</w:t>
       </w:r>
-      <w:proofErr w:type="spellEnd"/>
       <w:r>
         <w:rPr>
           <w:rFonts w:ascii="CG Times" w:hAnsi="CG Times" w:cs="CG Times"/>
@@ -10167,7 +10035,6 @@
         </w:rPr>
         <w:t xml:space="preserve">, </w:t>
       </w:r>
-      <w:proofErr w:type="spellStart"/>
       <w:r>
         <w:rPr>
           <w:rFonts w:ascii="CG Times" w:hAnsi="CG Times" w:cs="CG Times"/>
@@ -10177,7 +10044,6 @@
         </w:rPr>
         <w:t>to</w:t>
       </w:r>
-      <w:proofErr w:type="spellEnd"/>
       <w:r>
         <w:rPr>
           <w:rFonts w:ascii="CG Times" w:hAnsi="CG Times" w:cs="CG Times"/>
@@ -11087,7 +10953,6 @@
         </w:rPr>
         <w:tab/>
       </w:r>
-      <w:proofErr w:type="spellStart"/>
       <w:r>
         <w:rPr>
           <w:rFonts w:ascii="CG Times" w:hAnsi="CG Times" w:cs="CG Times"/>
@@ -11095,7 +10960,6 @@
         </w:rPr>
         <w:t>i</w:t>
       </w:r>
-      <w:proofErr w:type="spellEnd"/>
       <w:r>
         <w:rPr>
           <w:rFonts w:ascii="CG Times" w:hAnsi="CG Times" w:cs="CG Times"/>
@@ -11117,16 +10981,8 @@
           <w:lang w:val="en-AU"/>
         </w:rPr>
         <w:tab/>
-      </w:r>
-      <w:proofErr w:type="spellStart"/>
-      <w:r>
-        <w:rPr>
-          <w:rFonts w:ascii="CG Times" w:hAnsi="CG Times" w:cs="CG Times"/>
-          <w:lang w:val="en-AU"/>
-        </w:rPr>
         <w:t>Clause</w:t>
       </w:r>
-      <w:proofErr w:type="spellEnd"/>
       <w:r>
         <w:rPr>
           <w:rFonts w:ascii="CG Times" w:hAnsi="CG Times" w:cs="CG Times"/>
@@ -11500,16 +11356,8 @@
           <w:lang w:val="en-AU"/>
         </w:rPr>
         <w:tab/>
-      </w:r>
-      <w:proofErr w:type="spellStart"/>
-      <w:r>
-        <w:rPr>
-          <w:rFonts w:ascii="CG Times" w:hAnsi="CG Times" w:cs="CG Times"/>
-          <w:lang w:val="en-AU"/>
-        </w:rPr>
         <w:t>AdvP</w:t>
       </w:r>
-      <w:proofErr w:type="spellEnd"/>
       <w:r>
         <w:rPr>
           <w:rFonts w:ascii="CG Times" w:hAnsi="CG Times" w:cs="CG Times"/>
@@ -13380,7 +13228,6 @@
         </w:rPr>
         <w:tab/>
       </w:r>
-      <w:proofErr w:type="spellStart"/>
       <w:r>
         <w:rPr>
           <w:rFonts w:ascii="CG Times" w:hAnsi="CG Times" w:cs="CG Times"/>
@@ -13388,7 +13235,6 @@
         </w:rPr>
         <w:t>i</w:t>
       </w:r>
-      <w:proofErr w:type="spellEnd"/>
       <w:r>
         <w:rPr>
           <w:rFonts w:ascii="CG Times" w:hAnsi="CG Times" w:cs="CG Times"/>
@@ -13647,7 +13493,6 @@
         </w:rPr>
         <w:tab/>
       </w:r>
-      <w:proofErr w:type="spellStart"/>
       <w:r>
         <w:rPr>
           <w:rFonts w:ascii="CG Times" w:hAnsi="CG Times" w:cs="CG Times"/>
@@ -13655,7 +13500,6 @@
         </w:rPr>
         <w:t>i</w:t>
       </w:r>
-      <w:proofErr w:type="spellEnd"/>
       <w:r>
         <w:rPr>
           <w:rFonts w:ascii="CG Times" w:hAnsi="CG Times" w:cs="CG Times"/>
@@ -15707,7 +15551,6 @@
         </w:rPr>
         <w:tab/>
       </w:r>
-      <w:proofErr w:type="spellStart"/>
       <w:r>
         <w:rPr>
           <w:rFonts w:ascii="CG Times" w:hAnsi="CG Times" w:cs="CG Times"/>
@@ -15715,7 +15558,6 @@
         </w:rPr>
         <w:t>i</w:t>
       </w:r>
-      <w:proofErr w:type="spellEnd"/>
       <w:r>
         <w:rPr>
           <w:rFonts w:ascii="CG Times" w:hAnsi="CG Times" w:cs="CG Times"/>
@@ -16315,18 +16157,8 @@
           <w:lang w:val="en-AU"/>
         </w:rPr>
         <w:tab/>
-      </w:r>
-      <w:proofErr w:type="spellStart"/>
-      <w:r>
-        <w:rPr>
-          <w:rFonts w:ascii="CG Times" w:hAnsi="CG Times" w:cs="CG Times"/>
-          <w:sz w:val="20"/>
-          <w:szCs w:val="20"/>
-          <w:lang w:val="en-AU"/>
-        </w:rPr>
         <w:t>N</w:t>
       </w:r>
-      <w:proofErr w:type="spellEnd"/>
     </w:p>
     <w:p>
       <w:pPr>
@@ -16572,20 +16404,8 @@
           <w:lang w:val="en-AU"/>
         </w:rPr>
         <w:tab/>
-      </w:r>
-      <w:proofErr w:type="spellStart"/>
-      <w:r>
-        <w:rPr>
-          <w:rFonts w:ascii="CG Times" w:hAnsi="CG Times" w:cs="CG Times"/>
-          <w:i/>
-          <w:iCs/>
-          <w:sz w:val="20"/>
-          <w:szCs w:val="20"/>
-          <w:lang w:val="en-AU"/>
-        </w:rPr>
         <w:t>children</w:t>
       </w:r>
-      <w:proofErr w:type="spellEnd"/>
     </w:p>
     <w:p>
       <w:pPr>
@@ -16730,7 +16550,6 @@
         </w:rPr>
         <w:tab/>
       </w:r>
-      <w:proofErr w:type="spellStart"/>
       <w:r>
         <w:rPr>
           <w:rFonts w:ascii="CG Times" w:hAnsi="CG Times" w:cs="CG Times"/>
@@ -16738,7 +16557,6 @@
         </w:rPr>
         <w:t>i</w:t>
       </w:r>
-      <w:proofErr w:type="spellEnd"/>
       <w:r>
         <w:rPr>
           <w:rFonts w:ascii="CG Times" w:hAnsi="CG Times" w:cs="CG Times"/>
@@ -16983,7 +16801,6 @@
         </w:rPr>
         <w:tab/>
       </w:r>
-      <w:proofErr w:type="spellStart"/>
       <w:r>
         <w:rPr>
           <w:rFonts w:ascii="CG Times" w:hAnsi="CG Times" w:cs="CG Times"/>
@@ -16991,7 +16808,6 @@
         </w:rPr>
         <w:t>i</w:t>
       </w:r>
-      <w:proofErr w:type="spellEnd"/>
       <w:r>
         <w:rPr>
           <w:rFonts w:ascii="CG Times" w:hAnsi="CG Times" w:cs="CG Times"/>
@@ -17096,23 +16912,13 @@
         </w:rPr>
         <w:tab/>
       </w:r>
-      <w:proofErr w:type="spellStart"/>
       <w:r>
         <w:rPr>
           <w:rFonts w:ascii="CG Times" w:hAnsi="CG Times" w:cs="CG Times"/>
           <w:smallCaps/>
           <w:lang w:val="en-AU"/>
         </w:rPr>
-        <w:t>preterite</w:t>
-      </w:r>
-      <w:proofErr w:type="spellEnd"/>
-      <w:r>
-        <w:rPr>
-          <w:rFonts w:ascii="CG Times" w:hAnsi="CG Times" w:cs="CG Times"/>
-          <w:smallCaps/>
-          <w:lang w:val="en-AU"/>
-        </w:rPr>
-        <w:t>:</w:t>
+        <w:t>preterite:</w:t>
       </w:r>
       <w:r>
         <w:rPr>
@@ -17276,7 +17082,6 @@
         </w:rPr>
         <w:tab/>
       </w:r>
-      <w:proofErr w:type="spellStart"/>
       <w:r>
         <w:rPr>
           <w:rFonts w:ascii="CG Times" w:hAnsi="CG Times" w:cs="CG Times"/>
@@ -17284,7 +17089,6 @@
         </w:rPr>
         <w:t>i</w:t>
       </w:r>
-      <w:proofErr w:type="spellEnd"/>
       <w:r>
         <w:rPr>
           <w:rFonts w:ascii="CG Times" w:hAnsi="CG Times" w:cs="CG Times"/>
@@ -17550,7 +17354,6 @@
         </w:rPr>
         <w:tab/>
       </w:r>
-      <w:proofErr w:type="spellStart"/>
       <w:r>
         <w:rPr>
           <w:rFonts w:ascii="CG Times" w:hAnsi="CG Times" w:cs="CG Times"/>
@@ -17558,7 +17361,6 @@
         </w:rPr>
         <w:t>i</w:t>
       </w:r>
-      <w:proofErr w:type="spellEnd"/>
       <w:r>
         <w:rPr>
           <w:rFonts w:ascii="CG Times" w:hAnsi="CG Times" w:cs="CG Times"/>
@@ -17747,7 +17549,6 @@
         </w:rPr>
         <w:tab/>
       </w:r>
-      <w:proofErr w:type="spellStart"/>
       <w:r>
         <w:rPr>
           <w:rFonts w:ascii="CG Times" w:hAnsi="CG Times" w:cs="CG Times"/>
@@ -17755,7 +17556,6 @@
         </w:rPr>
         <w:t>i</w:t>
       </w:r>
-      <w:proofErr w:type="spellEnd"/>
       <w:r>
         <w:rPr>
           <w:rFonts w:ascii="CG Times" w:hAnsi="CG Times" w:cs="CG Times"/>
@@ -17950,7 +17750,6 @@
         </w:rPr>
         <w:tab/>
       </w:r>
-      <w:proofErr w:type="spellStart"/>
       <w:r>
         <w:rPr>
           <w:rFonts w:ascii="CG Times" w:hAnsi="CG Times" w:cs="CG Times"/>
@@ -17958,7 +17757,6 @@
         </w:rPr>
         <w:t>i</w:t>
       </w:r>
-      <w:proofErr w:type="spellEnd"/>
       <w:r>
         <w:rPr>
           <w:rFonts w:ascii="CG Times" w:hAnsi="CG Times" w:cs="CG Times"/>
@@ -18048,7 +17846,6 @@
         </w:rPr>
         <w:tab/>
       </w:r>
-      <w:proofErr w:type="spellStart"/>
       <w:r>
         <w:rPr>
           <w:rFonts w:ascii="CG Times" w:hAnsi="CG Times" w:cs="CG Times"/>
@@ -18057,7 +17854,6 @@
         </w:rPr>
         <w:t>preterite</w:t>
       </w:r>
-      <w:proofErr w:type="spellEnd"/>
       <w:r>
         <w:rPr>
           <w:rFonts w:ascii="CG Times" w:hAnsi="CG Times" w:cs="CG Times"/>
@@ -18207,7 +18003,6 @@
         </w:rPr>
         <w:tab/>
       </w:r>
-      <w:proofErr w:type="spellStart"/>
       <w:r>
         <w:rPr>
           <w:rFonts w:ascii="CG Times" w:hAnsi="CG Times" w:cs="CG Times"/>
@@ -18215,7 +18010,6 @@
         </w:rPr>
         <w:t>i</w:t>
       </w:r>
-      <w:proofErr w:type="spellEnd"/>
       <w:r>
         <w:rPr>
           <w:rFonts w:ascii="CG Times" w:hAnsi="CG Times" w:cs="CG Times"/>
@@ -18475,7 +18269,6 @@
         </w:rPr>
         <w:tab/>
       </w:r>
-      <w:proofErr w:type="spellStart"/>
       <w:r>
         <w:rPr>
           <w:rFonts w:ascii="CG Times" w:hAnsi="CG Times" w:cs="CG Times"/>
@@ -18483,7 +18276,6 @@
         </w:rPr>
         <w:t>i</w:t>
       </w:r>
-      <w:proofErr w:type="spellEnd"/>
       <w:r>
         <w:rPr>
           <w:rFonts w:ascii="CG Times" w:hAnsi="CG Times" w:cs="CG Times"/>
@@ -18822,7 +18614,6 @@
         </w:rPr>
         <w:tab/>
       </w:r>
-      <w:proofErr w:type="spellStart"/>
       <w:r>
         <w:rPr>
           <w:rFonts w:ascii="CG Times" w:hAnsi="CG Times" w:cs="CG Times"/>
@@ -18830,7 +18621,6 @@
         </w:rPr>
         <w:t>i</w:t>
       </w:r>
-      <w:proofErr w:type="spellEnd"/>
       <w:r>
         <w:rPr>
           <w:rFonts w:ascii="CG Times" w:hAnsi="CG Times" w:cs="CG Times"/>
@@ -18926,23 +18716,7 @@
           <w:lang w:val="en-AU"/>
         </w:rPr>
         <w:tab/>
-        <w:t>[entailed by [</w:t>
-      </w:r>
-      <w:proofErr w:type="spellStart"/>
-      <w:r>
-        <w:rPr>
-          <w:rFonts w:ascii="CG Times" w:hAnsi="CG Times" w:cs="CG Times"/>
-          <w:lang w:val="en-AU"/>
-        </w:rPr>
-        <w:t>i</w:t>
-      </w:r>
-      <w:proofErr w:type="spellEnd"/>
-      <w:r>
-        <w:rPr>
-          <w:rFonts w:ascii="CG Times" w:hAnsi="CG Times" w:cs="CG Times"/>
-          <w:lang w:val="en-AU"/>
-        </w:rPr>
-        <w:t>]]</w:t>
+        <w:t>[entailed by [i]]</w:t>
       </w:r>
     </w:p>
     <w:p>
@@ -19172,7 +18946,6 @@
         </w:rPr>
         <w:tab/>
       </w:r>
-      <w:proofErr w:type="spellStart"/>
       <w:r>
         <w:rPr>
           <w:rFonts w:ascii="CG Times" w:hAnsi="CG Times" w:cs="CG Times"/>
@@ -19180,7 +18953,6 @@
         </w:rPr>
         <w:t>i</w:t>
       </w:r>
-      <w:proofErr w:type="spellEnd"/>
       <w:r>
         <w:rPr>
           <w:rFonts w:ascii="CG Times" w:hAnsi="CG Times" w:cs="CG Times"/>
@@ -19637,7 +19409,6 @@
         </w:rPr>
         <w:tab/>
       </w:r>
-      <w:proofErr w:type="spellStart"/>
       <w:r>
         <w:rPr>
           <w:rFonts w:ascii="CG Times" w:hAnsi="CG Times" w:cs="CG Times"/>
@@ -19645,7 +19416,6 @@
         </w:rPr>
         <w:t>i</w:t>
       </w:r>
-      <w:proofErr w:type="spellEnd"/>
       <w:r>
         <w:rPr>
           <w:rFonts w:ascii="CG Times" w:hAnsi="CG Times" w:cs="CG Times"/>
@@ -20361,7 +20131,6 @@
         </w:rPr>
         <w:tab/>
       </w:r>
-      <w:proofErr w:type="spellStart"/>
       <w:r>
         <w:rPr>
           <w:rFonts w:ascii="CG Times" w:hAnsi="CG Times" w:cs="CG Times"/>
@@ -20369,7 +20138,6 @@
         </w:rPr>
         <w:t>i</w:t>
       </w:r>
-      <w:proofErr w:type="spellEnd"/>
       <w:r>
         <w:rPr>
           <w:rFonts w:ascii="CG Times" w:hAnsi="CG Times" w:cs="CG Times"/>
@@ -20581,7 +20349,6 @@
         </w:rPr>
         <w:tab/>
       </w:r>
-      <w:proofErr w:type="spellStart"/>
       <w:r>
         <w:rPr>
           <w:rFonts w:ascii="CG Times" w:hAnsi="CG Times" w:cs="CG Times"/>
@@ -20589,7 +20356,6 @@
         </w:rPr>
         <w:t>iv</w:t>
       </w:r>
-      <w:proofErr w:type="spellEnd"/>
       <w:r>
         <w:rPr>
           <w:rFonts w:ascii="CG Times" w:hAnsi="CG Times" w:cs="CG Times"/>
@@ -20996,7 +20762,7 @@
           <w:rFonts w:ascii="CG Times" w:hAnsi="CG Times" w:cs="CG Times"/>
           <w:lang w:val="en-AU"/>
         </w:rPr>
-        <w:t>14</w:t>
+        <w:t>1</w:t>
       </w:r>
       <w:r>
         <w:rPr>
@@ -21019,7 +20785,6 @@
         </w:rPr>
         <w:tab/>
       </w:r>
-      <w:proofErr w:type="spellStart"/>
       <w:r>
         <w:rPr>
           <w:rFonts w:ascii="CG Times" w:hAnsi="CG Times" w:cs="CG Times"/>
@@ -21027,7 +20792,6 @@
         </w:rPr>
         <w:t>i</w:t>
       </w:r>
-      <w:proofErr w:type="spellEnd"/>
       <w:r>
         <w:rPr>
           <w:rFonts w:ascii="CG Times" w:hAnsi="CG Times" w:cs="CG Times"/>
@@ -21203,7 +20967,7 @@
           <w:rFonts w:ascii="CG Times" w:hAnsi="CG Times" w:cs="CG Times"/>
           <w:lang w:val="en-AU"/>
         </w:rPr>
-        <w:t>15</w:t>
+        <w:t>2</w:t>
       </w:r>
       <w:r>
         <w:rPr>
@@ -21335,7 +21099,7 @@
           <w:rFonts w:ascii="CG Times" w:hAnsi="CG Times" w:cs="CG Times"/>
           <w:lang w:val="en-AU"/>
         </w:rPr>
-        <w:t>16</w:t>
+        <w:t>3</w:t>
       </w:r>
       <w:r>
         <w:rPr>
@@ -21569,7 +21333,6 @@
         </w:rPr>
         <w:tab/>
       </w:r>
-      <w:proofErr w:type="spellStart"/>
       <w:r>
         <w:rPr>
           <w:rFonts w:ascii="CG Times" w:hAnsi="CG Times" w:cs="CG Times"/>
@@ -21577,7 +21340,6 @@
         </w:rPr>
         <w:t>i</w:t>
       </w:r>
-      <w:proofErr w:type="spellEnd"/>
       <w:r>
         <w:rPr>
           <w:rFonts w:ascii="CG Times" w:hAnsi="CG Times" w:cs="CG Times"/>
@@ -21600,7 +21362,16 @@
           <w:iCs/>
           <w:lang w:val="en-AU"/>
         </w:rPr>
-        <w:t>The minister referred to the report.</w:t>
+        <w:t>Kim</w:t>
+      </w:r>
+      <w:r>
+        <w:rPr>
+          <w:rFonts w:ascii="CG Times" w:hAnsi="CG Times" w:cs="CG Times"/>
+          <w:i/>
+          <w:iCs/>
+          <w:lang w:val="en-AU"/>
+        </w:rPr>
+        <w:t xml:space="preserve"> referred to the report.</w:t>
       </w:r>
       <w:r>
         <w:rPr>
@@ -21624,7 +21395,16 @@
           <w:iCs/>
           <w:lang w:val="en-AU"/>
         </w:rPr>
-        <w:t>The minister did not refer to the report.</w:t>
+        <w:t xml:space="preserve">Kim </w:t>
+      </w:r>
+      <w:r>
+        <w:rPr>
+          <w:rFonts w:ascii="CG Times" w:hAnsi="CG Times" w:cs="CG Times"/>
+          <w:i/>
+          <w:iCs/>
+          <w:lang w:val="en-AU"/>
+        </w:rPr>
+        <w:t>did not refer to the report.</w:t>
       </w:r>
     </w:p>
     <w:p>
@@ -21768,7 +21548,16 @@
           <w:iCs/>
           <w:lang w:val="en-AU"/>
         </w:rPr>
-        <w:t>My wife solved the problem.</w:t>
+        <w:t xml:space="preserve">Pat </w:t>
+      </w:r>
+      <w:r>
+        <w:rPr>
+          <w:rFonts w:ascii="CG Times" w:hAnsi="CG Times" w:cs="CG Times"/>
+          <w:i/>
+          <w:iCs/>
+          <w:lang w:val="en-AU"/>
+        </w:rPr>
+        <w:t>solved the problem.</w:t>
       </w:r>
       <w:r>
         <w:rPr>
@@ -21792,7 +21581,25 @@
           <w:iCs/>
           <w:lang w:val="en-AU"/>
         </w:rPr>
-        <w:t>The problem was solved by my wife.</w:t>
+        <w:t xml:space="preserve">The problem was solved by </w:t>
+      </w:r>
+      <w:r>
+        <w:rPr>
+          <w:rFonts w:ascii="CG Times" w:hAnsi="CG Times" w:cs="CG Times"/>
+          <w:i/>
+          <w:iCs/>
+          <w:lang w:val="en-AU"/>
+        </w:rPr>
+        <w:t>Pat</w:t>
+      </w:r>
+      <w:r>
+        <w:rPr>
+          <w:rFonts w:ascii="CG Times" w:hAnsi="CG Times" w:cs="CG Times"/>
+          <w:i/>
+          <w:iCs/>
+          <w:lang w:val="en-AU"/>
+        </w:rPr>
+        <w:t>.</w:t>
       </w:r>
     </w:p>
     <w:p>
@@ -21823,7 +21630,6 @@
         </w:rPr>
         <w:tab/>
       </w:r>
-      <w:proofErr w:type="spellStart"/>
       <w:r>
         <w:rPr>
           <w:rFonts w:ascii="CG Times" w:hAnsi="CG Times" w:cs="CG Times"/>
@@ -21831,7 +21637,6 @@
         </w:rPr>
         <w:t>iv</w:t>
       </w:r>
-      <w:proofErr w:type="spellEnd"/>
       <w:r>
         <w:rPr>
           <w:rFonts w:ascii="CG Times" w:hAnsi="CG Times" w:cs="CG Times"/>
@@ -22192,7 +21997,6 @@
         </w:rPr>
         <w:tab/>
       </w:r>
-      <w:proofErr w:type="spellStart"/>
       <w:r>
         <w:rPr>
           <w:rFonts w:ascii="CG Times" w:hAnsi="CG Times" w:cs="CG Times"/>
@@ -22200,7 +22004,6 @@
         </w:rPr>
         <w:t>i</w:t>
       </w:r>
-      <w:proofErr w:type="spellEnd"/>
       <w:r>
         <w:rPr>
           <w:rFonts w:ascii="CG Times" w:hAnsi="CG Times" w:cs="CG Times"/>
@@ -22425,7 +22228,6 @@
         </w:rPr>
         <w:tab/>
       </w:r>
-      <w:proofErr w:type="spellStart"/>
       <w:r>
         <w:rPr>
           <w:rFonts w:ascii="CG Times" w:hAnsi="CG Times" w:cs="CG Times"/>
@@ -22433,7 +22235,6 @@
         </w:rPr>
         <w:t>iv</w:t>
       </w:r>
-      <w:proofErr w:type="spellEnd"/>
       <w:r>
         <w:rPr>
           <w:rFonts w:ascii="CG Times" w:hAnsi="CG Times" w:cs="CG Times"/>
@@ -23071,26 +22872,7 @@
           <w:lang w:val="en-AU"/>
         </w:rPr>
         <w:tab/>
-      </w:r>
-      <w:proofErr w:type="spellStart"/>
-      <w:r>
-        <w:rPr>
-          <w:rFonts w:ascii="CG Times" w:hAnsi="CG Times" w:cs="CG Times"/>
-          <w:sz w:val="20"/>
-          <w:szCs w:val="20"/>
-          <w:lang w:val="en-AU"/>
-        </w:rPr>
-        <w:t>Prenucleus</w:t>
-      </w:r>
-      <w:proofErr w:type="spellEnd"/>
-      <w:r>
-        <w:rPr>
-          <w:rFonts w:ascii="CG Times" w:hAnsi="CG Times" w:cs="CG Times"/>
-          <w:sz w:val="20"/>
-          <w:szCs w:val="20"/>
-          <w:lang w:val="en-AU"/>
-        </w:rPr>
-        <w:t>:</w:t>
+        <w:t>Prenucleus:</w:t>
       </w:r>
       <w:r>
         <w:rPr>
@@ -23277,15 +23059,6 @@
           <w:lang w:val="en-AU"/>
         </w:rPr>
         <w:tab/>
-      </w:r>
-      <w:proofErr w:type="spellStart"/>
-      <w:r>
-        <w:rPr>
-          <w:rFonts w:ascii="CG Times" w:hAnsi="CG Times" w:cs="CG Times"/>
-          <w:sz w:val="20"/>
-          <w:szCs w:val="20"/>
-          <w:lang w:val="en-AU"/>
-        </w:rPr>
         <w:t>NP</w:t>
       </w:r>
       <w:r>
@@ -23300,7 +23073,6 @@
         </w:rPr>
         <w:t>i</w:t>
       </w:r>
-      <w:proofErr w:type="spellEnd"/>
       <w:r>
         <w:rPr>
           <w:rFonts w:ascii="CG Times" w:hAnsi="CG Times" w:cs="CG Times"/>
@@ -24095,18 +23867,8 @@
           <w:lang w:val="en-AU"/>
         </w:rPr>
         <w:tab/>
-      </w:r>
-      <w:proofErr w:type="spellStart"/>
-      <w:r>
-        <w:rPr>
-          <w:rFonts w:ascii="CG Times" w:hAnsi="CG Times" w:cs="CG Times"/>
-          <w:sz w:val="20"/>
-          <w:szCs w:val="20"/>
-          <w:lang w:val="en-AU"/>
-        </w:rPr>
         <w:t>N</w:t>
       </w:r>
-      <w:proofErr w:type="spellEnd"/>
       <w:r>
         <w:rPr>
           <w:rFonts w:ascii="CG Times" w:hAnsi="CG Times" w:cs="CG Times"/>
@@ -24136,16 +23898,6 @@
           <w:lang w:val="en-AU"/>
         </w:rPr>
         <w:tab/>
-      </w:r>
-      <w:proofErr w:type="spellStart"/>
-      <w:r>
-        <w:rPr>
-          <w:rFonts w:ascii="CG Times" w:hAnsi="CG Times" w:cs="CG Times"/>
-          <w:smallCaps/>
-          <w:sz w:val="20"/>
-          <w:szCs w:val="20"/>
-          <w:lang w:val="en-AU"/>
-        </w:rPr>
         <w:t>gap</w:t>
       </w:r>
       <w:r>
@@ -24160,7 +23912,6 @@
         </w:rPr>
         <w:t>i</w:t>
       </w:r>
-      <w:proofErr w:type="spellEnd"/>
     </w:p>
     <w:p>
       <w:pPr>
@@ -24243,7 +23994,7 @@
           <w:szCs w:val="20"/>
           <w:lang w:val="en-AU"/>
         </w:rPr>
-        <w:t>Kim</w:t>
+        <w:t>Liz</w:t>
       </w:r>
       <w:r>
         <w:rPr>
@@ -24369,7 +24120,17 @@
           <w:lang w:val="en-AU"/>
         </w:rPr>
         <w:tab/>
-        <w:t>Kim</w:t>
+      </w:r>
+      <w:r>
+        <w:rPr>
+          <w:rFonts w:ascii="CG Times" w:hAnsi="CG Times" w:cs="CG Times"/>
+          <w:i/>
+          <w:iCs/>
+          <w:sz w:val="20"/>
+          <w:szCs w:val="20"/>
+          <w:lang w:val="en-AU"/>
+        </w:rPr>
+        <w:t>Liz</w:t>
       </w:r>
       <w:r>
         <w:rPr>
@@ -24705,26 +24466,7 @@
           <w:lang w:val="en-AU"/>
         </w:rPr>
         <w:tab/>
-      </w:r>
-      <w:proofErr w:type="spellStart"/>
-      <w:r>
-        <w:rPr>
-          <w:rFonts w:ascii="CG Times" w:hAnsi="CG Times" w:cs="CG Times"/>
-          <w:sz w:val="20"/>
-          <w:szCs w:val="20"/>
-          <w:lang w:val="en-AU"/>
-        </w:rPr>
-        <w:t>Prenucleus</w:t>
-      </w:r>
-      <w:proofErr w:type="spellEnd"/>
-      <w:r>
-        <w:rPr>
-          <w:rFonts w:ascii="CG Times" w:hAnsi="CG Times" w:cs="CG Times"/>
-          <w:sz w:val="20"/>
-          <w:szCs w:val="20"/>
-          <w:lang w:val="en-AU"/>
-        </w:rPr>
-        <w:t>:</w:t>
+        <w:t>Prenucleus:</w:t>
       </w:r>
       <w:r>
         <w:rPr>
@@ -24816,15 +24558,6 @@
           <w:lang w:val="en-AU"/>
         </w:rPr>
         <w:tab/>
-      </w:r>
-      <w:proofErr w:type="spellStart"/>
-      <w:r>
-        <w:rPr>
-          <w:rFonts w:ascii="CG Times" w:hAnsi="CG Times" w:cs="CG Times"/>
-          <w:sz w:val="20"/>
-          <w:szCs w:val="20"/>
-          <w:lang w:val="en-AU"/>
-        </w:rPr>
         <w:t>NP</w:t>
       </w:r>
       <w:r>
@@ -24839,7 +24572,6 @@
         </w:rPr>
         <w:t>i</w:t>
       </w:r>
-      <w:proofErr w:type="spellEnd"/>
       <w:r>
         <w:rPr>
           <w:rFonts w:ascii="CG Times" w:hAnsi="CG Times" w:cs="CG Times"/>
@@ -25968,16 +25700,6 @@
           <w:lang w:val="en-AU"/>
         </w:rPr>
         <w:tab/>
-      </w:r>
-      <w:proofErr w:type="spellStart"/>
-      <w:r>
-        <w:rPr>
-          <w:rFonts w:ascii="CG Times" w:hAnsi="CG Times" w:cs="CG Times"/>
-          <w:smallCaps/>
-          <w:sz w:val="20"/>
-          <w:szCs w:val="20"/>
-          <w:lang w:val="en-AU"/>
-        </w:rPr>
         <w:t>gap</w:t>
       </w:r>
       <w:r>
@@ -25992,7 +25714,6 @@
         </w:rPr>
         <w:t>i</w:t>
       </w:r>
-      <w:proofErr w:type="spellEnd"/>
     </w:p>
     <w:p>
       <w:pPr>
@@ -26392,26 +26113,7 @@
           <w:lang w:val="en-AU"/>
         </w:rPr>
         <w:tab/>
-      </w:r>
-      <w:proofErr w:type="spellStart"/>
-      <w:r>
-        <w:rPr>
-          <w:rFonts w:ascii="CG Times" w:hAnsi="CG Times" w:cs="CG Times"/>
-          <w:sz w:val="20"/>
-          <w:szCs w:val="20"/>
-          <w:lang w:val="en-AU"/>
-        </w:rPr>
-        <w:t>Prenucleus</w:t>
-      </w:r>
-      <w:proofErr w:type="spellEnd"/>
-      <w:r>
-        <w:rPr>
-          <w:rFonts w:ascii="CG Times" w:hAnsi="CG Times" w:cs="CG Times"/>
-          <w:sz w:val="20"/>
-          <w:szCs w:val="20"/>
-          <w:lang w:val="en-AU"/>
-        </w:rPr>
-        <w:t>:</w:t>
+        <w:t>Prenucleus:</w:t>
       </w:r>
       <w:r>
         <w:rPr>
@@ -26642,26 +26344,7 @@
           <w:lang w:val="en-AU"/>
         </w:rPr>
         <w:tab/>
-      </w:r>
-      <w:proofErr w:type="spellStart"/>
-      <w:r>
-        <w:rPr>
-          <w:rFonts w:ascii="CG Times" w:hAnsi="CG Times" w:cs="CG Times"/>
-          <w:sz w:val="20"/>
-          <w:szCs w:val="20"/>
-          <w:lang w:val="en-AU"/>
-        </w:rPr>
-        <w:t>PredComp</w:t>
-      </w:r>
-      <w:proofErr w:type="spellEnd"/>
-      <w:r>
-        <w:rPr>
-          <w:rFonts w:ascii="CG Times" w:hAnsi="CG Times" w:cs="CG Times"/>
-          <w:sz w:val="20"/>
-          <w:szCs w:val="20"/>
-          <w:lang w:val="en-AU"/>
-        </w:rPr>
-        <w:t>:</w:t>
+        <w:t>PredComp:</w:t>
       </w:r>
       <w:r>
         <w:rPr>
@@ -27030,18 +26713,8 @@
           <w:lang w:val="en-AU"/>
         </w:rPr>
         <w:tab/>
-      </w:r>
-      <w:proofErr w:type="spellStart"/>
-      <w:r>
-        <w:rPr>
-          <w:rFonts w:ascii="CG Times" w:hAnsi="CG Times" w:cs="CG Times"/>
-          <w:sz w:val="20"/>
-          <w:szCs w:val="20"/>
-          <w:lang w:val="en-AU"/>
-        </w:rPr>
         <w:t>PredComp</w:t>
       </w:r>
-      <w:proofErr w:type="spellEnd"/>
     </w:p>
     <w:p>
       <w:pPr>
@@ -27170,7 +26843,6 @@
         </w:rPr>
         <w:tab/>
       </w:r>
-      <w:proofErr w:type="spellStart"/>
       <w:r>
         <w:rPr>
           <w:rFonts w:ascii="CG Times" w:hAnsi="CG Times" w:cs="CG Times"/>
@@ -27194,7 +26866,6 @@
         </w:rPr>
         <w:t>i</w:t>
       </w:r>
-      <w:proofErr w:type="spellEnd"/>
       <w:r>
         <w:rPr>
           <w:rFonts w:ascii="CG Times" w:hAnsi="CG Times" w:cs="CG Times"/>
@@ -27495,7 +27166,6 @@
         </w:rPr>
         <w:tab/>
       </w:r>
-      <w:proofErr w:type="spellStart"/>
       <w:r>
         <w:rPr>
           <w:rFonts w:ascii="CG Times" w:hAnsi="CG Times" w:cs="CG Times"/>
@@ -27505,7 +27175,6 @@
         </w:rPr>
         <w:t>preterite</w:t>
       </w:r>
-      <w:proofErr w:type="spellEnd"/>
       <w:r>
         <w:rPr>
           <w:rFonts w:ascii="CG Times" w:hAnsi="CG Times" w:cs="CG Times"/>
@@ -28138,7 +27807,6 @@
         </w:rPr>
         <w:tab/>
       </w:r>
-      <w:proofErr w:type="spellStart"/>
       <w:r>
         <w:rPr>
           <w:rFonts w:ascii="CG Times" w:hAnsi="CG Times" w:cs="CG Times"/>
@@ -28146,7 +27814,6 @@
         </w:rPr>
         <w:t>i</w:t>
       </w:r>
-      <w:proofErr w:type="spellEnd"/>
       <w:r>
         <w:rPr>
           <w:rFonts w:ascii="CG Times" w:hAnsi="CG Times" w:cs="CG Times"/>
@@ -28700,7 +28367,6 @@
         </w:rPr>
         <w:tab/>
       </w:r>
-      <w:proofErr w:type="spellStart"/>
       <w:r>
         <w:rPr>
           <w:rFonts w:ascii="CG Times" w:hAnsi="CG Times" w:cs="CG Times"/>
@@ -28708,7 +28374,6 @@
         </w:rPr>
         <w:t>i</w:t>
       </w:r>
-      <w:proofErr w:type="spellEnd"/>
       <w:r>
         <w:rPr>
           <w:rFonts w:ascii="CG Times" w:hAnsi="CG Times" w:cs="CG Times"/>
@@ -28943,7 +28608,6 @@
         </w:rPr>
         <w:tab/>
       </w:r>
-      <w:proofErr w:type="spellStart"/>
       <w:r>
         <w:rPr>
           <w:rFonts w:ascii="CG Times" w:hAnsi="CG Times" w:cs="CG Times"/>
@@ -28951,7 +28615,6 @@
         </w:rPr>
         <w:t>i</w:t>
       </w:r>
-      <w:proofErr w:type="spellEnd"/>
       <w:r>
         <w:rPr>
           <w:rFonts w:ascii="CG Times" w:hAnsi="CG Times" w:cs="CG Times"/>
@@ -29283,7 +28946,6 @@
         </w:rPr>
         <w:tab/>
       </w:r>
-      <w:proofErr w:type="spellStart"/>
       <w:r>
         <w:rPr>
           <w:rFonts w:ascii="CG Times" w:hAnsi="CG Times" w:cs="CG Times"/>
@@ -29292,7 +28954,6 @@
         </w:rPr>
         <w:t>monotransitive</w:t>
       </w:r>
-      <w:proofErr w:type="spellEnd"/>
       <w:r>
         <w:rPr>
           <w:rFonts w:ascii="CG Times" w:hAnsi="CG Times" w:cs="CG Times"/>
@@ -30253,7 +29914,6 @@
         </w:rPr>
         <w:tab/>
       </w:r>
-      <w:proofErr w:type="spellStart"/>
       <w:r>
         <w:rPr>
           <w:rFonts w:ascii="CG Times" w:hAnsi="CG Times" w:cs="CG Times"/>
@@ -30261,7 +29921,6 @@
         </w:rPr>
         <w:t>i</w:t>
       </w:r>
-      <w:proofErr w:type="spellEnd"/>
       <w:r>
         <w:rPr>
           <w:rFonts w:ascii="CG Times" w:hAnsi="CG Times" w:cs="CG Times"/>
@@ -30650,7 +30309,6 @@
         </w:rPr>
         <w:tab/>
       </w:r>
-      <w:proofErr w:type="spellStart"/>
       <w:r>
         <w:rPr>
           <w:rFonts w:ascii="CG Times" w:hAnsi="CG Times" w:cs="CG Times"/>
@@ -30658,7 +30316,6 @@
         </w:rPr>
         <w:t>i</w:t>
       </w:r>
-      <w:proofErr w:type="spellEnd"/>
       <w:r>
         <w:rPr>
           <w:rFonts w:ascii="CG Times" w:hAnsi="CG Times" w:cs="CG Times"/>
@@ -31171,7 +30828,6 @@
         </w:rPr>
         <w:tab/>
       </w:r>
-      <w:proofErr w:type="spellStart"/>
       <w:r>
         <w:rPr>
           <w:rFonts w:ascii="CG Times" w:hAnsi="CG Times" w:cs="CG Times"/>
@@ -31179,7 +30835,6 @@
         </w:rPr>
         <w:t>i</w:t>
       </w:r>
-      <w:proofErr w:type="spellEnd"/>
       <w:r>
         <w:rPr>
           <w:rFonts w:ascii="CG Times" w:hAnsi="CG Times" w:cs="CG Times"/>
@@ -32140,7 +31795,6 @@
         </w:rPr>
         <w:tab/>
       </w:r>
-      <w:proofErr w:type="spellStart"/>
       <w:r>
         <w:rPr>
           <w:rFonts w:ascii="CG Times" w:hAnsi="CG Times" w:cs="CG Times"/>
@@ -32148,7 +31802,6 @@
         </w:rPr>
         <w:t>i</w:t>
       </w:r>
-      <w:proofErr w:type="spellEnd"/>
       <w:r>
         <w:rPr>
           <w:rFonts w:ascii="CG Times" w:hAnsi="CG Times" w:cs="CG Times"/>
@@ -32390,17 +32043,7 @@
           <w:iCs/>
           <w:lang w:val="en-AU"/>
         </w:rPr>
-        <w:t>the razor-</w:t>
-      </w:r>
-      <w:proofErr w:type="spellStart"/>
-      <w:r>
-        <w:rPr>
-          <w:rFonts w:ascii="CG Times" w:hAnsi="CG Times" w:cs="CG Times"/>
-          <w:i/>
-          <w:iCs/>
-          <w:lang w:val="en-AU"/>
-        </w:rPr>
-        <w:t>blade</w:t>
+        <w:t>the razor-blade</w:t>
       </w:r>
       <w:r>
         <w:rPr>
@@ -32412,7 +32055,6 @@
         </w:rPr>
         <w:t>i</w:t>
       </w:r>
-      <w:proofErr w:type="spellEnd"/>
       <w:r>
         <w:rPr>
           <w:rFonts w:ascii="CG Times" w:hAnsi="CG Times" w:cs="CG Times"/>
@@ -32429,7 +32071,6 @@
         </w:rPr>
         <w:t xml:space="preserve">with </w:t>
       </w:r>
-      <w:proofErr w:type="spellStart"/>
       <w:r>
         <w:rPr>
           <w:rFonts w:ascii="CG Times" w:hAnsi="CG Times" w:cs="CG Times"/>
@@ -32450,7 +32091,6 @@
         </w:rPr>
         <w:t>i</w:t>
       </w:r>
-      <w:proofErr w:type="spellEnd"/>
       <w:r>
         <w:rPr>
           <w:rFonts w:ascii="CG Times" w:hAnsi="CG Times" w:cs="CG Times"/>
@@ -32518,7 +32158,6 @@
         </w:rPr>
         <w:tab/>
       </w:r>
-      <w:proofErr w:type="spellStart"/>
       <w:r>
         <w:rPr>
           <w:rFonts w:ascii="CG Times" w:hAnsi="CG Times" w:cs="CG Times"/>
@@ -32538,7 +32177,6 @@
         </w:rPr>
         <w:t>i</w:t>
       </w:r>
-      <w:proofErr w:type="spellEnd"/>
       <w:r>
         <w:rPr>
           <w:rFonts w:ascii="CG Times" w:hAnsi="CG Times" w:cs="CG Times"/>
@@ -32564,7 +32202,6 @@
         </w:rPr>
         <w:t>to __</w:t>
       </w:r>
-      <w:proofErr w:type="spellStart"/>
       <w:r>
         <w:rPr>
           <w:rFonts w:ascii="CG Times" w:hAnsi="CG Times" w:cs="CG Times"/>
@@ -32575,7 +32212,6 @@
         </w:rPr>
         <w:t>i</w:t>
       </w:r>
-      <w:proofErr w:type="spellEnd"/>
       <w:r>
         <w:rPr>
           <w:rFonts w:ascii="CG Times" w:hAnsi="CG Times" w:cs="CG Times"/>
@@ -32614,17 +32250,7 @@
           <w:iCs/>
           <w:lang w:val="en-AU"/>
         </w:rPr>
-        <w:t>the razor-</w:t>
-      </w:r>
-      <w:proofErr w:type="spellStart"/>
-      <w:r>
-        <w:rPr>
-          <w:rFonts w:ascii="CG Times" w:hAnsi="CG Times" w:cs="CG Times"/>
-          <w:i/>
-          <w:iCs/>
-          <w:lang w:val="en-AU"/>
-        </w:rPr>
-        <w:t>blade</w:t>
+        <w:t>the razor-blade</w:t>
       </w:r>
       <w:r>
         <w:rPr>
@@ -32636,7 +32262,6 @@
         </w:rPr>
         <w:t>i</w:t>
       </w:r>
-      <w:proofErr w:type="spellEnd"/>
       <w:r>
         <w:rPr>
           <w:rFonts w:ascii="CG Times" w:hAnsi="CG Times" w:cs="CG Times"/>
@@ -32662,7 +32287,6 @@
         </w:rPr>
         <w:t>with __</w:t>
       </w:r>
-      <w:proofErr w:type="spellStart"/>
       <w:r>
         <w:rPr>
           <w:rFonts w:ascii="CG Times" w:hAnsi="CG Times" w:cs="CG Times"/>
@@ -32673,7 +32297,6 @@
         </w:rPr>
         <w:t>i</w:t>
       </w:r>
-      <w:proofErr w:type="spellEnd"/>
       <w:r>
         <w:rPr>
           <w:rFonts w:ascii="CG Times" w:hAnsi="CG Times" w:cs="CG Times"/>
@@ -32740,7 +32363,6 @@
         </w:rPr>
         <w:tab/>
       </w:r>
-      <w:proofErr w:type="spellStart"/>
       <w:r>
         <w:rPr>
           <w:rFonts w:ascii="CG Times" w:hAnsi="CG Times" w:cs="CG Times"/>
@@ -32748,7 +32370,6 @@
         </w:rPr>
         <w:t>i</w:t>
       </w:r>
-      <w:proofErr w:type="spellEnd"/>
       <w:r>
         <w:rPr>
           <w:rFonts w:ascii="CG Times" w:hAnsi="CG Times" w:cs="CG Times"/>
@@ -33393,7 +33014,6 @@
         </w:rPr>
         <w:tab/>
       </w:r>
-      <w:proofErr w:type="spellStart"/>
       <w:r>
         <w:rPr>
           <w:rFonts w:ascii="CG Times" w:hAnsi="CG Times" w:cs="CG Times"/>
@@ -33401,7 +33021,6 @@
         </w:rPr>
         <w:t>i</w:t>
       </w:r>
-      <w:proofErr w:type="spellEnd"/>
       <w:r>
         <w:rPr>
           <w:rFonts w:ascii="CG Times" w:hAnsi="CG Times" w:cs="CG Times"/>
@@ -33651,7 +33270,6 @@
         </w:rPr>
         <w:tab/>
       </w:r>
-      <w:proofErr w:type="spellStart"/>
       <w:r>
         <w:rPr>
           <w:rFonts w:ascii="CG Times" w:hAnsi="CG Times" w:cs="CG Times"/>
@@ -33659,7 +33277,6 @@
         </w:rPr>
         <w:t>i</w:t>
       </w:r>
-      <w:proofErr w:type="spellEnd"/>
       <w:r>
         <w:rPr>
           <w:rFonts w:ascii="CG Times" w:hAnsi="CG Times" w:cs="CG Times"/>
@@ -33835,7 +33452,6 @@
         </w:rPr>
         <w:tab/>
       </w:r>
-      <w:proofErr w:type="spellStart"/>
       <w:r>
         <w:rPr>
           <w:rFonts w:ascii="CG Times" w:hAnsi="CG Times" w:cs="CG Times"/>
@@ -33843,7 +33459,6 @@
         </w:rPr>
         <w:t>i</w:t>
       </w:r>
-      <w:proofErr w:type="spellEnd"/>
       <w:r>
         <w:rPr>
           <w:rFonts w:ascii="CG Times" w:hAnsi="CG Times" w:cs="CG Times"/>
@@ -34061,7 +33676,6 @@
         </w:rPr>
         <w:tab/>
       </w:r>
-      <w:proofErr w:type="spellStart"/>
       <w:r>
         <w:rPr>
           <w:rFonts w:ascii="CG Times" w:hAnsi="CG Times" w:cs="CG Times"/>
@@ -34069,7 +33683,6 @@
         </w:rPr>
         <w:t>i</w:t>
       </w:r>
-      <w:proofErr w:type="spellEnd"/>
       <w:r>
         <w:rPr>
           <w:rFonts w:ascii="CG Times" w:hAnsi="CG Times" w:cs="CG Times"/>
@@ -34356,7 +33969,6 @@
         </w:rPr>
         <w:tab/>
       </w:r>
-      <w:proofErr w:type="spellStart"/>
       <w:r>
         <w:rPr>
           <w:rFonts w:ascii="CG Times" w:hAnsi="CG Times" w:cs="CG Times"/>
@@ -34364,7 +33976,6 @@
         </w:rPr>
         <w:t>i</w:t>
       </w:r>
-      <w:proofErr w:type="spellEnd"/>
       <w:r>
         <w:rPr>
           <w:rFonts w:ascii="CG Times" w:hAnsi="CG Times" w:cs="CG Times"/>
@@ -34772,7 +34383,6 @@
         </w:rPr>
         <w:tab/>
       </w:r>
-      <w:proofErr w:type="spellStart"/>
       <w:r>
         <w:rPr>
           <w:rFonts w:ascii="CG Times" w:hAnsi="CG Times" w:cs="CG Times"/>
@@ -34780,7 +34390,6 @@
         </w:rPr>
         <w:t>i</w:t>
       </w:r>
-      <w:proofErr w:type="spellEnd"/>
       <w:r>
         <w:rPr>
           <w:rFonts w:ascii="CG Times" w:hAnsi="CG Times" w:cs="CG Times"/>
@@ -35178,7 +34787,6 @@
         </w:rPr>
         <w:tab/>
       </w:r>
-      <w:proofErr w:type="spellStart"/>
       <w:r>
         <w:rPr>
           <w:rFonts w:ascii="CG Times" w:hAnsi="CG Times" w:cs="CG Times"/>
@@ -35186,7 +34794,6 @@
         </w:rPr>
         <w:t>i</w:t>
       </w:r>
-      <w:proofErr w:type="spellEnd"/>
       <w:r>
         <w:rPr>
           <w:rFonts w:ascii="CG Times" w:hAnsi="CG Times" w:cs="CG Times"/>
@@ -35582,7 +35189,6 @@
         </w:rPr>
         <w:tab/>
       </w:r>
-      <w:proofErr w:type="spellStart"/>
       <w:r>
         <w:rPr>
           <w:rFonts w:ascii="CG Times" w:hAnsi="CG Times" w:cs="CG Times"/>
@@ -35590,7 +35196,6 @@
         </w:rPr>
         <w:t>i</w:t>
       </w:r>
-      <w:proofErr w:type="spellEnd"/>
       <w:r>
         <w:rPr>
           <w:rFonts w:ascii="CG Times" w:hAnsi="CG Times" w:cs="CG Times"/>
@@ -36078,7 +35683,6 @@
         </w:rPr>
         <w:tab/>
       </w:r>
-      <w:proofErr w:type="spellStart"/>
       <w:r>
         <w:rPr>
           <w:rFonts w:ascii="CG Times" w:hAnsi="CG Times" w:cs="CG Times"/>
@@ -36086,39 +35690,28 @@
         </w:rPr>
         <w:t>i</w:t>
       </w:r>
-      <w:proofErr w:type="spellEnd"/>
-      <w:r>
-        <w:rPr>
-          <w:rFonts w:ascii="CG Times" w:hAnsi="CG Times" w:cs="CG Times"/>
-          <w:lang w:val="en-AU"/>
-        </w:rPr>
-        <w:tab/>
-      </w:r>
-      <w:r>
-        <w:rPr>
-          <w:rFonts w:ascii="CG Times" w:hAnsi="CG Times" w:cs="CG Times"/>
-          <w:lang w:val="en-AU"/>
-        </w:rPr>
-        <w:tab/>
-      </w:r>
-      <w:r>
-        <w:rPr>
-          <w:rFonts w:ascii="CG Times" w:hAnsi="CG Times" w:cs="CG Times"/>
-          <w:i/>
-          <w:iCs/>
-          <w:lang w:val="en-AU"/>
-        </w:rPr>
-        <w:t xml:space="preserve">Here's the </w:t>
-      </w:r>
-      <w:proofErr w:type="spellStart"/>
-      <w:r>
-        <w:rPr>
-          <w:rFonts w:ascii="CG Times" w:hAnsi="CG Times" w:cs="CG Times"/>
-          <w:i/>
-          <w:iCs/>
-          <w:lang w:val="en-AU"/>
-        </w:rPr>
-        <w:t>note</w:t>
+      <w:r>
+        <w:rPr>
+          <w:rFonts w:ascii="CG Times" w:hAnsi="CG Times" w:cs="CG Times"/>
+          <w:lang w:val="en-AU"/>
+        </w:rPr>
+        <w:tab/>
+      </w:r>
+      <w:r>
+        <w:rPr>
+          <w:rFonts w:ascii="CG Times" w:hAnsi="CG Times" w:cs="CG Times"/>
+          <w:lang w:val="en-AU"/>
+        </w:rPr>
+        <w:tab/>
+      </w:r>
+      <w:r>
+        <w:rPr>
+          <w:rFonts w:ascii="CG Times" w:hAnsi="CG Times" w:cs="CG Times"/>
+          <w:i/>
+          <w:iCs/>
+          <w:lang w:val="en-AU"/>
+        </w:rPr>
+        <w:t>Here's the note</w:t>
       </w:r>
       <w:r>
         <w:rPr>
@@ -36130,7 +35723,6 @@
         </w:rPr>
         <w:t>i</w:t>
       </w:r>
-      <w:proofErr w:type="spellEnd"/>
       <w:r>
         <w:rPr>
           <w:rFonts w:ascii="CG Times" w:hAnsi="CG Times" w:cs="CG Times"/>
@@ -36147,7 +35739,6 @@
         </w:rPr>
         <w:t>[</w:t>
       </w:r>
-      <w:proofErr w:type="spellStart"/>
       <w:r>
         <w:rPr>
           <w:rFonts w:ascii="CG Times" w:hAnsi="CG Times" w:cs="CG Times"/>
@@ -36167,7 +35758,6 @@
         </w:rPr>
         <w:t>i</w:t>
       </w:r>
-      <w:proofErr w:type="spellEnd"/>
       <w:r>
         <w:rPr>
           <w:rFonts w:ascii="CG Times" w:hAnsi="CG Times" w:cs="CG Times"/>
@@ -36177,7 +35767,6 @@
         </w:rPr>
         <w:t xml:space="preserve"> she wrote __</w:t>
       </w:r>
-      <w:proofErr w:type="spellStart"/>
       <w:r>
         <w:rPr>
           <w:rFonts w:ascii="CG Times" w:hAnsi="CG Times" w:cs="CG Times"/>
@@ -36188,7 +35777,6 @@
         </w:rPr>
         <w:t>i</w:t>
       </w:r>
-      <w:proofErr w:type="spellEnd"/>
       <w:r>
         <w:rPr>
           <w:rFonts w:ascii="CG Times" w:hAnsi="CG Times" w:cs="CG Times"/>
@@ -36262,17 +35850,7 @@
           <w:iCs/>
           <w:lang w:val="en-AU"/>
         </w:rPr>
-        <w:t xml:space="preserve">Here's the </w:t>
-      </w:r>
-      <w:proofErr w:type="spellStart"/>
-      <w:r>
-        <w:rPr>
-          <w:rFonts w:ascii="CG Times" w:hAnsi="CG Times" w:cs="CG Times"/>
-          <w:i/>
-          <w:iCs/>
-          <w:lang w:val="en-AU"/>
-        </w:rPr>
-        <w:t>note</w:t>
+        <w:t>Here's the note</w:t>
       </w:r>
       <w:r>
         <w:rPr>
@@ -36284,7 +35862,6 @@
         </w:rPr>
         <w:t>i</w:t>
       </w:r>
-      <w:proofErr w:type="spellEnd"/>
       <w:r>
         <w:rPr>
           <w:rFonts w:ascii="CG Times" w:hAnsi="CG Times" w:cs="CG Times"/>
@@ -36301,7 +35878,6 @@
         </w:rPr>
         <w:t>[</w:t>
       </w:r>
-      <w:proofErr w:type="spellStart"/>
       <w:r>
         <w:rPr>
           <w:rFonts w:ascii="CG Times" w:hAnsi="CG Times" w:cs="CG Times"/>
@@ -36321,7 +35897,6 @@
         </w:rPr>
         <w:t>i</w:t>
       </w:r>
-      <w:proofErr w:type="spellEnd"/>
       <w:r>
         <w:rPr>
           <w:rFonts w:ascii="CG Times" w:hAnsi="CG Times" w:cs="CG Times"/>
@@ -36331,7 +35906,6 @@
         </w:rPr>
         <w:t xml:space="preserve"> he said she wrote __</w:t>
       </w:r>
-      <w:proofErr w:type="spellStart"/>
       <w:r>
         <w:rPr>
           <w:rFonts w:ascii="CG Times" w:hAnsi="CG Times" w:cs="CG Times"/>
@@ -36342,7 +35916,6 @@
         </w:rPr>
         <w:t>i</w:t>
       </w:r>
-      <w:proofErr w:type="spellEnd"/>
       <w:r>
         <w:rPr>
           <w:rFonts w:ascii="CG Times" w:hAnsi="CG Times" w:cs="CG Times"/>
@@ -36416,17 +35989,7 @@
           <w:iCs/>
           <w:lang w:val="en-AU"/>
         </w:rPr>
-        <w:t xml:space="preserve">Here's the </w:t>
-      </w:r>
-      <w:proofErr w:type="spellStart"/>
-      <w:r>
-        <w:rPr>
-          <w:rFonts w:ascii="CG Times" w:hAnsi="CG Times" w:cs="CG Times"/>
-          <w:i/>
-          <w:iCs/>
-          <w:lang w:val="en-AU"/>
-        </w:rPr>
-        <w:t>note</w:t>
+        <w:t>Here's the note</w:t>
       </w:r>
       <w:r>
         <w:rPr>
@@ -36438,7 +36001,6 @@
         </w:rPr>
         <w:t>i</w:t>
       </w:r>
-      <w:proofErr w:type="spellEnd"/>
       <w:r>
         <w:rPr>
           <w:rFonts w:ascii="CG Times" w:hAnsi="CG Times" w:cs="CG Times"/>
@@ -36455,7 +36017,6 @@
         </w:rPr>
         <w:t>[</w:t>
       </w:r>
-      <w:proofErr w:type="spellStart"/>
       <w:r>
         <w:rPr>
           <w:rFonts w:ascii="CG Times" w:hAnsi="CG Times" w:cs="CG Times"/>
@@ -36475,7 +36036,6 @@
         </w:rPr>
         <w:t>i</w:t>
       </w:r>
-      <w:proofErr w:type="spellEnd"/>
       <w:r>
         <w:rPr>
           <w:rFonts w:ascii="CG Times" w:hAnsi="CG Times" w:cs="CG Times"/>
@@ -36485,7 +36045,6 @@
         </w:rPr>
         <w:t xml:space="preserve"> I think he said she wrote __</w:t>
       </w:r>
-      <w:proofErr w:type="spellStart"/>
       <w:r>
         <w:rPr>
           <w:rFonts w:ascii="CG Times" w:hAnsi="CG Times" w:cs="CG Times"/>
@@ -36496,7 +36055,6 @@
         </w:rPr>
         <w:t>i</w:t>
       </w:r>
-      <w:proofErr w:type="spellEnd"/>
       <w:r>
         <w:rPr>
           <w:rFonts w:ascii="CG Times" w:hAnsi="CG Times" w:cs="CG Times"/>
@@ -36863,7 +36421,6 @@
         </w:rPr>
         <w:tab/>
       </w:r>
-      <w:proofErr w:type="spellStart"/>
       <w:r>
         <w:rPr>
           <w:rFonts w:ascii="CG Times" w:hAnsi="CG Times" w:cs="CG Times"/>
@@ -36871,7 +36428,6 @@
         </w:rPr>
         <w:t>i</w:t>
       </w:r>
-      <w:proofErr w:type="spellEnd"/>
       <w:r>
         <w:rPr>
           <w:rFonts w:ascii="CG Times" w:hAnsi="CG Times" w:cs="CG Times"/>
@@ -37371,7 +36927,6 @@
         </w:rPr>
         <w:tab/>
       </w:r>
-      <w:proofErr w:type="spellStart"/>
       <w:r>
         <w:rPr>
           <w:rFonts w:ascii="CG Times" w:hAnsi="CG Times" w:cs="CG Times"/>
@@ -37379,7 +36934,6 @@
         </w:rPr>
         <w:t>i</w:t>
       </w:r>
-      <w:proofErr w:type="spellEnd"/>
       <w:r>
         <w:rPr>
           <w:rFonts w:ascii="CG Times" w:hAnsi="CG Times" w:cs="CG Times"/>
@@ -37644,7 +37198,6 @@
         </w:rPr>
         <w:tab/>
       </w:r>
-      <w:proofErr w:type="spellStart"/>
       <w:r>
         <w:rPr>
           <w:rFonts w:ascii="CG Times" w:hAnsi="CG Times" w:cs="CG Times"/>
@@ -37652,7 +37205,6 @@
         </w:rPr>
         <w:t>i</w:t>
       </w:r>
-      <w:proofErr w:type="spellEnd"/>
       <w:r>
         <w:rPr>
           <w:rFonts w:ascii="CG Times" w:hAnsi="CG Times" w:cs="CG Times"/>
@@ -38014,7 +37566,6 @@
         </w:rPr>
         <w:tab/>
       </w:r>
-      <w:proofErr w:type="spellStart"/>
       <w:r>
         <w:rPr>
           <w:rFonts w:ascii="CG Times" w:hAnsi="CG Times" w:cs="CG Times"/>
@@ -38022,7 +37573,6 @@
         </w:rPr>
         <w:t>i</w:t>
       </w:r>
-      <w:proofErr w:type="spellEnd"/>
       <w:r>
         <w:rPr>
           <w:rFonts w:ascii="CG Times" w:hAnsi="CG Times" w:cs="CG Times"/>
@@ -38159,27 +37709,7 @@
           <w:iCs/>
           <w:lang w:val="en-AU"/>
         </w:rPr>
-        <w:t xml:space="preserve">I finally volunteered to go </w:t>
-      </w:r>
-      <w:proofErr w:type="spellStart"/>
-      <w:r>
-        <w:rPr>
-          <w:rFonts w:ascii="CG Times" w:hAnsi="CG Times" w:cs="CG Times"/>
-          <w:i/>
-          <w:iCs/>
-          <w:lang w:val="en-AU"/>
-        </w:rPr>
-        <w:t>go</w:t>
-      </w:r>
-      <w:proofErr w:type="spellEnd"/>
-      <w:r>
-        <w:rPr>
-          <w:rFonts w:ascii="CG Times" w:hAnsi="CG Times" w:cs="CG Times"/>
-          <w:i/>
-          <w:iCs/>
-          <w:lang w:val="en-AU"/>
-        </w:rPr>
-        <w:t xml:space="preserve"> first, </w:t>
+        <w:t xml:space="preserve">I finally volunteered to go go first, </w:t>
       </w:r>
       <w:r>
         <w:rPr>
@@ -38259,7 +37789,6 @@
         </w:rPr>
         <w:tab/>
       </w:r>
-      <w:proofErr w:type="spellStart"/>
       <w:r>
         <w:rPr>
           <w:rFonts w:ascii="CG Times" w:hAnsi="CG Times" w:cs="CG Times"/>
@@ -38267,7 +37796,6 @@
         </w:rPr>
         <w:t>i</w:t>
       </w:r>
-      <w:proofErr w:type="spellEnd"/>
       <w:r>
         <w:rPr>
           <w:rFonts w:ascii="CG Times" w:hAnsi="CG Times" w:cs="CG Times"/>
@@ -38440,34 +37968,6 @@
           <w:lang w:val="en-AU"/>
         </w:rPr>
       </w:pPr>
-      <w:r>
-        <w:rPr>
-          <w:rFonts w:ascii="CG Times" w:hAnsi="CG Times" w:cs="CG Times"/>
-          <w:lang w:val="en-AU"/>
-        </w:rPr>
-        <w:tab/>
-      </w:r>
-      <w:r>
-        <w:rPr>
-          <w:rFonts w:ascii="CG Times" w:hAnsi="CG Times" w:cs="CG Times"/>
-          <w:lang w:val="en-AU"/>
-        </w:rPr>
-        <w:tab/>
-      </w:r>
-      <w:r>
-        <w:rPr>
-          <w:rFonts w:ascii="CG Times" w:hAnsi="CG Times" w:cs="CG Times"/>
-          <w:lang w:val="en-AU"/>
-        </w:rPr>
-        <w:tab/>
-      </w:r>
-      <w:r>
-        <w:rPr>
-          <w:rFonts w:ascii="CG Times" w:hAnsi="CG Times" w:cs="CG Times"/>
-          <w:lang w:val="en-AU"/>
-        </w:rPr>
-        <w:tab/>
-      </w:r>
       <w:r>
         <w:rPr>
           <w:rFonts w:ascii="CG Times" w:hAnsi="CG Times" w:cs="CG Times"/>

</xml_diff>

<commit_message>
all-examples: add "Double Underline" style to docx files for mammoth parsing + updated add_page_numbers_html.py also included fix for cut off sentences on p. 190
</commit_message>
<xml_diff>
--- a/all-examples/cge01-2Ex.docx
+++ b/all-examples/cge01-2Ex.docx
@@ -58,6 +58,7 @@
         </w:rPr>
         <w:tab/>
       </w:r>
+      <w:proofErr w:type="spellStart"/>
       <w:r>
         <w:rPr>
           <w:rFonts w:ascii="CG Times" w:hAnsi="CG Times" w:cs="CG Times"/>
@@ -65,6 +66,7 @@
         </w:rPr>
         <w:t>i</w:t>
       </w:r>
+      <w:proofErr w:type="spellEnd"/>
       <w:r>
         <w:rPr>
           <w:rFonts w:ascii="CG Times" w:hAnsi="CG Times" w:cs="CG Times"/>
@@ -559,6 +561,7 @@
         </w:rPr>
         <w:tab/>
       </w:r>
+      <w:proofErr w:type="spellStart"/>
       <w:r>
         <w:rPr>
           <w:rFonts w:ascii="CG Times" w:hAnsi="CG Times" w:cs="CG Times"/>
@@ -566,6 +569,7 @@
         </w:rPr>
         <w:t>i</w:t>
       </w:r>
+      <w:proofErr w:type="spellEnd"/>
       <w:r>
         <w:rPr>
           <w:rFonts w:ascii="CG Times" w:hAnsi="CG Times" w:cs="CG Times"/>
@@ -939,6 +943,7 @@
         </w:rPr>
         <w:tab/>
       </w:r>
+      <w:proofErr w:type="spellStart"/>
       <w:r>
         <w:rPr>
           <w:rFonts w:ascii="CG Times" w:hAnsi="CG Times" w:cs="CG Times"/>
@@ -946,6 +951,7 @@
         </w:rPr>
         <w:t>i</w:t>
       </w:r>
+      <w:proofErr w:type="spellEnd"/>
       <w:r>
         <w:rPr>
           <w:rFonts w:ascii="CG Times" w:hAnsi="CG Times" w:cs="CG Times"/>
@@ -961,6 +967,7 @@
         </w:rPr>
         <w:tab/>
       </w:r>
+      <w:proofErr w:type="spellStart"/>
       <w:r>
         <w:rPr>
           <w:rFonts w:ascii="CG Times" w:hAnsi="CG Times" w:cs="CG Times"/>
@@ -970,6 +977,7 @@
         </w:rPr>
         <w:t>marr</w:t>
       </w:r>
+      <w:proofErr w:type="spellEnd"/>
       <w:r>
         <w:rPr>
           <w:rFonts w:ascii="CG Times" w:hAnsi="CG Times" w:cs="CG Times"/>
@@ -977,6 +985,7 @@
         </w:rPr>
         <w:sym w:font="WP MathA" w:char="F040"/>
       </w:r>
+      <w:proofErr w:type="spellStart"/>
       <w:r>
         <w:rPr>
           <w:rFonts w:ascii="CG Times" w:hAnsi="CG Times" w:cs="CG Times"/>
@@ -986,6 +995,7 @@
         </w:rPr>
         <w:t>ing</w:t>
       </w:r>
+      <w:proofErr w:type="spellEnd"/>
       <w:r>
         <w:rPr>
           <w:rFonts w:ascii="CG Times" w:hAnsi="CG Times" w:cs="CG Times"/>
@@ -1009,6 +1019,7 @@
         </w:rPr>
         <w:sym w:font="WP MathA" w:char="F040"/>
       </w:r>
+      <w:proofErr w:type="spellStart"/>
       <w:r>
         <w:rPr>
           <w:rFonts w:ascii="CG Times" w:hAnsi="CG Times" w:cs="CG Times"/>
@@ -1018,6 +1029,7 @@
         </w:rPr>
         <w:t>est</w:t>
       </w:r>
+      <w:proofErr w:type="spellEnd"/>
       <w:r>
         <w:rPr>
           <w:rFonts w:ascii="CG Times" w:hAnsi="CG Times" w:cs="CG Times"/>
@@ -1041,6 +1053,7 @@
         </w:rPr>
         <w:sym w:font="WP MathA" w:char="F040"/>
       </w:r>
+      <w:proofErr w:type="spellStart"/>
       <w:r>
         <w:rPr>
           <w:rFonts w:ascii="CG Times" w:hAnsi="CG Times" w:cs="CG Times"/>
@@ -1050,6 +1063,7 @@
         </w:rPr>
         <w:t>ing</w:t>
       </w:r>
+      <w:proofErr w:type="spellEnd"/>
       <w:r>
         <w:rPr>
           <w:rFonts w:ascii="CG Times" w:hAnsi="CG Times" w:cs="CG Times"/>
@@ -1141,6 +1155,7 @@
         </w:rPr>
         <w:sym w:font="WP MathA" w:char="F040"/>
       </w:r>
+      <w:proofErr w:type="spellStart"/>
       <w:r>
         <w:rPr>
           <w:rFonts w:ascii="CG Times" w:hAnsi="CG Times" w:cs="CG Times"/>
@@ -1150,6 +1165,7 @@
         </w:rPr>
         <w:t>ing</w:t>
       </w:r>
+      <w:proofErr w:type="spellEnd"/>
       <w:r>
         <w:rPr>
           <w:rFonts w:ascii="CG Times" w:hAnsi="CG Times" w:cs="CG Times"/>
@@ -1173,6 +1189,7 @@
         </w:rPr>
         <w:sym w:font="WP MathA" w:char="F040"/>
       </w:r>
+      <w:proofErr w:type="spellStart"/>
       <w:r>
         <w:rPr>
           <w:rFonts w:ascii="CG Times" w:hAnsi="CG Times" w:cs="CG Times"/>
@@ -1182,6 +1199,7 @@
         </w:rPr>
         <w:t>ing</w:t>
       </w:r>
+      <w:proofErr w:type="spellEnd"/>
       <w:r>
         <w:rPr>
           <w:rFonts w:ascii="CG Times" w:hAnsi="CG Times" w:cs="CG Times"/>
@@ -1681,8 +1699,16 @@
           <w:lang w:val="en-AU"/>
         </w:rPr>
         <w:tab/>
+      </w:r>
+      <w:proofErr w:type="spellStart"/>
+      <w:r>
+        <w:rPr>
+          <w:rFonts w:ascii="CG Times" w:hAnsi="CG Times" w:cs="CG Times"/>
+          <w:lang w:val="en-AU"/>
+        </w:rPr>
         <w:t>i</w:t>
       </w:r>
+      <w:proofErr w:type="spellEnd"/>
       <w:r>
         <w:rPr>
           <w:rFonts w:ascii="CG Times" w:hAnsi="CG Times" w:cs="CG Times"/>
@@ -2911,6 +2937,7 @@
         </w:rPr>
         <w:sym w:font="WP Phonetic" w:char="F02B"/>
       </w:r>
+      <w:proofErr w:type="spellStart"/>
       <w:r>
         <w:rPr>
           <w:rFonts w:ascii="CG Times" w:hAnsi="CG Times" w:cs="CG Times"/>
@@ -2936,6 +2963,7 @@
         </w:rPr>
         <w:t>are</w:t>
       </w:r>
+      <w:proofErr w:type="spellEnd"/>
       <w:r>
         <w:rPr>
           <w:rFonts w:ascii="CG Times" w:hAnsi="CG Times" w:cs="CG Times"/>
@@ -3448,8 +3476,16 @@
           <w:lang w:val="en-AU"/>
         </w:rPr>
         <w:tab/>
+      </w:r>
+      <w:proofErr w:type="spellStart"/>
+      <w:r>
+        <w:rPr>
+          <w:rFonts w:ascii="CG Times" w:hAnsi="CG Times" w:cs="CG Times"/>
+          <w:lang w:val="en-AU"/>
+        </w:rPr>
         <w:t>i</w:t>
       </w:r>
+      <w:proofErr w:type="spellEnd"/>
       <w:r>
         <w:rPr>
           <w:rFonts w:ascii="CG Times" w:hAnsi="CG Times" w:cs="CG Times"/>
@@ -3670,8 +3706,16 @@
           <w:lang w:val="en-AU"/>
         </w:rPr>
         <w:tab/>
+      </w:r>
+      <w:proofErr w:type="spellStart"/>
+      <w:r>
+        <w:rPr>
+          <w:rFonts w:ascii="CG Times" w:hAnsi="CG Times" w:cs="CG Times"/>
+          <w:lang w:val="en-AU"/>
+        </w:rPr>
         <w:t>a</w:t>
       </w:r>
+      <w:proofErr w:type="spellEnd"/>
       <w:r>
         <w:rPr>
           <w:rFonts w:ascii="CG Times" w:hAnsi="CG Times" w:cs="CG Times"/>
@@ -4170,8 +4214,16 @@
           <w:lang w:val="en-AU"/>
         </w:rPr>
         <w:tab/>
+      </w:r>
+      <w:proofErr w:type="spellStart"/>
+      <w:r>
+        <w:rPr>
+          <w:rFonts w:ascii="CG Times" w:hAnsi="CG Times" w:cs="CG Times"/>
+          <w:lang w:val="en-AU"/>
+        </w:rPr>
         <w:t>a</w:t>
       </w:r>
+      <w:proofErr w:type="spellEnd"/>
       <w:r>
         <w:rPr>
           <w:rFonts w:ascii="CG Times" w:hAnsi="CG Times" w:cs="CG Times"/>
@@ -4382,7 +4434,6 @@
           <w:rFonts w:ascii="CG Times" w:hAnsi="CG Times" w:cs="CG Times"/>
           <w:lang w:val="en-AU"/>
         </w:rPr>
-        <w:lastRenderedPageBreak/>
         <w:tab/>
       </w:r>
       <w:r>
@@ -4704,6 +4755,7 @@
           <w:smallCaps/>
           <w:lang w:val="en-AU"/>
         </w:rPr>
+        <w:lastRenderedPageBreak/>
         <w:t>triphthongs</w:t>
       </w:r>
     </w:p>
@@ -7243,6 +7295,7 @@
         </w:rPr>
         <w:sym w:font="WP Phonetic" w:char="F02F"/>
       </w:r>
+      <w:proofErr w:type="spellStart"/>
       <w:r>
         <w:rPr>
           <w:rFonts w:ascii="Times New Roman" w:hAnsi="Times New Roman"/>
@@ -7250,6 +7303,7 @@
         </w:rPr>
         <w:t>σ</w:t>
       </w:r>
+      <w:proofErr w:type="spellEnd"/>
       <w:r>
         <w:rPr>
           <w:rFonts w:ascii="CG Times" w:hAnsi="CG Times" w:cs="CG Times"/>
@@ -7407,6 +7461,7 @@
         </w:rPr>
         <w:tab/>
       </w:r>
+      <w:proofErr w:type="spellStart"/>
       <w:r>
         <w:rPr>
           <w:rFonts w:ascii="CG Times" w:hAnsi="CG Times" w:cs="CG Times"/>
@@ -7414,6 +7469,7 @@
         </w:rPr>
         <w:t>i</w:t>
       </w:r>
+      <w:proofErr w:type="spellEnd"/>
       <w:r>
         <w:rPr>
           <w:rFonts w:ascii="CG Times" w:hAnsi="CG Times" w:cs="CG Times"/>
@@ -7569,7 +7625,6 @@
           <w:szCs w:val="20"/>
           <w:lang w:val="en-AU"/>
         </w:rPr>
-        <w:lastRenderedPageBreak/>
         <w:t>[</w:t>
       </w:r>
       <w:r>
@@ -8573,6 +8628,7 @@
         </w:rPr>
         <w:tab/>
       </w:r>
+      <w:proofErr w:type="spellStart"/>
       <w:r>
         <w:rPr>
           <w:rFonts w:ascii="CG Times" w:hAnsi="CG Times" w:cs="CG Times"/>
@@ -8582,6 +8638,7 @@
         </w:rPr>
         <w:t>i</w:t>
       </w:r>
+      <w:proofErr w:type="spellEnd"/>
       <w:r>
         <w:rPr>
           <w:rFonts w:ascii="CG Times" w:hAnsi="CG Times" w:cs="CG Times"/>
@@ -9151,6 +9208,7 @@
           <w:rFonts w:ascii="CG Times" w:hAnsi="CG Times" w:cs="CG Times"/>
           <w:lang w:val="en-AU"/>
         </w:rPr>
+        <w:lastRenderedPageBreak/>
         <w:t>[</w:t>
       </w:r>
       <w:r>
@@ -9250,6 +9308,7 @@
         </w:rPr>
         <w:tab/>
       </w:r>
+      <w:proofErr w:type="spellStart"/>
       <w:r>
         <w:rPr>
           <w:rFonts w:ascii="CG Times" w:hAnsi="CG Times" w:cs="CG Times"/>
@@ -9257,6 +9316,7 @@
         </w:rPr>
         <w:t>i</w:t>
       </w:r>
+      <w:proofErr w:type="spellEnd"/>
       <w:r>
         <w:rPr>
           <w:rFonts w:ascii="CG Times" w:hAnsi="CG Times" w:cs="CG Times"/>
@@ -10953,6 +11013,7 @@
         </w:rPr>
         <w:tab/>
       </w:r>
+      <w:proofErr w:type="spellStart"/>
       <w:r>
         <w:rPr>
           <w:rFonts w:ascii="CG Times" w:hAnsi="CG Times" w:cs="CG Times"/>
@@ -10960,6 +11021,7 @@
         </w:rPr>
         <w:t>i</w:t>
       </w:r>
+      <w:proofErr w:type="spellEnd"/>
       <w:r>
         <w:rPr>
           <w:rFonts w:ascii="CG Times" w:hAnsi="CG Times" w:cs="CG Times"/>
@@ -10981,8 +11043,16 @@
           <w:lang w:val="en-AU"/>
         </w:rPr>
         <w:tab/>
+      </w:r>
+      <w:proofErr w:type="spellStart"/>
+      <w:r>
+        <w:rPr>
+          <w:rFonts w:ascii="CG Times" w:hAnsi="CG Times" w:cs="CG Times"/>
+          <w:lang w:val="en-AU"/>
+        </w:rPr>
         <w:t>Clause</w:t>
       </w:r>
+      <w:proofErr w:type="spellEnd"/>
       <w:r>
         <w:rPr>
           <w:rFonts w:ascii="CG Times" w:hAnsi="CG Times" w:cs="CG Times"/>
@@ -11561,7 +11631,6 @@
           <w:szCs w:val="20"/>
           <w:lang w:val="en-AU"/>
         </w:rPr>
-        <w:lastRenderedPageBreak/>
         <w:t>[</w:t>
       </w:r>
       <w:r>
@@ -13198,6 +13267,7 @@
           <w:rFonts w:ascii="CG Times" w:hAnsi="CG Times" w:cs="CG Times"/>
           <w:lang w:val="en-AU"/>
         </w:rPr>
+        <w:lastRenderedPageBreak/>
         <w:t>[</w:t>
       </w:r>
       <w:r>
@@ -13228,6 +13298,7 @@
         </w:rPr>
         <w:tab/>
       </w:r>
+      <w:proofErr w:type="spellStart"/>
       <w:r>
         <w:rPr>
           <w:rFonts w:ascii="CG Times" w:hAnsi="CG Times" w:cs="CG Times"/>
@@ -13235,6 +13306,7 @@
         </w:rPr>
         <w:t>i</w:t>
       </w:r>
+      <w:proofErr w:type="spellEnd"/>
       <w:r>
         <w:rPr>
           <w:rFonts w:ascii="CG Times" w:hAnsi="CG Times" w:cs="CG Times"/>
@@ -13493,6 +13565,7 @@
         </w:rPr>
         <w:tab/>
       </w:r>
+      <w:proofErr w:type="spellStart"/>
       <w:r>
         <w:rPr>
           <w:rFonts w:ascii="CG Times" w:hAnsi="CG Times" w:cs="CG Times"/>
@@ -13500,6 +13573,7 @@
         </w:rPr>
         <w:t>i</w:t>
       </w:r>
+      <w:proofErr w:type="spellEnd"/>
       <w:r>
         <w:rPr>
           <w:rFonts w:ascii="CG Times" w:hAnsi="CG Times" w:cs="CG Times"/>
@@ -15551,6 +15625,7 @@
         </w:rPr>
         <w:tab/>
       </w:r>
+      <w:proofErr w:type="spellStart"/>
       <w:r>
         <w:rPr>
           <w:rFonts w:ascii="CG Times" w:hAnsi="CG Times" w:cs="CG Times"/>
@@ -15558,6 +15633,7 @@
         </w:rPr>
         <w:t>i</w:t>
       </w:r>
+      <w:proofErr w:type="spellEnd"/>
       <w:r>
         <w:rPr>
           <w:rFonts w:ascii="CG Times" w:hAnsi="CG Times" w:cs="CG Times"/>
@@ -16157,8 +16233,18 @@
           <w:lang w:val="en-AU"/>
         </w:rPr>
         <w:tab/>
+      </w:r>
+      <w:proofErr w:type="spellStart"/>
+      <w:r>
+        <w:rPr>
+          <w:rFonts w:ascii="CG Times" w:hAnsi="CG Times" w:cs="CG Times"/>
+          <w:sz w:val="20"/>
+          <w:szCs w:val="20"/>
+          <w:lang w:val="en-AU"/>
+        </w:rPr>
         <w:t>N</w:t>
       </w:r>
+      <w:proofErr w:type="spellEnd"/>
     </w:p>
     <w:p>
       <w:pPr>
@@ -16404,8 +16490,20 @@
           <w:lang w:val="en-AU"/>
         </w:rPr>
         <w:tab/>
+      </w:r>
+      <w:proofErr w:type="spellStart"/>
+      <w:r>
+        <w:rPr>
+          <w:rFonts w:ascii="CG Times" w:hAnsi="CG Times" w:cs="CG Times"/>
+          <w:i/>
+          <w:iCs/>
+          <w:sz w:val="20"/>
+          <w:szCs w:val="20"/>
+          <w:lang w:val="en-AU"/>
+        </w:rPr>
         <w:t>children</w:t>
       </w:r>
+      <w:proofErr w:type="spellEnd"/>
     </w:p>
     <w:p>
       <w:pPr>
@@ -16550,6 +16648,7 @@
         </w:rPr>
         <w:tab/>
       </w:r>
+      <w:proofErr w:type="spellStart"/>
       <w:r>
         <w:rPr>
           <w:rFonts w:ascii="CG Times" w:hAnsi="CG Times" w:cs="CG Times"/>
@@ -16557,6 +16656,7 @@
         </w:rPr>
         <w:t>i</w:t>
       </w:r>
+      <w:proofErr w:type="spellEnd"/>
       <w:r>
         <w:rPr>
           <w:rFonts w:ascii="CG Times" w:hAnsi="CG Times" w:cs="CG Times"/>
@@ -16696,7 +16796,6 @@
           <w:rFonts w:ascii="CG Times" w:hAnsi="CG Times" w:cs="CG Times"/>
           <w:lang w:val="en-AU"/>
         </w:rPr>
-        <w:lastRenderedPageBreak/>
         <w:tab/>
       </w:r>
       <w:r>
@@ -16801,6 +16900,7 @@
         </w:rPr>
         <w:tab/>
       </w:r>
+      <w:proofErr w:type="spellStart"/>
       <w:r>
         <w:rPr>
           <w:rFonts w:ascii="CG Times" w:hAnsi="CG Times" w:cs="CG Times"/>
@@ -16808,6 +16908,7 @@
         </w:rPr>
         <w:t>i</w:t>
       </w:r>
+      <w:proofErr w:type="spellEnd"/>
       <w:r>
         <w:rPr>
           <w:rFonts w:ascii="CG Times" w:hAnsi="CG Times" w:cs="CG Times"/>
@@ -16912,13 +17013,23 @@
         </w:rPr>
         <w:tab/>
       </w:r>
+      <w:proofErr w:type="spellStart"/>
       <w:r>
         <w:rPr>
           <w:rFonts w:ascii="CG Times" w:hAnsi="CG Times" w:cs="CG Times"/>
           <w:smallCaps/>
           <w:lang w:val="en-AU"/>
         </w:rPr>
-        <w:t>preterite:</w:t>
+        <w:t>preterite</w:t>
+      </w:r>
+      <w:proofErr w:type="spellEnd"/>
+      <w:r>
+        <w:rPr>
+          <w:rFonts w:ascii="CG Times" w:hAnsi="CG Times" w:cs="CG Times"/>
+          <w:smallCaps/>
+          <w:lang w:val="en-AU"/>
+        </w:rPr>
+        <w:t>:</w:t>
       </w:r>
       <w:r>
         <w:rPr>
@@ -17082,6 +17193,7 @@
         </w:rPr>
         <w:tab/>
       </w:r>
+      <w:proofErr w:type="spellStart"/>
       <w:r>
         <w:rPr>
           <w:rFonts w:ascii="CG Times" w:hAnsi="CG Times" w:cs="CG Times"/>
@@ -17089,6 +17201,7 @@
         </w:rPr>
         <w:t>i</w:t>
       </w:r>
+      <w:proofErr w:type="spellEnd"/>
       <w:r>
         <w:rPr>
           <w:rFonts w:ascii="CG Times" w:hAnsi="CG Times" w:cs="CG Times"/>
@@ -17202,6 +17315,7 @@
           <w:rFonts w:ascii="CG Times" w:hAnsi="CG Times" w:cs="CG Times"/>
           <w:lang w:val="en-AU"/>
         </w:rPr>
+        <w:lastRenderedPageBreak/>
         <w:tab/>
       </w:r>
       <w:r>
@@ -17354,6 +17468,7 @@
         </w:rPr>
         <w:tab/>
       </w:r>
+      <w:proofErr w:type="spellStart"/>
       <w:r>
         <w:rPr>
           <w:rFonts w:ascii="CG Times" w:hAnsi="CG Times" w:cs="CG Times"/>
@@ -17361,6 +17476,7 @@
         </w:rPr>
         <w:t>i</w:t>
       </w:r>
+      <w:proofErr w:type="spellEnd"/>
       <w:r>
         <w:rPr>
           <w:rFonts w:ascii="CG Times" w:hAnsi="CG Times" w:cs="CG Times"/>
@@ -17549,6 +17665,7 @@
         </w:rPr>
         <w:tab/>
       </w:r>
+      <w:proofErr w:type="spellStart"/>
       <w:r>
         <w:rPr>
           <w:rFonts w:ascii="CG Times" w:hAnsi="CG Times" w:cs="CG Times"/>
@@ -17556,6 +17673,7 @@
         </w:rPr>
         <w:t>i</w:t>
       </w:r>
+      <w:proofErr w:type="spellEnd"/>
       <w:r>
         <w:rPr>
           <w:rFonts w:ascii="CG Times" w:hAnsi="CG Times" w:cs="CG Times"/>
@@ -17750,6 +17868,7 @@
         </w:rPr>
         <w:tab/>
       </w:r>
+      <w:proofErr w:type="spellStart"/>
       <w:r>
         <w:rPr>
           <w:rFonts w:ascii="CG Times" w:hAnsi="CG Times" w:cs="CG Times"/>
@@ -17757,6 +17876,7 @@
         </w:rPr>
         <w:t>i</w:t>
       </w:r>
+      <w:proofErr w:type="spellEnd"/>
       <w:r>
         <w:rPr>
           <w:rFonts w:ascii="CG Times" w:hAnsi="CG Times" w:cs="CG Times"/>
@@ -17846,6 +17966,7 @@
         </w:rPr>
         <w:tab/>
       </w:r>
+      <w:proofErr w:type="spellStart"/>
       <w:r>
         <w:rPr>
           <w:rFonts w:ascii="CG Times" w:hAnsi="CG Times" w:cs="CG Times"/>
@@ -17854,6 +17975,7 @@
         </w:rPr>
         <w:t>preterite</w:t>
       </w:r>
+      <w:proofErr w:type="spellEnd"/>
       <w:r>
         <w:rPr>
           <w:rFonts w:ascii="CG Times" w:hAnsi="CG Times" w:cs="CG Times"/>
@@ -18003,6 +18125,7 @@
         </w:rPr>
         <w:tab/>
       </w:r>
+      <w:proofErr w:type="spellStart"/>
       <w:r>
         <w:rPr>
           <w:rFonts w:ascii="CG Times" w:hAnsi="CG Times" w:cs="CG Times"/>
@@ -18010,6 +18133,7 @@
         </w:rPr>
         <w:t>i</w:t>
       </w:r>
+      <w:proofErr w:type="spellEnd"/>
       <w:r>
         <w:rPr>
           <w:rFonts w:ascii="CG Times" w:hAnsi="CG Times" w:cs="CG Times"/>
@@ -18269,6 +18393,7 @@
         </w:rPr>
         <w:tab/>
       </w:r>
+      <w:proofErr w:type="spellStart"/>
       <w:r>
         <w:rPr>
           <w:rFonts w:ascii="CG Times" w:hAnsi="CG Times" w:cs="CG Times"/>
@@ -18276,6 +18401,7 @@
         </w:rPr>
         <w:t>i</w:t>
       </w:r>
+      <w:proofErr w:type="spellEnd"/>
       <w:r>
         <w:rPr>
           <w:rFonts w:ascii="CG Times" w:hAnsi="CG Times" w:cs="CG Times"/>
@@ -18435,7 +18561,6 @@
           <w:rFonts w:ascii="CG Times" w:hAnsi="CG Times" w:cs="CG Times"/>
           <w:lang w:val="en-AU"/>
         </w:rPr>
-        <w:lastRenderedPageBreak/>
         <w:t>[</w:t>
       </w:r>
       <w:r>
@@ -18614,6 +18739,7 @@
         </w:rPr>
         <w:tab/>
       </w:r>
+      <w:proofErr w:type="spellStart"/>
       <w:r>
         <w:rPr>
           <w:rFonts w:ascii="CG Times" w:hAnsi="CG Times" w:cs="CG Times"/>
@@ -18621,6 +18747,7 @@
         </w:rPr>
         <w:t>i</w:t>
       </w:r>
+      <w:proofErr w:type="spellEnd"/>
       <w:r>
         <w:rPr>
           <w:rFonts w:ascii="CG Times" w:hAnsi="CG Times" w:cs="CG Times"/>
@@ -18716,7 +18843,23 @@
           <w:lang w:val="en-AU"/>
         </w:rPr>
         <w:tab/>
-        <w:t>[entailed by [i]]</w:t>
+        <w:t>[entailed by [</w:t>
+      </w:r>
+      <w:proofErr w:type="spellStart"/>
+      <w:r>
+        <w:rPr>
+          <w:rFonts w:ascii="CG Times" w:hAnsi="CG Times" w:cs="CG Times"/>
+          <w:lang w:val="en-AU"/>
+        </w:rPr>
+        <w:t>i</w:t>
+      </w:r>
+      <w:proofErr w:type="spellEnd"/>
+      <w:r>
+        <w:rPr>
+          <w:rFonts w:ascii="CG Times" w:hAnsi="CG Times" w:cs="CG Times"/>
+          <w:lang w:val="en-AU"/>
+        </w:rPr>
+        <w:t>]]</w:t>
       </w:r>
     </w:p>
     <w:p>
@@ -18946,6 +19089,7 @@
         </w:rPr>
         <w:tab/>
       </w:r>
+      <w:proofErr w:type="spellStart"/>
       <w:r>
         <w:rPr>
           <w:rFonts w:ascii="CG Times" w:hAnsi="CG Times" w:cs="CG Times"/>
@@ -18953,6 +19097,7 @@
         </w:rPr>
         <w:t>i</w:t>
       </w:r>
+      <w:proofErr w:type="spellEnd"/>
       <w:r>
         <w:rPr>
           <w:rFonts w:ascii="CG Times" w:hAnsi="CG Times" w:cs="CG Times"/>
@@ -19023,6 +19168,7 @@
           <w:rFonts w:ascii="CG Times" w:hAnsi="CG Times" w:cs="CG Times"/>
           <w:lang w:val="en-AU"/>
         </w:rPr>
+        <w:lastRenderedPageBreak/>
         <w:tab/>
       </w:r>
       <w:r>
@@ -19409,6 +19555,7 @@
         </w:rPr>
         <w:tab/>
       </w:r>
+      <w:proofErr w:type="spellStart"/>
       <w:r>
         <w:rPr>
           <w:rFonts w:ascii="CG Times" w:hAnsi="CG Times" w:cs="CG Times"/>
@@ -19416,6 +19563,7 @@
         </w:rPr>
         <w:t>i</w:t>
       </w:r>
+      <w:proofErr w:type="spellEnd"/>
       <w:r>
         <w:rPr>
           <w:rFonts w:ascii="CG Times" w:hAnsi="CG Times" w:cs="CG Times"/>
@@ -20131,6 +20279,7 @@
         </w:rPr>
         <w:tab/>
       </w:r>
+      <w:proofErr w:type="spellStart"/>
       <w:r>
         <w:rPr>
           <w:rFonts w:ascii="CG Times" w:hAnsi="CG Times" w:cs="CG Times"/>
@@ -20138,6 +20287,7 @@
         </w:rPr>
         <w:t>i</w:t>
       </w:r>
+      <w:proofErr w:type="spellEnd"/>
       <w:r>
         <w:rPr>
           <w:rFonts w:ascii="CG Times" w:hAnsi="CG Times" w:cs="CG Times"/>
@@ -20349,6 +20499,7 @@
         </w:rPr>
         <w:tab/>
       </w:r>
+      <w:proofErr w:type="spellStart"/>
       <w:r>
         <w:rPr>
           <w:rFonts w:ascii="CG Times" w:hAnsi="CG Times" w:cs="CG Times"/>
@@ -20356,6 +20507,7 @@
         </w:rPr>
         <w:t>iv</w:t>
       </w:r>
+      <w:proofErr w:type="spellEnd"/>
       <w:r>
         <w:rPr>
           <w:rFonts w:ascii="CG Times" w:hAnsi="CG Times" w:cs="CG Times"/>
@@ -20514,15 +20666,7 @@
           <w:rFonts w:ascii="CG Times" w:hAnsi="CG Times" w:cs="CG Times"/>
           <w:lang w:val="en-AU"/>
         </w:rPr>
-        <w:t xml:space="preserve"> the speaker, in the absence of indications </w:t>
-      </w:r>
-      <w:r>
-        <w:rPr>
-          <w:rFonts w:ascii="CG Times" w:hAnsi="CG Times" w:cs="CG Times"/>
-          <w:lang w:val="en-AU"/>
-        </w:rPr>
-        <w:lastRenderedPageBreak/>
-        <w:t xml:space="preserve">to the contrary, takes the truth of </w:t>
+        <w:t xml:space="preserve"> the speaker, in the absence of indications to the contrary, takes the truth of </w:t>
       </w:r>
       <w:r>
         <w:rPr>
@@ -20785,6 +20929,7 @@
         </w:rPr>
         <w:tab/>
       </w:r>
+      <w:proofErr w:type="spellStart"/>
       <w:r>
         <w:rPr>
           <w:rFonts w:ascii="CG Times" w:hAnsi="CG Times" w:cs="CG Times"/>
@@ -20792,6 +20937,7 @@
         </w:rPr>
         <w:t>i</w:t>
       </w:r>
+      <w:proofErr w:type="spellEnd"/>
       <w:r>
         <w:rPr>
           <w:rFonts w:ascii="CG Times" w:hAnsi="CG Times" w:cs="CG Times"/>
@@ -20901,6 +21047,7 @@
           <w:rFonts w:ascii="CG Times" w:hAnsi="CG Times" w:cs="CG Times"/>
           <w:lang w:val="en-AU"/>
         </w:rPr>
+        <w:lastRenderedPageBreak/>
         <w:tab/>
       </w:r>
       <w:r>
@@ -21333,6 +21480,7 @@
         </w:rPr>
         <w:tab/>
       </w:r>
+      <w:proofErr w:type="spellStart"/>
       <w:r>
         <w:rPr>
           <w:rFonts w:ascii="CG Times" w:hAnsi="CG Times" w:cs="CG Times"/>
@@ -21340,6 +21488,7 @@
         </w:rPr>
         <w:t>i</w:t>
       </w:r>
+      <w:proofErr w:type="spellEnd"/>
       <w:r>
         <w:rPr>
           <w:rFonts w:ascii="CG Times" w:hAnsi="CG Times" w:cs="CG Times"/>
@@ -21630,6 +21779,7 @@
         </w:rPr>
         <w:tab/>
       </w:r>
+      <w:proofErr w:type="spellStart"/>
       <w:r>
         <w:rPr>
           <w:rFonts w:ascii="CG Times" w:hAnsi="CG Times" w:cs="CG Times"/>
@@ -21637,6 +21787,7 @@
         </w:rPr>
         <w:t>iv</w:t>
       </w:r>
+      <w:proofErr w:type="spellEnd"/>
       <w:r>
         <w:rPr>
           <w:rFonts w:ascii="CG Times" w:hAnsi="CG Times" w:cs="CG Times"/>
@@ -21997,6 +22148,7 @@
         </w:rPr>
         <w:tab/>
       </w:r>
+      <w:proofErr w:type="spellStart"/>
       <w:r>
         <w:rPr>
           <w:rFonts w:ascii="CG Times" w:hAnsi="CG Times" w:cs="CG Times"/>
@@ -22004,6 +22156,7 @@
         </w:rPr>
         <w:t>i</w:t>
       </w:r>
+      <w:proofErr w:type="spellEnd"/>
       <w:r>
         <w:rPr>
           <w:rFonts w:ascii="CG Times" w:hAnsi="CG Times" w:cs="CG Times"/>
@@ -22228,6 +22381,7 @@
         </w:rPr>
         <w:tab/>
       </w:r>
+      <w:proofErr w:type="spellStart"/>
       <w:r>
         <w:rPr>
           <w:rFonts w:ascii="CG Times" w:hAnsi="CG Times" w:cs="CG Times"/>
@@ -22235,6 +22389,7 @@
         </w:rPr>
         <w:t>iv</w:t>
       </w:r>
+      <w:proofErr w:type="spellEnd"/>
       <w:r>
         <w:rPr>
           <w:rFonts w:ascii="CG Times" w:hAnsi="CG Times" w:cs="CG Times"/>
@@ -22573,7 +22728,6 @@
           <w:szCs w:val="20"/>
           <w:lang w:val="en-AU"/>
         </w:rPr>
-        <w:lastRenderedPageBreak/>
         <w:t>[</w:t>
       </w:r>
       <w:r>
@@ -22872,7 +23026,26 @@
           <w:lang w:val="en-AU"/>
         </w:rPr>
         <w:tab/>
-        <w:t>Prenucleus:</w:t>
+      </w:r>
+      <w:proofErr w:type="spellStart"/>
+      <w:r>
+        <w:rPr>
+          <w:rFonts w:ascii="CG Times" w:hAnsi="CG Times" w:cs="CG Times"/>
+          <w:sz w:val="20"/>
+          <w:szCs w:val="20"/>
+          <w:lang w:val="en-AU"/>
+        </w:rPr>
+        <w:t>Prenucleus</w:t>
+      </w:r>
+      <w:proofErr w:type="spellEnd"/>
+      <w:r>
+        <w:rPr>
+          <w:rFonts w:ascii="CG Times" w:hAnsi="CG Times" w:cs="CG Times"/>
+          <w:sz w:val="20"/>
+          <w:szCs w:val="20"/>
+          <w:lang w:val="en-AU"/>
+        </w:rPr>
+        <w:t>:</w:t>
       </w:r>
       <w:r>
         <w:rPr>
@@ -23059,6 +23232,15 @@
           <w:lang w:val="en-AU"/>
         </w:rPr>
         <w:tab/>
+      </w:r>
+      <w:proofErr w:type="spellStart"/>
+      <w:r>
+        <w:rPr>
+          <w:rFonts w:ascii="CG Times" w:hAnsi="CG Times" w:cs="CG Times"/>
+          <w:sz w:val="20"/>
+          <w:szCs w:val="20"/>
+          <w:lang w:val="en-AU"/>
+        </w:rPr>
         <w:t>NP</w:t>
       </w:r>
       <w:r>
@@ -23073,6 +23255,7 @@
         </w:rPr>
         <w:t>i</w:t>
       </w:r>
+      <w:proofErr w:type="spellEnd"/>
       <w:r>
         <w:rPr>
           <w:rFonts w:ascii="CG Times" w:hAnsi="CG Times" w:cs="CG Times"/>
@@ -23867,8 +24050,18 @@
           <w:lang w:val="en-AU"/>
         </w:rPr>
         <w:tab/>
+      </w:r>
+      <w:proofErr w:type="spellStart"/>
+      <w:r>
+        <w:rPr>
+          <w:rFonts w:ascii="CG Times" w:hAnsi="CG Times" w:cs="CG Times"/>
+          <w:sz w:val="20"/>
+          <w:szCs w:val="20"/>
+          <w:lang w:val="en-AU"/>
+        </w:rPr>
         <w:t>N</w:t>
       </w:r>
+      <w:proofErr w:type="spellEnd"/>
       <w:r>
         <w:rPr>
           <w:rFonts w:ascii="CG Times" w:hAnsi="CG Times" w:cs="CG Times"/>
@@ -23898,6 +24091,16 @@
           <w:lang w:val="en-AU"/>
         </w:rPr>
         <w:tab/>
+      </w:r>
+      <w:proofErr w:type="spellStart"/>
+      <w:r>
+        <w:rPr>
+          <w:rFonts w:ascii="CG Times" w:hAnsi="CG Times" w:cs="CG Times"/>
+          <w:smallCaps/>
+          <w:sz w:val="20"/>
+          <w:szCs w:val="20"/>
+          <w:lang w:val="en-AU"/>
+        </w:rPr>
         <w:t>gap</w:t>
       </w:r>
       <w:r>
@@ -23912,6 +24115,7 @@
         </w:rPr>
         <w:t>i</w:t>
       </w:r>
+      <w:proofErr w:type="spellEnd"/>
     </w:p>
     <w:p>
       <w:pPr>
@@ -24320,6 +24524,7 @@
           <w:szCs w:val="20"/>
           <w:lang w:val="en-AU"/>
         </w:rPr>
+        <w:lastRenderedPageBreak/>
         <w:t>[</w:t>
       </w:r>
       <w:r>
@@ -24466,7 +24671,26 @@
           <w:lang w:val="en-AU"/>
         </w:rPr>
         <w:tab/>
-        <w:t>Prenucleus:</w:t>
+      </w:r>
+      <w:proofErr w:type="spellStart"/>
+      <w:r>
+        <w:rPr>
+          <w:rFonts w:ascii="CG Times" w:hAnsi="CG Times" w:cs="CG Times"/>
+          <w:sz w:val="20"/>
+          <w:szCs w:val="20"/>
+          <w:lang w:val="en-AU"/>
+        </w:rPr>
+        <w:t>Prenucleus</w:t>
+      </w:r>
+      <w:proofErr w:type="spellEnd"/>
+      <w:r>
+        <w:rPr>
+          <w:rFonts w:ascii="CG Times" w:hAnsi="CG Times" w:cs="CG Times"/>
+          <w:sz w:val="20"/>
+          <w:szCs w:val="20"/>
+          <w:lang w:val="en-AU"/>
+        </w:rPr>
+        <w:t>:</w:t>
       </w:r>
       <w:r>
         <w:rPr>
@@ -24558,6 +24782,15 @@
           <w:lang w:val="en-AU"/>
         </w:rPr>
         <w:tab/>
+      </w:r>
+      <w:proofErr w:type="spellStart"/>
+      <w:r>
+        <w:rPr>
+          <w:rFonts w:ascii="CG Times" w:hAnsi="CG Times" w:cs="CG Times"/>
+          <w:sz w:val="20"/>
+          <w:szCs w:val="20"/>
+          <w:lang w:val="en-AU"/>
+        </w:rPr>
         <w:t>NP</w:t>
       </w:r>
       <w:r>
@@ -24572,6 +24805,7 @@
         </w:rPr>
         <w:t>i</w:t>
       </w:r>
+      <w:proofErr w:type="spellEnd"/>
       <w:r>
         <w:rPr>
           <w:rFonts w:ascii="CG Times" w:hAnsi="CG Times" w:cs="CG Times"/>
@@ -25700,6 +25934,16 @@
           <w:lang w:val="en-AU"/>
         </w:rPr>
         <w:tab/>
+      </w:r>
+      <w:proofErr w:type="spellStart"/>
+      <w:r>
+        <w:rPr>
+          <w:rFonts w:ascii="CG Times" w:hAnsi="CG Times" w:cs="CG Times"/>
+          <w:smallCaps/>
+          <w:sz w:val="20"/>
+          <w:szCs w:val="20"/>
+          <w:lang w:val="en-AU"/>
+        </w:rPr>
         <w:t>gap</w:t>
       </w:r>
       <w:r>
@@ -25714,6 +25958,7 @@
         </w:rPr>
         <w:t>i</w:t>
       </w:r>
+      <w:proofErr w:type="spellEnd"/>
     </w:p>
     <w:p>
       <w:pPr>
@@ -26113,7 +26358,26 @@
           <w:lang w:val="en-AU"/>
         </w:rPr>
         <w:tab/>
-        <w:t>Prenucleus:</w:t>
+      </w:r>
+      <w:proofErr w:type="spellStart"/>
+      <w:r>
+        <w:rPr>
+          <w:rFonts w:ascii="CG Times" w:hAnsi="CG Times" w:cs="CG Times"/>
+          <w:sz w:val="20"/>
+          <w:szCs w:val="20"/>
+          <w:lang w:val="en-AU"/>
+        </w:rPr>
+        <w:t>Prenucleus</w:t>
+      </w:r>
+      <w:proofErr w:type="spellEnd"/>
+      <w:r>
+        <w:rPr>
+          <w:rFonts w:ascii="CG Times" w:hAnsi="CG Times" w:cs="CG Times"/>
+          <w:sz w:val="20"/>
+          <w:szCs w:val="20"/>
+          <w:lang w:val="en-AU"/>
+        </w:rPr>
+        <w:t>:</w:t>
       </w:r>
       <w:r>
         <w:rPr>
@@ -26344,7 +26608,26 @@
           <w:lang w:val="en-AU"/>
         </w:rPr>
         <w:tab/>
-        <w:t>PredComp:</w:t>
+      </w:r>
+      <w:proofErr w:type="spellStart"/>
+      <w:r>
+        <w:rPr>
+          <w:rFonts w:ascii="CG Times" w:hAnsi="CG Times" w:cs="CG Times"/>
+          <w:sz w:val="20"/>
+          <w:szCs w:val="20"/>
+          <w:lang w:val="en-AU"/>
+        </w:rPr>
+        <w:t>PredComp</w:t>
+      </w:r>
+      <w:proofErr w:type="spellEnd"/>
+      <w:r>
+        <w:rPr>
+          <w:rFonts w:ascii="CG Times" w:hAnsi="CG Times" w:cs="CG Times"/>
+          <w:sz w:val="20"/>
+          <w:szCs w:val="20"/>
+          <w:lang w:val="en-AU"/>
+        </w:rPr>
+        <w:t>:</w:t>
       </w:r>
       <w:r>
         <w:rPr>
@@ -26713,8 +26996,18 @@
           <w:lang w:val="en-AU"/>
         </w:rPr>
         <w:tab/>
+      </w:r>
+      <w:proofErr w:type="spellStart"/>
+      <w:r>
+        <w:rPr>
+          <w:rFonts w:ascii="CG Times" w:hAnsi="CG Times" w:cs="CG Times"/>
+          <w:sz w:val="20"/>
+          <w:szCs w:val="20"/>
+          <w:lang w:val="en-AU"/>
+        </w:rPr>
         <w:t>PredComp</w:t>
       </w:r>
+      <w:proofErr w:type="spellEnd"/>
     </w:p>
     <w:p>
       <w:pPr>
@@ -26843,6 +27136,7 @@
         </w:rPr>
         <w:tab/>
       </w:r>
+      <w:proofErr w:type="spellStart"/>
       <w:r>
         <w:rPr>
           <w:rFonts w:ascii="CG Times" w:hAnsi="CG Times" w:cs="CG Times"/>
@@ -26866,6 +27160,7 @@
         </w:rPr>
         <w:t>i</w:t>
       </w:r>
+      <w:proofErr w:type="spellEnd"/>
       <w:r>
         <w:rPr>
           <w:rFonts w:ascii="CG Times" w:hAnsi="CG Times" w:cs="CG Times"/>
@@ -27166,6 +27461,7 @@
         </w:rPr>
         <w:tab/>
       </w:r>
+      <w:proofErr w:type="spellStart"/>
       <w:r>
         <w:rPr>
           <w:rFonts w:ascii="CG Times" w:hAnsi="CG Times" w:cs="CG Times"/>
@@ -27175,6 +27471,7 @@
         </w:rPr>
         <w:t>preterite</w:t>
       </w:r>
+      <w:proofErr w:type="spellEnd"/>
       <w:r>
         <w:rPr>
           <w:rFonts w:ascii="CG Times" w:hAnsi="CG Times" w:cs="CG Times"/>
@@ -27807,6 +28104,7 @@
         </w:rPr>
         <w:tab/>
       </w:r>
+      <w:proofErr w:type="spellStart"/>
       <w:r>
         <w:rPr>
           <w:rFonts w:ascii="CG Times" w:hAnsi="CG Times" w:cs="CG Times"/>
@@ -27814,6 +28112,7 @@
         </w:rPr>
         <w:t>i</w:t>
       </w:r>
+      <w:proofErr w:type="spellEnd"/>
       <w:r>
         <w:rPr>
           <w:rFonts w:ascii="CG Times" w:hAnsi="CG Times" w:cs="CG Times"/>
@@ -28367,6 +28666,7 @@
         </w:rPr>
         <w:tab/>
       </w:r>
+      <w:proofErr w:type="spellStart"/>
       <w:r>
         <w:rPr>
           <w:rFonts w:ascii="CG Times" w:hAnsi="CG Times" w:cs="CG Times"/>
@@ -28374,6 +28674,7 @@
         </w:rPr>
         <w:t>i</w:t>
       </w:r>
+      <w:proofErr w:type="spellEnd"/>
       <w:r>
         <w:rPr>
           <w:rFonts w:ascii="CG Times" w:hAnsi="CG Times" w:cs="CG Times"/>
@@ -28577,7 +28878,6 @@
           <w:rFonts w:ascii="CG Times" w:hAnsi="CG Times" w:cs="CG Times"/>
           <w:lang w:val="en-AU"/>
         </w:rPr>
-        <w:lastRenderedPageBreak/>
         <w:t>[</w:t>
       </w:r>
       <w:r>
@@ -28608,6 +28908,7 @@
         </w:rPr>
         <w:tab/>
       </w:r>
+      <w:proofErr w:type="spellStart"/>
       <w:r>
         <w:rPr>
           <w:rFonts w:ascii="CG Times" w:hAnsi="CG Times" w:cs="CG Times"/>
@@ -28615,6 +28916,7 @@
         </w:rPr>
         <w:t>i</w:t>
       </w:r>
+      <w:proofErr w:type="spellEnd"/>
       <w:r>
         <w:rPr>
           <w:rFonts w:ascii="CG Times" w:hAnsi="CG Times" w:cs="CG Times"/>
@@ -28946,6 +29248,7 @@
         </w:rPr>
         <w:tab/>
       </w:r>
+      <w:proofErr w:type="spellStart"/>
       <w:r>
         <w:rPr>
           <w:rFonts w:ascii="CG Times" w:hAnsi="CG Times" w:cs="CG Times"/>
@@ -28954,6 +29257,7 @@
         </w:rPr>
         <w:t>monotransitive</w:t>
       </w:r>
+      <w:proofErr w:type="spellEnd"/>
       <w:r>
         <w:rPr>
           <w:rFonts w:ascii="CG Times" w:hAnsi="CG Times" w:cs="CG Times"/>
@@ -29013,6 +29317,7 @@
           <w:rFonts w:ascii="CG Times" w:hAnsi="CG Times" w:cs="CG Times"/>
           <w:lang w:val="en-AU"/>
         </w:rPr>
+        <w:lastRenderedPageBreak/>
         <w:tab/>
       </w:r>
       <w:r>
@@ -29914,6 +30219,7 @@
         </w:rPr>
         <w:tab/>
       </w:r>
+      <w:proofErr w:type="spellStart"/>
       <w:r>
         <w:rPr>
           <w:rFonts w:ascii="CG Times" w:hAnsi="CG Times" w:cs="CG Times"/>
@@ -29921,6 +30227,7 @@
         </w:rPr>
         <w:t>i</w:t>
       </w:r>
+      <w:proofErr w:type="spellEnd"/>
       <w:r>
         <w:rPr>
           <w:rFonts w:ascii="CG Times" w:hAnsi="CG Times" w:cs="CG Times"/>
@@ -30309,6 +30616,7 @@
         </w:rPr>
         <w:tab/>
       </w:r>
+      <w:proofErr w:type="spellStart"/>
       <w:r>
         <w:rPr>
           <w:rFonts w:ascii="CG Times" w:hAnsi="CG Times" w:cs="CG Times"/>
@@ -30316,6 +30624,7 @@
         </w:rPr>
         <w:t>i</w:t>
       </w:r>
+      <w:proofErr w:type="spellEnd"/>
       <w:r>
         <w:rPr>
           <w:rFonts w:ascii="CG Times" w:hAnsi="CG Times" w:cs="CG Times"/>
@@ -30828,6 +31137,7 @@
         </w:rPr>
         <w:tab/>
       </w:r>
+      <w:proofErr w:type="spellStart"/>
       <w:r>
         <w:rPr>
           <w:rFonts w:ascii="CG Times" w:hAnsi="CG Times" w:cs="CG Times"/>
@@ -30835,6 +31145,7 @@
         </w:rPr>
         <w:t>i</w:t>
       </w:r>
+      <w:proofErr w:type="spellEnd"/>
       <w:r>
         <w:rPr>
           <w:rFonts w:ascii="CG Times" w:hAnsi="CG Times" w:cs="CG Times"/>
@@ -31764,7 +32075,6 @@
           <w:rFonts w:ascii="CG Times" w:hAnsi="CG Times" w:cs="CG Times"/>
           <w:lang w:val="en-AU"/>
         </w:rPr>
-        <w:lastRenderedPageBreak/>
         <w:t>[</w:t>
       </w:r>
       <w:r>
@@ -31795,6 +32105,7 @@
         </w:rPr>
         <w:tab/>
       </w:r>
+      <w:proofErr w:type="spellStart"/>
       <w:r>
         <w:rPr>
           <w:rFonts w:ascii="CG Times" w:hAnsi="CG Times" w:cs="CG Times"/>
@@ -31802,6 +32113,7 @@
         </w:rPr>
         <w:t>i</w:t>
       </w:r>
+      <w:proofErr w:type="spellEnd"/>
       <w:r>
         <w:rPr>
           <w:rFonts w:ascii="CG Times" w:hAnsi="CG Times" w:cs="CG Times"/>
@@ -32043,7 +32355,17 @@
           <w:iCs/>
           <w:lang w:val="en-AU"/>
         </w:rPr>
-        <w:t>the razor-blade</w:t>
+        <w:t>the razor-</w:t>
+      </w:r>
+      <w:proofErr w:type="spellStart"/>
+      <w:r>
+        <w:rPr>
+          <w:rFonts w:ascii="CG Times" w:hAnsi="CG Times" w:cs="CG Times"/>
+          <w:i/>
+          <w:iCs/>
+          <w:lang w:val="en-AU"/>
+        </w:rPr>
+        <w:t>blade</w:t>
       </w:r>
       <w:r>
         <w:rPr>
@@ -32055,6 +32377,7 @@
         </w:rPr>
         <w:t>i</w:t>
       </w:r>
+      <w:proofErr w:type="spellEnd"/>
       <w:r>
         <w:rPr>
           <w:rFonts w:ascii="CG Times" w:hAnsi="CG Times" w:cs="CG Times"/>
@@ -32071,6 +32394,7 @@
         </w:rPr>
         <w:t xml:space="preserve">with </w:t>
       </w:r>
+      <w:proofErr w:type="spellStart"/>
       <w:r>
         <w:rPr>
           <w:rFonts w:ascii="CG Times" w:hAnsi="CG Times" w:cs="CG Times"/>
@@ -32091,6 +32415,7 @@
         </w:rPr>
         <w:t>i</w:t>
       </w:r>
+      <w:proofErr w:type="spellEnd"/>
       <w:r>
         <w:rPr>
           <w:rFonts w:ascii="CG Times" w:hAnsi="CG Times" w:cs="CG Times"/>
@@ -32158,6 +32483,7 @@
         </w:rPr>
         <w:tab/>
       </w:r>
+      <w:proofErr w:type="spellStart"/>
       <w:r>
         <w:rPr>
           <w:rFonts w:ascii="CG Times" w:hAnsi="CG Times" w:cs="CG Times"/>
@@ -32177,6 +32503,7 @@
         </w:rPr>
         <w:t>i</w:t>
       </w:r>
+      <w:proofErr w:type="spellEnd"/>
       <w:r>
         <w:rPr>
           <w:rFonts w:ascii="CG Times" w:hAnsi="CG Times" w:cs="CG Times"/>
@@ -32202,6 +32529,7 @@
         </w:rPr>
         <w:t>to __</w:t>
       </w:r>
+      <w:proofErr w:type="spellStart"/>
       <w:r>
         <w:rPr>
           <w:rFonts w:ascii="CG Times" w:hAnsi="CG Times" w:cs="CG Times"/>
@@ -32212,6 +32540,7 @@
         </w:rPr>
         <w:t>i</w:t>
       </w:r>
+      <w:proofErr w:type="spellEnd"/>
       <w:r>
         <w:rPr>
           <w:rFonts w:ascii="CG Times" w:hAnsi="CG Times" w:cs="CG Times"/>
@@ -32250,7 +32579,17 @@
           <w:iCs/>
           <w:lang w:val="en-AU"/>
         </w:rPr>
-        <w:t>the razor-blade</w:t>
+        <w:t>the razor-</w:t>
+      </w:r>
+      <w:proofErr w:type="spellStart"/>
+      <w:r>
+        <w:rPr>
+          <w:rFonts w:ascii="CG Times" w:hAnsi="CG Times" w:cs="CG Times"/>
+          <w:i/>
+          <w:iCs/>
+          <w:lang w:val="en-AU"/>
+        </w:rPr>
+        <w:t>blade</w:t>
       </w:r>
       <w:r>
         <w:rPr>
@@ -32262,6 +32601,7 @@
         </w:rPr>
         <w:t>i</w:t>
       </w:r>
+      <w:proofErr w:type="spellEnd"/>
       <w:r>
         <w:rPr>
           <w:rFonts w:ascii="CG Times" w:hAnsi="CG Times" w:cs="CG Times"/>
@@ -32287,6 +32627,7 @@
         </w:rPr>
         <w:t>with __</w:t>
       </w:r>
+      <w:proofErr w:type="spellStart"/>
       <w:r>
         <w:rPr>
           <w:rFonts w:ascii="CG Times" w:hAnsi="CG Times" w:cs="CG Times"/>
@@ -32297,6 +32638,7 @@
         </w:rPr>
         <w:t>i</w:t>
       </w:r>
+      <w:proofErr w:type="spellEnd"/>
       <w:r>
         <w:rPr>
           <w:rFonts w:ascii="CG Times" w:hAnsi="CG Times" w:cs="CG Times"/>
@@ -32363,6 +32705,7 @@
         </w:rPr>
         <w:tab/>
       </w:r>
+      <w:proofErr w:type="spellStart"/>
       <w:r>
         <w:rPr>
           <w:rFonts w:ascii="CG Times" w:hAnsi="CG Times" w:cs="CG Times"/>
@@ -32370,6 +32713,7 @@
         </w:rPr>
         <w:t>i</w:t>
       </w:r>
+      <w:proofErr w:type="spellEnd"/>
       <w:r>
         <w:rPr>
           <w:rFonts w:ascii="CG Times" w:hAnsi="CG Times" w:cs="CG Times"/>
@@ -32406,11 +32750,7 @@
       </w:r>
       <w:r>
         <w:rPr>
-          <w:rFonts w:ascii="CG Times" w:hAnsi="CG Times" w:cs="CG Times"/>
-          <w:i/>
-          <w:iCs/>
-          <w:u w:val="double"/>
-          <w:lang w:val="en-AU"/>
+          <w:rStyle w:val="DoubleUnderline"/>
         </w:rPr>
         <w:t>not even</w:t>
       </w:r>
@@ -32485,6 +32825,7 @@
           <w:rFonts w:ascii="CG Times" w:hAnsi="CG Times" w:cs="CG Times"/>
           <w:lang w:val="en-AU"/>
         </w:rPr>
+        <w:lastRenderedPageBreak/>
         <w:tab/>
       </w:r>
       <w:r>
@@ -32523,11 +32864,7 @@
       </w:r>
       <w:r>
         <w:rPr>
-          <w:rFonts w:ascii="CG Times" w:hAnsi="CG Times" w:cs="CG Times"/>
-          <w:i/>
-          <w:iCs/>
-          <w:u w:val="double"/>
-          <w:lang w:val="en-AU"/>
+          <w:rStyle w:val="DoubleUnderline"/>
         </w:rPr>
         <w:t>nor</w:t>
       </w:r>
@@ -32614,11 +32951,7 @@
       </w:r>
       <w:r>
         <w:rPr>
-          <w:rFonts w:ascii="CG Times" w:hAnsi="CG Times" w:cs="CG Times"/>
-          <w:i/>
-          <w:iCs/>
-          <w:u w:val="double"/>
-          <w:lang w:val="en-AU"/>
+          <w:rStyle w:val="DoubleUnderline"/>
         </w:rPr>
         <w:t>did he?</w:t>
       </w:r>
@@ -32711,11 +33044,7 @@
       </w:r>
       <w:r>
         <w:rPr>
-          <w:rFonts w:ascii="CG Times" w:hAnsi="CG Times" w:cs="CG Times"/>
-          <w:i/>
-          <w:iCs/>
-          <w:u w:val="double"/>
-          <w:lang w:val="en-AU"/>
+          <w:rStyle w:val="DoubleUnderline"/>
         </w:rPr>
         <w:t>not even</w:t>
       </w:r>
@@ -32828,11 +33157,7 @@
       </w:r>
       <w:r>
         <w:rPr>
-          <w:rFonts w:ascii="CG Times" w:hAnsi="CG Times" w:cs="CG Times"/>
-          <w:i/>
-          <w:iCs/>
-          <w:u w:val="double"/>
-          <w:lang w:val="en-AU"/>
+          <w:rStyle w:val="DoubleUnderline"/>
         </w:rPr>
         <w:t>so</w:t>
       </w:r>
@@ -32926,11 +33251,7 @@
       </w:r>
       <w:r>
         <w:rPr>
-          <w:rFonts w:ascii="CG Times" w:hAnsi="CG Times" w:cs="CG Times"/>
-          <w:i/>
-          <w:iCs/>
-          <w:u w:val="double"/>
-          <w:lang w:val="en-AU"/>
+          <w:rStyle w:val="DoubleUnderline"/>
         </w:rPr>
         <w:t>didn't he?</w:t>
       </w:r>
@@ -33014,6 +33335,7 @@
         </w:rPr>
         <w:tab/>
       </w:r>
+      <w:proofErr w:type="spellStart"/>
       <w:r>
         <w:rPr>
           <w:rFonts w:ascii="CG Times" w:hAnsi="CG Times" w:cs="CG Times"/>
@@ -33021,6 +33343,7 @@
         </w:rPr>
         <w:t>i</w:t>
       </w:r>
+      <w:proofErr w:type="spellEnd"/>
       <w:r>
         <w:rPr>
           <w:rFonts w:ascii="CG Times" w:hAnsi="CG Times" w:cs="CG Times"/>
@@ -33270,6 +33593,7 @@
         </w:rPr>
         <w:tab/>
       </w:r>
+      <w:proofErr w:type="spellStart"/>
       <w:r>
         <w:rPr>
           <w:rFonts w:ascii="CG Times" w:hAnsi="CG Times" w:cs="CG Times"/>
@@ -33277,6 +33601,7 @@
         </w:rPr>
         <w:t>i</w:t>
       </w:r>
+      <w:proofErr w:type="spellEnd"/>
       <w:r>
         <w:rPr>
           <w:rFonts w:ascii="CG Times" w:hAnsi="CG Times" w:cs="CG Times"/>
@@ -33452,6 +33777,7 @@
         </w:rPr>
         <w:tab/>
       </w:r>
+      <w:proofErr w:type="spellStart"/>
       <w:r>
         <w:rPr>
           <w:rFonts w:ascii="CG Times" w:hAnsi="CG Times" w:cs="CG Times"/>
@@ -33459,6 +33785,7 @@
         </w:rPr>
         <w:t>i</w:t>
       </w:r>
+      <w:proofErr w:type="spellEnd"/>
       <w:r>
         <w:rPr>
           <w:rFonts w:ascii="CG Times" w:hAnsi="CG Times" w:cs="CG Times"/>
@@ -33676,6 +34003,7 @@
         </w:rPr>
         <w:tab/>
       </w:r>
+      <w:proofErr w:type="spellStart"/>
       <w:r>
         <w:rPr>
           <w:rFonts w:ascii="CG Times" w:hAnsi="CG Times" w:cs="CG Times"/>
@@ -33683,6 +34011,7 @@
         </w:rPr>
         <w:t>i</w:t>
       </w:r>
+      <w:proofErr w:type="spellEnd"/>
       <w:r>
         <w:rPr>
           <w:rFonts w:ascii="CG Times" w:hAnsi="CG Times" w:cs="CG Times"/>
@@ -33969,6 +34298,7 @@
         </w:rPr>
         <w:tab/>
       </w:r>
+      <w:proofErr w:type="spellStart"/>
       <w:r>
         <w:rPr>
           <w:rFonts w:ascii="CG Times" w:hAnsi="CG Times" w:cs="CG Times"/>
@@ -33976,6 +34306,7 @@
         </w:rPr>
         <w:t>i</w:t>
       </w:r>
+      <w:proofErr w:type="spellEnd"/>
       <w:r>
         <w:rPr>
           <w:rFonts w:ascii="CG Times" w:hAnsi="CG Times" w:cs="CG Times"/>
@@ -34383,6 +34714,7 @@
         </w:rPr>
         <w:tab/>
       </w:r>
+      <w:proofErr w:type="spellStart"/>
       <w:r>
         <w:rPr>
           <w:rFonts w:ascii="CG Times" w:hAnsi="CG Times" w:cs="CG Times"/>
@@ -34390,6 +34722,7 @@
         </w:rPr>
         <w:t>i</w:t>
       </w:r>
+      <w:proofErr w:type="spellEnd"/>
       <w:r>
         <w:rPr>
           <w:rFonts w:ascii="CG Times" w:hAnsi="CG Times" w:cs="CG Times"/>
@@ -34633,7 +34966,6 @@
           <w:rFonts w:ascii="CG Times" w:hAnsi="CG Times" w:cs="CG Times"/>
           <w:lang w:val="en-AU"/>
         </w:rPr>
-        <w:lastRenderedPageBreak/>
         <w:tab/>
       </w:r>
       <w:r>
@@ -34787,6 +35119,7 @@
         </w:rPr>
         <w:tab/>
       </w:r>
+      <w:proofErr w:type="spellStart"/>
       <w:r>
         <w:rPr>
           <w:rFonts w:ascii="CG Times" w:hAnsi="CG Times" w:cs="CG Times"/>
@@ -34794,6 +35127,7 @@
         </w:rPr>
         <w:t>i</w:t>
       </w:r>
+      <w:proofErr w:type="spellEnd"/>
       <w:r>
         <w:rPr>
           <w:rFonts w:ascii="CG Times" w:hAnsi="CG Times" w:cs="CG Times"/>
@@ -35067,6 +35401,7 @@
           <w:rFonts w:ascii="CG Times" w:hAnsi="CG Times" w:cs="CG Times"/>
           <w:lang w:val="en-AU"/>
         </w:rPr>
+        <w:lastRenderedPageBreak/>
         <w:tab/>
       </w:r>
       <w:r>
@@ -35189,6 +35524,7 @@
         </w:rPr>
         <w:tab/>
       </w:r>
+      <w:proofErr w:type="spellStart"/>
       <w:r>
         <w:rPr>
           <w:rFonts w:ascii="CG Times" w:hAnsi="CG Times" w:cs="CG Times"/>
@@ -35196,6 +35532,7 @@
         </w:rPr>
         <w:t>i</w:t>
       </w:r>
+      <w:proofErr w:type="spellEnd"/>
       <w:r>
         <w:rPr>
           <w:rFonts w:ascii="CG Times" w:hAnsi="CG Times" w:cs="CG Times"/>
@@ -35683,6 +36020,7 @@
         </w:rPr>
         <w:tab/>
       </w:r>
+      <w:proofErr w:type="spellStart"/>
       <w:r>
         <w:rPr>
           <w:rFonts w:ascii="CG Times" w:hAnsi="CG Times" w:cs="CG Times"/>
@@ -35690,28 +36028,39 @@
         </w:rPr>
         <w:t>i</w:t>
       </w:r>
-      <w:r>
-        <w:rPr>
-          <w:rFonts w:ascii="CG Times" w:hAnsi="CG Times" w:cs="CG Times"/>
-          <w:lang w:val="en-AU"/>
-        </w:rPr>
-        <w:tab/>
-      </w:r>
-      <w:r>
-        <w:rPr>
-          <w:rFonts w:ascii="CG Times" w:hAnsi="CG Times" w:cs="CG Times"/>
-          <w:lang w:val="en-AU"/>
-        </w:rPr>
-        <w:tab/>
-      </w:r>
-      <w:r>
-        <w:rPr>
-          <w:rFonts w:ascii="CG Times" w:hAnsi="CG Times" w:cs="CG Times"/>
-          <w:i/>
-          <w:iCs/>
-          <w:lang w:val="en-AU"/>
-        </w:rPr>
-        <w:t>Here's the note</w:t>
+      <w:proofErr w:type="spellEnd"/>
+      <w:r>
+        <w:rPr>
+          <w:rFonts w:ascii="CG Times" w:hAnsi="CG Times" w:cs="CG Times"/>
+          <w:lang w:val="en-AU"/>
+        </w:rPr>
+        <w:tab/>
+      </w:r>
+      <w:r>
+        <w:rPr>
+          <w:rFonts w:ascii="CG Times" w:hAnsi="CG Times" w:cs="CG Times"/>
+          <w:lang w:val="en-AU"/>
+        </w:rPr>
+        <w:tab/>
+      </w:r>
+      <w:r>
+        <w:rPr>
+          <w:rFonts w:ascii="CG Times" w:hAnsi="CG Times" w:cs="CG Times"/>
+          <w:i/>
+          <w:iCs/>
+          <w:lang w:val="en-AU"/>
+        </w:rPr>
+        <w:t xml:space="preserve">Here's the </w:t>
+      </w:r>
+      <w:proofErr w:type="spellStart"/>
+      <w:r>
+        <w:rPr>
+          <w:rFonts w:ascii="CG Times" w:hAnsi="CG Times" w:cs="CG Times"/>
+          <w:i/>
+          <w:iCs/>
+          <w:lang w:val="en-AU"/>
+        </w:rPr>
+        <w:t>note</w:t>
       </w:r>
       <w:r>
         <w:rPr>
@@ -35723,6 +36072,7 @@
         </w:rPr>
         <w:t>i</w:t>
       </w:r>
+      <w:proofErr w:type="spellEnd"/>
       <w:r>
         <w:rPr>
           <w:rFonts w:ascii="CG Times" w:hAnsi="CG Times" w:cs="CG Times"/>
@@ -35739,6 +36089,7 @@
         </w:rPr>
         <w:t>[</w:t>
       </w:r>
+      <w:proofErr w:type="spellStart"/>
       <w:r>
         <w:rPr>
           <w:rFonts w:ascii="CG Times" w:hAnsi="CG Times" w:cs="CG Times"/>
@@ -35758,6 +36109,7 @@
         </w:rPr>
         <w:t>i</w:t>
       </w:r>
+      <w:proofErr w:type="spellEnd"/>
       <w:r>
         <w:rPr>
           <w:rFonts w:ascii="CG Times" w:hAnsi="CG Times" w:cs="CG Times"/>
@@ -35767,6 +36119,7 @@
         </w:rPr>
         <w:t xml:space="preserve"> she wrote __</w:t>
       </w:r>
+      <w:proofErr w:type="spellStart"/>
       <w:r>
         <w:rPr>
           <w:rFonts w:ascii="CG Times" w:hAnsi="CG Times" w:cs="CG Times"/>
@@ -35777,6 +36130,7 @@
         </w:rPr>
         <w:t>i</w:t>
       </w:r>
+      <w:proofErr w:type="spellEnd"/>
       <w:r>
         <w:rPr>
           <w:rFonts w:ascii="CG Times" w:hAnsi="CG Times" w:cs="CG Times"/>
@@ -35850,7 +36204,17 @@
           <w:iCs/>
           <w:lang w:val="en-AU"/>
         </w:rPr>
-        <w:t>Here's the note</w:t>
+        <w:t xml:space="preserve">Here's the </w:t>
+      </w:r>
+      <w:proofErr w:type="spellStart"/>
+      <w:r>
+        <w:rPr>
+          <w:rFonts w:ascii="CG Times" w:hAnsi="CG Times" w:cs="CG Times"/>
+          <w:i/>
+          <w:iCs/>
+          <w:lang w:val="en-AU"/>
+        </w:rPr>
+        <w:t>note</w:t>
       </w:r>
       <w:r>
         <w:rPr>
@@ -35862,6 +36226,7 @@
         </w:rPr>
         <w:t>i</w:t>
       </w:r>
+      <w:proofErr w:type="spellEnd"/>
       <w:r>
         <w:rPr>
           <w:rFonts w:ascii="CG Times" w:hAnsi="CG Times" w:cs="CG Times"/>
@@ -35878,6 +36243,7 @@
         </w:rPr>
         <w:t>[</w:t>
       </w:r>
+      <w:proofErr w:type="spellStart"/>
       <w:r>
         <w:rPr>
           <w:rFonts w:ascii="CG Times" w:hAnsi="CG Times" w:cs="CG Times"/>
@@ -35897,6 +36263,7 @@
         </w:rPr>
         <w:t>i</w:t>
       </w:r>
+      <w:proofErr w:type="spellEnd"/>
       <w:r>
         <w:rPr>
           <w:rFonts w:ascii="CG Times" w:hAnsi="CG Times" w:cs="CG Times"/>
@@ -35906,6 +36273,7 @@
         </w:rPr>
         <w:t xml:space="preserve"> he said she wrote __</w:t>
       </w:r>
+      <w:proofErr w:type="spellStart"/>
       <w:r>
         <w:rPr>
           <w:rFonts w:ascii="CG Times" w:hAnsi="CG Times" w:cs="CG Times"/>
@@ -35916,6 +36284,7 @@
         </w:rPr>
         <w:t>i</w:t>
       </w:r>
+      <w:proofErr w:type="spellEnd"/>
       <w:r>
         <w:rPr>
           <w:rFonts w:ascii="CG Times" w:hAnsi="CG Times" w:cs="CG Times"/>
@@ -35989,7 +36358,17 @@
           <w:iCs/>
           <w:lang w:val="en-AU"/>
         </w:rPr>
-        <w:t>Here's the note</w:t>
+        <w:t xml:space="preserve">Here's the </w:t>
+      </w:r>
+      <w:proofErr w:type="spellStart"/>
+      <w:r>
+        <w:rPr>
+          <w:rFonts w:ascii="CG Times" w:hAnsi="CG Times" w:cs="CG Times"/>
+          <w:i/>
+          <w:iCs/>
+          <w:lang w:val="en-AU"/>
+        </w:rPr>
+        <w:t>note</w:t>
       </w:r>
       <w:r>
         <w:rPr>
@@ -36001,6 +36380,7 @@
         </w:rPr>
         <w:t>i</w:t>
       </w:r>
+      <w:proofErr w:type="spellEnd"/>
       <w:r>
         <w:rPr>
           <w:rFonts w:ascii="CG Times" w:hAnsi="CG Times" w:cs="CG Times"/>
@@ -36017,6 +36397,7 @@
         </w:rPr>
         <w:t>[</w:t>
       </w:r>
+      <w:proofErr w:type="spellStart"/>
       <w:r>
         <w:rPr>
           <w:rFonts w:ascii="CG Times" w:hAnsi="CG Times" w:cs="CG Times"/>
@@ -36036,6 +36417,7 @@
         </w:rPr>
         <w:t>i</w:t>
       </w:r>
+      <w:proofErr w:type="spellEnd"/>
       <w:r>
         <w:rPr>
           <w:rFonts w:ascii="CG Times" w:hAnsi="CG Times" w:cs="CG Times"/>
@@ -36045,6 +36427,7 @@
         </w:rPr>
         <w:t xml:space="preserve"> I think he said she wrote __</w:t>
       </w:r>
+      <w:proofErr w:type="spellStart"/>
       <w:r>
         <w:rPr>
           <w:rFonts w:ascii="CG Times" w:hAnsi="CG Times" w:cs="CG Times"/>
@@ -36055,6 +36438,7 @@
         </w:rPr>
         <w:t>i</w:t>
       </w:r>
+      <w:proofErr w:type="spellEnd"/>
       <w:r>
         <w:rPr>
           <w:rFonts w:ascii="CG Times" w:hAnsi="CG Times" w:cs="CG Times"/>
@@ -36421,6 +36805,7 @@
         </w:rPr>
         <w:tab/>
       </w:r>
+      <w:proofErr w:type="spellStart"/>
       <w:r>
         <w:rPr>
           <w:rFonts w:ascii="CG Times" w:hAnsi="CG Times" w:cs="CG Times"/>
@@ -36428,6 +36813,7 @@
         </w:rPr>
         <w:t>i</w:t>
       </w:r>
+      <w:proofErr w:type="spellEnd"/>
       <w:r>
         <w:rPr>
           <w:rFonts w:ascii="CG Times" w:hAnsi="CG Times" w:cs="CG Times"/>
@@ -36927,6 +37313,7 @@
         </w:rPr>
         <w:tab/>
       </w:r>
+      <w:proofErr w:type="spellStart"/>
       <w:r>
         <w:rPr>
           <w:rFonts w:ascii="CG Times" w:hAnsi="CG Times" w:cs="CG Times"/>
@@ -36934,6 +37321,7 @@
         </w:rPr>
         <w:t>i</w:t>
       </w:r>
+      <w:proofErr w:type="spellEnd"/>
       <w:r>
         <w:rPr>
           <w:rFonts w:ascii="CG Times" w:hAnsi="CG Times" w:cs="CG Times"/>
@@ -37198,6 +37586,7 @@
         </w:rPr>
         <w:tab/>
       </w:r>
+      <w:proofErr w:type="spellStart"/>
       <w:r>
         <w:rPr>
           <w:rFonts w:ascii="CG Times" w:hAnsi="CG Times" w:cs="CG Times"/>
@@ -37205,6 +37594,7 @@
         </w:rPr>
         <w:t>i</w:t>
       </w:r>
+      <w:proofErr w:type="spellEnd"/>
       <w:r>
         <w:rPr>
           <w:rFonts w:ascii="CG Times" w:hAnsi="CG Times" w:cs="CG Times"/>
@@ -37566,6 +37956,7 @@
         </w:rPr>
         <w:tab/>
       </w:r>
+      <w:proofErr w:type="spellStart"/>
       <w:r>
         <w:rPr>
           <w:rFonts w:ascii="CG Times" w:hAnsi="CG Times" w:cs="CG Times"/>
@@ -37573,6 +37964,7 @@
         </w:rPr>
         <w:t>i</w:t>
       </w:r>
+      <w:proofErr w:type="spellEnd"/>
       <w:r>
         <w:rPr>
           <w:rFonts w:ascii="CG Times" w:hAnsi="CG Times" w:cs="CG Times"/>
@@ -37678,7 +38070,6 @@
           <w:rFonts w:ascii="CG Times" w:hAnsi="CG Times" w:cs="CG Times"/>
           <w:lang w:val="en-AU"/>
         </w:rPr>
-        <w:lastRenderedPageBreak/>
         <w:tab/>
       </w:r>
       <w:r>
@@ -37709,7 +38100,27 @@
           <w:iCs/>
           <w:lang w:val="en-AU"/>
         </w:rPr>
-        <w:t xml:space="preserve">I finally volunteered to go go first, </w:t>
+        <w:t xml:space="preserve">I finally volunteered to go </w:t>
+      </w:r>
+      <w:proofErr w:type="spellStart"/>
+      <w:r>
+        <w:rPr>
+          <w:rFonts w:ascii="CG Times" w:hAnsi="CG Times" w:cs="CG Times"/>
+          <w:i/>
+          <w:iCs/>
+          <w:lang w:val="en-AU"/>
+        </w:rPr>
+        <w:t>go</w:t>
+      </w:r>
+      <w:proofErr w:type="spellEnd"/>
+      <w:r>
+        <w:rPr>
+          <w:rFonts w:ascii="CG Times" w:hAnsi="CG Times" w:cs="CG Times"/>
+          <w:i/>
+          <w:iCs/>
+          <w:lang w:val="en-AU"/>
+        </w:rPr>
+        <w:t xml:space="preserve"> first, </w:t>
       </w:r>
       <w:r>
         <w:rPr>
@@ -37789,6 +38200,7 @@
         </w:rPr>
         <w:tab/>
       </w:r>
+      <w:proofErr w:type="spellStart"/>
       <w:r>
         <w:rPr>
           <w:rFonts w:ascii="CG Times" w:hAnsi="CG Times" w:cs="CG Times"/>
@@ -37796,6 +38208,7 @@
         </w:rPr>
         <w:t>i</w:t>
       </w:r>
+      <w:proofErr w:type="spellEnd"/>
       <w:r>
         <w:rPr>
           <w:rFonts w:ascii="CG Times" w:hAnsi="CG Times" w:cs="CG Times"/>
@@ -38022,6 +38435,7 @@
           <w:rFonts w:ascii="CG Times" w:hAnsi="CG Times" w:cs="CG Times"/>
           <w:lang w:val="en-AU"/>
         </w:rPr>
+        <w:lastRenderedPageBreak/>
         <w:tab/>
       </w:r>
       <w:r>
@@ -39906,8 +40320,97 @@
       <w:lvlJc w:val="left"/>
     </w:lvl>
   </w:abstractNum>
+  <w:abstractNum w:abstractNumId="22" w15:restartNumberingAfterBreak="0">
+    <w:nsid w:val="34CC23BA"/>
+    <w:multiLevelType w:val="multilevel"/>
+    <w:tmpl w:val="0409001D"/>
+    <w:lvl w:ilvl="0">
+      <w:start w:val="1"/>
+      <w:numFmt w:val="decimal"/>
+      <w:lvlText w:val="%1)"/>
+      <w:lvlJc w:val="left"/>
+      <w:pPr>
+        <w:ind w:left="360" w:hanging="360"/>
+      </w:pPr>
+    </w:lvl>
+    <w:lvl w:ilvl="1">
+      <w:start w:val="1"/>
+      <w:numFmt w:val="lowerLetter"/>
+      <w:lvlText w:val="%2)"/>
+      <w:lvlJc w:val="left"/>
+      <w:pPr>
+        <w:ind w:left="720" w:hanging="360"/>
+      </w:pPr>
+    </w:lvl>
+    <w:lvl w:ilvl="2">
+      <w:start w:val="1"/>
+      <w:numFmt w:val="lowerRoman"/>
+      <w:lvlText w:val="%3)"/>
+      <w:lvlJc w:val="left"/>
+      <w:pPr>
+        <w:ind w:left="1080" w:hanging="360"/>
+      </w:pPr>
+    </w:lvl>
+    <w:lvl w:ilvl="3">
+      <w:start w:val="1"/>
+      <w:numFmt w:val="decimal"/>
+      <w:lvlText w:val="(%4)"/>
+      <w:lvlJc w:val="left"/>
+      <w:pPr>
+        <w:ind w:left="1440" w:hanging="360"/>
+      </w:pPr>
+    </w:lvl>
+    <w:lvl w:ilvl="4">
+      <w:start w:val="1"/>
+      <w:numFmt w:val="lowerLetter"/>
+      <w:lvlText w:val="(%5)"/>
+      <w:lvlJc w:val="left"/>
+      <w:pPr>
+        <w:ind w:left="1800" w:hanging="360"/>
+      </w:pPr>
+    </w:lvl>
+    <w:lvl w:ilvl="5">
+      <w:start w:val="1"/>
+      <w:numFmt w:val="lowerRoman"/>
+      <w:lvlText w:val="(%6)"/>
+      <w:lvlJc w:val="left"/>
+      <w:pPr>
+        <w:ind w:left="2160" w:hanging="360"/>
+      </w:pPr>
+    </w:lvl>
+    <w:lvl w:ilvl="6">
+      <w:start w:val="1"/>
+      <w:numFmt w:val="decimal"/>
+      <w:lvlText w:val="%7."/>
+      <w:lvlJc w:val="left"/>
+      <w:pPr>
+        <w:ind w:left="2520" w:hanging="360"/>
+      </w:pPr>
+    </w:lvl>
+    <w:lvl w:ilvl="7">
+      <w:start w:val="1"/>
+      <w:numFmt w:val="lowerLetter"/>
+      <w:lvlText w:val="%8."/>
+      <w:lvlJc w:val="left"/>
+      <w:pPr>
+        <w:ind w:left="2880" w:hanging="360"/>
+      </w:pPr>
+    </w:lvl>
+    <w:lvl w:ilvl="8">
+      <w:start w:val="1"/>
+      <w:numFmt w:val="lowerRoman"/>
+      <w:lvlText w:val="%9."/>
+      <w:lvlJc w:val="left"/>
+      <w:pPr>
+        <w:ind w:left="3240" w:hanging="360"/>
+      </w:pPr>
+    </w:lvl>
+  </w:abstractNum>
   <w:num w:numId="1" w16cid:durableId="598754387">
     <w:abstractNumId w:val="0"/>
+  </w:num>
+  <w:num w:numId="2" w16cid:durableId="1255282906">
+    <w:abstractNumId w:val="22"/>
   </w:num>
 </w:numbering>
 </file>
@@ -40255,6 +40758,19 @@
     <w:basedOn w:val="Normal"/>
     <w:next w:val="Normal"/>
   </w:style>
+  <w:style w:type="character" w:customStyle="1" w:styleId="DoubleUnderline">
+    <w:name w:val="Double Underline"/>
+    <w:basedOn w:val="DefaultParagraphFont"/>
+    <w:uiPriority w:val="1"/>
+    <w:rsid w:val="00647125"/>
+    <w:rPr>
+      <w:rFonts w:ascii="CG Times" w:hAnsi="CG Times" w:cs="CG Times"/>
+      <w:i/>
+      <w:iCs/>
+      <w:u w:val="double"/>
+      <w:lang w:val="en-AU"/>
+    </w:rPr>
+  </w:style>
 </w:styles>
 </file>
 

</xml_diff>

<commit_message>
all-examples: manuscript fixes & style formatting + updated pagified
</commit_message>
<xml_diff>
--- a/all-examples/cge01-2Ex.docx
+++ b/all-examples/cge01-2Ex.docx
@@ -58,6 +58,7 @@
         </w:rPr>
         <w:tab/>
       </w:r>
+      <w:proofErr w:type="spellStart"/>
       <w:r>
         <w:rPr>
           <w:rFonts w:ascii="CG Times" w:hAnsi="CG Times" w:cs="CG Times"/>
@@ -65,6 +66,7 @@
         </w:rPr>
         <w:t>i</w:t>
       </w:r>
+      <w:proofErr w:type="spellEnd"/>
       <w:r>
         <w:rPr>
           <w:rFonts w:ascii="CG Times" w:hAnsi="CG Times" w:cs="CG Times"/>
@@ -559,6 +561,7 @@
         </w:rPr>
         <w:tab/>
       </w:r>
+      <w:proofErr w:type="spellStart"/>
       <w:r>
         <w:rPr>
           <w:rFonts w:ascii="CG Times" w:hAnsi="CG Times" w:cs="CG Times"/>
@@ -566,6 +569,7 @@
         </w:rPr>
         <w:t>i</w:t>
       </w:r>
+      <w:proofErr w:type="spellEnd"/>
       <w:r>
         <w:rPr>
           <w:rFonts w:ascii="CG Times" w:hAnsi="CG Times" w:cs="CG Times"/>
@@ -939,6 +943,7 @@
         </w:rPr>
         <w:tab/>
       </w:r>
+      <w:proofErr w:type="spellStart"/>
       <w:r>
         <w:rPr>
           <w:rFonts w:ascii="CG Times" w:hAnsi="CG Times" w:cs="CG Times"/>
@@ -946,6 +951,7 @@
         </w:rPr>
         <w:t>i</w:t>
       </w:r>
+      <w:proofErr w:type="spellEnd"/>
       <w:r>
         <w:rPr>
           <w:rFonts w:ascii="CG Times" w:hAnsi="CG Times" w:cs="CG Times"/>
@@ -961,6 +967,7 @@
         </w:rPr>
         <w:tab/>
       </w:r>
+      <w:proofErr w:type="spellStart"/>
       <w:r>
         <w:rPr>
           <w:rFonts w:ascii="CG Times" w:hAnsi="CG Times" w:cs="CG Times"/>
@@ -970,6 +977,7 @@
         </w:rPr>
         <w:t>marr</w:t>
       </w:r>
+      <w:proofErr w:type="spellEnd"/>
       <w:r>
         <w:rPr>
           <w:rFonts w:ascii="CG Times" w:hAnsi="CG Times" w:cs="CG Times"/>
@@ -977,6 +985,7 @@
         </w:rPr>
         <w:sym w:font="WP MathA" w:char="F040"/>
       </w:r>
+      <w:proofErr w:type="spellStart"/>
       <w:r>
         <w:rPr>
           <w:rFonts w:ascii="CG Times" w:hAnsi="CG Times" w:cs="CG Times"/>
@@ -986,6 +995,7 @@
         </w:rPr>
         <w:t>ing</w:t>
       </w:r>
+      <w:proofErr w:type="spellEnd"/>
       <w:r>
         <w:rPr>
           <w:rFonts w:ascii="CG Times" w:hAnsi="CG Times" w:cs="CG Times"/>
@@ -1009,6 +1019,7 @@
         </w:rPr>
         <w:sym w:font="WP MathA" w:char="F040"/>
       </w:r>
+      <w:proofErr w:type="spellStart"/>
       <w:r>
         <w:rPr>
           <w:rFonts w:ascii="CG Times" w:hAnsi="CG Times" w:cs="CG Times"/>
@@ -1018,6 +1029,7 @@
         </w:rPr>
         <w:t>est</w:t>
       </w:r>
+      <w:proofErr w:type="spellEnd"/>
       <w:r>
         <w:rPr>
           <w:rFonts w:ascii="CG Times" w:hAnsi="CG Times" w:cs="CG Times"/>
@@ -1041,6 +1053,7 @@
         </w:rPr>
         <w:sym w:font="WP MathA" w:char="F040"/>
       </w:r>
+      <w:proofErr w:type="spellStart"/>
       <w:r>
         <w:rPr>
           <w:rFonts w:ascii="CG Times" w:hAnsi="CG Times" w:cs="CG Times"/>
@@ -1050,6 +1063,7 @@
         </w:rPr>
         <w:t>ing</w:t>
       </w:r>
+      <w:proofErr w:type="spellEnd"/>
       <w:r>
         <w:rPr>
           <w:rFonts w:ascii="CG Times" w:hAnsi="CG Times" w:cs="CG Times"/>
@@ -1141,6 +1155,7 @@
         </w:rPr>
         <w:sym w:font="WP MathA" w:char="F040"/>
       </w:r>
+      <w:proofErr w:type="spellStart"/>
       <w:r>
         <w:rPr>
           <w:rFonts w:ascii="CG Times" w:hAnsi="CG Times" w:cs="CG Times"/>
@@ -1150,6 +1165,7 @@
         </w:rPr>
         <w:t>ing</w:t>
       </w:r>
+      <w:proofErr w:type="spellEnd"/>
       <w:r>
         <w:rPr>
           <w:rFonts w:ascii="CG Times" w:hAnsi="CG Times" w:cs="CG Times"/>
@@ -1173,6 +1189,7 @@
         </w:rPr>
         <w:sym w:font="WP MathA" w:char="F040"/>
       </w:r>
+      <w:proofErr w:type="spellStart"/>
       <w:r>
         <w:rPr>
           <w:rFonts w:ascii="CG Times" w:hAnsi="CG Times" w:cs="CG Times"/>
@@ -1182,6 +1199,7 @@
         </w:rPr>
         <w:t>ing</w:t>
       </w:r>
+      <w:proofErr w:type="spellEnd"/>
       <w:r>
         <w:rPr>
           <w:rFonts w:ascii="CG Times" w:hAnsi="CG Times" w:cs="CG Times"/>
@@ -1681,8 +1699,16 @@
           <w:lang w:val="en-AU"/>
         </w:rPr>
         <w:tab/>
+      </w:r>
+      <w:proofErr w:type="spellStart"/>
+      <w:r>
+        <w:rPr>
+          <w:rFonts w:ascii="CG Times" w:hAnsi="CG Times" w:cs="CG Times"/>
+          <w:lang w:val="en-AU"/>
+        </w:rPr>
         <w:t>i</w:t>
       </w:r>
+      <w:proofErr w:type="spellEnd"/>
       <w:r>
         <w:rPr>
           <w:rFonts w:ascii="CG Times" w:hAnsi="CG Times" w:cs="CG Times"/>
@@ -2911,6 +2937,7 @@
         </w:rPr>
         <w:sym w:font="WP Phonetic" w:char="F02B"/>
       </w:r>
+      <w:proofErr w:type="spellStart"/>
       <w:r>
         <w:rPr>
           <w:rFonts w:ascii="CG Times" w:hAnsi="CG Times" w:cs="CG Times"/>
@@ -2936,6 +2963,7 @@
         </w:rPr>
         <w:t>are</w:t>
       </w:r>
+      <w:proofErr w:type="spellEnd"/>
       <w:r>
         <w:rPr>
           <w:rFonts w:ascii="CG Times" w:hAnsi="CG Times" w:cs="CG Times"/>
@@ -3448,8 +3476,16 @@
           <w:lang w:val="en-AU"/>
         </w:rPr>
         <w:tab/>
+      </w:r>
+      <w:proofErr w:type="spellStart"/>
+      <w:r>
+        <w:rPr>
+          <w:rFonts w:ascii="CG Times" w:hAnsi="CG Times" w:cs="CG Times"/>
+          <w:lang w:val="en-AU"/>
+        </w:rPr>
         <w:t>i</w:t>
       </w:r>
+      <w:proofErr w:type="spellEnd"/>
       <w:r>
         <w:rPr>
           <w:rFonts w:ascii="CG Times" w:hAnsi="CG Times" w:cs="CG Times"/>
@@ -3670,8 +3706,16 @@
           <w:lang w:val="en-AU"/>
         </w:rPr>
         <w:tab/>
+      </w:r>
+      <w:proofErr w:type="spellStart"/>
+      <w:r>
+        <w:rPr>
+          <w:rFonts w:ascii="CG Times" w:hAnsi="CG Times" w:cs="CG Times"/>
+          <w:lang w:val="en-AU"/>
+        </w:rPr>
         <w:t>a</w:t>
       </w:r>
+      <w:proofErr w:type="spellEnd"/>
       <w:r>
         <w:rPr>
           <w:rFonts w:ascii="CG Times" w:hAnsi="CG Times" w:cs="CG Times"/>
@@ -4170,8 +4214,16 @@
           <w:lang w:val="en-AU"/>
         </w:rPr>
         <w:tab/>
+      </w:r>
+      <w:proofErr w:type="spellStart"/>
+      <w:r>
+        <w:rPr>
+          <w:rFonts w:ascii="CG Times" w:hAnsi="CG Times" w:cs="CG Times"/>
+          <w:lang w:val="en-AU"/>
+        </w:rPr>
         <w:t>a</w:t>
       </w:r>
+      <w:proofErr w:type="spellEnd"/>
       <w:r>
         <w:rPr>
           <w:rFonts w:ascii="CG Times" w:hAnsi="CG Times" w:cs="CG Times"/>
@@ -4382,7 +4434,6 @@
           <w:rFonts w:ascii="CG Times" w:hAnsi="CG Times" w:cs="CG Times"/>
           <w:lang w:val="en-AU"/>
         </w:rPr>
-        <w:lastRenderedPageBreak/>
         <w:tab/>
       </w:r>
       <w:r>
@@ -4704,6 +4755,7 @@
           <w:smallCaps/>
           <w:lang w:val="en-AU"/>
         </w:rPr>
+        <w:lastRenderedPageBreak/>
         <w:t>triphthongs</w:t>
       </w:r>
     </w:p>
@@ -7243,6 +7295,7 @@
         </w:rPr>
         <w:sym w:font="WP Phonetic" w:char="F02F"/>
       </w:r>
+      <w:proofErr w:type="spellStart"/>
       <w:r>
         <w:rPr>
           <w:rFonts w:ascii="Times New Roman" w:hAnsi="Times New Roman"/>
@@ -7250,6 +7303,7 @@
         </w:rPr>
         <w:t>σ</w:t>
       </w:r>
+      <w:proofErr w:type="spellEnd"/>
       <w:r>
         <w:rPr>
           <w:rFonts w:ascii="CG Times" w:hAnsi="CG Times" w:cs="CG Times"/>
@@ -7407,6 +7461,7 @@
         </w:rPr>
         <w:tab/>
       </w:r>
+      <w:proofErr w:type="spellStart"/>
       <w:r>
         <w:rPr>
           <w:rFonts w:ascii="CG Times" w:hAnsi="CG Times" w:cs="CG Times"/>
@@ -7414,6 +7469,7 @@
         </w:rPr>
         <w:t>i</w:t>
       </w:r>
+      <w:proofErr w:type="spellEnd"/>
       <w:r>
         <w:rPr>
           <w:rFonts w:ascii="CG Times" w:hAnsi="CG Times" w:cs="CG Times"/>
@@ -7569,7 +7625,6 @@
           <w:szCs w:val="20"/>
           <w:lang w:val="en-AU"/>
         </w:rPr>
-        <w:lastRenderedPageBreak/>
         <w:t>[</w:t>
       </w:r>
       <w:r>
@@ -8573,6 +8628,7 @@
         </w:rPr>
         <w:tab/>
       </w:r>
+      <w:proofErr w:type="spellStart"/>
       <w:r>
         <w:rPr>
           <w:rFonts w:ascii="CG Times" w:hAnsi="CG Times" w:cs="CG Times"/>
@@ -8582,6 +8638,7 @@
         </w:rPr>
         <w:t>i</w:t>
       </w:r>
+      <w:proofErr w:type="spellEnd"/>
       <w:r>
         <w:rPr>
           <w:rFonts w:ascii="CG Times" w:hAnsi="CG Times" w:cs="CG Times"/>
@@ -9151,6 +9208,7 @@
           <w:rFonts w:ascii="CG Times" w:hAnsi="CG Times" w:cs="CG Times"/>
           <w:lang w:val="en-AU"/>
         </w:rPr>
+        <w:lastRenderedPageBreak/>
         <w:t>[</w:t>
       </w:r>
       <w:r>
@@ -9250,6 +9308,7 @@
         </w:rPr>
         <w:tab/>
       </w:r>
+      <w:proofErr w:type="spellStart"/>
       <w:r>
         <w:rPr>
           <w:rFonts w:ascii="CG Times" w:hAnsi="CG Times" w:cs="CG Times"/>
@@ -9257,6 +9316,7 @@
         </w:rPr>
         <w:t>i</w:t>
       </w:r>
+      <w:proofErr w:type="spellEnd"/>
       <w:r>
         <w:rPr>
           <w:rFonts w:ascii="CG Times" w:hAnsi="CG Times" w:cs="CG Times"/>
@@ -10953,6 +11013,7 @@
         </w:rPr>
         <w:tab/>
       </w:r>
+      <w:proofErr w:type="spellStart"/>
       <w:r>
         <w:rPr>
           <w:rFonts w:ascii="CG Times" w:hAnsi="CG Times" w:cs="CG Times"/>
@@ -10960,6 +11021,7 @@
         </w:rPr>
         <w:t>i</w:t>
       </w:r>
+      <w:proofErr w:type="spellEnd"/>
       <w:r>
         <w:rPr>
           <w:rFonts w:ascii="CG Times" w:hAnsi="CG Times" w:cs="CG Times"/>
@@ -10981,8 +11043,16 @@
           <w:lang w:val="en-AU"/>
         </w:rPr>
         <w:tab/>
+      </w:r>
+      <w:proofErr w:type="spellStart"/>
+      <w:r>
+        <w:rPr>
+          <w:rFonts w:ascii="CG Times" w:hAnsi="CG Times" w:cs="CG Times"/>
+          <w:lang w:val="en-AU"/>
+        </w:rPr>
         <w:t>Clause</w:t>
       </w:r>
+      <w:proofErr w:type="spellEnd"/>
       <w:r>
         <w:rPr>
           <w:rFonts w:ascii="CG Times" w:hAnsi="CG Times" w:cs="CG Times"/>
@@ -11561,7 +11631,6 @@
           <w:szCs w:val="20"/>
           <w:lang w:val="en-AU"/>
         </w:rPr>
-        <w:lastRenderedPageBreak/>
         <w:t>[</w:t>
       </w:r>
       <w:r>
@@ -13198,6 +13267,7 @@
           <w:rFonts w:ascii="CG Times" w:hAnsi="CG Times" w:cs="CG Times"/>
           <w:lang w:val="en-AU"/>
         </w:rPr>
+        <w:lastRenderedPageBreak/>
         <w:t>[</w:t>
       </w:r>
       <w:r>
@@ -13228,6 +13298,7 @@
         </w:rPr>
         <w:tab/>
       </w:r>
+      <w:proofErr w:type="spellStart"/>
       <w:r>
         <w:rPr>
           <w:rFonts w:ascii="CG Times" w:hAnsi="CG Times" w:cs="CG Times"/>
@@ -13235,6 +13306,7 @@
         </w:rPr>
         <w:t>i</w:t>
       </w:r>
+      <w:proofErr w:type="spellEnd"/>
       <w:r>
         <w:rPr>
           <w:rFonts w:ascii="CG Times" w:hAnsi="CG Times" w:cs="CG Times"/>
@@ -13493,6 +13565,7 @@
         </w:rPr>
         <w:tab/>
       </w:r>
+      <w:proofErr w:type="spellStart"/>
       <w:r>
         <w:rPr>
           <w:rFonts w:ascii="CG Times" w:hAnsi="CG Times" w:cs="CG Times"/>
@@ -13500,6 +13573,7 @@
         </w:rPr>
         <w:t>i</w:t>
       </w:r>
+      <w:proofErr w:type="spellEnd"/>
       <w:r>
         <w:rPr>
           <w:rFonts w:ascii="CG Times" w:hAnsi="CG Times" w:cs="CG Times"/>
@@ -13659,16 +13733,16 @@
           <w:iCs/>
           <w:lang w:val="en-AU"/>
         </w:rPr>
-        <w:t xml:space="preserve">A storm damaged  </w:t>
-      </w:r>
-      <w:r>
-        <w:rPr>
-          <w:rFonts w:ascii="CG Times" w:hAnsi="CG Times" w:cs="CG Times"/>
-          <w:i/>
-          <w:iCs/>
-          <w:lang w:val="en-AU"/>
-        </w:rPr>
-        <w:sym w:font="WP TypographicSymbols" w:char="0042"/>
+        <w:t xml:space="preserve">A storm damaged </w:t>
+      </w:r>
+      <w:r>
+        <w:rPr>
+          <w:rFonts w:ascii="CG Times" w:hAnsi="CG Times" w:cs="CG Times"/>
+          <w:i/>
+          <w:iCs/>
+          <w:lang w:val="en-AU"/>
+        </w:rPr>
+        <w:t>-</w:t>
       </w:r>
       <w:r>
         <w:rPr>
@@ -13705,7 +13779,7 @@
           <w:iCs/>
           <w:lang w:val="en-AU"/>
         </w:rPr>
-        <w:sym w:font="WP TypographicSymbols" w:char="0042"/>
+        <w:t>-</w:t>
       </w:r>
       <w:r>
         <w:rPr>
@@ -15551,6 +15625,7 @@
         </w:rPr>
         <w:tab/>
       </w:r>
+      <w:proofErr w:type="spellStart"/>
       <w:r>
         <w:rPr>
           <w:rFonts w:ascii="CG Times" w:hAnsi="CG Times" w:cs="CG Times"/>
@@ -15558,6 +15633,7 @@
         </w:rPr>
         <w:t>i</w:t>
       </w:r>
+      <w:proofErr w:type="spellEnd"/>
       <w:r>
         <w:rPr>
           <w:rFonts w:ascii="CG Times" w:hAnsi="CG Times" w:cs="CG Times"/>
@@ -16157,8 +16233,18 @@
           <w:lang w:val="en-AU"/>
         </w:rPr>
         <w:tab/>
+      </w:r>
+      <w:proofErr w:type="spellStart"/>
+      <w:r>
+        <w:rPr>
+          <w:rFonts w:ascii="CG Times" w:hAnsi="CG Times" w:cs="CG Times"/>
+          <w:sz w:val="20"/>
+          <w:szCs w:val="20"/>
+          <w:lang w:val="en-AU"/>
+        </w:rPr>
         <w:t>N</w:t>
       </w:r>
+      <w:proofErr w:type="spellEnd"/>
     </w:p>
     <w:p>
       <w:pPr>
@@ -16404,8 +16490,20 @@
           <w:lang w:val="en-AU"/>
         </w:rPr>
         <w:tab/>
+      </w:r>
+      <w:proofErr w:type="spellStart"/>
+      <w:r>
+        <w:rPr>
+          <w:rFonts w:ascii="CG Times" w:hAnsi="CG Times" w:cs="CG Times"/>
+          <w:i/>
+          <w:iCs/>
+          <w:sz w:val="20"/>
+          <w:szCs w:val="20"/>
+          <w:lang w:val="en-AU"/>
+        </w:rPr>
         <w:t>children</w:t>
       </w:r>
+      <w:proofErr w:type="spellEnd"/>
     </w:p>
     <w:p>
       <w:pPr>
@@ -16550,6 +16648,7 @@
         </w:rPr>
         <w:tab/>
       </w:r>
+      <w:proofErr w:type="spellStart"/>
       <w:r>
         <w:rPr>
           <w:rFonts w:ascii="CG Times" w:hAnsi="CG Times" w:cs="CG Times"/>
@@ -16557,6 +16656,7 @@
         </w:rPr>
         <w:t>i</w:t>
       </w:r>
+      <w:proofErr w:type="spellEnd"/>
       <w:r>
         <w:rPr>
           <w:rFonts w:ascii="CG Times" w:hAnsi="CG Times" w:cs="CG Times"/>
@@ -16696,7 +16796,6 @@
           <w:rFonts w:ascii="CG Times" w:hAnsi="CG Times" w:cs="CG Times"/>
           <w:lang w:val="en-AU"/>
         </w:rPr>
-        <w:lastRenderedPageBreak/>
         <w:tab/>
       </w:r>
       <w:r>
@@ -16801,6 +16900,7 @@
         </w:rPr>
         <w:tab/>
       </w:r>
+      <w:proofErr w:type="spellStart"/>
       <w:r>
         <w:rPr>
           <w:rFonts w:ascii="CG Times" w:hAnsi="CG Times" w:cs="CG Times"/>
@@ -16808,6 +16908,7 @@
         </w:rPr>
         <w:t>i</w:t>
       </w:r>
+      <w:proofErr w:type="spellEnd"/>
       <w:r>
         <w:rPr>
           <w:rFonts w:ascii="CG Times" w:hAnsi="CG Times" w:cs="CG Times"/>
@@ -16912,13 +17013,23 @@
         </w:rPr>
         <w:tab/>
       </w:r>
+      <w:proofErr w:type="spellStart"/>
       <w:r>
         <w:rPr>
           <w:rFonts w:ascii="CG Times" w:hAnsi="CG Times" w:cs="CG Times"/>
           <w:smallCaps/>
           <w:lang w:val="en-AU"/>
         </w:rPr>
-        <w:t>preterite:</w:t>
+        <w:t>preterite</w:t>
+      </w:r>
+      <w:proofErr w:type="spellEnd"/>
+      <w:r>
+        <w:rPr>
+          <w:rFonts w:ascii="CG Times" w:hAnsi="CG Times" w:cs="CG Times"/>
+          <w:smallCaps/>
+          <w:lang w:val="en-AU"/>
+        </w:rPr>
+        <w:t>:</w:t>
       </w:r>
       <w:r>
         <w:rPr>
@@ -17082,6 +17193,7 @@
         </w:rPr>
         <w:tab/>
       </w:r>
+      <w:proofErr w:type="spellStart"/>
       <w:r>
         <w:rPr>
           <w:rFonts w:ascii="CG Times" w:hAnsi="CG Times" w:cs="CG Times"/>
@@ -17089,6 +17201,7 @@
         </w:rPr>
         <w:t>i</w:t>
       </w:r>
+      <w:proofErr w:type="spellEnd"/>
       <w:r>
         <w:rPr>
           <w:rFonts w:ascii="CG Times" w:hAnsi="CG Times" w:cs="CG Times"/>
@@ -17324,6 +17437,7 @@
           <w:rFonts w:ascii="CG Times" w:hAnsi="CG Times" w:cs="CG Times"/>
           <w:lang w:val="en-AU"/>
         </w:rPr>
+        <w:lastRenderedPageBreak/>
         <w:t>[</w:t>
       </w:r>
       <w:r>
@@ -17354,6 +17468,7 @@
         </w:rPr>
         <w:tab/>
       </w:r>
+      <w:proofErr w:type="spellStart"/>
       <w:r>
         <w:rPr>
           <w:rFonts w:ascii="CG Times" w:hAnsi="CG Times" w:cs="CG Times"/>
@@ -17361,6 +17476,7 @@
         </w:rPr>
         <w:t>i</w:t>
       </w:r>
+      <w:proofErr w:type="spellEnd"/>
       <w:r>
         <w:rPr>
           <w:rFonts w:ascii="CG Times" w:hAnsi="CG Times" w:cs="CG Times"/>
@@ -17549,6 +17665,7 @@
         </w:rPr>
         <w:tab/>
       </w:r>
+      <w:proofErr w:type="spellStart"/>
       <w:r>
         <w:rPr>
           <w:rFonts w:ascii="CG Times" w:hAnsi="CG Times" w:cs="CG Times"/>
@@ -17556,6 +17673,7 @@
         </w:rPr>
         <w:t>i</w:t>
       </w:r>
+      <w:proofErr w:type="spellEnd"/>
       <w:r>
         <w:rPr>
           <w:rFonts w:ascii="CG Times" w:hAnsi="CG Times" w:cs="CG Times"/>
@@ -17750,6 +17868,7 @@
         </w:rPr>
         <w:tab/>
       </w:r>
+      <w:proofErr w:type="spellStart"/>
       <w:r>
         <w:rPr>
           <w:rFonts w:ascii="CG Times" w:hAnsi="CG Times" w:cs="CG Times"/>
@@ -17757,6 +17876,7 @@
         </w:rPr>
         <w:t>i</w:t>
       </w:r>
+      <w:proofErr w:type="spellEnd"/>
       <w:r>
         <w:rPr>
           <w:rFonts w:ascii="CG Times" w:hAnsi="CG Times" w:cs="CG Times"/>
@@ -17846,6 +17966,7 @@
         </w:rPr>
         <w:tab/>
       </w:r>
+      <w:proofErr w:type="spellStart"/>
       <w:r>
         <w:rPr>
           <w:rFonts w:ascii="CG Times" w:hAnsi="CG Times" w:cs="CG Times"/>
@@ -17854,6 +17975,7 @@
         </w:rPr>
         <w:t>preterite</w:t>
       </w:r>
+      <w:proofErr w:type="spellEnd"/>
       <w:r>
         <w:rPr>
           <w:rFonts w:ascii="CG Times" w:hAnsi="CG Times" w:cs="CG Times"/>
@@ -18003,6 +18125,7 @@
         </w:rPr>
         <w:tab/>
       </w:r>
+      <w:proofErr w:type="spellStart"/>
       <w:r>
         <w:rPr>
           <w:rFonts w:ascii="CG Times" w:hAnsi="CG Times" w:cs="CG Times"/>
@@ -18010,6 +18133,7 @@
         </w:rPr>
         <w:t>i</w:t>
       </w:r>
+      <w:proofErr w:type="spellEnd"/>
       <w:r>
         <w:rPr>
           <w:rFonts w:ascii="CG Times" w:hAnsi="CG Times" w:cs="CG Times"/>
@@ -18269,6 +18393,7 @@
         </w:rPr>
         <w:tab/>
       </w:r>
+      <w:proofErr w:type="spellStart"/>
       <w:r>
         <w:rPr>
           <w:rFonts w:ascii="CG Times" w:hAnsi="CG Times" w:cs="CG Times"/>
@@ -18276,6 +18401,7 @@
         </w:rPr>
         <w:t>i</w:t>
       </w:r>
+      <w:proofErr w:type="spellEnd"/>
       <w:r>
         <w:rPr>
           <w:rFonts w:ascii="CG Times" w:hAnsi="CG Times" w:cs="CG Times"/>
@@ -18435,7 +18561,6 @@
           <w:rFonts w:ascii="CG Times" w:hAnsi="CG Times" w:cs="CG Times"/>
           <w:lang w:val="en-AU"/>
         </w:rPr>
-        <w:lastRenderedPageBreak/>
         <w:t>[</w:t>
       </w:r>
       <w:r>
@@ -18614,6 +18739,7 @@
         </w:rPr>
         <w:tab/>
       </w:r>
+      <w:proofErr w:type="spellStart"/>
       <w:r>
         <w:rPr>
           <w:rFonts w:ascii="CG Times" w:hAnsi="CG Times" w:cs="CG Times"/>
@@ -18621,6 +18747,7 @@
         </w:rPr>
         <w:t>i</w:t>
       </w:r>
+      <w:proofErr w:type="spellEnd"/>
       <w:r>
         <w:rPr>
           <w:rFonts w:ascii="CG Times" w:hAnsi="CG Times" w:cs="CG Times"/>
@@ -18716,7 +18843,23 @@
           <w:lang w:val="en-AU"/>
         </w:rPr>
         <w:tab/>
-        <w:t>[entailed by [i]]</w:t>
+        <w:t>[entailed by [</w:t>
+      </w:r>
+      <w:proofErr w:type="spellStart"/>
+      <w:r>
+        <w:rPr>
+          <w:rFonts w:ascii="CG Times" w:hAnsi="CG Times" w:cs="CG Times"/>
+          <w:lang w:val="en-AU"/>
+        </w:rPr>
+        <w:t>i</w:t>
+      </w:r>
+      <w:proofErr w:type="spellEnd"/>
+      <w:r>
+        <w:rPr>
+          <w:rFonts w:ascii="CG Times" w:hAnsi="CG Times" w:cs="CG Times"/>
+          <w:lang w:val="en-AU"/>
+        </w:rPr>
+        <w:t>]]</w:t>
       </w:r>
     </w:p>
     <w:p>
@@ -18946,6 +19089,7 @@
         </w:rPr>
         <w:tab/>
       </w:r>
+      <w:proofErr w:type="spellStart"/>
       <w:r>
         <w:rPr>
           <w:rFonts w:ascii="CG Times" w:hAnsi="CG Times" w:cs="CG Times"/>
@@ -18953,6 +19097,7 @@
         </w:rPr>
         <w:t>i</w:t>
       </w:r>
+      <w:proofErr w:type="spellEnd"/>
       <w:r>
         <w:rPr>
           <w:rFonts w:ascii="CG Times" w:hAnsi="CG Times" w:cs="CG Times"/>
@@ -19095,6 +19240,7 @@
           <w:rFonts w:ascii="CG Times" w:hAnsi="CG Times" w:cs="CG Times"/>
           <w:lang w:val="en-AU"/>
         </w:rPr>
+        <w:lastRenderedPageBreak/>
         <w:tab/>
       </w:r>
       <w:r>
@@ -19409,6 +19555,7 @@
         </w:rPr>
         <w:tab/>
       </w:r>
+      <w:proofErr w:type="spellStart"/>
       <w:r>
         <w:rPr>
           <w:rFonts w:ascii="CG Times" w:hAnsi="CG Times" w:cs="CG Times"/>
@@ -19416,6 +19563,7 @@
         </w:rPr>
         <w:t>i</w:t>
       </w:r>
+      <w:proofErr w:type="spellEnd"/>
       <w:r>
         <w:rPr>
           <w:rFonts w:ascii="CG Times" w:hAnsi="CG Times" w:cs="CG Times"/>
@@ -20131,6 +20279,7 @@
         </w:rPr>
         <w:tab/>
       </w:r>
+      <w:proofErr w:type="spellStart"/>
       <w:r>
         <w:rPr>
           <w:rFonts w:ascii="CG Times" w:hAnsi="CG Times" w:cs="CG Times"/>
@@ -20138,6 +20287,7 @@
         </w:rPr>
         <w:t>i</w:t>
       </w:r>
+      <w:proofErr w:type="spellEnd"/>
       <w:r>
         <w:rPr>
           <w:rFonts w:ascii="CG Times" w:hAnsi="CG Times" w:cs="CG Times"/>
@@ -20349,6 +20499,7 @@
         </w:rPr>
         <w:tab/>
       </w:r>
+      <w:proofErr w:type="spellStart"/>
       <w:r>
         <w:rPr>
           <w:rFonts w:ascii="CG Times" w:hAnsi="CG Times" w:cs="CG Times"/>
@@ -20356,6 +20507,7 @@
         </w:rPr>
         <w:t>iv</w:t>
       </w:r>
+      <w:proofErr w:type="spellEnd"/>
       <w:r>
         <w:rPr>
           <w:rFonts w:ascii="CG Times" w:hAnsi="CG Times" w:cs="CG Times"/>
@@ -20514,15 +20666,7 @@
           <w:rFonts w:ascii="CG Times" w:hAnsi="CG Times" w:cs="CG Times"/>
           <w:lang w:val="en-AU"/>
         </w:rPr>
-        <w:t xml:space="preserve"> the speaker, in the absence of indications </w:t>
-      </w:r>
-      <w:r>
-        <w:rPr>
-          <w:rFonts w:ascii="CG Times" w:hAnsi="CG Times" w:cs="CG Times"/>
-          <w:lang w:val="en-AU"/>
-        </w:rPr>
-        <w:lastRenderedPageBreak/>
-        <w:t xml:space="preserve">to the contrary, takes the truth of </w:t>
+        <w:t xml:space="preserve"> the speaker, in the absence of indications to the contrary, takes the truth of </w:t>
       </w:r>
       <w:r>
         <w:rPr>
@@ -20785,6 +20929,7 @@
         </w:rPr>
         <w:tab/>
       </w:r>
+      <w:proofErr w:type="spellStart"/>
       <w:r>
         <w:rPr>
           <w:rFonts w:ascii="CG Times" w:hAnsi="CG Times" w:cs="CG Times"/>
@@ -20792,6 +20937,7 @@
         </w:rPr>
         <w:t>i</w:t>
       </w:r>
+      <w:proofErr w:type="spellEnd"/>
       <w:r>
         <w:rPr>
           <w:rFonts w:ascii="CG Times" w:hAnsi="CG Times" w:cs="CG Times"/>
@@ -20960,6 +21106,7 @@
           <w:rFonts w:ascii="CG Times" w:hAnsi="CG Times" w:cs="CG Times"/>
           <w:lang w:val="en-AU"/>
         </w:rPr>
+        <w:lastRenderedPageBreak/>
         <w:t>[</w:t>
       </w:r>
       <w:r>
@@ -21333,6 +21480,7 @@
         </w:rPr>
         <w:tab/>
       </w:r>
+      <w:proofErr w:type="spellStart"/>
       <w:r>
         <w:rPr>
           <w:rFonts w:ascii="CG Times" w:hAnsi="CG Times" w:cs="CG Times"/>
@@ -21340,6 +21488,7 @@
         </w:rPr>
         <w:t>i</w:t>
       </w:r>
+      <w:proofErr w:type="spellEnd"/>
       <w:r>
         <w:rPr>
           <w:rFonts w:ascii="CG Times" w:hAnsi="CG Times" w:cs="CG Times"/>
@@ -21630,6 +21779,7 @@
         </w:rPr>
         <w:tab/>
       </w:r>
+      <w:proofErr w:type="spellStart"/>
       <w:r>
         <w:rPr>
           <w:rFonts w:ascii="CG Times" w:hAnsi="CG Times" w:cs="CG Times"/>
@@ -21637,6 +21787,7 @@
         </w:rPr>
         <w:t>iv</w:t>
       </w:r>
+      <w:proofErr w:type="spellEnd"/>
       <w:r>
         <w:rPr>
           <w:rFonts w:ascii="CG Times" w:hAnsi="CG Times" w:cs="CG Times"/>
@@ -21997,6 +22148,7 @@
         </w:rPr>
         <w:tab/>
       </w:r>
+      <w:proofErr w:type="spellStart"/>
       <w:r>
         <w:rPr>
           <w:rFonts w:ascii="CG Times" w:hAnsi="CG Times" w:cs="CG Times"/>
@@ -22004,6 +22156,7 @@
         </w:rPr>
         <w:t>i</w:t>
       </w:r>
+      <w:proofErr w:type="spellEnd"/>
       <w:r>
         <w:rPr>
           <w:rFonts w:ascii="CG Times" w:hAnsi="CG Times" w:cs="CG Times"/>
@@ -22228,6 +22381,7 @@
         </w:rPr>
         <w:tab/>
       </w:r>
+      <w:proofErr w:type="spellStart"/>
       <w:r>
         <w:rPr>
           <w:rFonts w:ascii="CG Times" w:hAnsi="CG Times" w:cs="CG Times"/>
@@ -22235,6 +22389,7 @@
         </w:rPr>
         <w:t>iv</w:t>
       </w:r>
+      <w:proofErr w:type="spellEnd"/>
       <w:r>
         <w:rPr>
           <w:rFonts w:ascii="CG Times" w:hAnsi="CG Times" w:cs="CG Times"/>
@@ -22573,7 +22728,6 @@
           <w:szCs w:val="20"/>
           <w:lang w:val="en-AU"/>
         </w:rPr>
-        <w:lastRenderedPageBreak/>
         <w:t>[</w:t>
       </w:r>
       <w:r>
@@ -22872,7 +23026,26 @@
           <w:lang w:val="en-AU"/>
         </w:rPr>
         <w:tab/>
-        <w:t>Prenucleus:</w:t>
+      </w:r>
+      <w:proofErr w:type="spellStart"/>
+      <w:r>
+        <w:rPr>
+          <w:rFonts w:ascii="CG Times" w:hAnsi="CG Times" w:cs="CG Times"/>
+          <w:sz w:val="20"/>
+          <w:szCs w:val="20"/>
+          <w:lang w:val="en-AU"/>
+        </w:rPr>
+        <w:t>Prenucleus</w:t>
+      </w:r>
+      <w:proofErr w:type="spellEnd"/>
+      <w:r>
+        <w:rPr>
+          <w:rFonts w:ascii="CG Times" w:hAnsi="CG Times" w:cs="CG Times"/>
+          <w:sz w:val="20"/>
+          <w:szCs w:val="20"/>
+          <w:lang w:val="en-AU"/>
+        </w:rPr>
+        <w:t>:</w:t>
       </w:r>
       <w:r>
         <w:rPr>
@@ -23059,6 +23232,15 @@
           <w:lang w:val="en-AU"/>
         </w:rPr>
         <w:tab/>
+      </w:r>
+      <w:proofErr w:type="spellStart"/>
+      <w:r>
+        <w:rPr>
+          <w:rFonts w:ascii="CG Times" w:hAnsi="CG Times" w:cs="CG Times"/>
+          <w:sz w:val="20"/>
+          <w:szCs w:val="20"/>
+          <w:lang w:val="en-AU"/>
+        </w:rPr>
         <w:t>NP</w:t>
       </w:r>
       <w:r>
@@ -23073,6 +23255,7 @@
         </w:rPr>
         <w:t>i</w:t>
       </w:r>
+      <w:proofErr w:type="spellEnd"/>
       <w:r>
         <w:rPr>
           <w:rFonts w:ascii="CG Times" w:hAnsi="CG Times" w:cs="CG Times"/>
@@ -23867,8 +24050,18 @@
           <w:lang w:val="en-AU"/>
         </w:rPr>
         <w:tab/>
+      </w:r>
+      <w:proofErr w:type="spellStart"/>
+      <w:r>
+        <w:rPr>
+          <w:rFonts w:ascii="CG Times" w:hAnsi="CG Times" w:cs="CG Times"/>
+          <w:sz w:val="20"/>
+          <w:szCs w:val="20"/>
+          <w:lang w:val="en-AU"/>
+        </w:rPr>
         <w:t>N</w:t>
       </w:r>
+      <w:proofErr w:type="spellEnd"/>
       <w:r>
         <w:rPr>
           <w:rFonts w:ascii="CG Times" w:hAnsi="CG Times" w:cs="CG Times"/>
@@ -23898,6 +24091,16 @@
           <w:lang w:val="en-AU"/>
         </w:rPr>
         <w:tab/>
+      </w:r>
+      <w:proofErr w:type="spellStart"/>
+      <w:r>
+        <w:rPr>
+          <w:rFonts w:ascii="CG Times" w:hAnsi="CG Times" w:cs="CG Times"/>
+          <w:smallCaps/>
+          <w:sz w:val="20"/>
+          <w:szCs w:val="20"/>
+          <w:lang w:val="en-AU"/>
+        </w:rPr>
         <w:t>gap</w:t>
       </w:r>
       <w:r>
@@ -23912,6 +24115,7 @@
         </w:rPr>
         <w:t>i</w:t>
       </w:r>
+      <w:proofErr w:type="spellEnd"/>
     </w:p>
     <w:p>
       <w:pPr>
@@ -24320,6 +24524,7 @@
           <w:szCs w:val="20"/>
           <w:lang w:val="en-AU"/>
         </w:rPr>
+        <w:lastRenderedPageBreak/>
         <w:t>[</w:t>
       </w:r>
       <w:r>
@@ -24466,7 +24671,26 @@
           <w:lang w:val="en-AU"/>
         </w:rPr>
         <w:tab/>
-        <w:t>Prenucleus:</w:t>
+      </w:r>
+      <w:proofErr w:type="spellStart"/>
+      <w:r>
+        <w:rPr>
+          <w:rFonts w:ascii="CG Times" w:hAnsi="CG Times" w:cs="CG Times"/>
+          <w:sz w:val="20"/>
+          <w:szCs w:val="20"/>
+          <w:lang w:val="en-AU"/>
+        </w:rPr>
+        <w:t>Prenucleus</w:t>
+      </w:r>
+      <w:proofErr w:type="spellEnd"/>
+      <w:r>
+        <w:rPr>
+          <w:rFonts w:ascii="CG Times" w:hAnsi="CG Times" w:cs="CG Times"/>
+          <w:sz w:val="20"/>
+          <w:szCs w:val="20"/>
+          <w:lang w:val="en-AU"/>
+        </w:rPr>
+        <w:t>:</w:t>
       </w:r>
       <w:r>
         <w:rPr>
@@ -24558,6 +24782,15 @@
           <w:lang w:val="en-AU"/>
         </w:rPr>
         <w:tab/>
+      </w:r>
+      <w:proofErr w:type="spellStart"/>
+      <w:r>
+        <w:rPr>
+          <w:rFonts w:ascii="CG Times" w:hAnsi="CG Times" w:cs="CG Times"/>
+          <w:sz w:val="20"/>
+          <w:szCs w:val="20"/>
+          <w:lang w:val="en-AU"/>
+        </w:rPr>
         <w:t>NP</w:t>
       </w:r>
       <w:r>
@@ -24572,6 +24805,7 @@
         </w:rPr>
         <w:t>i</w:t>
       </w:r>
+      <w:proofErr w:type="spellEnd"/>
       <w:r>
         <w:rPr>
           <w:rFonts w:ascii="CG Times" w:hAnsi="CG Times" w:cs="CG Times"/>
@@ -25700,6 +25934,16 @@
           <w:lang w:val="en-AU"/>
         </w:rPr>
         <w:tab/>
+      </w:r>
+      <w:proofErr w:type="spellStart"/>
+      <w:r>
+        <w:rPr>
+          <w:rFonts w:ascii="CG Times" w:hAnsi="CG Times" w:cs="CG Times"/>
+          <w:smallCaps/>
+          <w:sz w:val="20"/>
+          <w:szCs w:val="20"/>
+          <w:lang w:val="en-AU"/>
+        </w:rPr>
         <w:t>gap</w:t>
       </w:r>
       <w:r>
@@ -25714,6 +25958,7 @@
         </w:rPr>
         <w:t>i</w:t>
       </w:r>
+      <w:proofErr w:type="spellEnd"/>
     </w:p>
     <w:p>
       <w:pPr>
@@ -26113,7 +26358,26 @@
           <w:lang w:val="en-AU"/>
         </w:rPr>
         <w:tab/>
-        <w:t>Prenucleus:</w:t>
+      </w:r>
+      <w:proofErr w:type="spellStart"/>
+      <w:r>
+        <w:rPr>
+          <w:rFonts w:ascii="CG Times" w:hAnsi="CG Times" w:cs="CG Times"/>
+          <w:sz w:val="20"/>
+          <w:szCs w:val="20"/>
+          <w:lang w:val="en-AU"/>
+        </w:rPr>
+        <w:t>Prenucleus</w:t>
+      </w:r>
+      <w:proofErr w:type="spellEnd"/>
+      <w:r>
+        <w:rPr>
+          <w:rFonts w:ascii="CG Times" w:hAnsi="CG Times" w:cs="CG Times"/>
+          <w:sz w:val="20"/>
+          <w:szCs w:val="20"/>
+          <w:lang w:val="en-AU"/>
+        </w:rPr>
+        <w:t>:</w:t>
       </w:r>
       <w:r>
         <w:rPr>
@@ -26344,7 +26608,26 @@
           <w:lang w:val="en-AU"/>
         </w:rPr>
         <w:tab/>
-        <w:t>PredComp:</w:t>
+      </w:r>
+      <w:proofErr w:type="spellStart"/>
+      <w:r>
+        <w:rPr>
+          <w:rFonts w:ascii="CG Times" w:hAnsi="CG Times" w:cs="CG Times"/>
+          <w:sz w:val="20"/>
+          <w:szCs w:val="20"/>
+          <w:lang w:val="en-AU"/>
+        </w:rPr>
+        <w:t>PredComp</w:t>
+      </w:r>
+      <w:proofErr w:type="spellEnd"/>
+      <w:r>
+        <w:rPr>
+          <w:rFonts w:ascii="CG Times" w:hAnsi="CG Times" w:cs="CG Times"/>
+          <w:sz w:val="20"/>
+          <w:szCs w:val="20"/>
+          <w:lang w:val="en-AU"/>
+        </w:rPr>
+        <w:t>:</w:t>
       </w:r>
       <w:r>
         <w:rPr>
@@ -26713,8 +26996,18 @@
           <w:lang w:val="en-AU"/>
         </w:rPr>
         <w:tab/>
+      </w:r>
+      <w:proofErr w:type="spellStart"/>
+      <w:r>
+        <w:rPr>
+          <w:rFonts w:ascii="CG Times" w:hAnsi="CG Times" w:cs="CG Times"/>
+          <w:sz w:val="20"/>
+          <w:szCs w:val="20"/>
+          <w:lang w:val="en-AU"/>
+        </w:rPr>
         <w:t>PredComp</w:t>
       </w:r>
+      <w:proofErr w:type="spellEnd"/>
     </w:p>
     <w:p>
       <w:pPr>
@@ -26843,6 +27136,7 @@
         </w:rPr>
         <w:tab/>
       </w:r>
+      <w:proofErr w:type="spellStart"/>
       <w:r>
         <w:rPr>
           <w:rFonts w:ascii="CG Times" w:hAnsi="CG Times" w:cs="CG Times"/>
@@ -26866,6 +27160,7 @@
         </w:rPr>
         <w:t>i</w:t>
       </w:r>
+      <w:proofErr w:type="spellEnd"/>
       <w:r>
         <w:rPr>
           <w:rFonts w:ascii="CG Times" w:hAnsi="CG Times" w:cs="CG Times"/>
@@ -27166,6 +27461,7 @@
         </w:rPr>
         <w:tab/>
       </w:r>
+      <w:proofErr w:type="spellStart"/>
       <w:r>
         <w:rPr>
           <w:rFonts w:ascii="CG Times" w:hAnsi="CG Times" w:cs="CG Times"/>
@@ -27175,6 +27471,7 @@
         </w:rPr>
         <w:t>preterite</w:t>
       </w:r>
+      <w:proofErr w:type="spellEnd"/>
       <w:r>
         <w:rPr>
           <w:rFonts w:ascii="CG Times" w:hAnsi="CG Times" w:cs="CG Times"/>
@@ -27807,6 +28104,7 @@
         </w:rPr>
         <w:tab/>
       </w:r>
+      <w:proofErr w:type="spellStart"/>
       <w:r>
         <w:rPr>
           <w:rFonts w:ascii="CG Times" w:hAnsi="CG Times" w:cs="CG Times"/>
@@ -27814,6 +28112,7 @@
         </w:rPr>
         <w:t>i</w:t>
       </w:r>
+      <w:proofErr w:type="spellEnd"/>
       <w:r>
         <w:rPr>
           <w:rFonts w:ascii="CG Times" w:hAnsi="CG Times" w:cs="CG Times"/>
@@ -28367,6 +28666,7 @@
         </w:rPr>
         <w:tab/>
       </w:r>
+      <w:proofErr w:type="spellStart"/>
       <w:r>
         <w:rPr>
           <w:rFonts w:ascii="CG Times" w:hAnsi="CG Times" w:cs="CG Times"/>
@@ -28374,6 +28674,7 @@
         </w:rPr>
         <w:t>i</w:t>
       </w:r>
+      <w:proofErr w:type="spellEnd"/>
       <w:r>
         <w:rPr>
           <w:rFonts w:ascii="CG Times" w:hAnsi="CG Times" w:cs="CG Times"/>
@@ -28577,7 +28878,6 @@
           <w:rFonts w:ascii="CG Times" w:hAnsi="CG Times" w:cs="CG Times"/>
           <w:lang w:val="en-AU"/>
         </w:rPr>
-        <w:lastRenderedPageBreak/>
         <w:t>[</w:t>
       </w:r>
       <w:r>
@@ -28608,6 +28908,7 @@
         </w:rPr>
         <w:tab/>
       </w:r>
+      <w:proofErr w:type="spellStart"/>
       <w:r>
         <w:rPr>
           <w:rFonts w:ascii="CG Times" w:hAnsi="CG Times" w:cs="CG Times"/>
@@ -28615,6 +28916,7 @@
         </w:rPr>
         <w:t>i</w:t>
       </w:r>
+      <w:proofErr w:type="spellEnd"/>
       <w:r>
         <w:rPr>
           <w:rFonts w:ascii="CG Times" w:hAnsi="CG Times" w:cs="CG Times"/>
@@ -28946,6 +29248,7 @@
         </w:rPr>
         <w:tab/>
       </w:r>
+      <w:proofErr w:type="spellStart"/>
       <w:r>
         <w:rPr>
           <w:rFonts w:ascii="CG Times" w:hAnsi="CG Times" w:cs="CG Times"/>
@@ -28954,6 +29257,7 @@
         </w:rPr>
         <w:t>monotransitive</w:t>
       </w:r>
+      <w:proofErr w:type="spellEnd"/>
       <w:r>
         <w:rPr>
           <w:rFonts w:ascii="CG Times" w:hAnsi="CG Times" w:cs="CG Times"/>
@@ -29013,6 +29317,7 @@
           <w:rFonts w:ascii="CG Times" w:hAnsi="CG Times" w:cs="CG Times"/>
           <w:lang w:val="en-AU"/>
         </w:rPr>
+        <w:lastRenderedPageBreak/>
         <w:tab/>
       </w:r>
       <w:r>
@@ -29914,6 +30219,7 @@
         </w:rPr>
         <w:tab/>
       </w:r>
+      <w:proofErr w:type="spellStart"/>
       <w:r>
         <w:rPr>
           <w:rFonts w:ascii="CG Times" w:hAnsi="CG Times" w:cs="CG Times"/>
@@ -29921,6 +30227,7 @@
         </w:rPr>
         <w:t>i</w:t>
       </w:r>
+      <w:proofErr w:type="spellEnd"/>
       <w:r>
         <w:rPr>
           <w:rFonts w:ascii="CG Times" w:hAnsi="CG Times" w:cs="CG Times"/>
@@ -30309,6 +30616,7 @@
         </w:rPr>
         <w:tab/>
       </w:r>
+      <w:proofErr w:type="spellStart"/>
       <w:r>
         <w:rPr>
           <w:rFonts w:ascii="CG Times" w:hAnsi="CG Times" w:cs="CG Times"/>
@@ -30316,6 +30624,7 @@
         </w:rPr>
         <w:t>i</w:t>
       </w:r>
+      <w:proofErr w:type="spellEnd"/>
       <w:r>
         <w:rPr>
           <w:rFonts w:ascii="CG Times" w:hAnsi="CG Times" w:cs="CG Times"/>
@@ -30828,6 +31137,7 @@
         </w:rPr>
         <w:tab/>
       </w:r>
+      <w:proofErr w:type="spellStart"/>
       <w:r>
         <w:rPr>
           <w:rFonts w:ascii="CG Times" w:hAnsi="CG Times" w:cs="CG Times"/>
@@ -30835,6 +31145,7 @@
         </w:rPr>
         <w:t>i</w:t>
       </w:r>
+      <w:proofErr w:type="spellEnd"/>
       <w:r>
         <w:rPr>
           <w:rFonts w:ascii="CG Times" w:hAnsi="CG Times" w:cs="CG Times"/>
@@ -31764,7 +32075,6 @@
           <w:rFonts w:ascii="CG Times" w:hAnsi="CG Times" w:cs="CG Times"/>
           <w:lang w:val="en-AU"/>
         </w:rPr>
-        <w:lastRenderedPageBreak/>
         <w:t>[</w:t>
       </w:r>
       <w:r>
@@ -31795,6 +32105,7 @@
         </w:rPr>
         <w:tab/>
       </w:r>
+      <w:proofErr w:type="spellStart"/>
       <w:r>
         <w:rPr>
           <w:rFonts w:ascii="CG Times" w:hAnsi="CG Times" w:cs="CG Times"/>
@@ -31802,6 +32113,7 @@
         </w:rPr>
         <w:t>i</w:t>
       </w:r>
+      <w:proofErr w:type="spellEnd"/>
       <w:r>
         <w:rPr>
           <w:rFonts w:ascii="CG Times" w:hAnsi="CG Times" w:cs="CG Times"/>
@@ -32043,7 +32355,17 @@
           <w:iCs/>
           <w:lang w:val="en-AU"/>
         </w:rPr>
-        <w:t>the razor-blade</w:t>
+        <w:t>the razor-</w:t>
+      </w:r>
+      <w:proofErr w:type="spellStart"/>
+      <w:r>
+        <w:rPr>
+          <w:rFonts w:ascii="CG Times" w:hAnsi="CG Times" w:cs="CG Times"/>
+          <w:i/>
+          <w:iCs/>
+          <w:lang w:val="en-AU"/>
+        </w:rPr>
+        <w:t>blade</w:t>
       </w:r>
       <w:r>
         <w:rPr>
@@ -32055,6 +32377,7 @@
         </w:rPr>
         <w:t>i</w:t>
       </w:r>
+      <w:proofErr w:type="spellEnd"/>
       <w:r>
         <w:rPr>
           <w:rFonts w:ascii="CG Times" w:hAnsi="CG Times" w:cs="CG Times"/>
@@ -32071,6 +32394,7 @@
         </w:rPr>
         <w:t xml:space="preserve">with </w:t>
       </w:r>
+      <w:proofErr w:type="spellStart"/>
       <w:r>
         <w:rPr>
           <w:rFonts w:ascii="CG Times" w:hAnsi="CG Times" w:cs="CG Times"/>
@@ -32091,6 +32415,7 @@
         </w:rPr>
         <w:t>i</w:t>
       </w:r>
+      <w:proofErr w:type="spellEnd"/>
       <w:r>
         <w:rPr>
           <w:rFonts w:ascii="CG Times" w:hAnsi="CG Times" w:cs="CG Times"/>
@@ -32158,6 +32483,7 @@
         </w:rPr>
         <w:tab/>
       </w:r>
+      <w:proofErr w:type="spellStart"/>
       <w:r>
         <w:rPr>
           <w:rFonts w:ascii="CG Times" w:hAnsi="CG Times" w:cs="CG Times"/>
@@ -32177,6 +32503,7 @@
         </w:rPr>
         <w:t>i</w:t>
       </w:r>
+      <w:proofErr w:type="spellEnd"/>
       <w:r>
         <w:rPr>
           <w:rFonts w:ascii="CG Times" w:hAnsi="CG Times" w:cs="CG Times"/>
@@ -32202,6 +32529,7 @@
         </w:rPr>
         <w:t>to __</w:t>
       </w:r>
+      <w:proofErr w:type="spellStart"/>
       <w:r>
         <w:rPr>
           <w:rFonts w:ascii="CG Times" w:hAnsi="CG Times" w:cs="CG Times"/>
@@ -32212,6 +32540,7 @@
         </w:rPr>
         <w:t>i</w:t>
       </w:r>
+      <w:proofErr w:type="spellEnd"/>
       <w:r>
         <w:rPr>
           <w:rFonts w:ascii="CG Times" w:hAnsi="CG Times" w:cs="CG Times"/>
@@ -32250,7 +32579,17 @@
           <w:iCs/>
           <w:lang w:val="en-AU"/>
         </w:rPr>
-        <w:t>the razor-blade</w:t>
+        <w:t>the razor-</w:t>
+      </w:r>
+      <w:proofErr w:type="spellStart"/>
+      <w:r>
+        <w:rPr>
+          <w:rFonts w:ascii="CG Times" w:hAnsi="CG Times" w:cs="CG Times"/>
+          <w:i/>
+          <w:iCs/>
+          <w:lang w:val="en-AU"/>
+        </w:rPr>
+        <w:t>blade</w:t>
       </w:r>
       <w:r>
         <w:rPr>
@@ -32262,6 +32601,7 @@
         </w:rPr>
         <w:t>i</w:t>
       </w:r>
+      <w:proofErr w:type="spellEnd"/>
       <w:r>
         <w:rPr>
           <w:rFonts w:ascii="CG Times" w:hAnsi="CG Times" w:cs="CG Times"/>
@@ -32287,6 +32627,7 @@
         </w:rPr>
         <w:t>with __</w:t>
       </w:r>
+      <w:proofErr w:type="spellStart"/>
       <w:r>
         <w:rPr>
           <w:rFonts w:ascii="CG Times" w:hAnsi="CG Times" w:cs="CG Times"/>
@@ -32297,6 +32638,7 @@
         </w:rPr>
         <w:t>i</w:t>
       </w:r>
+      <w:proofErr w:type="spellEnd"/>
       <w:r>
         <w:rPr>
           <w:rFonts w:ascii="CG Times" w:hAnsi="CG Times" w:cs="CG Times"/>
@@ -32363,6 +32705,7 @@
         </w:rPr>
         <w:tab/>
       </w:r>
+      <w:proofErr w:type="spellStart"/>
       <w:r>
         <w:rPr>
           <w:rFonts w:ascii="CG Times" w:hAnsi="CG Times" w:cs="CG Times"/>
@@ -32370,6 +32713,7 @@
         </w:rPr>
         <w:t>i</w:t>
       </w:r>
+      <w:proofErr w:type="spellEnd"/>
       <w:r>
         <w:rPr>
           <w:rFonts w:ascii="CG Times" w:hAnsi="CG Times" w:cs="CG Times"/>
@@ -32406,11 +32750,7 @@
       </w:r>
       <w:r>
         <w:rPr>
-          <w:rFonts w:ascii="CG Times" w:hAnsi="CG Times" w:cs="CG Times"/>
-          <w:i/>
-          <w:iCs/>
-          <w:u w:val="double"/>
-          <w:lang w:val="en-AU"/>
+          <w:rStyle w:val="DoubleUnderline"/>
         </w:rPr>
         <w:t>not even</w:t>
       </w:r>
@@ -32485,6 +32825,7 @@
           <w:rFonts w:ascii="CG Times" w:hAnsi="CG Times" w:cs="CG Times"/>
           <w:lang w:val="en-AU"/>
         </w:rPr>
+        <w:lastRenderedPageBreak/>
         <w:tab/>
       </w:r>
       <w:r>
@@ -32523,11 +32864,7 @@
       </w:r>
       <w:r>
         <w:rPr>
-          <w:rFonts w:ascii="CG Times" w:hAnsi="CG Times" w:cs="CG Times"/>
-          <w:i/>
-          <w:iCs/>
-          <w:u w:val="double"/>
-          <w:lang w:val="en-AU"/>
+          <w:rStyle w:val="DoubleUnderline"/>
         </w:rPr>
         <w:t>nor</w:t>
       </w:r>
@@ -32614,11 +32951,7 @@
       </w:r>
       <w:r>
         <w:rPr>
-          <w:rFonts w:ascii="CG Times" w:hAnsi="CG Times" w:cs="CG Times"/>
-          <w:i/>
-          <w:iCs/>
-          <w:u w:val="double"/>
-          <w:lang w:val="en-AU"/>
+          <w:rStyle w:val="DoubleUnderline"/>
         </w:rPr>
         <w:t>did he?</w:t>
       </w:r>
@@ -32711,11 +33044,7 @@
       </w:r>
       <w:r>
         <w:rPr>
-          <w:rFonts w:ascii="CG Times" w:hAnsi="CG Times" w:cs="CG Times"/>
-          <w:i/>
-          <w:iCs/>
-          <w:u w:val="double"/>
-          <w:lang w:val="en-AU"/>
+          <w:rStyle w:val="DoubleUnderline"/>
         </w:rPr>
         <w:t>not even</w:t>
       </w:r>
@@ -32828,11 +33157,7 @@
       </w:r>
       <w:r>
         <w:rPr>
-          <w:rFonts w:ascii="CG Times" w:hAnsi="CG Times" w:cs="CG Times"/>
-          <w:i/>
-          <w:iCs/>
-          <w:u w:val="double"/>
-          <w:lang w:val="en-AU"/>
+          <w:rStyle w:val="DoubleUnderline"/>
         </w:rPr>
         <w:t>so</w:t>
       </w:r>
@@ -32926,11 +33251,7 @@
       </w:r>
       <w:r>
         <w:rPr>
-          <w:rFonts w:ascii="CG Times" w:hAnsi="CG Times" w:cs="CG Times"/>
-          <w:i/>
-          <w:iCs/>
-          <w:u w:val="double"/>
-          <w:lang w:val="en-AU"/>
+          <w:rStyle w:val="DoubleUnderline"/>
         </w:rPr>
         <w:t>didn't he?</w:t>
       </w:r>
@@ -33014,6 +33335,7 @@
         </w:rPr>
         <w:tab/>
       </w:r>
+      <w:proofErr w:type="spellStart"/>
       <w:r>
         <w:rPr>
           <w:rFonts w:ascii="CG Times" w:hAnsi="CG Times" w:cs="CG Times"/>
@@ -33021,6 +33343,7 @@
         </w:rPr>
         <w:t>i</w:t>
       </w:r>
+      <w:proofErr w:type="spellEnd"/>
       <w:r>
         <w:rPr>
           <w:rFonts w:ascii="CG Times" w:hAnsi="CG Times" w:cs="CG Times"/>
@@ -33270,6 +33593,7 @@
         </w:rPr>
         <w:tab/>
       </w:r>
+      <w:proofErr w:type="spellStart"/>
       <w:r>
         <w:rPr>
           <w:rFonts w:ascii="CG Times" w:hAnsi="CG Times" w:cs="CG Times"/>
@@ -33277,6 +33601,7 @@
         </w:rPr>
         <w:t>i</w:t>
       </w:r>
+      <w:proofErr w:type="spellEnd"/>
       <w:r>
         <w:rPr>
           <w:rFonts w:ascii="CG Times" w:hAnsi="CG Times" w:cs="CG Times"/>
@@ -33452,6 +33777,7 @@
         </w:rPr>
         <w:tab/>
       </w:r>
+      <w:proofErr w:type="spellStart"/>
       <w:r>
         <w:rPr>
           <w:rFonts w:ascii="CG Times" w:hAnsi="CG Times" w:cs="CG Times"/>
@@ -33459,6 +33785,7 @@
         </w:rPr>
         <w:t>i</w:t>
       </w:r>
+      <w:proofErr w:type="spellEnd"/>
       <w:r>
         <w:rPr>
           <w:rFonts w:ascii="CG Times" w:hAnsi="CG Times" w:cs="CG Times"/>
@@ -33676,6 +34003,7 @@
         </w:rPr>
         <w:tab/>
       </w:r>
+      <w:proofErr w:type="spellStart"/>
       <w:r>
         <w:rPr>
           <w:rFonts w:ascii="CG Times" w:hAnsi="CG Times" w:cs="CG Times"/>
@@ -33683,6 +34011,7 @@
         </w:rPr>
         <w:t>i</w:t>
       </w:r>
+      <w:proofErr w:type="spellEnd"/>
       <w:r>
         <w:rPr>
           <w:rFonts w:ascii="CG Times" w:hAnsi="CG Times" w:cs="CG Times"/>
@@ -33969,6 +34298,7 @@
         </w:rPr>
         <w:tab/>
       </w:r>
+      <w:proofErr w:type="spellStart"/>
       <w:r>
         <w:rPr>
           <w:rFonts w:ascii="CG Times" w:hAnsi="CG Times" w:cs="CG Times"/>
@@ -33976,6 +34306,7 @@
         </w:rPr>
         <w:t>i</w:t>
       </w:r>
+      <w:proofErr w:type="spellEnd"/>
       <w:r>
         <w:rPr>
           <w:rFonts w:ascii="CG Times" w:hAnsi="CG Times" w:cs="CG Times"/>
@@ -34383,6 +34714,7 @@
         </w:rPr>
         <w:tab/>
       </w:r>
+      <w:proofErr w:type="spellStart"/>
       <w:r>
         <w:rPr>
           <w:rFonts w:ascii="CG Times" w:hAnsi="CG Times" w:cs="CG Times"/>
@@ -34390,6 +34722,7 @@
         </w:rPr>
         <w:t>i</w:t>
       </w:r>
+      <w:proofErr w:type="spellEnd"/>
       <w:r>
         <w:rPr>
           <w:rFonts w:ascii="CG Times" w:hAnsi="CG Times" w:cs="CG Times"/>
@@ -34633,7 +34966,6 @@
           <w:rFonts w:ascii="CG Times" w:hAnsi="CG Times" w:cs="CG Times"/>
           <w:lang w:val="en-AU"/>
         </w:rPr>
-        <w:lastRenderedPageBreak/>
         <w:tab/>
       </w:r>
       <w:r>
@@ -34787,6 +35119,7 @@
         </w:rPr>
         <w:tab/>
       </w:r>
+      <w:proofErr w:type="spellStart"/>
       <w:r>
         <w:rPr>
           <w:rFonts w:ascii="CG Times" w:hAnsi="CG Times" w:cs="CG Times"/>
@@ -34794,6 +35127,7 @@
         </w:rPr>
         <w:t>i</w:t>
       </w:r>
+      <w:proofErr w:type="spellEnd"/>
       <w:r>
         <w:rPr>
           <w:rFonts w:ascii="CG Times" w:hAnsi="CG Times" w:cs="CG Times"/>
@@ -35067,6 +35401,7 @@
           <w:rFonts w:ascii="CG Times" w:hAnsi="CG Times" w:cs="CG Times"/>
           <w:lang w:val="en-AU"/>
         </w:rPr>
+        <w:lastRenderedPageBreak/>
         <w:tab/>
       </w:r>
       <w:r>
@@ -35189,6 +35524,7 @@
         </w:rPr>
         <w:tab/>
       </w:r>
+      <w:proofErr w:type="spellStart"/>
       <w:r>
         <w:rPr>
           <w:rFonts w:ascii="CG Times" w:hAnsi="CG Times" w:cs="CG Times"/>
@@ -35196,6 +35532,7 @@
         </w:rPr>
         <w:t>i</w:t>
       </w:r>
+      <w:proofErr w:type="spellEnd"/>
       <w:r>
         <w:rPr>
           <w:rFonts w:ascii="CG Times" w:hAnsi="CG Times" w:cs="CG Times"/>
@@ -35683,6 +36020,7 @@
         </w:rPr>
         <w:tab/>
       </w:r>
+      <w:proofErr w:type="spellStart"/>
       <w:r>
         <w:rPr>
           <w:rFonts w:ascii="CG Times" w:hAnsi="CG Times" w:cs="CG Times"/>
@@ -35690,28 +36028,39 @@
         </w:rPr>
         <w:t>i</w:t>
       </w:r>
-      <w:r>
-        <w:rPr>
-          <w:rFonts w:ascii="CG Times" w:hAnsi="CG Times" w:cs="CG Times"/>
-          <w:lang w:val="en-AU"/>
-        </w:rPr>
-        <w:tab/>
-      </w:r>
-      <w:r>
-        <w:rPr>
-          <w:rFonts w:ascii="CG Times" w:hAnsi="CG Times" w:cs="CG Times"/>
-          <w:lang w:val="en-AU"/>
-        </w:rPr>
-        <w:tab/>
-      </w:r>
-      <w:r>
-        <w:rPr>
-          <w:rFonts w:ascii="CG Times" w:hAnsi="CG Times" w:cs="CG Times"/>
-          <w:i/>
-          <w:iCs/>
-          <w:lang w:val="en-AU"/>
-        </w:rPr>
-        <w:t>Here's the note</w:t>
+      <w:proofErr w:type="spellEnd"/>
+      <w:r>
+        <w:rPr>
+          <w:rFonts w:ascii="CG Times" w:hAnsi="CG Times" w:cs="CG Times"/>
+          <w:lang w:val="en-AU"/>
+        </w:rPr>
+        <w:tab/>
+      </w:r>
+      <w:r>
+        <w:rPr>
+          <w:rFonts w:ascii="CG Times" w:hAnsi="CG Times" w:cs="CG Times"/>
+          <w:lang w:val="en-AU"/>
+        </w:rPr>
+        <w:tab/>
+      </w:r>
+      <w:r>
+        <w:rPr>
+          <w:rFonts w:ascii="CG Times" w:hAnsi="CG Times" w:cs="CG Times"/>
+          <w:i/>
+          <w:iCs/>
+          <w:lang w:val="en-AU"/>
+        </w:rPr>
+        <w:t xml:space="preserve">Here's the </w:t>
+      </w:r>
+      <w:proofErr w:type="spellStart"/>
+      <w:r>
+        <w:rPr>
+          <w:rFonts w:ascii="CG Times" w:hAnsi="CG Times" w:cs="CG Times"/>
+          <w:i/>
+          <w:iCs/>
+          <w:lang w:val="en-AU"/>
+        </w:rPr>
+        <w:t>note</w:t>
       </w:r>
       <w:r>
         <w:rPr>
@@ -35723,6 +36072,7 @@
         </w:rPr>
         <w:t>i</w:t>
       </w:r>
+      <w:proofErr w:type="spellEnd"/>
       <w:r>
         <w:rPr>
           <w:rFonts w:ascii="CG Times" w:hAnsi="CG Times" w:cs="CG Times"/>
@@ -35739,6 +36089,7 @@
         </w:rPr>
         <w:t>[</w:t>
       </w:r>
+      <w:proofErr w:type="spellStart"/>
       <w:r>
         <w:rPr>
           <w:rFonts w:ascii="CG Times" w:hAnsi="CG Times" w:cs="CG Times"/>
@@ -35758,6 +36109,7 @@
         </w:rPr>
         <w:t>i</w:t>
       </w:r>
+      <w:proofErr w:type="spellEnd"/>
       <w:r>
         <w:rPr>
           <w:rFonts w:ascii="CG Times" w:hAnsi="CG Times" w:cs="CG Times"/>
@@ -35767,6 +36119,7 @@
         </w:rPr>
         <w:t xml:space="preserve"> she wrote __</w:t>
       </w:r>
+      <w:proofErr w:type="spellStart"/>
       <w:r>
         <w:rPr>
           <w:rFonts w:ascii="CG Times" w:hAnsi="CG Times" w:cs="CG Times"/>
@@ -35777,6 +36130,7 @@
         </w:rPr>
         <w:t>i</w:t>
       </w:r>
+      <w:proofErr w:type="spellEnd"/>
       <w:r>
         <w:rPr>
           <w:rFonts w:ascii="CG Times" w:hAnsi="CG Times" w:cs="CG Times"/>
@@ -35850,7 +36204,17 @@
           <w:iCs/>
           <w:lang w:val="en-AU"/>
         </w:rPr>
-        <w:t>Here's the note</w:t>
+        <w:t xml:space="preserve">Here's the </w:t>
+      </w:r>
+      <w:proofErr w:type="spellStart"/>
+      <w:r>
+        <w:rPr>
+          <w:rFonts w:ascii="CG Times" w:hAnsi="CG Times" w:cs="CG Times"/>
+          <w:i/>
+          <w:iCs/>
+          <w:lang w:val="en-AU"/>
+        </w:rPr>
+        <w:t>note</w:t>
       </w:r>
       <w:r>
         <w:rPr>
@@ -35862,6 +36226,7 @@
         </w:rPr>
         <w:t>i</w:t>
       </w:r>
+      <w:proofErr w:type="spellEnd"/>
       <w:r>
         <w:rPr>
           <w:rFonts w:ascii="CG Times" w:hAnsi="CG Times" w:cs="CG Times"/>
@@ -35878,6 +36243,7 @@
         </w:rPr>
         <w:t>[</w:t>
       </w:r>
+      <w:proofErr w:type="spellStart"/>
       <w:r>
         <w:rPr>
           <w:rFonts w:ascii="CG Times" w:hAnsi="CG Times" w:cs="CG Times"/>
@@ -35897,6 +36263,7 @@
         </w:rPr>
         <w:t>i</w:t>
       </w:r>
+      <w:proofErr w:type="spellEnd"/>
       <w:r>
         <w:rPr>
           <w:rFonts w:ascii="CG Times" w:hAnsi="CG Times" w:cs="CG Times"/>
@@ -35906,6 +36273,7 @@
         </w:rPr>
         <w:t xml:space="preserve"> he said she wrote __</w:t>
       </w:r>
+      <w:proofErr w:type="spellStart"/>
       <w:r>
         <w:rPr>
           <w:rFonts w:ascii="CG Times" w:hAnsi="CG Times" w:cs="CG Times"/>
@@ -35916,6 +36284,7 @@
         </w:rPr>
         <w:t>i</w:t>
       </w:r>
+      <w:proofErr w:type="spellEnd"/>
       <w:r>
         <w:rPr>
           <w:rFonts w:ascii="CG Times" w:hAnsi="CG Times" w:cs="CG Times"/>
@@ -35989,7 +36358,17 @@
           <w:iCs/>
           <w:lang w:val="en-AU"/>
         </w:rPr>
-        <w:t>Here's the note</w:t>
+        <w:t xml:space="preserve">Here's the </w:t>
+      </w:r>
+      <w:proofErr w:type="spellStart"/>
+      <w:r>
+        <w:rPr>
+          <w:rFonts w:ascii="CG Times" w:hAnsi="CG Times" w:cs="CG Times"/>
+          <w:i/>
+          <w:iCs/>
+          <w:lang w:val="en-AU"/>
+        </w:rPr>
+        <w:t>note</w:t>
       </w:r>
       <w:r>
         <w:rPr>
@@ -36001,6 +36380,7 @@
         </w:rPr>
         <w:t>i</w:t>
       </w:r>
+      <w:proofErr w:type="spellEnd"/>
       <w:r>
         <w:rPr>
           <w:rFonts w:ascii="CG Times" w:hAnsi="CG Times" w:cs="CG Times"/>
@@ -36017,6 +36397,7 @@
         </w:rPr>
         <w:t>[</w:t>
       </w:r>
+      <w:proofErr w:type="spellStart"/>
       <w:r>
         <w:rPr>
           <w:rFonts w:ascii="CG Times" w:hAnsi="CG Times" w:cs="CG Times"/>
@@ -36036,6 +36417,7 @@
         </w:rPr>
         <w:t>i</w:t>
       </w:r>
+      <w:proofErr w:type="spellEnd"/>
       <w:r>
         <w:rPr>
           <w:rFonts w:ascii="CG Times" w:hAnsi="CG Times" w:cs="CG Times"/>
@@ -36045,6 +36427,7 @@
         </w:rPr>
         <w:t xml:space="preserve"> I think he said she wrote __</w:t>
       </w:r>
+      <w:proofErr w:type="spellStart"/>
       <w:r>
         <w:rPr>
           <w:rFonts w:ascii="CG Times" w:hAnsi="CG Times" w:cs="CG Times"/>
@@ -36055,6 +36438,7 @@
         </w:rPr>
         <w:t>i</w:t>
       </w:r>
+      <w:proofErr w:type="spellEnd"/>
       <w:r>
         <w:rPr>
           <w:rFonts w:ascii="CG Times" w:hAnsi="CG Times" w:cs="CG Times"/>
@@ -36421,6 +36805,7 @@
         </w:rPr>
         <w:tab/>
       </w:r>
+      <w:proofErr w:type="spellStart"/>
       <w:r>
         <w:rPr>
           <w:rFonts w:ascii="CG Times" w:hAnsi="CG Times" w:cs="CG Times"/>
@@ -36428,6 +36813,7 @@
         </w:rPr>
         <w:t>i</w:t>
       </w:r>
+      <w:proofErr w:type="spellEnd"/>
       <w:r>
         <w:rPr>
           <w:rFonts w:ascii="CG Times" w:hAnsi="CG Times" w:cs="CG Times"/>
@@ -36927,6 +37313,7 @@
         </w:rPr>
         <w:tab/>
       </w:r>
+      <w:proofErr w:type="spellStart"/>
       <w:r>
         <w:rPr>
           <w:rFonts w:ascii="CG Times" w:hAnsi="CG Times" w:cs="CG Times"/>
@@ -36934,6 +37321,7 @@
         </w:rPr>
         <w:t>i</w:t>
       </w:r>
+      <w:proofErr w:type="spellEnd"/>
       <w:r>
         <w:rPr>
           <w:rFonts w:ascii="CG Times" w:hAnsi="CG Times" w:cs="CG Times"/>
@@ -37198,6 +37586,7 @@
         </w:rPr>
         <w:tab/>
       </w:r>
+      <w:proofErr w:type="spellStart"/>
       <w:r>
         <w:rPr>
           <w:rFonts w:ascii="CG Times" w:hAnsi="CG Times" w:cs="CG Times"/>
@@ -37205,6 +37594,7 @@
         </w:rPr>
         <w:t>i</w:t>
       </w:r>
+      <w:proofErr w:type="spellEnd"/>
       <w:r>
         <w:rPr>
           <w:rFonts w:ascii="CG Times" w:hAnsi="CG Times" w:cs="CG Times"/>
@@ -37566,6 +37956,7 @@
         </w:rPr>
         <w:tab/>
       </w:r>
+      <w:proofErr w:type="spellStart"/>
       <w:r>
         <w:rPr>
           <w:rFonts w:ascii="CG Times" w:hAnsi="CG Times" w:cs="CG Times"/>
@@ -37573,6 +37964,7 @@
         </w:rPr>
         <w:t>i</w:t>
       </w:r>
+      <w:proofErr w:type="spellEnd"/>
       <w:r>
         <w:rPr>
           <w:rFonts w:ascii="CG Times" w:hAnsi="CG Times" w:cs="CG Times"/>
@@ -37603,7 +37995,7 @@
           <w:iCs/>
           <w:lang w:val="en-AU"/>
         </w:rPr>
-        <w:sym w:font="WP TypographicSymbols" w:char="0042"/>
+        <w:t>-</w:t>
       </w:r>
       <w:r>
         <w:rPr>
@@ -37640,7 +38032,7 @@
           <w:iCs/>
           <w:lang w:val="en-AU"/>
         </w:rPr>
-        <w:sym w:font="WP TypographicSymbols" w:char="0042"/>
+        <w:t>-</w:t>
       </w:r>
       <w:r>
         <w:rPr>
@@ -37678,7 +38070,6 @@
           <w:rFonts w:ascii="CG Times" w:hAnsi="CG Times" w:cs="CG Times"/>
           <w:lang w:val="en-AU"/>
         </w:rPr>
-        <w:lastRenderedPageBreak/>
         <w:tab/>
       </w:r>
       <w:r>
@@ -37709,7 +38100,7 @@
           <w:iCs/>
           <w:lang w:val="en-AU"/>
         </w:rPr>
-        <w:t xml:space="preserve">I finally volunteered to go go first, </w:t>
+        <w:t xml:space="preserve">I finally volunteered to go first, </w:t>
       </w:r>
       <w:r>
         <w:rPr>
@@ -37789,6 +38180,7 @@
         </w:rPr>
         <w:tab/>
       </w:r>
+      <w:proofErr w:type="spellStart"/>
       <w:r>
         <w:rPr>
           <w:rFonts w:ascii="CG Times" w:hAnsi="CG Times" w:cs="CG Times"/>
@@ -37796,6 +38188,7 @@
         </w:rPr>
         <w:t>i</w:t>
       </w:r>
+      <w:proofErr w:type="spellEnd"/>
       <w:r>
         <w:rPr>
           <w:rFonts w:ascii="CG Times" w:hAnsi="CG Times" w:cs="CG Times"/>
@@ -37834,6 +38227,15 @@
           <w:lang w:val="en-AU"/>
         </w:rPr>
         <w:t>This one I'm giving to Jill</w:t>
+      </w:r>
+      <w:r>
+        <w:rPr>
+          <w:rFonts w:ascii="CG Times" w:hAnsi="CG Times" w:cs="CG Times"/>
+          <w:i/>
+          <w:iCs/>
+          <w:lang w:val="en-AU"/>
+        </w:rPr>
+        <w:t>.</w:t>
       </w:r>
       <w:r>
         <w:rPr>
@@ -38022,6 +38424,7 @@
           <w:rFonts w:ascii="CG Times" w:hAnsi="CG Times" w:cs="CG Times"/>
           <w:lang w:val="en-AU"/>
         </w:rPr>
+        <w:lastRenderedPageBreak/>
         <w:tab/>
       </w:r>
       <w:r>
@@ -38358,6 +38761,7 @@
           <w:tab w:val="left" w:pos="5011"/>
           <w:tab w:val="left" w:pos="5371"/>
           <w:tab w:val="left" w:pos="6010"/>
+          <w:tab w:val="right" w:pos="9266"/>
         </w:tabs>
         <w:spacing w:line="480" w:lineRule="auto"/>
         <w:ind w:left="1238" w:hanging="706"/>
@@ -38427,18 +38831,16 @@
           <w:lang w:val="en-AU"/>
         </w:rPr>
         <w:tab/>
-        <w:t>Their dog attacked me</w:t>
-      </w:r>
-      <w:bookmarkStart w:id="0" w:name="QuickMark"/>
-      <w:bookmarkEnd w:id="0"/>
-      <w:r>
-        <w:rPr>
-          <w:rFonts w:ascii="CG Times" w:hAnsi="CG Times" w:cs="CG Times"/>
-          <w:i/>
-          <w:iCs/>
-          <w:lang w:val="en-AU"/>
-        </w:rPr>
-        <w:t>.</w:t>
+        <w:t>Their dog attacked me.</w:t>
+      </w:r>
+      <w:r>
+        <w:rPr>
+          <w:rFonts w:ascii="CG Times" w:hAnsi="CG Times" w:cs="CG Times"/>
+          <w:i/>
+          <w:iCs/>
+          <w:lang w:val="en-AU"/>
+        </w:rPr>
+        <w:tab/>
       </w:r>
     </w:p>
     <w:sectPr>
@@ -39906,8 +40308,97 @@
       <w:lvlJc w:val="left"/>
     </w:lvl>
   </w:abstractNum>
+  <w:abstractNum w:abstractNumId="22" w15:restartNumberingAfterBreak="0">
+    <w:nsid w:val="34CC23BA"/>
+    <w:multiLevelType w:val="multilevel"/>
+    <w:tmpl w:val="0409001D"/>
+    <w:lvl w:ilvl="0">
+      <w:start w:val="1"/>
+      <w:numFmt w:val="decimal"/>
+      <w:lvlText w:val="%1)"/>
+      <w:lvlJc w:val="left"/>
+      <w:pPr>
+        <w:ind w:left="360" w:hanging="360"/>
+      </w:pPr>
+    </w:lvl>
+    <w:lvl w:ilvl="1">
+      <w:start w:val="1"/>
+      <w:numFmt w:val="lowerLetter"/>
+      <w:lvlText w:val="%2)"/>
+      <w:lvlJc w:val="left"/>
+      <w:pPr>
+        <w:ind w:left="720" w:hanging="360"/>
+      </w:pPr>
+    </w:lvl>
+    <w:lvl w:ilvl="2">
+      <w:start w:val="1"/>
+      <w:numFmt w:val="lowerRoman"/>
+      <w:lvlText w:val="%3)"/>
+      <w:lvlJc w:val="left"/>
+      <w:pPr>
+        <w:ind w:left="1080" w:hanging="360"/>
+      </w:pPr>
+    </w:lvl>
+    <w:lvl w:ilvl="3">
+      <w:start w:val="1"/>
+      <w:numFmt w:val="decimal"/>
+      <w:lvlText w:val="(%4)"/>
+      <w:lvlJc w:val="left"/>
+      <w:pPr>
+        <w:ind w:left="1440" w:hanging="360"/>
+      </w:pPr>
+    </w:lvl>
+    <w:lvl w:ilvl="4">
+      <w:start w:val="1"/>
+      <w:numFmt w:val="lowerLetter"/>
+      <w:lvlText w:val="(%5)"/>
+      <w:lvlJc w:val="left"/>
+      <w:pPr>
+        <w:ind w:left="1800" w:hanging="360"/>
+      </w:pPr>
+    </w:lvl>
+    <w:lvl w:ilvl="5">
+      <w:start w:val="1"/>
+      <w:numFmt w:val="lowerRoman"/>
+      <w:lvlText w:val="(%6)"/>
+      <w:lvlJc w:val="left"/>
+      <w:pPr>
+        <w:ind w:left="2160" w:hanging="360"/>
+      </w:pPr>
+    </w:lvl>
+    <w:lvl w:ilvl="6">
+      <w:start w:val="1"/>
+      <w:numFmt w:val="decimal"/>
+      <w:lvlText w:val="%7."/>
+      <w:lvlJc w:val="left"/>
+      <w:pPr>
+        <w:ind w:left="2520" w:hanging="360"/>
+      </w:pPr>
+    </w:lvl>
+    <w:lvl w:ilvl="7">
+      <w:start w:val="1"/>
+      <w:numFmt w:val="lowerLetter"/>
+      <w:lvlText w:val="%8."/>
+      <w:lvlJc w:val="left"/>
+      <w:pPr>
+        <w:ind w:left="2880" w:hanging="360"/>
+      </w:pPr>
+    </w:lvl>
+    <w:lvl w:ilvl="8">
+      <w:start w:val="1"/>
+      <w:numFmt w:val="lowerRoman"/>
+      <w:lvlText w:val="%9."/>
+      <w:lvlJc w:val="left"/>
+      <w:pPr>
+        <w:ind w:left="3240" w:hanging="360"/>
+      </w:pPr>
+    </w:lvl>
+  </w:abstractNum>
   <w:num w:numId="1" w16cid:durableId="598754387">
     <w:abstractNumId w:val="0"/>
+  </w:num>
+  <w:num w:numId="2" w16cid:durableId="1255282906">
+    <w:abstractNumId w:val="22"/>
   </w:num>
 </w:numbering>
 </file>
@@ -40255,6 +40746,19 @@
     <w:basedOn w:val="Normal"/>
     <w:next w:val="Normal"/>
   </w:style>
+  <w:style w:type="character" w:customStyle="1" w:styleId="DoubleUnderline">
+    <w:name w:val="Double Underline"/>
+    <w:basedOn w:val="DefaultParagraphFont"/>
+    <w:uiPriority w:val="1"/>
+    <w:rsid w:val="00647125"/>
+    <w:rPr>
+      <w:rFonts w:ascii="CG Times" w:hAnsi="CG Times" w:cs="CG Times"/>
+      <w:i/>
+      <w:iCs/>
+      <w:u w:val="double"/>
+      <w:lang w:val="en-AU"/>
+    </w:rPr>
+  </w:style>
 </w:styles>
 </file>
 

</xml_diff>

<commit_message>
all-examples: more manuscript fixes
</commit_message>
<xml_diff>
--- a/all-examples/cge01-2Ex.docx
+++ b/all-examples/cge01-2Ex.docx
@@ -38832,15 +38832,6 @@
         </w:rPr>
         <w:tab/>
         <w:t>Their dog attacked me.</w:t>
-      </w:r>
-      <w:r>
-        <w:rPr>
-          <w:rFonts w:ascii="CG Times" w:hAnsi="CG Times" w:cs="CG Times"/>
-          <w:i/>
-          <w:iCs/>
-          <w:lang w:val="en-AU"/>
-        </w:rPr>
-        <w:tab/>
       </w:r>
     </w:p>
     <w:sectPr>

</xml_diff>

<commit_message>
YAML: add Ch. 4, '</em>' fixes, and some manuscript cleanup
</commit_message>
<xml_diff>
--- a/all-examples/cge01-2Ex.docx
+++ b/all-examples/cge01-2Ex.docx
@@ -182,16 +182,35 @@
           <w:vertAlign w:val="superscript"/>
           <w:lang w:val="en-AU"/>
         </w:rPr>
-        <w:t xml:space="preserve">   !</w:t>
-      </w:r>
-      <w:r>
-        <w:rPr>
-          <w:rFonts w:ascii="CG Times" w:hAnsi="CG Times" w:cs="CG Times"/>
-          <w:i/>
-          <w:iCs/>
-          <w:lang w:val="en-AU"/>
-        </w:rPr>
-        <w:t>Kim and me saw the accident.</w:t>
+        <w:t xml:space="preserve">   </w:t>
+      </w:r>
+      <w:proofErr w:type="gramStart"/>
+      <w:r>
+        <w:rPr>
+          <w:rFonts w:ascii="CG Times" w:hAnsi="CG Times" w:cs="CG Times"/>
+          <w:vertAlign w:val="superscript"/>
+          <w:lang w:val="en-AU"/>
+        </w:rPr>
+        <w:t>!</w:t>
+      </w:r>
+      <w:r>
+        <w:rPr>
+          <w:rFonts w:ascii="CG Times" w:hAnsi="CG Times" w:cs="CG Times"/>
+          <w:i/>
+          <w:iCs/>
+          <w:lang w:val="en-AU"/>
+        </w:rPr>
+        <w:t>Kim</w:t>
+      </w:r>
+      <w:proofErr w:type="gramEnd"/>
+      <w:r>
+        <w:rPr>
+          <w:rFonts w:ascii="CG Times" w:hAnsi="CG Times" w:cs="CG Times"/>
+          <w:i/>
+          <w:iCs/>
+          <w:lang w:val="en-AU"/>
+        </w:rPr>
+        <w:t xml:space="preserve"> and me saw the accident.</w:t>
       </w:r>
     </w:p>
     <w:p>
@@ -1426,6 +1445,7 @@
         </w:rPr>
         <w:tab/>
       </w:r>
+      <w:proofErr w:type="gramStart"/>
       <w:r>
         <w:rPr>
           <w:rFonts w:ascii="CG Times" w:hAnsi="CG Times" w:cs="CG Times"/>
@@ -1454,6 +1474,7 @@
         </w:rPr>
         <w:t>t</w:t>
       </w:r>
+      <w:proofErr w:type="gramEnd"/>
       <w:r>
         <w:rPr>
           <w:rFonts w:ascii="CG Times" w:hAnsi="CG Times" w:cs="CG Times"/>
@@ -2953,6 +2974,7 @@
         </w:rPr>
         <w:tab/>
       </w:r>
+      <w:proofErr w:type="gramStart"/>
       <w:r>
         <w:rPr>
           <w:rFonts w:ascii="CG Times" w:hAnsi="CG Times" w:cs="CG Times"/>
@@ -2964,6 +2986,7 @@
         <w:t>are</w:t>
       </w:r>
       <w:proofErr w:type="spellEnd"/>
+      <w:proofErr w:type="gramEnd"/>
       <w:r>
         <w:rPr>
           <w:rFonts w:ascii="CG Times" w:hAnsi="CG Times" w:cs="CG Times"/>
@@ -3189,6 +3212,7 @@
         </w:rPr>
         <w:tab/>
       </w:r>
+      <w:proofErr w:type="gramStart"/>
       <w:r>
         <w:rPr>
           <w:rFonts w:ascii="CG Times" w:hAnsi="CG Times" w:cs="CG Times"/>
@@ -3199,6 +3223,7 @@
         </w:rPr>
         <w:t>err</w:t>
       </w:r>
+      <w:proofErr w:type="gramEnd"/>
       <w:r>
         <w:rPr>
           <w:rFonts w:ascii="CG Times" w:hAnsi="CG Times" w:cs="CG Times"/>
@@ -4434,6 +4459,7 @@
           <w:rFonts w:ascii="CG Times" w:hAnsi="CG Times" w:cs="CG Times"/>
           <w:lang w:val="en-AU"/>
         </w:rPr>
+        <w:lastRenderedPageBreak/>
         <w:tab/>
       </w:r>
       <w:r>
@@ -4755,7 +4781,6 @@
           <w:smallCaps/>
           <w:lang w:val="en-AU"/>
         </w:rPr>
-        <w:lastRenderedPageBreak/>
         <w:t>triphthongs</w:t>
       </w:r>
     </w:p>
@@ -5801,6 +5826,7 @@
         </w:rPr>
         <w:tab/>
       </w:r>
+      <w:proofErr w:type="gramStart"/>
       <w:r>
         <w:rPr>
           <w:rFonts w:ascii="CG Times" w:hAnsi="CG Times" w:cs="CG Times"/>
@@ -5820,6 +5846,7 @@
         </w:rPr>
         <w:t>ee</w:t>
       </w:r>
+      <w:proofErr w:type="gramEnd"/>
       <w:r>
         <w:rPr>
           <w:rFonts w:ascii="CG Times" w:hAnsi="CG Times" w:cs="CG Times"/>
@@ -6685,6 +6712,7 @@
         </w:rPr>
         <w:tab/>
       </w:r>
+      <w:proofErr w:type="gramStart"/>
       <w:r>
         <w:rPr>
           <w:rFonts w:ascii="CG Times" w:hAnsi="CG Times" w:cs="CG Times"/>
@@ -6704,6 +6732,7 @@
         </w:rPr>
         <w:t>ie</w:t>
       </w:r>
+      <w:proofErr w:type="gramEnd"/>
       <w:r>
         <w:rPr>
           <w:rFonts w:ascii="CG Times" w:hAnsi="CG Times" w:cs="CG Times"/>
@@ -7534,7 +7563,22 @@
           <w:lang w:val="en-AU"/>
         </w:rPr>
         <w:tab/>
-        <w:t>The parts of sentences belong to a limited range of types.</w:t>
+      </w:r>
+      <w:proofErr w:type="gramStart"/>
+      <w:r>
+        <w:rPr>
+          <w:rFonts w:ascii="CG Times" w:hAnsi="CG Times" w:cs="CG Times"/>
+          <w:lang w:val="en-AU"/>
+        </w:rPr>
+        <w:t>The</w:t>
+      </w:r>
+      <w:proofErr w:type="gramEnd"/>
+      <w:r>
+        <w:rPr>
+          <w:rFonts w:ascii="CG Times" w:hAnsi="CG Times" w:cs="CG Times"/>
+          <w:lang w:val="en-AU"/>
+        </w:rPr>
+        <w:t xml:space="preserve"> parts of sentences belong to a limited range of types.</w:t>
       </w:r>
     </w:p>
     <w:p>
@@ -7585,7 +7629,22 @@
           <w:lang w:val="en-AU"/>
         </w:rPr>
         <w:tab/>
-        <w:t>The parts have specific roles or functions within the larger parts they belong to.</w:t>
+      </w:r>
+      <w:proofErr w:type="gramStart"/>
+      <w:r>
+        <w:rPr>
+          <w:rFonts w:ascii="CG Times" w:hAnsi="CG Times" w:cs="CG Times"/>
+          <w:lang w:val="en-AU"/>
+        </w:rPr>
+        <w:t>The</w:t>
+      </w:r>
+      <w:proofErr w:type="gramEnd"/>
+      <w:r>
+        <w:rPr>
+          <w:rFonts w:ascii="CG Times" w:hAnsi="CG Times" w:cs="CG Times"/>
+          <w:lang w:val="en-AU"/>
+        </w:rPr>
+        <w:t xml:space="preserve"> parts have specific roles or functions within the larger parts they belong to.</w:t>
       </w:r>
     </w:p>
     <w:p>
@@ -7625,6 +7684,7 @@
           <w:szCs w:val="20"/>
           <w:lang w:val="en-AU"/>
         </w:rPr>
+        <w:lastRenderedPageBreak/>
         <w:t>[</w:t>
       </w:r>
       <w:r>
@@ -8658,16 +8718,29 @@
         </w:rPr>
         <w:tab/>
       </w:r>
-      <w:r>
-        <w:rPr>
-          <w:rFonts w:ascii="CG Times" w:hAnsi="CG Times" w:cs="CG Times"/>
-          <w:i/>
-          <w:iCs/>
-          <w:sz w:val="20"/>
-          <w:szCs w:val="20"/>
-          <w:lang w:val="en-AU"/>
-        </w:rPr>
-        <w:t xml:space="preserve">Apparently a </w:t>
+      <w:proofErr w:type="gramStart"/>
+      <w:r>
+        <w:rPr>
+          <w:rFonts w:ascii="CG Times" w:hAnsi="CG Times" w:cs="CG Times"/>
+          <w:i/>
+          <w:iCs/>
+          <w:sz w:val="20"/>
+          <w:szCs w:val="20"/>
+          <w:lang w:val="en-AU"/>
+        </w:rPr>
+        <w:t>Apparently</w:t>
+      </w:r>
+      <w:proofErr w:type="gramEnd"/>
+      <w:r>
+        <w:rPr>
+          <w:rFonts w:ascii="CG Times" w:hAnsi="CG Times" w:cs="CG Times"/>
+          <w:i/>
+          <w:iCs/>
+          <w:sz w:val="20"/>
+          <w:szCs w:val="20"/>
+          <w:lang w:val="en-AU"/>
+        </w:rPr>
+        <w:t xml:space="preserve"> a </w:t>
       </w:r>
       <w:r>
         <w:rPr>
@@ -9208,7 +9281,6 @@
           <w:rFonts w:ascii="CG Times" w:hAnsi="CG Times" w:cs="CG Times"/>
           <w:lang w:val="en-AU"/>
         </w:rPr>
-        <w:lastRenderedPageBreak/>
         <w:t>[</w:t>
       </w:r>
       <w:r>
@@ -11631,6 +11703,7 @@
           <w:szCs w:val="20"/>
           <w:lang w:val="en-AU"/>
         </w:rPr>
+        <w:lastRenderedPageBreak/>
         <w:t>[</w:t>
       </w:r>
       <w:r>
@@ -13267,7 +13340,6 @@
           <w:rFonts w:ascii="CG Times" w:hAnsi="CG Times" w:cs="CG Times"/>
           <w:lang w:val="en-AU"/>
         </w:rPr>
-        <w:lastRenderedPageBreak/>
         <w:t>[</w:t>
       </w:r>
       <w:r>
@@ -14764,6 +14836,7 @@
         <w:tab/>
         <w:t>Det:</w:t>
       </w:r>
+      <w:proofErr w:type="gramStart"/>
       <w:r>
         <w:rPr>
           <w:rFonts w:ascii="CG Times" w:hAnsi="CG Times" w:cs="CG Times"/>
@@ -14782,6 +14855,15 @@
           <w:lang w:val="en-AU"/>
         </w:rPr>
         <w:tab/>
+      </w:r>
+      <w:proofErr w:type="gramEnd"/>
+      <w:r>
+        <w:rPr>
+          <w:rFonts w:ascii="CG Times" w:hAnsi="CG Times" w:cs="CG Times"/>
+          <w:sz w:val="20"/>
+          <w:szCs w:val="20"/>
+          <w:lang w:val="en-AU"/>
+        </w:rPr>
         <w:t>Head:</w:t>
       </w:r>
       <w:r>
@@ -16796,6 +16878,7 @@
           <w:rFonts w:ascii="CG Times" w:hAnsi="CG Times" w:cs="CG Times"/>
           <w:lang w:val="en-AU"/>
         </w:rPr>
+        <w:lastRenderedPageBreak/>
         <w:tab/>
       </w:r>
       <w:r>
@@ -17437,7 +17520,6 @@
           <w:rFonts w:ascii="CG Times" w:hAnsi="CG Times" w:cs="CG Times"/>
           <w:lang w:val="en-AU"/>
         </w:rPr>
-        <w:lastRenderedPageBreak/>
         <w:t>[</w:t>
       </w:r>
       <w:r>
@@ -18561,6 +18643,7 @@
           <w:rFonts w:ascii="CG Times" w:hAnsi="CG Times" w:cs="CG Times"/>
           <w:lang w:val="en-AU"/>
         </w:rPr>
+        <w:lastRenderedPageBreak/>
         <w:t>[</w:t>
       </w:r>
       <w:r>
@@ -18828,14 +18911,25 @@
         </w:rPr>
         <w:tab/>
       </w:r>
-      <w:r>
-        <w:rPr>
-          <w:rFonts w:ascii="CG Times" w:hAnsi="CG Times" w:cs="CG Times"/>
-          <w:i/>
-          <w:iCs/>
-          <w:lang w:val="en-AU"/>
-        </w:rPr>
-        <w:t>The vase broke.</w:t>
+      <w:proofErr w:type="gramStart"/>
+      <w:r>
+        <w:rPr>
+          <w:rFonts w:ascii="CG Times" w:hAnsi="CG Times" w:cs="CG Times"/>
+          <w:i/>
+          <w:iCs/>
+          <w:lang w:val="en-AU"/>
+        </w:rPr>
+        <w:t>The</w:t>
+      </w:r>
+      <w:proofErr w:type="gramEnd"/>
+      <w:r>
+        <w:rPr>
+          <w:rFonts w:ascii="CG Times" w:hAnsi="CG Times" w:cs="CG Times"/>
+          <w:i/>
+          <w:iCs/>
+          <w:lang w:val="en-AU"/>
+        </w:rPr>
+        <w:t xml:space="preserve"> vase broke.</w:t>
       </w:r>
       <w:r>
         <w:rPr>
@@ -19240,7 +19334,6 @@
           <w:rFonts w:ascii="CG Times" w:hAnsi="CG Times" w:cs="CG Times"/>
           <w:lang w:val="en-AU"/>
         </w:rPr>
-        <w:lastRenderedPageBreak/>
         <w:tab/>
       </w:r>
       <w:r>
@@ -20666,7 +20759,15 @@
           <w:rFonts w:ascii="CG Times" w:hAnsi="CG Times" w:cs="CG Times"/>
           <w:lang w:val="en-AU"/>
         </w:rPr>
-        <w:t xml:space="preserve"> the speaker, in the absence of indications to the contrary, takes the truth of </w:t>
+        <w:t xml:space="preserve"> the speaker, in the absence of indications </w:t>
+      </w:r>
+      <w:r>
+        <w:rPr>
+          <w:rFonts w:ascii="CG Times" w:hAnsi="CG Times" w:cs="CG Times"/>
+          <w:lang w:val="en-AU"/>
+        </w:rPr>
+        <w:lastRenderedPageBreak/>
+        <w:t xml:space="preserve">to the contrary, takes the truth of </w:t>
       </w:r>
       <w:r>
         <w:rPr>
@@ -20831,14 +20932,25 @@
         </w:rPr>
         <w:tab/>
       </w:r>
-      <w:r>
-        <w:rPr>
-          <w:rFonts w:ascii="CG Times" w:hAnsi="CG Times" w:cs="CG Times"/>
-          <w:i/>
-          <w:iCs/>
-          <w:lang w:val="en-AU"/>
-        </w:rPr>
-        <w:t>No I haven't</w:t>
+      <w:proofErr w:type="gramStart"/>
+      <w:r>
+        <w:rPr>
+          <w:rFonts w:ascii="CG Times" w:hAnsi="CG Times" w:cs="CG Times"/>
+          <w:i/>
+          <w:iCs/>
+          <w:lang w:val="en-AU"/>
+        </w:rPr>
+        <w:t>No</w:t>
+      </w:r>
+      <w:proofErr w:type="gramEnd"/>
+      <w:r>
+        <w:rPr>
+          <w:rFonts w:ascii="CG Times" w:hAnsi="CG Times" w:cs="CG Times"/>
+          <w:i/>
+          <w:iCs/>
+          <w:lang w:val="en-AU"/>
+        </w:rPr>
+        <w:t xml:space="preserve"> I haven't</w:t>
       </w:r>
       <w:r>
         <w:rPr>
@@ -21106,7 +21218,6 @@
           <w:rFonts w:ascii="CG Times" w:hAnsi="CG Times" w:cs="CG Times"/>
           <w:lang w:val="en-AU"/>
         </w:rPr>
-        <w:lastRenderedPageBreak/>
         <w:t>[</w:t>
       </w:r>
       <w:r>
@@ -22728,6 +22839,7 @@
           <w:szCs w:val="20"/>
           <w:lang w:val="en-AU"/>
         </w:rPr>
+        <w:lastRenderedPageBreak/>
         <w:t>[</w:t>
       </w:r>
       <w:r>
@@ -24524,7 +24636,6 @@
           <w:szCs w:val="20"/>
           <w:lang w:val="en-AU"/>
         </w:rPr>
-        <w:lastRenderedPageBreak/>
         <w:t>[</w:t>
       </w:r>
       <w:r>
@@ -27677,6 +27788,7 @@
         </w:rPr>
         <w:tab/>
       </w:r>
+      <w:proofErr w:type="gramStart"/>
       <w:r>
         <w:rPr>
           <w:rFonts w:ascii="CG Times" w:hAnsi="CG Times" w:cs="CG Times"/>
@@ -27684,7 +27796,17 @@
           <w:bCs/>
           <w:lang w:val="en-AU"/>
         </w:rPr>
-        <w:t>plain present tense</w:t>
+        <w:t>plain</w:t>
+      </w:r>
+      <w:proofErr w:type="gramEnd"/>
+      <w:r>
+        <w:rPr>
+          <w:rFonts w:ascii="CG Times" w:hAnsi="CG Times" w:cs="CG Times"/>
+          <w:b/>
+          <w:bCs/>
+          <w:lang w:val="en-AU"/>
+        </w:rPr>
+        <w:t xml:space="preserve"> present tense</w:t>
       </w:r>
       <w:r>
         <w:rPr>
@@ -28002,6 +28124,7 @@
         </w:rPr>
         <w:tab/>
       </w:r>
+      <w:proofErr w:type="gramStart"/>
       <w:r>
         <w:rPr>
           <w:rFonts w:ascii="CG Times" w:hAnsi="CG Times" w:cs="CG Times"/>
@@ -28009,7 +28132,17 @@
           <w:bCs/>
           <w:lang w:val="en-AU"/>
         </w:rPr>
-        <w:t>past participle</w:t>
+        <w:t>past</w:t>
+      </w:r>
+      <w:proofErr w:type="gramEnd"/>
+      <w:r>
+        <w:rPr>
+          <w:rFonts w:ascii="CG Times" w:hAnsi="CG Times" w:cs="CG Times"/>
+          <w:b/>
+          <w:bCs/>
+          <w:lang w:val="en-AU"/>
+        </w:rPr>
+        <w:t xml:space="preserve"> participle</w:t>
       </w:r>
       <w:r>
         <w:rPr>
@@ -28878,6 +29011,7 @@
           <w:rFonts w:ascii="CG Times" w:hAnsi="CG Times" w:cs="CG Times"/>
           <w:lang w:val="en-AU"/>
         </w:rPr>
+        <w:lastRenderedPageBreak/>
         <w:t>[</w:t>
       </w:r>
       <w:r>
@@ -29317,7 +29451,6 @@
           <w:rFonts w:ascii="CG Times" w:hAnsi="CG Times" w:cs="CG Times"/>
           <w:lang w:val="en-AU"/>
         </w:rPr>
-        <w:lastRenderedPageBreak/>
         <w:tab/>
       </w:r>
       <w:r>
@@ -32075,6 +32208,7 @@
           <w:rFonts w:ascii="CG Times" w:hAnsi="CG Times" w:cs="CG Times"/>
           <w:lang w:val="en-AU"/>
         </w:rPr>
+        <w:lastRenderedPageBreak/>
         <w:t>[</w:t>
       </w:r>
       <w:r>
@@ -32484,6 +32618,7 @@
         <w:tab/>
       </w:r>
       <w:proofErr w:type="spellStart"/>
+      <w:proofErr w:type="gramStart"/>
       <w:r>
         <w:rPr>
           <w:rFonts w:ascii="CG Times" w:hAnsi="CG Times" w:cs="CG Times"/>
@@ -32504,6 +32639,7 @@
         <w:t>i</w:t>
       </w:r>
       <w:proofErr w:type="spellEnd"/>
+      <w:proofErr w:type="gramEnd"/>
       <w:r>
         <w:rPr>
           <w:rFonts w:ascii="CG Times" w:hAnsi="CG Times" w:cs="CG Times"/>
@@ -32825,7 +32961,6 @@
           <w:rFonts w:ascii="CG Times" w:hAnsi="CG Times" w:cs="CG Times"/>
           <w:lang w:val="en-AU"/>
         </w:rPr>
-        <w:lastRenderedPageBreak/>
         <w:tab/>
       </w:r>
       <w:r>
@@ -32938,7 +33073,17 @@
           <w:u w:val="single"/>
           <w:lang w:val="en-AU"/>
         </w:rPr>
-        <w:t>He didn't read the report</w:t>
+        <w:t xml:space="preserve">He didn't read </w:t>
+      </w:r>
+      <w:r>
+        <w:rPr>
+          <w:rFonts w:ascii="CG Times" w:hAnsi="CG Times" w:cs="CG Times"/>
+          <w:i/>
+          <w:iCs/>
+          <w:u w:val="single"/>
+          <w:lang w:val="en-AU"/>
+        </w:rPr>
+        <w:t>it</w:t>
       </w:r>
       <w:r>
         <w:rPr>
@@ -33238,7 +33383,17 @@
           <w:u w:val="single"/>
           <w:lang w:val="en-AU"/>
         </w:rPr>
-        <w:t>He read the report</w:t>
+        <w:t xml:space="preserve">He read </w:t>
+      </w:r>
+      <w:r>
+        <w:rPr>
+          <w:rFonts w:ascii="CG Times" w:hAnsi="CG Times" w:cs="CG Times"/>
+          <w:i/>
+          <w:iCs/>
+          <w:u w:val="single"/>
+          <w:lang w:val="en-AU"/>
+        </w:rPr>
+        <w:t>it</w:t>
       </w:r>
       <w:r>
         <w:rPr>
@@ -33929,7 +34084,23 @@
           <w:rFonts w:ascii="CG Times" w:hAnsi="CG Times" w:cs="CG Times"/>
           <w:lang w:val="en-AU"/>
         </w:rPr>
-        <w:t xml:space="preserve"> outside scope of </w:t>
+        <w:t xml:space="preserve"> outside </w:t>
+      </w:r>
+      <w:proofErr w:type="gramStart"/>
+      <w:r>
+        <w:rPr>
+          <w:rFonts w:ascii="CG Times" w:hAnsi="CG Times" w:cs="CG Times"/>
+          <w:lang w:val="en-AU"/>
+        </w:rPr>
+        <w:t>scope</w:t>
+      </w:r>
+      <w:proofErr w:type="gramEnd"/>
+      <w:r>
+        <w:rPr>
+          <w:rFonts w:ascii="CG Times" w:hAnsi="CG Times" w:cs="CG Times"/>
+          <w:lang w:val="en-AU"/>
+        </w:rPr>
+        <w:t xml:space="preserve"> of </w:t>
       </w:r>
       <w:r>
         <w:rPr>
@@ -34966,6 +35137,7 @@
           <w:rFonts w:ascii="CG Times" w:hAnsi="CG Times" w:cs="CG Times"/>
           <w:lang w:val="en-AU"/>
         </w:rPr>
+        <w:lastRenderedPageBreak/>
         <w:tab/>
       </w:r>
       <w:r>
@@ -35401,7 +35573,6 @@
           <w:rFonts w:ascii="CG Times" w:hAnsi="CG Times" w:cs="CG Times"/>
           <w:lang w:val="en-AU"/>
         </w:rPr>
-        <w:lastRenderedPageBreak/>
         <w:tab/>
       </w:r>
       <w:r>
@@ -36704,7 +36875,27 @@
           <w:iCs/>
           <w:lang w:val="en-AU"/>
         </w:rPr>
-        <w:t>Such roads as they had were in appalling condition</w:t>
+        <w:t xml:space="preserve">Such roads as they had </w:t>
+      </w:r>
+      <w:proofErr w:type="gramStart"/>
+      <w:r>
+        <w:rPr>
+          <w:rFonts w:ascii="CG Times" w:hAnsi="CG Times" w:cs="CG Times"/>
+          <w:i/>
+          <w:iCs/>
+          <w:lang w:val="en-AU"/>
+        </w:rPr>
+        <w:t>were</w:t>
+      </w:r>
+      <w:proofErr w:type="gramEnd"/>
+      <w:r>
+        <w:rPr>
+          <w:rFonts w:ascii="CG Times" w:hAnsi="CG Times" w:cs="CG Times"/>
+          <w:i/>
+          <w:iCs/>
+          <w:lang w:val="en-AU"/>
+        </w:rPr>
+        <w:t xml:space="preserve"> in appalling condition</w:t>
       </w:r>
       <w:r>
         <w:rPr>
@@ -38014,8 +38205,20 @@
           <w:u w:val="single"/>
           <w:lang w:val="en-AU"/>
         </w:rPr>
-        <w:t>he's the guy talking to the Mayor</w:t>
-      </w:r>
+        <w:t xml:space="preserve">he's the guy talking to the </w:t>
+      </w:r>
+      <w:proofErr w:type="gramStart"/>
+      <w:r>
+        <w:rPr>
+          <w:rFonts w:ascii="CG Times" w:hAnsi="CG Times" w:cs="CG Times"/>
+          <w:i/>
+          <w:iCs/>
+          <w:u w:val="single"/>
+          <w:lang w:val="en-AU"/>
+        </w:rPr>
+        <w:t>Mayor</w:t>
+      </w:r>
+      <w:proofErr w:type="gramEnd"/>
       <w:r>
         <w:rPr>
           <w:rFonts w:ascii="CG Times" w:hAnsi="CG Times" w:cs="CG Times"/>
@@ -38070,6 +38273,7 @@
           <w:rFonts w:ascii="CG Times" w:hAnsi="CG Times" w:cs="CG Times"/>
           <w:lang w:val="en-AU"/>
         </w:rPr>
+        <w:lastRenderedPageBreak/>
         <w:tab/>
       </w:r>
       <w:r>
@@ -38424,7 +38628,6 @@
           <w:rFonts w:ascii="CG Times" w:hAnsi="CG Times" w:cs="CG Times"/>
           <w:lang w:val="en-AU"/>
         </w:rPr>
-        <w:lastRenderedPageBreak/>
         <w:tab/>
       </w:r>
       <w:r>

</xml_diff>

<commit_message>
YAML: add Ch. 5
</commit_message>
<xml_diff>
--- a/all-examples/cge01-2Ex.docx
+++ b/all-examples/cge01-2Ex.docx
@@ -58,7 +58,6 @@
         </w:rPr>
         <w:tab/>
       </w:r>
-      <w:proofErr w:type="spellStart"/>
       <w:r>
         <w:rPr>
           <w:rFonts w:ascii="CG Times" w:hAnsi="CG Times" w:cs="CG Times"/>
@@ -66,7 +65,6 @@
         </w:rPr>
         <w:t>i</w:t>
       </w:r>
-      <w:proofErr w:type="spellEnd"/>
       <w:r>
         <w:rPr>
           <w:rFonts w:ascii="CG Times" w:hAnsi="CG Times" w:cs="CG Times"/>
@@ -182,35 +180,16 @@
           <w:vertAlign w:val="superscript"/>
           <w:lang w:val="en-AU"/>
         </w:rPr>
-        <w:t xml:space="preserve">   </w:t>
-      </w:r>
-      <w:proofErr w:type="gramStart"/>
-      <w:r>
-        <w:rPr>
-          <w:rFonts w:ascii="CG Times" w:hAnsi="CG Times" w:cs="CG Times"/>
-          <w:vertAlign w:val="superscript"/>
-          <w:lang w:val="en-AU"/>
-        </w:rPr>
-        <w:t>!</w:t>
-      </w:r>
-      <w:r>
-        <w:rPr>
-          <w:rFonts w:ascii="CG Times" w:hAnsi="CG Times" w:cs="CG Times"/>
-          <w:i/>
-          <w:iCs/>
-          <w:lang w:val="en-AU"/>
-        </w:rPr>
-        <w:t>Kim</w:t>
-      </w:r>
-      <w:proofErr w:type="gramEnd"/>
-      <w:r>
-        <w:rPr>
-          <w:rFonts w:ascii="CG Times" w:hAnsi="CG Times" w:cs="CG Times"/>
-          <w:i/>
-          <w:iCs/>
-          <w:lang w:val="en-AU"/>
-        </w:rPr>
-        <w:t xml:space="preserve"> and me saw the accident.</w:t>
+        <w:t xml:space="preserve">   !</w:t>
+      </w:r>
+      <w:r>
+        <w:rPr>
+          <w:rFonts w:ascii="CG Times" w:hAnsi="CG Times" w:cs="CG Times"/>
+          <w:i/>
+          <w:iCs/>
+          <w:lang w:val="en-AU"/>
+        </w:rPr>
+        <w:t>Kim and me saw the accident.</w:t>
       </w:r>
     </w:p>
     <w:p>
@@ -580,7 +559,6 @@
         </w:rPr>
         <w:tab/>
       </w:r>
-      <w:proofErr w:type="spellStart"/>
       <w:r>
         <w:rPr>
           <w:rFonts w:ascii="CG Times" w:hAnsi="CG Times" w:cs="CG Times"/>
@@ -588,7 +566,6 @@
         </w:rPr>
         <w:t>i</w:t>
       </w:r>
-      <w:proofErr w:type="spellEnd"/>
       <w:r>
         <w:rPr>
           <w:rFonts w:ascii="CG Times" w:hAnsi="CG Times" w:cs="CG Times"/>
@@ -962,7 +939,6 @@
         </w:rPr>
         <w:tab/>
       </w:r>
-      <w:proofErr w:type="spellStart"/>
       <w:r>
         <w:rPr>
           <w:rFonts w:ascii="CG Times" w:hAnsi="CG Times" w:cs="CG Times"/>
@@ -970,7 +946,6 @@
         </w:rPr>
         <w:t>i</w:t>
       </w:r>
-      <w:proofErr w:type="spellEnd"/>
       <w:r>
         <w:rPr>
           <w:rFonts w:ascii="CG Times" w:hAnsi="CG Times" w:cs="CG Times"/>
@@ -986,7 +961,6 @@
         </w:rPr>
         <w:tab/>
       </w:r>
-      <w:proofErr w:type="spellStart"/>
       <w:r>
         <w:rPr>
           <w:rFonts w:ascii="CG Times" w:hAnsi="CG Times" w:cs="CG Times"/>
@@ -996,7 +970,6 @@
         </w:rPr>
         <w:t>marr</w:t>
       </w:r>
-      <w:proofErr w:type="spellEnd"/>
       <w:r>
         <w:rPr>
           <w:rFonts w:ascii="CG Times" w:hAnsi="CG Times" w:cs="CG Times"/>
@@ -1004,7 +977,6 @@
         </w:rPr>
         <w:sym w:font="WP MathA" w:char="F040"/>
       </w:r>
-      <w:proofErr w:type="spellStart"/>
       <w:r>
         <w:rPr>
           <w:rFonts w:ascii="CG Times" w:hAnsi="CG Times" w:cs="CG Times"/>
@@ -1014,7 +986,6 @@
         </w:rPr>
         <w:t>ing</w:t>
       </w:r>
-      <w:proofErr w:type="spellEnd"/>
       <w:r>
         <w:rPr>
           <w:rFonts w:ascii="CG Times" w:hAnsi="CG Times" w:cs="CG Times"/>
@@ -1038,7 +1009,6 @@
         </w:rPr>
         <w:sym w:font="WP MathA" w:char="F040"/>
       </w:r>
-      <w:proofErr w:type="spellStart"/>
       <w:r>
         <w:rPr>
           <w:rFonts w:ascii="CG Times" w:hAnsi="CG Times" w:cs="CG Times"/>
@@ -1048,7 +1018,6 @@
         </w:rPr>
         <w:t>est</w:t>
       </w:r>
-      <w:proofErr w:type="spellEnd"/>
       <w:r>
         <w:rPr>
           <w:rFonts w:ascii="CG Times" w:hAnsi="CG Times" w:cs="CG Times"/>
@@ -1072,7 +1041,6 @@
         </w:rPr>
         <w:sym w:font="WP MathA" w:char="F040"/>
       </w:r>
-      <w:proofErr w:type="spellStart"/>
       <w:r>
         <w:rPr>
           <w:rFonts w:ascii="CG Times" w:hAnsi="CG Times" w:cs="CG Times"/>
@@ -1082,7 +1050,6 @@
         </w:rPr>
         <w:t>ing</w:t>
       </w:r>
-      <w:proofErr w:type="spellEnd"/>
       <w:r>
         <w:rPr>
           <w:rFonts w:ascii="CG Times" w:hAnsi="CG Times" w:cs="CG Times"/>
@@ -1174,7 +1141,6 @@
         </w:rPr>
         <w:sym w:font="WP MathA" w:char="F040"/>
       </w:r>
-      <w:proofErr w:type="spellStart"/>
       <w:r>
         <w:rPr>
           <w:rFonts w:ascii="CG Times" w:hAnsi="CG Times" w:cs="CG Times"/>
@@ -1184,7 +1150,6 @@
         </w:rPr>
         <w:t>ing</w:t>
       </w:r>
-      <w:proofErr w:type="spellEnd"/>
       <w:r>
         <w:rPr>
           <w:rFonts w:ascii="CG Times" w:hAnsi="CG Times" w:cs="CG Times"/>
@@ -1208,7 +1173,6 @@
         </w:rPr>
         <w:sym w:font="WP MathA" w:char="F040"/>
       </w:r>
-      <w:proofErr w:type="spellStart"/>
       <w:r>
         <w:rPr>
           <w:rFonts w:ascii="CG Times" w:hAnsi="CG Times" w:cs="CG Times"/>
@@ -1218,7 +1182,6 @@
         </w:rPr>
         <w:t>ing</w:t>
       </w:r>
-      <w:proofErr w:type="spellEnd"/>
       <w:r>
         <w:rPr>
           <w:rFonts w:ascii="CG Times" w:hAnsi="CG Times" w:cs="CG Times"/>
@@ -1445,7 +1408,6 @@
         </w:rPr>
         <w:tab/>
       </w:r>
-      <w:proofErr w:type="gramStart"/>
       <w:r>
         <w:rPr>
           <w:rFonts w:ascii="CG Times" w:hAnsi="CG Times" w:cs="CG Times"/>
@@ -1474,7 +1436,6 @@
         </w:rPr>
         <w:t>t</w:t>
       </w:r>
-      <w:proofErr w:type="gramEnd"/>
       <w:r>
         <w:rPr>
           <w:rFonts w:ascii="CG Times" w:hAnsi="CG Times" w:cs="CG Times"/>
@@ -1720,16 +1681,8 @@
           <w:lang w:val="en-AU"/>
         </w:rPr>
         <w:tab/>
-      </w:r>
-      <w:proofErr w:type="spellStart"/>
-      <w:r>
-        <w:rPr>
-          <w:rFonts w:ascii="CG Times" w:hAnsi="CG Times" w:cs="CG Times"/>
-          <w:lang w:val="en-AU"/>
-        </w:rPr>
         <w:t>i</w:t>
       </w:r>
-      <w:proofErr w:type="spellEnd"/>
       <w:r>
         <w:rPr>
           <w:rFonts w:ascii="CG Times" w:hAnsi="CG Times" w:cs="CG Times"/>
@@ -2958,7 +2911,6 @@
         </w:rPr>
         <w:sym w:font="WP Phonetic" w:char="F02B"/>
       </w:r>
-      <w:proofErr w:type="spellStart"/>
       <w:r>
         <w:rPr>
           <w:rFonts w:ascii="CG Times" w:hAnsi="CG Times" w:cs="CG Times"/>
@@ -2974,7 +2926,6 @@
         </w:rPr>
         <w:tab/>
       </w:r>
-      <w:proofErr w:type="gramStart"/>
       <w:r>
         <w:rPr>
           <w:rFonts w:ascii="CG Times" w:hAnsi="CG Times" w:cs="CG Times"/>
@@ -2985,8 +2936,6 @@
         </w:rPr>
         <w:t>are</w:t>
       </w:r>
-      <w:proofErr w:type="spellEnd"/>
-      <w:proofErr w:type="gramEnd"/>
       <w:r>
         <w:rPr>
           <w:rFonts w:ascii="CG Times" w:hAnsi="CG Times" w:cs="CG Times"/>
@@ -3212,7 +3161,6 @@
         </w:rPr>
         <w:tab/>
       </w:r>
-      <w:proofErr w:type="gramStart"/>
       <w:r>
         <w:rPr>
           <w:rFonts w:ascii="CG Times" w:hAnsi="CG Times" w:cs="CG Times"/>
@@ -3223,7 +3171,6 @@
         </w:rPr>
         <w:t>err</w:t>
       </w:r>
-      <w:proofErr w:type="gramEnd"/>
       <w:r>
         <w:rPr>
           <w:rFonts w:ascii="CG Times" w:hAnsi="CG Times" w:cs="CG Times"/>
@@ -3501,16 +3448,8 @@
           <w:lang w:val="en-AU"/>
         </w:rPr>
         <w:tab/>
-      </w:r>
-      <w:proofErr w:type="spellStart"/>
-      <w:r>
-        <w:rPr>
-          <w:rFonts w:ascii="CG Times" w:hAnsi="CG Times" w:cs="CG Times"/>
-          <w:lang w:val="en-AU"/>
-        </w:rPr>
         <w:t>i</w:t>
       </w:r>
-      <w:proofErr w:type="spellEnd"/>
       <w:r>
         <w:rPr>
           <w:rFonts w:ascii="CG Times" w:hAnsi="CG Times" w:cs="CG Times"/>
@@ -3731,16 +3670,8 @@
           <w:lang w:val="en-AU"/>
         </w:rPr>
         <w:tab/>
-      </w:r>
-      <w:proofErr w:type="spellStart"/>
-      <w:r>
-        <w:rPr>
-          <w:rFonts w:ascii="CG Times" w:hAnsi="CG Times" w:cs="CG Times"/>
-          <w:lang w:val="en-AU"/>
-        </w:rPr>
         <w:t>a</w:t>
       </w:r>
-      <w:proofErr w:type="spellEnd"/>
       <w:r>
         <w:rPr>
           <w:rFonts w:ascii="CG Times" w:hAnsi="CG Times" w:cs="CG Times"/>
@@ -4239,16 +4170,8 @@
           <w:lang w:val="en-AU"/>
         </w:rPr>
         <w:tab/>
-      </w:r>
-      <w:proofErr w:type="spellStart"/>
-      <w:r>
-        <w:rPr>
-          <w:rFonts w:ascii="CG Times" w:hAnsi="CG Times" w:cs="CG Times"/>
-          <w:lang w:val="en-AU"/>
-        </w:rPr>
         <w:t>a</w:t>
       </w:r>
-      <w:proofErr w:type="spellEnd"/>
       <w:r>
         <w:rPr>
           <w:rFonts w:ascii="CG Times" w:hAnsi="CG Times" w:cs="CG Times"/>
@@ -5826,7 +5749,6 @@
         </w:rPr>
         <w:tab/>
       </w:r>
-      <w:proofErr w:type="gramStart"/>
       <w:r>
         <w:rPr>
           <w:rFonts w:ascii="CG Times" w:hAnsi="CG Times" w:cs="CG Times"/>
@@ -5846,7 +5768,6 @@
         </w:rPr>
         <w:t>ee</w:t>
       </w:r>
-      <w:proofErr w:type="gramEnd"/>
       <w:r>
         <w:rPr>
           <w:rFonts w:ascii="CG Times" w:hAnsi="CG Times" w:cs="CG Times"/>
@@ -6712,7 +6633,6 @@
         </w:rPr>
         <w:tab/>
       </w:r>
-      <w:proofErr w:type="gramStart"/>
       <w:r>
         <w:rPr>
           <w:rFonts w:ascii="CG Times" w:hAnsi="CG Times" w:cs="CG Times"/>
@@ -6732,7 +6652,6 @@
         </w:rPr>
         <w:t>ie</w:t>
       </w:r>
-      <w:proofErr w:type="gramEnd"/>
       <w:r>
         <w:rPr>
           <w:rFonts w:ascii="CG Times" w:hAnsi="CG Times" w:cs="CG Times"/>
@@ -7324,7 +7243,6 @@
         </w:rPr>
         <w:sym w:font="WP Phonetic" w:char="F02F"/>
       </w:r>
-      <w:proofErr w:type="spellStart"/>
       <w:r>
         <w:rPr>
           <w:rFonts w:ascii="Times New Roman" w:hAnsi="Times New Roman"/>
@@ -7332,7 +7250,6 @@
         </w:rPr>
         <w:t>σ</w:t>
       </w:r>
-      <w:proofErr w:type="spellEnd"/>
       <w:r>
         <w:rPr>
           <w:rFonts w:ascii="CG Times" w:hAnsi="CG Times" w:cs="CG Times"/>
@@ -7490,7 +7407,6 @@
         </w:rPr>
         <w:tab/>
       </w:r>
-      <w:proofErr w:type="spellStart"/>
       <w:r>
         <w:rPr>
           <w:rFonts w:ascii="CG Times" w:hAnsi="CG Times" w:cs="CG Times"/>
@@ -7498,7 +7414,6 @@
         </w:rPr>
         <w:t>i</w:t>
       </w:r>
-      <w:proofErr w:type="spellEnd"/>
       <w:r>
         <w:rPr>
           <w:rFonts w:ascii="CG Times" w:hAnsi="CG Times" w:cs="CG Times"/>
@@ -7563,22 +7478,7 @@
           <w:lang w:val="en-AU"/>
         </w:rPr>
         <w:tab/>
-      </w:r>
-      <w:proofErr w:type="gramStart"/>
-      <w:r>
-        <w:rPr>
-          <w:rFonts w:ascii="CG Times" w:hAnsi="CG Times" w:cs="CG Times"/>
-          <w:lang w:val="en-AU"/>
-        </w:rPr>
-        <w:t>The</w:t>
-      </w:r>
-      <w:proofErr w:type="gramEnd"/>
-      <w:r>
-        <w:rPr>
-          <w:rFonts w:ascii="CG Times" w:hAnsi="CG Times" w:cs="CG Times"/>
-          <w:lang w:val="en-AU"/>
-        </w:rPr>
-        <w:t xml:space="preserve"> parts of sentences belong to a limited range of types.</w:t>
+        <w:t>The parts of sentences belong to a limited range of types.</w:t>
       </w:r>
     </w:p>
     <w:p>
@@ -7629,22 +7529,7 @@
           <w:lang w:val="en-AU"/>
         </w:rPr>
         <w:tab/>
-      </w:r>
-      <w:proofErr w:type="gramStart"/>
-      <w:r>
-        <w:rPr>
-          <w:rFonts w:ascii="CG Times" w:hAnsi="CG Times" w:cs="CG Times"/>
-          <w:lang w:val="en-AU"/>
-        </w:rPr>
-        <w:t>The</w:t>
-      </w:r>
-      <w:proofErr w:type="gramEnd"/>
-      <w:r>
-        <w:rPr>
-          <w:rFonts w:ascii="CG Times" w:hAnsi="CG Times" w:cs="CG Times"/>
-          <w:lang w:val="en-AU"/>
-        </w:rPr>
-        <w:t xml:space="preserve"> parts have specific roles or functions within the larger parts they belong to.</w:t>
+        <w:t>The parts have specific roles or functions within the larger parts they belong to.</w:t>
       </w:r>
     </w:p>
     <w:p>
@@ -8688,7 +8573,6 @@
         </w:rPr>
         <w:tab/>
       </w:r>
-      <w:proofErr w:type="spellStart"/>
       <w:r>
         <w:rPr>
           <w:rFonts w:ascii="CG Times" w:hAnsi="CG Times" w:cs="CG Times"/>
@@ -8698,7 +8582,6 @@
         </w:rPr>
         <w:t>i</w:t>
       </w:r>
-      <w:proofErr w:type="spellEnd"/>
       <w:r>
         <w:rPr>
           <w:rFonts w:ascii="CG Times" w:hAnsi="CG Times" w:cs="CG Times"/>
@@ -8718,29 +8601,16 @@
         </w:rPr>
         <w:tab/>
       </w:r>
-      <w:proofErr w:type="gramStart"/>
-      <w:r>
-        <w:rPr>
-          <w:rFonts w:ascii="CG Times" w:hAnsi="CG Times" w:cs="CG Times"/>
-          <w:i/>
-          <w:iCs/>
-          <w:sz w:val="20"/>
-          <w:szCs w:val="20"/>
-          <w:lang w:val="en-AU"/>
-        </w:rPr>
-        <w:t>Apparently</w:t>
-      </w:r>
-      <w:proofErr w:type="gramEnd"/>
-      <w:r>
-        <w:rPr>
-          <w:rFonts w:ascii="CG Times" w:hAnsi="CG Times" w:cs="CG Times"/>
-          <w:i/>
-          <w:iCs/>
-          <w:sz w:val="20"/>
-          <w:szCs w:val="20"/>
-          <w:lang w:val="en-AU"/>
-        </w:rPr>
-        <w:t xml:space="preserve"> a </w:t>
+      <w:r>
+        <w:rPr>
+          <w:rFonts w:ascii="CG Times" w:hAnsi="CG Times" w:cs="CG Times"/>
+          <w:i/>
+          <w:iCs/>
+          <w:sz w:val="20"/>
+          <w:szCs w:val="20"/>
+          <w:lang w:val="en-AU"/>
+        </w:rPr>
+        <w:t xml:space="preserve">Apparently a </w:t>
       </w:r>
       <w:r>
         <w:rPr>
@@ -9380,7 +9250,6 @@
         </w:rPr>
         <w:tab/>
       </w:r>
-      <w:proofErr w:type="spellStart"/>
       <w:r>
         <w:rPr>
           <w:rFonts w:ascii="CG Times" w:hAnsi="CG Times" w:cs="CG Times"/>
@@ -9388,7 +9257,6 @@
         </w:rPr>
         <w:t>i</w:t>
       </w:r>
-      <w:proofErr w:type="spellEnd"/>
       <w:r>
         <w:rPr>
           <w:rFonts w:ascii="CG Times" w:hAnsi="CG Times" w:cs="CG Times"/>
@@ -11085,7 +10953,6 @@
         </w:rPr>
         <w:tab/>
       </w:r>
-      <w:proofErr w:type="spellStart"/>
       <w:r>
         <w:rPr>
           <w:rFonts w:ascii="CG Times" w:hAnsi="CG Times" w:cs="CG Times"/>
@@ -11093,7 +10960,6 @@
         </w:rPr>
         <w:t>i</w:t>
       </w:r>
-      <w:proofErr w:type="spellEnd"/>
       <w:r>
         <w:rPr>
           <w:rFonts w:ascii="CG Times" w:hAnsi="CG Times" w:cs="CG Times"/>
@@ -11115,16 +10981,8 @@
           <w:lang w:val="en-AU"/>
         </w:rPr>
         <w:tab/>
-      </w:r>
-      <w:proofErr w:type="spellStart"/>
-      <w:r>
-        <w:rPr>
-          <w:rFonts w:ascii="CG Times" w:hAnsi="CG Times" w:cs="CG Times"/>
-          <w:lang w:val="en-AU"/>
-        </w:rPr>
         <w:t>Clause</w:t>
       </w:r>
-      <w:proofErr w:type="spellEnd"/>
       <w:r>
         <w:rPr>
           <w:rFonts w:ascii="CG Times" w:hAnsi="CG Times" w:cs="CG Times"/>
@@ -13370,7 +13228,6 @@
         </w:rPr>
         <w:tab/>
       </w:r>
-      <w:proofErr w:type="spellStart"/>
       <w:r>
         <w:rPr>
           <w:rFonts w:ascii="CG Times" w:hAnsi="CG Times" w:cs="CG Times"/>
@@ -13378,7 +13235,6 @@
         </w:rPr>
         <w:t>i</w:t>
       </w:r>
-      <w:proofErr w:type="spellEnd"/>
       <w:r>
         <w:rPr>
           <w:rFonts w:ascii="CG Times" w:hAnsi="CG Times" w:cs="CG Times"/>
@@ -13637,7 +13493,6 @@
         </w:rPr>
         <w:tab/>
       </w:r>
-      <w:proofErr w:type="spellStart"/>
       <w:r>
         <w:rPr>
           <w:rFonts w:ascii="CG Times" w:hAnsi="CG Times" w:cs="CG Times"/>
@@ -13645,7 +13500,6 @@
         </w:rPr>
         <w:t>i</w:t>
       </w:r>
-      <w:proofErr w:type="spellEnd"/>
       <w:r>
         <w:rPr>
           <w:rFonts w:ascii="CG Times" w:hAnsi="CG Times" w:cs="CG Times"/>
@@ -14836,7 +14690,6 @@
         <w:tab/>
         <w:t>Det:</w:t>
       </w:r>
-      <w:proofErr w:type="gramStart"/>
       <w:r>
         <w:rPr>
           <w:rFonts w:ascii="CG Times" w:hAnsi="CG Times" w:cs="CG Times"/>
@@ -14855,15 +14708,6 @@
           <w:lang w:val="en-AU"/>
         </w:rPr>
         <w:tab/>
-      </w:r>
-      <w:proofErr w:type="gramEnd"/>
-      <w:r>
-        <w:rPr>
-          <w:rFonts w:ascii="CG Times" w:hAnsi="CG Times" w:cs="CG Times"/>
-          <w:sz w:val="20"/>
-          <w:szCs w:val="20"/>
-          <w:lang w:val="en-AU"/>
-        </w:rPr>
         <w:t>Head:</w:t>
       </w:r>
       <w:r>
@@ -15707,7 +15551,6 @@
         </w:rPr>
         <w:tab/>
       </w:r>
-      <w:proofErr w:type="spellStart"/>
       <w:r>
         <w:rPr>
           <w:rFonts w:ascii="CG Times" w:hAnsi="CG Times" w:cs="CG Times"/>
@@ -15715,7 +15558,6 @@
         </w:rPr>
         <w:t>i</w:t>
       </w:r>
-      <w:proofErr w:type="spellEnd"/>
       <w:r>
         <w:rPr>
           <w:rFonts w:ascii="CG Times" w:hAnsi="CG Times" w:cs="CG Times"/>
@@ -16315,18 +16157,8 @@
           <w:lang w:val="en-AU"/>
         </w:rPr>
         <w:tab/>
-      </w:r>
-      <w:proofErr w:type="spellStart"/>
-      <w:r>
-        <w:rPr>
-          <w:rFonts w:ascii="CG Times" w:hAnsi="CG Times" w:cs="CG Times"/>
-          <w:sz w:val="20"/>
-          <w:szCs w:val="20"/>
-          <w:lang w:val="en-AU"/>
-        </w:rPr>
         <w:t>N</w:t>
       </w:r>
-      <w:proofErr w:type="spellEnd"/>
     </w:p>
     <w:p>
       <w:pPr>
@@ -16572,20 +16404,8 @@
           <w:lang w:val="en-AU"/>
         </w:rPr>
         <w:tab/>
-      </w:r>
-      <w:proofErr w:type="spellStart"/>
-      <w:r>
-        <w:rPr>
-          <w:rFonts w:ascii="CG Times" w:hAnsi="CG Times" w:cs="CG Times"/>
-          <w:i/>
-          <w:iCs/>
-          <w:sz w:val="20"/>
-          <w:szCs w:val="20"/>
-          <w:lang w:val="en-AU"/>
-        </w:rPr>
         <w:t>children</w:t>
       </w:r>
-      <w:proofErr w:type="spellEnd"/>
     </w:p>
     <w:p>
       <w:pPr>
@@ -16730,7 +16550,6 @@
         </w:rPr>
         <w:tab/>
       </w:r>
-      <w:proofErr w:type="spellStart"/>
       <w:r>
         <w:rPr>
           <w:rFonts w:ascii="CG Times" w:hAnsi="CG Times" w:cs="CG Times"/>
@@ -16738,7 +16557,6 @@
         </w:rPr>
         <w:t>i</w:t>
       </w:r>
-      <w:proofErr w:type="spellEnd"/>
       <w:r>
         <w:rPr>
           <w:rFonts w:ascii="CG Times" w:hAnsi="CG Times" w:cs="CG Times"/>
@@ -16983,7 +16801,6 @@
         </w:rPr>
         <w:tab/>
       </w:r>
-      <w:proofErr w:type="spellStart"/>
       <w:r>
         <w:rPr>
           <w:rFonts w:ascii="CG Times" w:hAnsi="CG Times" w:cs="CG Times"/>
@@ -16991,7 +16808,6 @@
         </w:rPr>
         <w:t>i</w:t>
       </w:r>
-      <w:proofErr w:type="spellEnd"/>
       <w:r>
         <w:rPr>
           <w:rFonts w:ascii="CG Times" w:hAnsi="CG Times" w:cs="CG Times"/>
@@ -17096,23 +16912,13 @@
         </w:rPr>
         <w:tab/>
       </w:r>
-      <w:proofErr w:type="spellStart"/>
       <w:r>
         <w:rPr>
           <w:rFonts w:ascii="CG Times" w:hAnsi="CG Times" w:cs="CG Times"/>
           <w:smallCaps/>
           <w:lang w:val="en-AU"/>
         </w:rPr>
-        <w:t>preterite</w:t>
-      </w:r>
-      <w:proofErr w:type="spellEnd"/>
-      <w:r>
-        <w:rPr>
-          <w:rFonts w:ascii="CG Times" w:hAnsi="CG Times" w:cs="CG Times"/>
-          <w:smallCaps/>
-          <w:lang w:val="en-AU"/>
-        </w:rPr>
-        <w:t>:</w:t>
+        <w:t>preterite:</w:t>
       </w:r>
       <w:r>
         <w:rPr>
@@ -17276,7 +17082,6 @@
         </w:rPr>
         <w:tab/>
       </w:r>
-      <w:proofErr w:type="spellStart"/>
       <w:r>
         <w:rPr>
           <w:rFonts w:ascii="CG Times" w:hAnsi="CG Times" w:cs="CG Times"/>
@@ -17284,7 +17089,6 @@
         </w:rPr>
         <w:t>i</w:t>
       </w:r>
-      <w:proofErr w:type="spellEnd"/>
       <w:r>
         <w:rPr>
           <w:rFonts w:ascii="CG Times" w:hAnsi="CG Times" w:cs="CG Times"/>
@@ -17550,7 +17354,6 @@
         </w:rPr>
         <w:tab/>
       </w:r>
-      <w:proofErr w:type="spellStart"/>
       <w:r>
         <w:rPr>
           <w:rFonts w:ascii="CG Times" w:hAnsi="CG Times" w:cs="CG Times"/>
@@ -17558,7 +17361,6 @@
         </w:rPr>
         <w:t>i</w:t>
       </w:r>
-      <w:proofErr w:type="spellEnd"/>
       <w:r>
         <w:rPr>
           <w:rFonts w:ascii="CG Times" w:hAnsi="CG Times" w:cs="CG Times"/>
@@ -17747,7 +17549,6 @@
         </w:rPr>
         <w:tab/>
       </w:r>
-      <w:proofErr w:type="spellStart"/>
       <w:r>
         <w:rPr>
           <w:rFonts w:ascii="CG Times" w:hAnsi="CG Times" w:cs="CG Times"/>
@@ -17755,7 +17556,6 @@
         </w:rPr>
         <w:t>i</w:t>
       </w:r>
-      <w:proofErr w:type="spellEnd"/>
       <w:r>
         <w:rPr>
           <w:rFonts w:ascii="CG Times" w:hAnsi="CG Times" w:cs="CG Times"/>
@@ -17950,7 +17750,6 @@
         </w:rPr>
         <w:tab/>
       </w:r>
-      <w:proofErr w:type="spellStart"/>
       <w:r>
         <w:rPr>
           <w:rFonts w:ascii="CG Times" w:hAnsi="CG Times" w:cs="CG Times"/>
@@ -17958,7 +17757,6 @@
         </w:rPr>
         <w:t>i</w:t>
       </w:r>
-      <w:proofErr w:type="spellEnd"/>
       <w:r>
         <w:rPr>
           <w:rFonts w:ascii="CG Times" w:hAnsi="CG Times" w:cs="CG Times"/>
@@ -18048,7 +17846,6 @@
         </w:rPr>
         <w:tab/>
       </w:r>
-      <w:proofErr w:type="spellStart"/>
       <w:r>
         <w:rPr>
           <w:rFonts w:ascii="CG Times" w:hAnsi="CG Times" w:cs="CG Times"/>
@@ -18057,7 +17854,6 @@
         </w:rPr>
         <w:t>preterite</w:t>
       </w:r>
-      <w:proofErr w:type="spellEnd"/>
       <w:r>
         <w:rPr>
           <w:rFonts w:ascii="CG Times" w:hAnsi="CG Times" w:cs="CG Times"/>
@@ -18207,7 +18003,6 @@
         </w:rPr>
         <w:tab/>
       </w:r>
-      <w:proofErr w:type="spellStart"/>
       <w:r>
         <w:rPr>
           <w:rFonts w:ascii="CG Times" w:hAnsi="CG Times" w:cs="CG Times"/>
@@ -18215,7 +18010,6 @@
         </w:rPr>
         <w:t>i</w:t>
       </w:r>
-      <w:proofErr w:type="spellEnd"/>
       <w:r>
         <w:rPr>
           <w:rFonts w:ascii="CG Times" w:hAnsi="CG Times" w:cs="CG Times"/>
@@ -18475,7 +18269,6 @@
         </w:rPr>
         <w:tab/>
       </w:r>
-      <w:proofErr w:type="spellStart"/>
       <w:r>
         <w:rPr>
           <w:rFonts w:ascii="CG Times" w:hAnsi="CG Times" w:cs="CG Times"/>
@@ -18483,7 +18276,6 @@
         </w:rPr>
         <w:t>i</w:t>
       </w:r>
-      <w:proofErr w:type="spellEnd"/>
       <w:r>
         <w:rPr>
           <w:rFonts w:ascii="CG Times" w:hAnsi="CG Times" w:cs="CG Times"/>
@@ -18822,7 +18614,6 @@
         </w:rPr>
         <w:tab/>
       </w:r>
-      <w:proofErr w:type="spellStart"/>
       <w:r>
         <w:rPr>
           <w:rFonts w:ascii="CG Times" w:hAnsi="CG Times" w:cs="CG Times"/>
@@ -18830,7 +18621,6 @@
         </w:rPr>
         <w:t>i</w:t>
       </w:r>
-      <w:proofErr w:type="spellEnd"/>
       <w:r>
         <w:rPr>
           <w:rFonts w:ascii="CG Times" w:hAnsi="CG Times" w:cs="CG Times"/>
@@ -18911,49 +18701,22 @@
         </w:rPr>
         <w:tab/>
       </w:r>
-      <w:proofErr w:type="gramStart"/>
-      <w:r>
-        <w:rPr>
-          <w:rFonts w:ascii="CG Times" w:hAnsi="CG Times" w:cs="CG Times"/>
-          <w:i/>
-          <w:iCs/>
-          <w:lang w:val="en-AU"/>
-        </w:rPr>
-        <w:t>The</w:t>
-      </w:r>
-      <w:proofErr w:type="gramEnd"/>
-      <w:r>
-        <w:rPr>
-          <w:rFonts w:ascii="CG Times" w:hAnsi="CG Times" w:cs="CG Times"/>
-          <w:i/>
-          <w:iCs/>
-          <w:lang w:val="en-AU"/>
-        </w:rPr>
-        <w:t xml:space="preserve"> vase broke.</w:t>
-      </w:r>
-      <w:r>
-        <w:rPr>
-          <w:rFonts w:ascii="CG Times" w:hAnsi="CG Times" w:cs="CG Times"/>
-          <w:lang w:val="en-AU"/>
-        </w:rPr>
-        <w:tab/>
-        <w:t>[entailed by [</w:t>
-      </w:r>
-      <w:proofErr w:type="spellStart"/>
-      <w:r>
-        <w:rPr>
-          <w:rFonts w:ascii="CG Times" w:hAnsi="CG Times" w:cs="CG Times"/>
-          <w:lang w:val="en-AU"/>
-        </w:rPr>
-        <w:t>i</w:t>
-      </w:r>
-      <w:proofErr w:type="spellEnd"/>
-      <w:r>
-        <w:rPr>
-          <w:rFonts w:ascii="CG Times" w:hAnsi="CG Times" w:cs="CG Times"/>
-          <w:lang w:val="en-AU"/>
-        </w:rPr>
-        <w:t>]]</w:t>
+      <w:r>
+        <w:rPr>
+          <w:rFonts w:ascii="CG Times" w:hAnsi="CG Times" w:cs="CG Times"/>
+          <w:i/>
+          <w:iCs/>
+          <w:lang w:val="en-AU"/>
+        </w:rPr>
+        <w:t>The vase broke.</w:t>
+      </w:r>
+      <w:r>
+        <w:rPr>
+          <w:rFonts w:ascii="CG Times" w:hAnsi="CG Times" w:cs="CG Times"/>
+          <w:lang w:val="en-AU"/>
+        </w:rPr>
+        <w:tab/>
+        <w:t>[entailed by [i]]</w:t>
       </w:r>
     </w:p>
     <w:p>
@@ -19183,7 +18946,6 @@
         </w:rPr>
         <w:tab/>
       </w:r>
-      <w:proofErr w:type="spellStart"/>
       <w:r>
         <w:rPr>
           <w:rFonts w:ascii="CG Times" w:hAnsi="CG Times" w:cs="CG Times"/>
@@ -19191,7 +18953,6 @@
         </w:rPr>
         <w:t>i</w:t>
       </w:r>
-      <w:proofErr w:type="spellEnd"/>
       <w:r>
         <w:rPr>
           <w:rFonts w:ascii="CG Times" w:hAnsi="CG Times" w:cs="CG Times"/>
@@ -19648,7 +19409,6 @@
         </w:rPr>
         <w:tab/>
       </w:r>
-      <w:proofErr w:type="spellStart"/>
       <w:r>
         <w:rPr>
           <w:rFonts w:ascii="CG Times" w:hAnsi="CG Times" w:cs="CG Times"/>
@@ -19656,7 +19416,6 @@
         </w:rPr>
         <w:t>i</w:t>
       </w:r>
-      <w:proofErr w:type="spellEnd"/>
       <w:r>
         <w:rPr>
           <w:rFonts w:ascii="CG Times" w:hAnsi="CG Times" w:cs="CG Times"/>
@@ -20372,7 +20131,6 @@
         </w:rPr>
         <w:tab/>
       </w:r>
-      <w:proofErr w:type="spellStart"/>
       <w:r>
         <w:rPr>
           <w:rFonts w:ascii="CG Times" w:hAnsi="CG Times" w:cs="CG Times"/>
@@ -20380,7 +20138,6 @@
         </w:rPr>
         <w:t>i</w:t>
       </w:r>
-      <w:proofErr w:type="spellEnd"/>
       <w:r>
         <w:rPr>
           <w:rFonts w:ascii="CG Times" w:hAnsi="CG Times" w:cs="CG Times"/>
@@ -20592,7 +20349,6 @@
         </w:rPr>
         <w:tab/>
       </w:r>
-      <w:proofErr w:type="spellStart"/>
       <w:r>
         <w:rPr>
           <w:rFonts w:ascii="CG Times" w:hAnsi="CG Times" w:cs="CG Times"/>
@@ -20600,7 +20356,6 @@
         </w:rPr>
         <w:t>iv</w:t>
       </w:r>
-      <w:proofErr w:type="spellEnd"/>
       <w:r>
         <w:rPr>
           <w:rFonts w:ascii="CG Times" w:hAnsi="CG Times" w:cs="CG Times"/>
@@ -20932,25 +20687,14 @@
         </w:rPr>
         <w:tab/>
       </w:r>
-      <w:proofErr w:type="gramStart"/>
-      <w:r>
-        <w:rPr>
-          <w:rFonts w:ascii="CG Times" w:hAnsi="CG Times" w:cs="CG Times"/>
-          <w:i/>
-          <w:iCs/>
-          <w:lang w:val="en-AU"/>
-        </w:rPr>
-        <w:t>No</w:t>
-      </w:r>
-      <w:proofErr w:type="gramEnd"/>
-      <w:r>
-        <w:rPr>
-          <w:rFonts w:ascii="CG Times" w:hAnsi="CG Times" w:cs="CG Times"/>
-          <w:i/>
-          <w:iCs/>
-          <w:lang w:val="en-AU"/>
-        </w:rPr>
-        <w:t xml:space="preserve"> I haven't</w:t>
+      <w:r>
+        <w:rPr>
+          <w:rFonts w:ascii="CG Times" w:hAnsi="CG Times" w:cs="CG Times"/>
+          <w:i/>
+          <w:iCs/>
+          <w:lang w:val="en-AU"/>
+        </w:rPr>
+        <w:t>No I haven't</w:t>
       </w:r>
       <w:r>
         <w:rPr>
@@ -21041,7 +20785,6 @@
         </w:rPr>
         <w:tab/>
       </w:r>
-      <w:proofErr w:type="spellStart"/>
       <w:r>
         <w:rPr>
           <w:rFonts w:ascii="CG Times" w:hAnsi="CG Times" w:cs="CG Times"/>
@@ -21049,7 +20792,6 @@
         </w:rPr>
         <w:t>i</w:t>
       </w:r>
-      <w:proofErr w:type="spellEnd"/>
       <w:r>
         <w:rPr>
           <w:rFonts w:ascii="CG Times" w:hAnsi="CG Times" w:cs="CG Times"/>
@@ -21591,7 +21333,6 @@
         </w:rPr>
         <w:tab/>
       </w:r>
-      <w:proofErr w:type="spellStart"/>
       <w:r>
         <w:rPr>
           <w:rFonts w:ascii="CG Times" w:hAnsi="CG Times" w:cs="CG Times"/>
@@ -21599,7 +21340,6 @@
         </w:rPr>
         <w:t>i</w:t>
       </w:r>
-      <w:proofErr w:type="spellEnd"/>
       <w:r>
         <w:rPr>
           <w:rFonts w:ascii="CG Times" w:hAnsi="CG Times" w:cs="CG Times"/>
@@ -21890,7 +21630,6 @@
         </w:rPr>
         <w:tab/>
       </w:r>
-      <w:proofErr w:type="spellStart"/>
       <w:r>
         <w:rPr>
           <w:rFonts w:ascii="CG Times" w:hAnsi="CG Times" w:cs="CG Times"/>
@@ -21898,7 +21637,6 @@
         </w:rPr>
         <w:t>iv</w:t>
       </w:r>
-      <w:proofErr w:type="spellEnd"/>
       <w:r>
         <w:rPr>
           <w:rFonts w:ascii="CG Times" w:hAnsi="CG Times" w:cs="CG Times"/>
@@ -22259,7 +21997,6 @@
         </w:rPr>
         <w:tab/>
       </w:r>
-      <w:proofErr w:type="spellStart"/>
       <w:r>
         <w:rPr>
           <w:rFonts w:ascii="CG Times" w:hAnsi="CG Times" w:cs="CG Times"/>
@@ -22267,7 +22004,6 @@
         </w:rPr>
         <w:t>i</w:t>
       </w:r>
-      <w:proofErr w:type="spellEnd"/>
       <w:r>
         <w:rPr>
           <w:rFonts w:ascii="CG Times" w:hAnsi="CG Times" w:cs="CG Times"/>
@@ -22492,7 +22228,6 @@
         </w:rPr>
         <w:tab/>
       </w:r>
-      <w:proofErr w:type="spellStart"/>
       <w:r>
         <w:rPr>
           <w:rFonts w:ascii="CG Times" w:hAnsi="CG Times" w:cs="CG Times"/>
@@ -22500,7 +22235,6 @@
         </w:rPr>
         <w:t>iv</w:t>
       </w:r>
-      <w:proofErr w:type="spellEnd"/>
       <w:r>
         <w:rPr>
           <w:rFonts w:ascii="CG Times" w:hAnsi="CG Times" w:cs="CG Times"/>
@@ -23138,26 +22872,7 @@
           <w:lang w:val="en-AU"/>
         </w:rPr>
         <w:tab/>
-      </w:r>
-      <w:proofErr w:type="spellStart"/>
-      <w:r>
-        <w:rPr>
-          <w:rFonts w:ascii="CG Times" w:hAnsi="CG Times" w:cs="CG Times"/>
-          <w:sz w:val="20"/>
-          <w:szCs w:val="20"/>
-          <w:lang w:val="en-AU"/>
-        </w:rPr>
-        <w:t>Prenucleus</w:t>
-      </w:r>
-      <w:proofErr w:type="spellEnd"/>
-      <w:r>
-        <w:rPr>
-          <w:rFonts w:ascii="CG Times" w:hAnsi="CG Times" w:cs="CG Times"/>
-          <w:sz w:val="20"/>
-          <w:szCs w:val="20"/>
-          <w:lang w:val="en-AU"/>
-        </w:rPr>
-        <w:t>:</w:t>
+        <w:t>Prenucleus:</w:t>
       </w:r>
       <w:r>
         <w:rPr>
@@ -23344,15 +23059,6 @@
           <w:lang w:val="en-AU"/>
         </w:rPr>
         <w:tab/>
-      </w:r>
-      <w:proofErr w:type="spellStart"/>
-      <w:r>
-        <w:rPr>
-          <w:rFonts w:ascii="CG Times" w:hAnsi="CG Times" w:cs="CG Times"/>
-          <w:sz w:val="20"/>
-          <w:szCs w:val="20"/>
-          <w:lang w:val="en-AU"/>
-        </w:rPr>
         <w:t>NP</w:t>
       </w:r>
       <w:r>
@@ -23367,7 +23073,6 @@
         </w:rPr>
         <w:t>i</w:t>
       </w:r>
-      <w:proofErr w:type="spellEnd"/>
       <w:r>
         <w:rPr>
           <w:rFonts w:ascii="CG Times" w:hAnsi="CG Times" w:cs="CG Times"/>
@@ -24162,18 +23867,8 @@
           <w:lang w:val="en-AU"/>
         </w:rPr>
         <w:tab/>
-      </w:r>
-      <w:proofErr w:type="spellStart"/>
-      <w:r>
-        <w:rPr>
-          <w:rFonts w:ascii="CG Times" w:hAnsi="CG Times" w:cs="CG Times"/>
-          <w:sz w:val="20"/>
-          <w:szCs w:val="20"/>
-          <w:lang w:val="en-AU"/>
-        </w:rPr>
         <w:t>N</w:t>
       </w:r>
-      <w:proofErr w:type="spellEnd"/>
       <w:r>
         <w:rPr>
           <w:rFonts w:ascii="CG Times" w:hAnsi="CG Times" w:cs="CG Times"/>
@@ -24203,16 +23898,6 @@
           <w:lang w:val="en-AU"/>
         </w:rPr>
         <w:tab/>
-      </w:r>
-      <w:proofErr w:type="spellStart"/>
-      <w:r>
-        <w:rPr>
-          <w:rFonts w:ascii="CG Times" w:hAnsi="CG Times" w:cs="CG Times"/>
-          <w:smallCaps/>
-          <w:sz w:val="20"/>
-          <w:szCs w:val="20"/>
-          <w:lang w:val="en-AU"/>
-        </w:rPr>
         <w:t>gap</w:t>
       </w:r>
       <w:r>
@@ -24227,7 +23912,6 @@
         </w:rPr>
         <w:t>i</w:t>
       </w:r>
-      <w:proofErr w:type="spellEnd"/>
     </w:p>
     <w:p>
       <w:pPr>
@@ -24782,26 +24466,7 @@
           <w:lang w:val="en-AU"/>
         </w:rPr>
         <w:tab/>
-      </w:r>
-      <w:proofErr w:type="spellStart"/>
-      <w:r>
-        <w:rPr>
-          <w:rFonts w:ascii="CG Times" w:hAnsi="CG Times" w:cs="CG Times"/>
-          <w:sz w:val="20"/>
-          <w:szCs w:val="20"/>
-          <w:lang w:val="en-AU"/>
-        </w:rPr>
-        <w:t>Prenucleus</w:t>
-      </w:r>
-      <w:proofErr w:type="spellEnd"/>
-      <w:r>
-        <w:rPr>
-          <w:rFonts w:ascii="CG Times" w:hAnsi="CG Times" w:cs="CG Times"/>
-          <w:sz w:val="20"/>
-          <w:szCs w:val="20"/>
-          <w:lang w:val="en-AU"/>
-        </w:rPr>
-        <w:t>:</w:t>
+        <w:t>Prenucleus:</w:t>
       </w:r>
       <w:r>
         <w:rPr>
@@ -24893,15 +24558,6 @@
           <w:lang w:val="en-AU"/>
         </w:rPr>
         <w:tab/>
-      </w:r>
-      <w:proofErr w:type="spellStart"/>
-      <w:r>
-        <w:rPr>
-          <w:rFonts w:ascii="CG Times" w:hAnsi="CG Times" w:cs="CG Times"/>
-          <w:sz w:val="20"/>
-          <w:szCs w:val="20"/>
-          <w:lang w:val="en-AU"/>
-        </w:rPr>
         <w:t>NP</w:t>
       </w:r>
       <w:r>
@@ -24916,7 +24572,6 @@
         </w:rPr>
         <w:t>i</w:t>
       </w:r>
-      <w:proofErr w:type="spellEnd"/>
       <w:r>
         <w:rPr>
           <w:rFonts w:ascii="CG Times" w:hAnsi="CG Times" w:cs="CG Times"/>
@@ -26045,16 +25700,6 @@
           <w:lang w:val="en-AU"/>
         </w:rPr>
         <w:tab/>
-      </w:r>
-      <w:proofErr w:type="spellStart"/>
-      <w:r>
-        <w:rPr>
-          <w:rFonts w:ascii="CG Times" w:hAnsi="CG Times" w:cs="CG Times"/>
-          <w:smallCaps/>
-          <w:sz w:val="20"/>
-          <w:szCs w:val="20"/>
-          <w:lang w:val="en-AU"/>
-        </w:rPr>
         <w:t>gap</w:t>
       </w:r>
       <w:r>
@@ -26069,7 +25714,6 @@
         </w:rPr>
         <w:t>i</w:t>
       </w:r>
-      <w:proofErr w:type="spellEnd"/>
     </w:p>
     <w:p>
       <w:pPr>
@@ -26469,26 +26113,7 @@
           <w:lang w:val="en-AU"/>
         </w:rPr>
         <w:tab/>
-      </w:r>
-      <w:proofErr w:type="spellStart"/>
-      <w:r>
-        <w:rPr>
-          <w:rFonts w:ascii="CG Times" w:hAnsi="CG Times" w:cs="CG Times"/>
-          <w:sz w:val="20"/>
-          <w:szCs w:val="20"/>
-          <w:lang w:val="en-AU"/>
-        </w:rPr>
-        <w:t>Prenucleus</w:t>
-      </w:r>
-      <w:proofErr w:type="spellEnd"/>
-      <w:r>
-        <w:rPr>
-          <w:rFonts w:ascii="CG Times" w:hAnsi="CG Times" w:cs="CG Times"/>
-          <w:sz w:val="20"/>
-          <w:szCs w:val="20"/>
-          <w:lang w:val="en-AU"/>
-        </w:rPr>
-        <w:t>:</w:t>
+        <w:t>Prenucleus:</w:t>
       </w:r>
       <w:r>
         <w:rPr>
@@ -26719,26 +26344,7 @@
           <w:lang w:val="en-AU"/>
         </w:rPr>
         <w:tab/>
-      </w:r>
-      <w:proofErr w:type="spellStart"/>
-      <w:r>
-        <w:rPr>
-          <w:rFonts w:ascii="CG Times" w:hAnsi="CG Times" w:cs="CG Times"/>
-          <w:sz w:val="20"/>
-          <w:szCs w:val="20"/>
-          <w:lang w:val="en-AU"/>
-        </w:rPr>
-        <w:t>PredComp</w:t>
-      </w:r>
-      <w:proofErr w:type="spellEnd"/>
-      <w:r>
-        <w:rPr>
-          <w:rFonts w:ascii="CG Times" w:hAnsi="CG Times" w:cs="CG Times"/>
-          <w:sz w:val="20"/>
-          <w:szCs w:val="20"/>
-          <w:lang w:val="en-AU"/>
-        </w:rPr>
-        <w:t>:</w:t>
+        <w:t>PredComp:</w:t>
       </w:r>
       <w:r>
         <w:rPr>
@@ -27107,18 +26713,8 @@
           <w:lang w:val="en-AU"/>
         </w:rPr>
         <w:tab/>
-      </w:r>
-      <w:proofErr w:type="spellStart"/>
-      <w:r>
-        <w:rPr>
-          <w:rFonts w:ascii="CG Times" w:hAnsi="CG Times" w:cs="CG Times"/>
-          <w:sz w:val="20"/>
-          <w:szCs w:val="20"/>
-          <w:lang w:val="en-AU"/>
-        </w:rPr>
         <w:t>PredComp</w:t>
       </w:r>
-      <w:proofErr w:type="spellEnd"/>
     </w:p>
     <w:p>
       <w:pPr>
@@ -27247,7 +26843,6 @@
         </w:rPr>
         <w:tab/>
       </w:r>
-      <w:proofErr w:type="spellStart"/>
       <w:r>
         <w:rPr>
           <w:rFonts w:ascii="CG Times" w:hAnsi="CG Times" w:cs="CG Times"/>
@@ -27271,7 +26866,6 @@
         </w:rPr>
         <w:t>i</w:t>
       </w:r>
-      <w:proofErr w:type="spellEnd"/>
       <w:r>
         <w:rPr>
           <w:rFonts w:ascii="CG Times" w:hAnsi="CG Times" w:cs="CG Times"/>
@@ -27572,7 +27166,6 @@
         </w:rPr>
         <w:tab/>
       </w:r>
-      <w:proofErr w:type="spellStart"/>
       <w:r>
         <w:rPr>
           <w:rFonts w:ascii="CG Times" w:hAnsi="CG Times" w:cs="CG Times"/>
@@ -27582,7 +27175,6 @@
         </w:rPr>
         <w:t>preterite</w:t>
       </w:r>
-      <w:proofErr w:type="spellEnd"/>
       <w:r>
         <w:rPr>
           <w:rFonts w:ascii="CG Times" w:hAnsi="CG Times" w:cs="CG Times"/>
@@ -27788,7 +27380,6 @@
         </w:rPr>
         <w:tab/>
       </w:r>
-      <w:proofErr w:type="gramStart"/>
       <w:r>
         <w:rPr>
           <w:rFonts w:ascii="CG Times" w:hAnsi="CG Times" w:cs="CG Times"/>
@@ -27796,17 +27387,7 @@
           <w:bCs/>
           <w:lang w:val="en-AU"/>
         </w:rPr>
-        <w:t>plain</w:t>
-      </w:r>
-      <w:proofErr w:type="gramEnd"/>
-      <w:r>
-        <w:rPr>
-          <w:rFonts w:ascii="CG Times" w:hAnsi="CG Times" w:cs="CG Times"/>
-          <w:b/>
-          <w:bCs/>
-          <w:lang w:val="en-AU"/>
-        </w:rPr>
-        <w:t xml:space="preserve"> present tense</w:t>
+        <w:t>plain present tense</w:t>
       </w:r>
       <w:r>
         <w:rPr>
@@ -28124,7 +27705,6 @@
         </w:rPr>
         <w:tab/>
       </w:r>
-      <w:proofErr w:type="gramStart"/>
       <w:r>
         <w:rPr>
           <w:rFonts w:ascii="CG Times" w:hAnsi="CG Times" w:cs="CG Times"/>
@@ -28132,17 +27712,7 @@
           <w:bCs/>
           <w:lang w:val="en-AU"/>
         </w:rPr>
-        <w:t>past</w:t>
-      </w:r>
-      <w:proofErr w:type="gramEnd"/>
-      <w:r>
-        <w:rPr>
-          <w:rFonts w:ascii="CG Times" w:hAnsi="CG Times" w:cs="CG Times"/>
-          <w:b/>
-          <w:bCs/>
-          <w:lang w:val="en-AU"/>
-        </w:rPr>
-        <w:t xml:space="preserve"> participle</w:t>
+        <w:t>past participle</w:t>
       </w:r>
       <w:r>
         <w:rPr>
@@ -28237,7 +27807,6 @@
         </w:rPr>
         <w:tab/>
       </w:r>
-      <w:proofErr w:type="spellStart"/>
       <w:r>
         <w:rPr>
           <w:rFonts w:ascii="CG Times" w:hAnsi="CG Times" w:cs="CG Times"/>
@@ -28245,7 +27814,6 @@
         </w:rPr>
         <w:t>i</w:t>
       </w:r>
-      <w:proofErr w:type="spellEnd"/>
       <w:r>
         <w:rPr>
           <w:rFonts w:ascii="CG Times" w:hAnsi="CG Times" w:cs="CG Times"/>
@@ -28799,7 +28367,6 @@
         </w:rPr>
         <w:tab/>
       </w:r>
-      <w:proofErr w:type="spellStart"/>
       <w:r>
         <w:rPr>
           <w:rFonts w:ascii="CG Times" w:hAnsi="CG Times" w:cs="CG Times"/>
@@ -28807,7 +28374,6 @@
         </w:rPr>
         <w:t>i</w:t>
       </w:r>
-      <w:proofErr w:type="spellEnd"/>
       <w:r>
         <w:rPr>
           <w:rFonts w:ascii="CG Times" w:hAnsi="CG Times" w:cs="CG Times"/>
@@ -29042,7 +28608,6 @@
         </w:rPr>
         <w:tab/>
       </w:r>
-      <w:proofErr w:type="spellStart"/>
       <w:r>
         <w:rPr>
           <w:rFonts w:ascii="CG Times" w:hAnsi="CG Times" w:cs="CG Times"/>
@@ -29050,7 +28615,6 @@
         </w:rPr>
         <w:t>i</w:t>
       </w:r>
-      <w:proofErr w:type="spellEnd"/>
       <w:r>
         <w:rPr>
           <w:rFonts w:ascii="CG Times" w:hAnsi="CG Times" w:cs="CG Times"/>
@@ -29382,7 +28946,6 @@
         </w:rPr>
         <w:tab/>
       </w:r>
-      <w:proofErr w:type="spellStart"/>
       <w:r>
         <w:rPr>
           <w:rFonts w:ascii="CG Times" w:hAnsi="CG Times" w:cs="CG Times"/>
@@ -29391,7 +28954,6 @@
         </w:rPr>
         <w:t>monotransitive</w:t>
       </w:r>
-      <w:proofErr w:type="spellEnd"/>
       <w:r>
         <w:rPr>
           <w:rFonts w:ascii="CG Times" w:hAnsi="CG Times" w:cs="CG Times"/>
@@ -30352,7 +29914,6 @@
         </w:rPr>
         <w:tab/>
       </w:r>
-      <w:proofErr w:type="spellStart"/>
       <w:r>
         <w:rPr>
           <w:rFonts w:ascii="CG Times" w:hAnsi="CG Times" w:cs="CG Times"/>
@@ -30360,7 +29921,6 @@
         </w:rPr>
         <w:t>i</w:t>
       </w:r>
-      <w:proofErr w:type="spellEnd"/>
       <w:r>
         <w:rPr>
           <w:rFonts w:ascii="CG Times" w:hAnsi="CG Times" w:cs="CG Times"/>
@@ -30749,7 +30309,6 @@
         </w:rPr>
         <w:tab/>
       </w:r>
-      <w:proofErr w:type="spellStart"/>
       <w:r>
         <w:rPr>
           <w:rFonts w:ascii="CG Times" w:hAnsi="CG Times" w:cs="CG Times"/>
@@ -30757,7 +30316,6 @@
         </w:rPr>
         <w:t>i</w:t>
       </w:r>
-      <w:proofErr w:type="spellEnd"/>
       <w:r>
         <w:rPr>
           <w:rFonts w:ascii="CG Times" w:hAnsi="CG Times" w:cs="CG Times"/>
@@ -31270,7 +30828,6 @@
         </w:rPr>
         <w:tab/>
       </w:r>
-      <w:proofErr w:type="spellStart"/>
       <w:r>
         <w:rPr>
           <w:rFonts w:ascii="CG Times" w:hAnsi="CG Times" w:cs="CG Times"/>
@@ -31278,7 +30835,6 @@
         </w:rPr>
         <w:t>i</w:t>
       </w:r>
-      <w:proofErr w:type="spellEnd"/>
       <w:r>
         <w:rPr>
           <w:rFonts w:ascii="CG Times" w:hAnsi="CG Times" w:cs="CG Times"/>
@@ -32239,7 +31795,6 @@
         </w:rPr>
         <w:tab/>
       </w:r>
-      <w:proofErr w:type="spellStart"/>
       <w:r>
         <w:rPr>
           <w:rFonts w:ascii="CG Times" w:hAnsi="CG Times" w:cs="CG Times"/>
@@ -32247,7 +31802,6 @@
         </w:rPr>
         <w:t>i</w:t>
       </w:r>
-      <w:proofErr w:type="spellEnd"/>
       <w:r>
         <w:rPr>
           <w:rFonts w:ascii="CG Times" w:hAnsi="CG Times" w:cs="CG Times"/>
@@ -32489,17 +32043,7 @@
           <w:iCs/>
           <w:lang w:val="en-AU"/>
         </w:rPr>
-        <w:t>the razor-</w:t>
-      </w:r>
-      <w:proofErr w:type="spellStart"/>
-      <w:r>
-        <w:rPr>
-          <w:rFonts w:ascii="CG Times" w:hAnsi="CG Times" w:cs="CG Times"/>
-          <w:i/>
-          <w:iCs/>
-          <w:lang w:val="en-AU"/>
-        </w:rPr>
-        <w:t>blade</w:t>
+        <w:t>the razor-blade</w:t>
       </w:r>
       <w:r>
         <w:rPr>
@@ -32511,7 +32055,6 @@
         </w:rPr>
         <w:t>i</w:t>
       </w:r>
-      <w:proofErr w:type="spellEnd"/>
       <w:r>
         <w:rPr>
           <w:rFonts w:ascii="CG Times" w:hAnsi="CG Times" w:cs="CG Times"/>
@@ -32528,7 +32071,6 @@
         </w:rPr>
         <w:t xml:space="preserve">with </w:t>
       </w:r>
-      <w:proofErr w:type="spellStart"/>
       <w:r>
         <w:rPr>
           <w:rFonts w:ascii="CG Times" w:hAnsi="CG Times" w:cs="CG Times"/>
@@ -32549,7 +32091,6 @@
         </w:rPr>
         <w:t>i</w:t>
       </w:r>
-      <w:proofErr w:type="spellEnd"/>
       <w:r>
         <w:rPr>
           <w:rFonts w:ascii="CG Times" w:hAnsi="CG Times" w:cs="CG Times"/>
@@ -32617,8 +32158,6 @@
         </w:rPr>
         <w:tab/>
       </w:r>
-      <w:proofErr w:type="spellStart"/>
-      <w:proofErr w:type="gramStart"/>
       <w:r>
         <w:rPr>
           <w:rFonts w:ascii="CG Times" w:hAnsi="CG Times" w:cs="CG Times"/>
@@ -32638,8 +32177,6 @@
         </w:rPr>
         <w:t>i</w:t>
       </w:r>
-      <w:proofErr w:type="spellEnd"/>
-      <w:proofErr w:type="gramEnd"/>
       <w:r>
         <w:rPr>
           <w:rFonts w:ascii="CG Times" w:hAnsi="CG Times" w:cs="CG Times"/>
@@ -32665,7 +32202,6 @@
         </w:rPr>
         <w:t>to __</w:t>
       </w:r>
-      <w:proofErr w:type="spellStart"/>
       <w:r>
         <w:rPr>
           <w:rFonts w:ascii="CG Times" w:hAnsi="CG Times" w:cs="CG Times"/>
@@ -32676,7 +32212,6 @@
         </w:rPr>
         <w:t>i</w:t>
       </w:r>
-      <w:proofErr w:type="spellEnd"/>
       <w:r>
         <w:rPr>
           <w:rFonts w:ascii="CG Times" w:hAnsi="CG Times" w:cs="CG Times"/>
@@ -32715,17 +32250,7 @@
           <w:iCs/>
           <w:lang w:val="en-AU"/>
         </w:rPr>
-        <w:t>the razor-</w:t>
-      </w:r>
-      <w:proofErr w:type="spellStart"/>
-      <w:r>
-        <w:rPr>
-          <w:rFonts w:ascii="CG Times" w:hAnsi="CG Times" w:cs="CG Times"/>
-          <w:i/>
-          <w:iCs/>
-          <w:lang w:val="en-AU"/>
-        </w:rPr>
-        <w:t>blade</w:t>
+        <w:t>the razor-blade</w:t>
       </w:r>
       <w:r>
         <w:rPr>
@@ -32737,7 +32262,6 @@
         </w:rPr>
         <w:t>i</w:t>
       </w:r>
-      <w:proofErr w:type="spellEnd"/>
       <w:r>
         <w:rPr>
           <w:rFonts w:ascii="CG Times" w:hAnsi="CG Times" w:cs="CG Times"/>
@@ -32763,7 +32287,6 @@
         </w:rPr>
         <w:t>with __</w:t>
       </w:r>
-      <w:proofErr w:type="spellStart"/>
       <w:r>
         <w:rPr>
           <w:rFonts w:ascii="CG Times" w:hAnsi="CG Times" w:cs="CG Times"/>
@@ -32774,7 +32297,6 @@
         </w:rPr>
         <w:t>i</w:t>
       </w:r>
-      <w:proofErr w:type="spellEnd"/>
       <w:r>
         <w:rPr>
           <w:rFonts w:ascii="CG Times" w:hAnsi="CG Times" w:cs="CG Times"/>
@@ -32841,7 +32363,6 @@
         </w:rPr>
         <w:tab/>
       </w:r>
-      <w:proofErr w:type="spellStart"/>
       <w:r>
         <w:rPr>
           <w:rFonts w:ascii="CG Times" w:hAnsi="CG Times" w:cs="CG Times"/>
@@ -32849,7 +32370,6 @@
         </w:rPr>
         <w:t>i</w:t>
       </w:r>
-      <w:proofErr w:type="spellEnd"/>
       <w:r>
         <w:rPr>
           <w:rFonts w:ascii="CG Times" w:hAnsi="CG Times" w:cs="CG Times"/>
@@ -33490,7 +33010,6 @@
         </w:rPr>
         <w:tab/>
       </w:r>
-      <w:proofErr w:type="spellStart"/>
       <w:r>
         <w:rPr>
           <w:rFonts w:ascii="CG Times" w:hAnsi="CG Times" w:cs="CG Times"/>
@@ -33498,7 +33017,6 @@
         </w:rPr>
         <w:t>i</w:t>
       </w:r>
-      <w:proofErr w:type="spellEnd"/>
       <w:r>
         <w:rPr>
           <w:rFonts w:ascii="CG Times" w:hAnsi="CG Times" w:cs="CG Times"/>
@@ -33748,7 +33266,6 @@
         </w:rPr>
         <w:tab/>
       </w:r>
-      <w:proofErr w:type="spellStart"/>
       <w:r>
         <w:rPr>
           <w:rFonts w:ascii="CG Times" w:hAnsi="CG Times" w:cs="CG Times"/>
@@ -33756,7 +33273,6 @@
         </w:rPr>
         <w:t>i</w:t>
       </w:r>
-      <w:proofErr w:type="spellEnd"/>
       <w:r>
         <w:rPr>
           <w:rFonts w:ascii="CG Times" w:hAnsi="CG Times" w:cs="CG Times"/>
@@ -33932,7 +33448,6 @@
         </w:rPr>
         <w:tab/>
       </w:r>
-      <w:proofErr w:type="spellStart"/>
       <w:r>
         <w:rPr>
           <w:rFonts w:ascii="CG Times" w:hAnsi="CG Times" w:cs="CG Times"/>
@@ -33940,7 +33455,6 @@
         </w:rPr>
         <w:t>i</w:t>
       </w:r>
-      <w:proofErr w:type="spellEnd"/>
       <w:r>
         <w:rPr>
           <w:rFonts w:ascii="CG Times" w:hAnsi="CG Times" w:cs="CG Times"/>
@@ -34084,23 +33598,7 @@
           <w:rFonts w:ascii="CG Times" w:hAnsi="CG Times" w:cs="CG Times"/>
           <w:lang w:val="en-AU"/>
         </w:rPr>
-        <w:t xml:space="preserve"> outside </w:t>
-      </w:r>
-      <w:proofErr w:type="gramStart"/>
-      <w:r>
-        <w:rPr>
-          <w:rFonts w:ascii="CG Times" w:hAnsi="CG Times" w:cs="CG Times"/>
-          <w:lang w:val="en-AU"/>
-        </w:rPr>
-        <w:t>scope</w:t>
-      </w:r>
-      <w:proofErr w:type="gramEnd"/>
-      <w:r>
-        <w:rPr>
-          <w:rFonts w:ascii="CG Times" w:hAnsi="CG Times" w:cs="CG Times"/>
-          <w:lang w:val="en-AU"/>
-        </w:rPr>
-        <w:t xml:space="preserve"> of </w:t>
+        <w:t xml:space="preserve"> outside scope of </w:t>
       </w:r>
       <w:r>
         <w:rPr>
@@ -34174,7 +33672,6 @@
         </w:rPr>
         <w:tab/>
       </w:r>
-      <w:proofErr w:type="spellStart"/>
       <w:r>
         <w:rPr>
           <w:rFonts w:ascii="CG Times" w:hAnsi="CG Times" w:cs="CG Times"/>
@@ -34182,7 +33679,6 @@
         </w:rPr>
         <w:t>i</w:t>
       </w:r>
-      <w:proofErr w:type="spellEnd"/>
       <w:r>
         <w:rPr>
           <w:rFonts w:ascii="CG Times" w:hAnsi="CG Times" w:cs="CG Times"/>
@@ -34469,7 +33965,6 @@
         </w:rPr>
         <w:tab/>
       </w:r>
-      <w:proofErr w:type="spellStart"/>
       <w:r>
         <w:rPr>
           <w:rFonts w:ascii="CG Times" w:hAnsi="CG Times" w:cs="CG Times"/>
@@ -34477,7 +33972,6 @@
         </w:rPr>
         <w:t>i</w:t>
       </w:r>
-      <w:proofErr w:type="spellEnd"/>
       <w:r>
         <w:rPr>
           <w:rFonts w:ascii="CG Times" w:hAnsi="CG Times" w:cs="CG Times"/>
@@ -34885,7 +34379,6 @@
         </w:rPr>
         <w:tab/>
       </w:r>
-      <w:proofErr w:type="spellStart"/>
       <w:r>
         <w:rPr>
           <w:rFonts w:ascii="CG Times" w:hAnsi="CG Times" w:cs="CG Times"/>
@@ -34893,7 +34386,6 @@
         </w:rPr>
         <w:t>i</w:t>
       </w:r>
-      <w:proofErr w:type="spellEnd"/>
       <w:r>
         <w:rPr>
           <w:rFonts w:ascii="CG Times" w:hAnsi="CG Times" w:cs="CG Times"/>
@@ -35291,7 +34783,6 @@
         </w:rPr>
         <w:tab/>
       </w:r>
-      <w:proofErr w:type="spellStart"/>
       <w:r>
         <w:rPr>
           <w:rFonts w:ascii="CG Times" w:hAnsi="CG Times" w:cs="CG Times"/>
@@ -35299,7 +34790,6 @@
         </w:rPr>
         <w:t>i</w:t>
       </w:r>
-      <w:proofErr w:type="spellEnd"/>
       <w:r>
         <w:rPr>
           <w:rFonts w:ascii="CG Times" w:hAnsi="CG Times" w:cs="CG Times"/>
@@ -35695,7 +35185,6 @@
         </w:rPr>
         <w:tab/>
       </w:r>
-      <w:proofErr w:type="spellStart"/>
       <w:r>
         <w:rPr>
           <w:rFonts w:ascii="CG Times" w:hAnsi="CG Times" w:cs="CG Times"/>
@@ -35703,7 +35192,6 @@
         </w:rPr>
         <w:t>i</w:t>
       </w:r>
-      <w:proofErr w:type="spellEnd"/>
       <w:r>
         <w:rPr>
           <w:rFonts w:ascii="CG Times" w:hAnsi="CG Times" w:cs="CG Times"/>
@@ -36191,7 +35679,6 @@
         </w:rPr>
         <w:tab/>
       </w:r>
-      <w:proofErr w:type="spellStart"/>
       <w:r>
         <w:rPr>
           <w:rFonts w:ascii="CG Times" w:hAnsi="CG Times" w:cs="CG Times"/>
@@ -36199,39 +35686,28 @@
         </w:rPr>
         <w:t>i</w:t>
       </w:r>
-      <w:proofErr w:type="spellEnd"/>
-      <w:r>
-        <w:rPr>
-          <w:rFonts w:ascii="CG Times" w:hAnsi="CG Times" w:cs="CG Times"/>
-          <w:lang w:val="en-AU"/>
-        </w:rPr>
-        <w:tab/>
-      </w:r>
-      <w:r>
-        <w:rPr>
-          <w:rFonts w:ascii="CG Times" w:hAnsi="CG Times" w:cs="CG Times"/>
-          <w:lang w:val="en-AU"/>
-        </w:rPr>
-        <w:tab/>
-      </w:r>
-      <w:r>
-        <w:rPr>
-          <w:rFonts w:ascii="CG Times" w:hAnsi="CG Times" w:cs="CG Times"/>
-          <w:i/>
-          <w:iCs/>
-          <w:lang w:val="en-AU"/>
-        </w:rPr>
-        <w:t xml:space="preserve">Here's the </w:t>
-      </w:r>
-      <w:proofErr w:type="spellStart"/>
-      <w:r>
-        <w:rPr>
-          <w:rFonts w:ascii="CG Times" w:hAnsi="CG Times" w:cs="CG Times"/>
-          <w:i/>
-          <w:iCs/>
-          <w:lang w:val="en-AU"/>
-        </w:rPr>
-        <w:t>note</w:t>
+      <w:r>
+        <w:rPr>
+          <w:rFonts w:ascii="CG Times" w:hAnsi="CG Times" w:cs="CG Times"/>
+          <w:lang w:val="en-AU"/>
+        </w:rPr>
+        <w:tab/>
+      </w:r>
+      <w:r>
+        <w:rPr>
+          <w:rFonts w:ascii="CG Times" w:hAnsi="CG Times" w:cs="CG Times"/>
+          <w:lang w:val="en-AU"/>
+        </w:rPr>
+        <w:tab/>
+      </w:r>
+      <w:r>
+        <w:rPr>
+          <w:rFonts w:ascii="CG Times" w:hAnsi="CG Times" w:cs="CG Times"/>
+          <w:i/>
+          <w:iCs/>
+          <w:lang w:val="en-AU"/>
+        </w:rPr>
+        <w:t>Here's the note</w:t>
       </w:r>
       <w:r>
         <w:rPr>
@@ -36243,7 +35719,6 @@
         </w:rPr>
         <w:t>i</w:t>
       </w:r>
-      <w:proofErr w:type="spellEnd"/>
       <w:r>
         <w:rPr>
           <w:rFonts w:ascii="CG Times" w:hAnsi="CG Times" w:cs="CG Times"/>
@@ -36260,7 +35735,6 @@
         </w:rPr>
         <w:t>[</w:t>
       </w:r>
-      <w:proofErr w:type="spellStart"/>
       <w:r>
         <w:rPr>
           <w:rFonts w:ascii="CG Times" w:hAnsi="CG Times" w:cs="CG Times"/>
@@ -36280,7 +35754,6 @@
         </w:rPr>
         <w:t>i</w:t>
       </w:r>
-      <w:proofErr w:type="spellEnd"/>
       <w:r>
         <w:rPr>
           <w:rFonts w:ascii="CG Times" w:hAnsi="CG Times" w:cs="CG Times"/>
@@ -36290,7 +35763,6 @@
         </w:rPr>
         <w:t xml:space="preserve"> she wrote __</w:t>
       </w:r>
-      <w:proofErr w:type="spellStart"/>
       <w:r>
         <w:rPr>
           <w:rFonts w:ascii="CG Times" w:hAnsi="CG Times" w:cs="CG Times"/>
@@ -36301,7 +35773,6 @@
         </w:rPr>
         <w:t>i</w:t>
       </w:r>
-      <w:proofErr w:type="spellEnd"/>
       <w:r>
         <w:rPr>
           <w:rFonts w:ascii="CG Times" w:hAnsi="CG Times" w:cs="CG Times"/>
@@ -36375,17 +35846,7 @@
           <w:iCs/>
           <w:lang w:val="en-AU"/>
         </w:rPr>
-        <w:t xml:space="preserve">Here's the </w:t>
-      </w:r>
-      <w:proofErr w:type="spellStart"/>
-      <w:r>
-        <w:rPr>
-          <w:rFonts w:ascii="CG Times" w:hAnsi="CG Times" w:cs="CG Times"/>
-          <w:i/>
-          <w:iCs/>
-          <w:lang w:val="en-AU"/>
-        </w:rPr>
-        <w:t>note</w:t>
+        <w:t>Here's the note</w:t>
       </w:r>
       <w:r>
         <w:rPr>
@@ -36397,7 +35858,6 @@
         </w:rPr>
         <w:t>i</w:t>
       </w:r>
-      <w:proofErr w:type="spellEnd"/>
       <w:r>
         <w:rPr>
           <w:rFonts w:ascii="CG Times" w:hAnsi="CG Times" w:cs="CG Times"/>
@@ -36414,7 +35874,6 @@
         </w:rPr>
         <w:t>[</w:t>
       </w:r>
-      <w:proofErr w:type="spellStart"/>
       <w:r>
         <w:rPr>
           <w:rFonts w:ascii="CG Times" w:hAnsi="CG Times" w:cs="CG Times"/>
@@ -36434,7 +35893,6 @@
         </w:rPr>
         <w:t>i</w:t>
       </w:r>
-      <w:proofErr w:type="spellEnd"/>
       <w:r>
         <w:rPr>
           <w:rFonts w:ascii="CG Times" w:hAnsi="CG Times" w:cs="CG Times"/>
@@ -36444,7 +35902,6 @@
         </w:rPr>
         <w:t xml:space="preserve"> he said she wrote __</w:t>
       </w:r>
-      <w:proofErr w:type="spellStart"/>
       <w:r>
         <w:rPr>
           <w:rFonts w:ascii="CG Times" w:hAnsi="CG Times" w:cs="CG Times"/>
@@ -36455,7 +35912,6 @@
         </w:rPr>
         <w:t>i</w:t>
       </w:r>
-      <w:proofErr w:type="spellEnd"/>
       <w:r>
         <w:rPr>
           <w:rFonts w:ascii="CG Times" w:hAnsi="CG Times" w:cs="CG Times"/>
@@ -36529,17 +35985,7 @@
           <w:iCs/>
           <w:lang w:val="en-AU"/>
         </w:rPr>
-        <w:t xml:space="preserve">Here's the </w:t>
-      </w:r>
-      <w:proofErr w:type="spellStart"/>
-      <w:r>
-        <w:rPr>
-          <w:rFonts w:ascii="CG Times" w:hAnsi="CG Times" w:cs="CG Times"/>
-          <w:i/>
-          <w:iCs/>
-          <w:lang w:val="en-AU"/>
-        </w:rPr>
-        <w:t>note</w:t>
+        <w:t>Here's the note</w:t>
       </w:r>
       <w:r>
         <w:rPr>
@@ -36551,7 +35997,6 @@
         </w:rPr>
         <w:t>i</w:t>
       </w:r>
-      <w:proofErr w:type="spellEnd"/>
       <w:r>
         <w:rPr>
           <w:rFonts w:ascii="CG Times" w:hAnsi="CG Times" w:cs="CG Times"/>
@@ -36568,7 +36013,6 @@
         </w:rPr>
         <w:t>[</w:t>
       </w:r>
-      <w:proofErr w:type="spellStart"/>
       <w:r>
         <w:rPr>
           <w:rFonts w:ascii="CG Times" w:hAnsi="CG Times" w:cs="CG Times"/>
@@ -36588,7 +36032,6 @@
         </w:rPr>
         <w:t>i</w:t>
       </w:r>
-      <w:proofErr w:type="spellEnd"/>
       <w:r>
         <w:rPr>
           <w:rFonts w:ascii="CG Times" w:hAnsi="CG Times" w:cs="CG Times"/>
@@ -36598,7 +36041,6 @@
         </w:rPr>
         <w:t xml:space="preserve"> I think he said she wrote __</w:t>
       </w:r>
-      <w:proofErr w:type="spellStart"/>
       <w:r>
         <w:rPr>
           <w:rFonts w:ascii="CG Times" w:hAnsi="CG Times" w:cs="CG Times"/>
@@ -36609,7 +36051,6 @@
         </w:rPr>
         <w:t>i</w:t>
       </w:r>
-      <w:proofErr w:type="spellEnd"/>
       <w:r>
         <w:rPr>
           <w:rFonts w:ascii="CG Times" w:hAnsi="CG Times" w:cs="CG Times"/>
@@ -36723,7 +36164,25 @@
           <w:iCs/>
           <w:lang w:val="en-AU"/>
         </w:rPr>
-        <w:t>he wrote __novels</w:t>
+        <w:t>he wrote __</w:t>
+      </w:r>
+      <w:r>
+        <w:rPr>
+          <w:rFonts w:ascii="CG Times" w:hAnsi="CG Times" w:cs="CG Times"/>
+          <w:i/>
+          <w:iCs/>
+          <w:lang w:val="en-AU"/>
+        </w:rPr>
+        <w:t xml:space="preserve"> </w:t>
+      </w:r>
+      <w:r>
+        <w:rPr>
+          <w:rFonts w:ascii="CG Times" w:hAnsi="CG Times" w:cs="CG Times"/>
+          <w:i/>
+          <w:iCs/>
+          <w:lang w:val="en-AU"/>
+        </w:rPr>
+        <w:t>novels</w:t>
       </w:r>
       <w:r>
         <w:rPr>
@@ -36875,27 +36334,7 @@
           <w:iCs/>
           <w:lang w:val="en-AU"/>
         </w:rPr>
-        <w:t xml:space="preserve">Such roads as they had </w:t>
-      </w:r>
-      <w:proofErr w:type="gramStart"/>
-      <w:r>
-        <w:rPr>
-          <w:rFonts w:ascii="CG Times" w:hAnsi="CG Times" w:cs="CG Times"/>
-          <w:i/>
-          <w:iCs/>
-          <w:lang w:val="en-AU"/>
-        </w:rPr>
-        <w:t>were</w:t>
-      </w:r>
-      <w:proofErr w:type="gramEnd"/>
-      <w:r>
-        <w:rPr>
-          <w:rFonts w:ascii="CG Times" w:hAnsi="CG Times" w:cs="CG Times"/>
-          <w:i/>
-          <w:iCs/>
-          <w:lang w:val="en-AU"/>
-        </w:rPr>
-        <w:t xml:space="preserve"> in appalling condition</w:t>
+        <w:t>Such roads as they had were in appalling condition</w:t>
       </w:r>
       <w:r>
         <w:rPr>
@@ -36996,7 +36435,6 @@
         </w:rPr>
         <w:tab/>
       </w:r>
-      <w:proofErr w:type="spellStart"/>
       <w:r>
         <w:rPr>
           <w:rFonts w:ascii="CG Times" w:hAnsi="CG Times" w:cs="CG Times"/>
@@ -37004,7 +36442,6 @@
         </w:rPr>
         <w:t>i</w:t>
       </w:r>
-      <w:proofErr w:type="spellEnd"/>
       <w:r>
         <w:rPr>
           <w:rFonts w:ascii="CG Times" w:hAnsi="CG Times" w:cs="CG Times"/>
@@ -37504,7 +36941,6 @@
         </w:rPr>
         <w:tab/>
       </w:r>
-      <w:proofErr w:type="spellStart"/>
       <w:r>
         <w:rPr>
           <w:rFonts w:ascii="CG Times" w:hAnsi="CG Times" w:cs="CG Times"/>
@@ -37512,7 +36948,6 @@
         </w:rPr>
         <w:t>i</w:t>
       </w:r>
-      <w:proofErr w:type="spellEnd"/>
       <w:r>
         <w:rPr>
           <w:rFonts w:ascii="CG Times" w:hAnsi="CG Times" w:cs="CG Times"/>
@@ -37777,7 +37212,6 @@
         </w:rPr>
         <w:tab/>
       </w:r>
-      <w:proofErr w:type="spellStart"/>
       <w:r>
         <w:rPr>
           <w:rFonts w:ascii="CG Times" w:hAnsi="CG Times" w:cs="CG Times"/>
@@ -37785,7 +37219,6 @@
         </w:rPr>
         <w:t>i</w:t>
       </w:r>
-      <w:proofErr w:type="spellEnd"/>
       <w:r>
         <w:rPr>
           <w:rFonts w:ascii="CG Times" w:hAnsi="CG Times" w:cs="CG Times"/>
@@ -38147,7 +37580,6 @@
         </w:rPr>
         <w:tab/>
       </w:r>
-      <w:proofErr w:type="spellStart"/>
       <w:r>
         <w:rPr>
           <w:rFonts w:ascii="CG Times" w:hAnsi="CG Times" w:cs="CG Times"/>
@@ -38155,7 +37587,6 @@
         </w:rPr>
         <w:t>i</w:t>
       </w:r>
-      <w:proofErr w:type="spellEnd"/>
       <w:r>
         <w:rPr>
           <w:rFonts w:ascii="CG Times" w:hAnsi="CG Times" w:cs="CG Times"/>
@@ -38205,20 +37636,8 @@
           <w:u w:val="single"/>
           <w:lang w:val="en-AU"/>
         </w:rPr>
-        <w:t xml:space="preserve">he's the guy talking to the </w:t>
-      </w:r>
-      <w:proofErr w:type="gramStart"/>
-      <w:r>
-        <w:rPr>
-          <w:rFonts w:ascii="CG Times" w:hAnsi="CG Times" w:cs="CG Times"/>
-          <w:i/>
-          <w:iCs/>
-          <w:u w:val="single"/>
-          <w:lang w:val="en-AU"/>
-        </w:rPr>
-        <w:t>Mayor</w:t>
-      </w:r>
-      <w:proofErr w:type="gramEnd"/>
+        <w:t>he's the guy talking to the Mayor</w:t>
+      </w:r>
       <w:r>
         <w:rPr>
           <w:rFonts w:ascii="CG Times" w:hAnsi="CG Times" w:cs="CG Times"/>
@@ -38384,7 +37803,6 @@
         </w:rPr>
         <w:tab/>
       </w:r>
-      <w:proofErr w:type="spellStart"/>
       <w:r>
         <w:rPr>
           <w:rFonts w:ascii="CG Times" w:hAnsi="CG Times" w:cs="CG Times"/>
@@ -38392,7 +37810,6 @@
         </w:rPr>
         <w:t>i</w:t>
       </w:r>
-      <w:proofErr w:type="spellEnd"/>
       <w:r>
         <w:rPr>
           <w:rFonts w:ascii="CG Times" w:hAnsi="CG Times" w:cs="CG Times"/>
@@ -38525,30 +37942,23 @@
           <w:iCs/>
           <w:lang w:val="en-AU"/>
         </w:rPr>
-        <w:t>He'd left in the car all the</w:t>
-      </w:r>
-      <w:r>
-        <w:rPr>
-          <w:rFonts w:ascii="CG Times" w:hAnsi="CG Times" w:cs="CG Times"/>
-          <w:lang w:val="en-AU"/>
-        </w:rPr>
-        <w:t xml:space="preserve"> </w:t>
-      </w:r>
-      <w:r>
-        <w:rPr>
-          <w:rFonts w:ascii="CG Times" w:hAnsi="CG Times" w:cs="CG Times"/>
-          <w:lang w:val="en-AU"/>
-        </w:rPr>
-        <w:tab/>
-      </w:r>
-      <w:r>
-        <w:rPr>
-          <w:rFonts w:ascii="CG Times" w:hAnsi="CG Times" w:cs="CG Times"/>
-          <w:i/>
-          <w:iCs/>
-          <w:lang w:val="en-AU"/>
-        </w:rPr>
-        <w:t>He'd left all the papers relating</w:t>
+        <w:t>He gave to charity all the</w:t>
+      </w:r>
+      <w:r>
+        <w:rPr>
+          <w:rFonts w:ascii="CG Times" w:hAnsi="CG Times" w:cs="CG Times"/>
+          <w:lang w:val="en-AU"/>
+        </w:rPr>
+        <w:tab/>
+      </w:r>
+      <w:r>
+        <w:rPr>
+          <w:rFonts w:ascii="CG Times" w:hAnsi="CG Times" w:cs="CG Times"/>
+          <w:i/>
+          <w:iCs/>
+          <w:lang w:val="en-AU"/>
+        </w:rPr>
+        <w:t>He gave all the money</w:t>
       </w:r>
     </w:p>
     <w:p>
@@ -38581,23 +37991,32 @@
           <w:iCs/>
           <w:lang w:val="en-AU"/>
         </w:rPr>
-        <w:t>papers relating to the case.</w:t>
-      </w:r>
-      <w:r>
-        <w:rPr>
-          <w:rFonts w:ascii="CG Times" w:hAnsi="CG Times" w:cs="CG Times"/>
-          <w:lang w:val="en-AU"/>
-        </w:rPr>
-        <w:tab/>
-      </w:r>
-      <w:r>
-        <w:rPr>
-          <w:rFonts w:ascii="CG Times" w:hAnsi="CG Times" w:cs="CG Times"/>
-          <w:i/>
-          <w:iCs/>
-          <w:lang w:val="en-AU"/>
-        </w:rPr>
-        <w:t>to the case in the car.</w:t>
+        <w:t>money she had left him</w:t>
+      </w:r>
+      <w:r>
+        <w:rPr>
+          <w:rFonts w:ascii="CG Times" w:hAnsi="CG Times" w:cs="CG Times"/>
+          <w:i/>
+          <w:iCs/>
+          <w:lang w:val="en-AU"/>
+        </w:rPr>
+        <w:t>.</w:t>
+      </w:r>
+      <w:r>
+        <w:rPr>
+          <w:rFonts w:ascii="CG Times" w:hAnsi="CG Times" w:cs="CG Times"/>
+          <w:lang w:val="en-AU"/>
+        </w:rPr>
+        <w:tab/>
+      </w:r>
+      <w:r>
+        <w:rPr>
+          <w:rFonts w:ascii="CG Times" w:hAnsi="CG Times" w:cs="CG Times"/>
+          <w:i/>
+          <w:iCs/>
+          <w:lang w:val="en-AU"/>
+        </w:rPr>
+        <w:t>she had left him to charity.</w:t>
       </w:r>
     </w:p>
     <w:p>

</xml_diff>

<commit_message>
fix multi-turn dialogues. Do not make separate entries for individual turns (closes #98)
</commit_message>
<xml_diff>
--- a/all-examples/cge01-2Ex.docx
+++ b/all-examples/cge01-2Ex.docx
@@ -17791,21 +17791,6 @@
           <w:rFonts w:ascii="CG Times" w:hAnsi="CG Times" w:cs="CG Times"/>
           <w:lang w:val="en-AU"/>
         </w:rPr>
-        <w:tab/>
-      </w:r>
-      <w:r>
-        <w:rPr>
-          <w:rFonts w:ascii="CG Times" w:hAnsi="CG Times" w:cs="CG Times"/>
-          <w:lang w:val="en-AU"/>
-        </w:rPr>
-        <w:tab/>
-      </w:r>
-      <w:r>
-        <w:rPr>
-          <w:rFonts w:ascii="CG Times" w:hAnsi="CG Times" w:cs="CG Times"/>
-          <w:lang w:val="en-AU"/>
-        </w:rPr>
-        <w:tab/>
         <w:t>B:</w:t>
       </w:r>
       <w:r>

</xml_diff>

<commit_message>
all-examples: handle most column headers and table-cell examples without individual subnumbers (#106)
</commit_message>
<xml_diff>
--- a/all-examples/cge01-2Ex.docx
+++ b/all-examples/cge01-2Ex.docx
@@ -30953,23 +30953,7 @@
           <w:rFonts w:ascii="CG Times" w:hAnsi="CG Times" w:cs="CG Times"/>
           <w:lang w:val="en-AU"/>
         </w:rPr>
-        <w:t xml:space="preserve"> outside </w:t>
-      </w:r>
-      <w:proofErr w:type="gramStart"/>
-      <w:r>
-        <w:rPr>
-          <w:rFonts w:ascii="CG Times" w:hAnsi="CG Times" w:cs="CG Times"/>
-          <w:lang w:val="en-AU"/>
-        </w:rPr>
-        <w:t>scope</w:t>
-      </w:r>
-      <w:proofErr w:type="gramEnd"/>
-      <w:r>
-        <w:rPr>
-          <w:rFonts w:ascii="CG Times" w:hAnsi="CG Times" w:cs="CG Times"/>
-          <w:lang w:val="en-AU"/>
-        </w:rPr>
-        <w:t xml:space="preserve"> of </w:t>
+        <w:t xml:space="preserve"> outside scope of </w:t>
       </w:r>
       <w:r>
         <w:rPr>
@@ -35416,6 +35400,24 @@
       <w:r>
         <w:rPr>
           <w:rFonts w:ascii="CG Times" w:hAnsi="CG Times" w:cs="CG Times"/>
+          <w:i/>
+          <w:iCs/>
+          <w:lang w:val="en-AU"/>
+        </w:rPr>
+        <w:t xml:space="preserve"> </w:t>
+      </w:r>
+      <w:r>
+        <w:rPr>
+          <w:rFonts w:ascii="CG Times" w:hAnsi="CG Times" w:cs="CG Times"/>
+          <w:i/>
+          <w:iCs/>
+          <w:lang w:val="en-AU"/>
+        </w:rPr>
+        <w:t>money she had left him.</w:t>
+      </w:r>
+      <w:r>
+        <w:rPr>
+          <w:rFonts w:ascii="CG Times" w:hAnsi="CG Times" w:cs="CG Times"/>
           <w:lang w:val="en-AU"/>
         </w:rPr>
         <w:tab/>
@@ -35429,54 +35431,12 @@
         </w:rPr>
         <w:t>He gave all the money</w:t>
       </w:r>
-    </w:p>
-    <w:p>
-      <w:pPr>
-        <w:tabs>
-          <w:tab w:val="left" w:pos="-792"/>
-          <w:tab w:val="left" w:pos="-360"/>
-          <w:tab w:val="left" w:pos="0"/>
-          <w:tab w:val="left" w:pos="532"/>
-          <w:tab w:val="right" w:pos="676"/>
-          <w:tab w:val="left" w:pos="835"/>
-          <w:tab w:val="left" w:pos="1238"/>
-          <w:tab w:val="left" w:pos="3024"/>
-          <w:tab w:val="left" w:pos="5011"/>
-          <w:tab w:val="left" w:pos="5371"/>
-          <w:tab w:val="left" w:pos="6010"/>
-        </w:tabs>
-        <w:spacing w:line="480" w:lineRule="auto"/>
-        <w:ind w:firstLine="532"/>
-        <w:jc w:val="both"/>
-        <w:rPr>
-          <w:rFonts w:ascii="CG Times" w:hAnsi="CG Times" w:cs="CG Times"/>
-          <w:lang w:val="en-AU"/>
-        </w:rPr>
-      </w:pPr>
-      <w:r>
-        <w:rPr>
-          <w:rFonts w:ascii="CG Times" w:hAnsi="CG Times" w:cs="CG Times"/>
-          <w:i/>
-          <w:iCs/>
-          <w:lang w:val="en-AU"/>
-        </w:rPr>
-        <w:t>money she had left him</w:t>
-      </w:r>
-      <w:r>
-        <w:rPr>
-          <w:rFonts w:ascii="CG Times" w:hAnsi="CG Times" w:cs="CG Times"/>
-          <w:i/>
-          <w:iCs/>
-          <w:lang w:val="en-AU"/>
-        </w:rPr>
-        <w:t>.</w:t>
-      </w:r>
-      <w:r>
-        <w:rPr>
-          <w:rFonts w:ascii="CG Times" w:hAnsi="CG Times" w:cs="CG Times"/>
-          <w:lang w:val="en-AU"/>
-        </w:rPr>
-        <w:tab/>
+      <w:r>
+        <w:rPr>
+          <w:rFonts w:ascii="CG Times" w:hAnsi="CG Times" w:cs="CG Times"/>
+          <w:lang w:val="en-AU"/>
+        </w:rPr>
+        <w:t xml:space="preserve"> </w:t>
       </w:r>
       <w:r>
         <w:rPr>

</xml_diff>

<commit_message>
page ??? -> 59 (layout in manuscript didn't match PDF) (#96)
</commit_message>
<xml_diff>
--- a/all-examples/cge01-2Ex.docx
+++ b/all-examples/cge01-2Ex.docx
@@ -28861,6 +28861,8 @@
           <w:lang w:val="en-AU"/>
         </w:rPr>
       </w:pPr>
+      <w:bookmarkStart w:id="0" w:name="OLE_LINK19"/>
+      <w:bookmarkStart w:id="1" w:name="OLE_LINK20"/>
       <w:r>
         <w:rPr>
           <w:rFonts w:ascii="CG Times" w:hAnsi="CG Times" w:cs="CG Times"/>
@@ -29051,6 +29053,8 @@
         <w:t>.</w:t>
       </w:r>
     </w:p>
+    <w:bookmarkEnd w:id="0"/>
+    <w:bookmarkEnd w:id="1"/>
     <w:p>
       <w:pPr>
         <w:tabs>
@@ -29663,11 +29667,8 @@
           <w:tab w:val="left" w:pos="1238"/>
           <w:tab w:val="left" w:pos="5011"/>
           <w:tab w:val="left" w:pos="5371"/>
-          <w:tab w:val="left" w:pos="7200"/>
-          <w:tab w:val="right" w:pos="9266"/>
         </w:tabs>
         <w:spacing w:line="480" w:lineRule="auto"/>
-        <w:ind w:left="1238" w:hanging="1238"/>
         <w:jc w:val="both"/>
         <w:rPr>
           <w:rFonts w:ascii="CG Times" w:hAnsi="CG Times" w:cs="CG Times"/>
@@ -29679,37 +29680,97 @@
           <w:rFonts w:ascii="CG Times" w:hAnsi="CG Times" w:cs="CG Times"/>
           <w:lang w:val="en-AU"/>
         </w:rPr>
-        <w:t>[</w:t>
-      </w:r>
-      <w:r>
-        <w:rPr>
-          <w:rFonts w:ascii="CG Times" w:hAnsi="CG Times" w:cs="CG Times"/>
-          <w:lang w:val="en-AU"/>
-        </w:rPr>
-        <w:t>1</w:t>
-      </w:r>
-      <w:r>
-        <w:rPr>
-          <w:rFonts w:ascii="CG Times" w:hAnsi="CG Times" w:cs="CG Times"/>
-          <w:lang w:val="en-AU"/>
-        </w:rPr>
-        <w:t>]</w:t>
-      </w:r>
-      <w:r>
-        <w:rPr>
-          <w:rFonts w:ascii="CG Times" w:hAnsi="CG Times" w:cs="CG Times"/>
-          <w:lang w:val="en-AU"/>
-        </w:rPr>
-        <w:tab/>
-      </w:r>
-      <w:r>
-        <w:rPr>
-          <w:rFonts w:ascii="CG Times" w:hAnsi="CG Times" w:cs="CG Times"/>
-          <w:lang w:val="en-AU"/>
-        </w:rPr>
-        <w:tab/>
-      </w:r>
-      <w:proofErr w:type="spellStart"/>
+        <w:t>[1]</w:t>
+      </w:r>
+      <w:r>
+        <w:rPr>
+          <w:rFonts w:ascii="CG Times" w:hAnsi="CG Times" w:cs="CG Times"/>
+          <w:lang w:val="en-AU"/>
+        </w:rPr>
+        <w:tab/>
+      </w:r>
+      <w:r>
+        <w:rPr>
+          <w:rFonts w:ascii="CG Times" w:hAnsi="CG Times" w:cs="CG Times"/>
+          <w:lang w:val="en-AU"/>
+        </w:rPr>
+        <w:tab/>
+      </w:r>
+      <w:r>
+        <w:rPr>
+          <w:rFonts w:ascii="CG Times" w:hAnsi="CG Times" w:cs="CG Times"/>
+          <w:lang w:val="en-AU"/>
+        </w:rPr>
+        <w:tab/>
+      </w:r>
+      <w:r>
+        <w:rPr>
+          <w:rFonts w:ascii="CG Times" w:hAnsi="CG Times" w:cs="CG Times"/>
+          <w:lang w:val="en-AU"/>
+        </w:rPr>
+        <w:tab/>
+      </w:r>
+      <w:r>
+        <w:rPr>
+          <w:rFonts w:ascii="CG Times" w:hAnsi="CG Times" w:cs="CG Times"/>
+          <w:smallCaps/>
+          <w:lang w:val="en-AU"/>
+        </w:rPr>
+        <w:t>negative clause</w:t>
+      </w:r>
+      <w:r>
+        <w:rPr>
+          <w:rFonts w:ascii="CG Times" w:hAnsi="CG Times" w:cs="CG Times"/>
+          <w:smallCaps/>
+          <w:lang w:val="en-AU"/>
+        </w:rPr>
+        <w:tab/>
+      </w:r>
+      <w:r>
+        <w:rPr>
+          <w:rFonts w:ascii="CG Times" w:hAnsi="CG Times" w:cs="CG Times"/>
+          <w:smallCaps/>
+          <w:lang w:val="en-AU"/>
+        </w:rPr>
+        <w:tab/>
+      </w:r>
+      <w:r>
+        <w:rPr>
+          <w:rFonts w:ascii="CG Times" w:hAnsi="CG Times" w:cs="CG Times"/>
+          <w:smallCaps/>
+          <w:lang w:val="en-AU"/>
+        </w:rPr>
+        <w:t>positive clause</w:t>
+      </w:r>
+    </w:p>
+    <w:p>
+      <w:pPr>
+        <w:tabs>
+          <w:tab w:val="left" w:pos="-792"/>
+          <w:tab w:val="left" w:pos="-360"/>
+          <w:tab w:val="left" w:pos="0"/>
+          <w:tab w:val="left" w:pos="532"/>
+          <w:tab w:val="right" w:pos="676"/>
+          <w:tab w:val="left" w:pos="835"/>
+          <w:tab w:val="left" w:pos="1238"/>
+          <w:tab w:val="left" w:pos="5011"/>
+          <w:tab w:val="left" w:pos="5371"/>
+        </w:tabs>
+        <w:spacing w:line="480" w:lineRule="auto"/>
+        <w:ind w:left="1238" w:hanging="706"/>
+        <w:jc w:val="both"/>
+        <w:rPr>
+          <w:rFonts w:ascii="CG Times" w:hAnsi="CG Times" w:cs="CG Times"/>
+          <w:lang w:val="en-AU"/>
+        </w:rPr>
+      </w:pPr>
+      <w:r>
+        <w:rPr>
+          <w:rFonts w:ascii="CG Times" w:hAnsi="CG Times" w:cs="CG Times"/>
+          <w:lang w:val="en-AU"/>
+        </w:rPr>
+        <w:tab/>
+      </w:r>
       <w:r>
         <w:rPr>
           <w:rFonts w:ascii="CG Times" w:hAnsi="CG Times" w:cs="CG Times"/>
@@ -29717,7 +29778,6 @@
         </w:rPr>
         <w:t>i</w:t>
       </w:r>
-      <w:proofErr w:type="spellEnd"/>
       <w:r>
         <w:rPr>
           <w:rFonts w:ascii="CG Times" w:hAnsi="CG Times" w:cs="CG Times"/>
@@ -29765,22 +29825,112 @@
           <w:iCs/>
           <w:lang w:val="en-AU"/>
         </w:rPr>
-        <w:t xml:space="preserve"> the </w:t>
-      </w:r>
-      <w:r>
-        <w:rPr>
-          <w:rFonts w:ascii="CG Times" w:hAnsi="CG Times" w:cs="CG Times"/>
-          <w:i/>
-          <w:iCs/>
-          <w:lang w:val="en-AU"/>
-        </w:rPr>
-        <w:t>summary</w:t>
-      </w:r>
-      <w:r>
-        <w:rPr>
-          <w:rFonts w:ascii="CG Times" w:hAnsi="CG Times" w:cs="CG Times"/>
-          <w:i/>
-          <w:iCs/>
+        <w:t xml:space="preserve"> the summary.</w:t>
+      </w:r>
+      <w:r>
+        <w:rPr>
+          <w:rFonts w:ascii="CG Times" w:hAnsi="CG Times" w:cs="CG Times"/>
+          <w:lang w:val="en-AU"/>
+        </w:rPr>
+        <w:tab/>
+        <w:t>b.</w:t>
+      </w:r>
+      <w:r>
+        <w:rPr>
+          <w:rFonts w:ascii="CG Times" w:hAnsi="CG Times" w:cs="CG Times"/>
+          <w:lang w:val="en-AU"/>
+        </w:rPr>
+        <w:tab/>
+        <w:t>*</w:t>
+      </w:r>
+      <w:r>
+        <w:rPr>
+          <w:rFonts w:ascii="CG Times" w:hAnsi="CG Times" w:cs="CG Times"/>
+          <w:i/>
+          <w:iCs/>
+          <w:u w:val="single"/>
+          <w:lang w:val="en-AU"/>
+        </w:rPr>
+        <w:t>He read the report</w:t>
+      </w:r>
+      <w:r>
+        <w:rPr>
+          <w:rFonts w:ascii="CG Times" w:hAnsi="CG Times" w:cs="CG Times"/>
+          <w:i/>
+          <w:iCs/>
+          <w:lang w:val="en-AU"/>
+        </w:rPr>
+        <w:t xml:space="preserve">, </w:t>
+      </w:r>
+      <w:r>
+        <w:rPr>
+          <w:rStyle w:val="DoubleUnderline"/>
+        </w:rPr>
+        <w:t>not even</w:t>
+      </w:r>
+      <w:r>
+        <w:rPr>
+          <w:rFonts w:ascii="CG Times" w:hAnsi="CG Times" w:cs="CG Times"/>
+          <w:i/>
+          <w:iCs/>
+          <w:lang w:val="en-AU"/>
+        </w:rPr>
+        <w:t xml:space="preserve"> the summary.</w:t>
+      </w:r>
+    </w:p>
+    <w:p>
+      <w:pPr>
+        <w:tabs>
+          <w:tab w:val="left" w:pos="-792"/>
+          <w:tab w:val="left" w:pos="-360"/>
+          <w:tab w:val="left" w:pos="0"/>
+          <w:tab w:val="left" w:pos="532"/>
+          <w:tab w:val="right" w:pos="676"/>
+          <w:tab w:val="left" w:pos="835"/>
+          <w:tab w:val="left" w:pos="1238"/>
+          <w:tab w:val="left" w:pos="5011"/>
+          <w:tab w:val="left" w:pos="5371"/>
+        </w:tabs>
+        <w:spacing w:line="480" w:lineRule="auto"/>
+        <w:ind w:left="1238" w:hanging="706"/>
+        <w:jc w:val="both"/>
+        <w:rPr>
+          <w:rFonts w:ascii="CG Times" w:hAnsi="CG Times" w:cs="CG Times"/>
+          <w:lang w:val="en-AU"/>
+        </w:rPr>
+      </w:pPr>
+      <w:r>
+        <w:rPr>
+          <w:rFonts w:ascii="CG Times" w:hAnsi="CG Times" w:cs="CG Times"/>
+          <w:lang w:val="en-AU"/>
+        </w:rPr>
+        <w:tab/>
+        <w:t>ii</w:t>
+      </w:r>
+      <w:r>
+        <w:rPr>
+          <w:rFonts w:ascii="CG Times" w:hAnsi="CG Times" w:cs="CG Times"/>
+          <w:lang w:val="en-AU"/>
+        </w:rPr>
+        <w:tab/>
+      </w:r>
+      <w:r>
+        <w:rPr>
+          <w:rFonts w:ascii="CG Times" w:hAnsi="CG Times" w:cs="CG Times"/>
+          <w:lang w:val="en-AU"/>
+        </w:rPr>
+        <w:tab/>
+      </w:r>
+      <w:r>
+        <w:rPr>
+          <w:rFonts w:ascii="CG Times" w:hAnsi="CG Times" w:cs="CG Times"/>
+          <w:lang w:val="en-AU"/>
+        </w:rPr>
+        <w:t>a</w:t>
+      </w:r>
+      <w:r>
+        <w:rPr>
+          <w:rFonts w:ascii="CG Times" w:hAnsi="CG Times" w:cs="CG Times"/>
           <w:lang w:val="en-AU"/>
         </w:rPr>
         <w:t>.</w:t>
@@ -29791,15 +29941,89 @@
           <w:lang w:val="en-AU"/>
         </w:rPr>
         <w:tab/>
-        <w:t>)</w:t>
-      </w:r>
-      <w:r>
-        <w:rPr>
-          <w:rFonts w:ascii="CG Times" w:hAnsi="CG Times" w:cs="CG Times"/>
-          <w:lang w:val="en-AU"/>
-        </w:rPr>
-        <w:tab/>
-        <w:t>[negative clause]</w:t>
+      </w:r>
+      <w:r>
+        <w:rPr>
+          <w:rFonts w:ascii="CG Times" w:hAnsi="CG Times" w:cs="CG Times"/>
+          <w:i/>
+          <w:iCs/>
+          <w:u w:val="single"/>
+          <w:lang w:val="en-AU"/>
+        </w:rPr>
+        <w:t>He didn't read the report</w:t>
+      </w:r>
+      <w:r>
+        <w:rPr>
+          <w:rFonts w:ascii="CG Times" w:hAnsi="CG Times" w:cs="CG Times"/>
+          <w:i/>
+          <w:iCs/>
+          <w:lang w:val="en-AU"/>
+        </w:rPr>
+        <w:t xml:space="preserve">, and </w:t>
+      </w:r>
+      <w:r>
+        <w:rPr>
+          <w:rStyle w:val="DoubleUnderline"/>
+        </w:rPr>
+        <w:t>nor</w:t>
+      </w:r>
+      <w:r>
+        <w:rPr>
+          <w:rFonts w:ascii="CG Times" w:hAnsi="CG Times" w:cs="CG Times"/>
+          <w:i/>
+          <w:iCs/>
+          <w:lang w:val="en-AU"/>
+        </w:rPr>
+        <w:t xml:space="preserve"> did his son.</w:t>
+      </w:r>
+      <w:r>
+        <w:rPr>
+          <w:rFonts w:ascii="CG Times" w:hAnsi="CG Times" w:cs="CG Times"/>
+          <w:lang w:val="en-AU"/>
+        </w:rPr>
+        <w:tab/>
+        <w:t>b.</w:t>
+      </w:r>
+      <w:r>
+        <w:rPr>
+          <w:rFonts w:ascii="CG Times" w:hAnsi="CG Times" w:cs="CG Times"/>
+          <w:lang w:val="en-AU"/>
+        </w:rPr>
+        <w:tab/>
+      </w:r>
+      <w:r>
+        <w:rPr>
+          <w:rFonts w:ascii="CG Times" w:hAnsi="CG Times" w:cs="CG Times"/>
+          <w:i/>
+          <w:iCs/>
+          <w:u w:val="single"/>
+          <w:lang w:val="en-AU"/>
+        </w:rPr>
+        <w:t>He read the report</w:t>
+      </w:r>
+      <w:r>
+        <w:rPr>
+          <w:rFonts w:ascii="CG Times" w:hAnsi="CG Times" w:cs="CG Times"/>
+          <w:i/>
+          <w:iCs/>
+          <w:lang w:val="en-AU"/>
+        </w:rPr>
+        <w:t xml:space="preserve">, and </w:t>
+      </w:r>
+      <w:r>
+        <w:rPr>
+          <w:rStyle w:val="DoubleUnderline"/>
+        </w:rPr>
+        <w:t>so</w:t>
+      </w:r>
+      <w:r>
+        <w:rPr>
+          <w:rFonts w:ascii="CG Times" w:hAnsi="CG Times" w:cs="CG Times"/>
+          <w:i/>
+          <w:iCs/>
+          <w:lang w:val="en-AU"/>
+        </w:rPr>
+        <w:t xml:space="preserve"> did his son.</w:t>
       </w:r>
     </w:p>
     <w:p>
@@ -29829,14 +30053,83 @@
           <w:rFonts w:ascii="CG Times" w:hAnsi="CG Times" w:cs="CG Times"/>
           <w:lang w:val="en-AU"/>
         </w:rPr>
-        <w:tab/>
-      </w:r>
-      <w:r>
-        <w:rPr>
-          <w:rFonts w:ascii="CG Times" w:hAnsi="CG Times" w:cs="CG Times"/>
-          <w:lang w:val="en-AU"/>
-        </w:rPr>
-        <w:tab/>
+        <w:t>iii</w:t>
+      </w:r>
+      <w:r>
+        <w:rPr>
+          <w:rFonts w:ascii="CG Times" w:hAnsi="CG Times" w:cs="CG Times"/>
+          <w:lang w:val="en-AU"/>
+        </w:rPr>
+        <w:tab/>
+      </w:r>
+      <w:r>
+        <w:rPr>
+          <w:rFonts w:ascii="CG Times" w:hAnsi="CG Times" w:cs="CG Times"/>
+          <w:lang w:val="en-AU"/>
+        </w:rPr>
+        <w:t>a</w:t>
+      </w:r>
+      <w:r>
+        <w:rPr>
+          <w:rFonts w:ascii="CG Times" w:hAnsi="CG Times" w:cs="CG Times"/>
+          <w:lang w:val="en-AU"/>
+        </w:rPr>
+        <w:t>.</w:t>
+      </w:r>
+      <w:r>
+        <w:rPr>
+          <w:rFonts w:ascii="CG Times" w:hAnsi="CG Times" w:cs="CG Times"/>
+          <w:lang w:val="en-AU"/>
+        </w:rPr>
+        <w:tab/>
+      </w:r>
+      <w:r>
+        <w:rPr>
+          <w:rFonts w:ascii="CG Times" w:hAnsi="CG Times" w:cs="CG Times"/>
+          <w:i/>
+          <w:iCs/>
+          <w:u w:val="single"/>
+          <w:lang w:val="en-AU"/>
+        </w:rPr>
+        <w:t xml:space="preserve">He didn't read </w:t>
+      </w:r>
+      <w:r>
+        <w:rPr>
+          <w:rFonts w:ascii="CG Times" w:hAnsi="CG Times" w:cs="CG Times"/>
+          <w:i/>
+          <w:iCs/>
+          <w:u w:val="single"/>
+          <w:lang w:val="en-AU"/>
+        </w:rPr>
+        <w:t>it</w:t>
+      </w:r>
+      <w:r>
+        <w:rPr>
+          <w:rFonts w:ascii="CG Times" w:hAnsi="CG Times" w:cs="CG Times"/>
+          <w:i/>
+          <w:iCs/>
+          <w:lang w:val="en-AU"/>
+        </w:rPr>
+        <w:t xml:space="preserve">, </w:t>
+      </w:r>
+      <w:r>
+        <w:rPr>
+          <w:rStyle w:val="DoubleUnderline"/>
+        </w:rPr>
+        <w:t>did he?</w:t>
+      </w:r>
+      <w:r>
+        <w:rPr>
+          <w:rFonts w:ascii="CG Times" w:hAnsi="CG Times" w:cs="CG Times"/>
+          <w:lang w:val="en-AU"/>
+        </w:rPr>
+        <w:tab/>
+      </w:r>
+      <w:r>
+        <w:rPr>
+          <w:rFonts w:ascii="CG Times" w:hAnsi="CG Times" w:cs="CG Times"/>
+          <w:lang w:val="en-AU"/>
+        </w:rPr>
         <w:t>b.</w:t>
       </w:r>
       <w:r>
@@ -29854,451 +30147,22 @@
           <w:u w:val="single"/>
           <w:lang w:val="en-AU"/>
         </w:rPr>
-        <w:t>He didn't read the report</w:t>
-      </w:r>
-      <w:r>
-        <w:rPr>
-          <w:rFonts w:ascii="CG Times" w:hAnsi="CG Times" w:cs="CG Times"/>
-          <w:i/>
-          <w:iCs/>
-          <w:lang w:val="en-AU"/>
-        </w:rPr>
-        <w:t xml:space="preserve">, and </w:t>
+        <w:t>He read it</w:t>
+      </w:r>
+      <w:r>
+        <w:rPr>
+          <w:rFonts w:ascii="CG Times" w:hAnsi="CG Times" w:cs="CG Times"/>
+          <w:i/>
+          <w:iCs/>
+          <w:lang w:val="en-AU"/>
+        </w:rPr>
+        <w:t xml:space="preserve">, </w:t>
       </w:r>
       <w:r>
         <w:rPr>
           <w:rStyle w:val="DoubleUnderline"/>
         </w:rPr>
-        <w:t>nor</w:t>
-      </w:r>
-      <w:r>
-        <w:rPr>
-          <w:rFonts w:ascii="CG Times" w:hAnsi="CG Times" w:cs="CG Times"/>
-          <w:i/>
-          <w:iCs/>
-          <w:lang w:val="en-AU"/>
-        </w:rPr>
-        <w:t xml:space="preserve"> did his son.</w:t>
-      </w:r>
-      <w:r>
-        <w:rPr>
-          <w:rFonts w:ascii="CG Times" w:hAnsi="CG Times" w:cs="CG Times"/>
-          <w:lang w:val="en-AU"/>
-        </w:rPr>
-        <w:tab/>
-        <w:t>)</w:t>
-      </w:r>
-    </w:p>
-    <w:p>
-      <w:pPr>
-        <w:tabs>
-          <w:tab w:val="left" w:pos="-792"/>
-          <w:tab w:val="left" w:pos="-360"/>
-          <w:tab w:val="left" w:pos="0"/>
-          <w:tab w:val="left" w:pos="532"/>
-          <w:tab w:val="right" w:pos="676"/>
-          <w:tab w:val="left" w:pos="835"/>
-          <w:tab w:val="left" w:pos="1238"/>
-          <w:tab w:val="left" w:pos="5011"/>
-          <w:tab w:val="left" w:pos="5371"/>
-          <w:tab w:val="left" w:pos="7200"/>
-        </w:tabs>
-        <w:spacing w:line="480" w:lineRule="auto"/>
-        <w:ind w:left="1238" w:hanging="706"/>
-        <w:jc w:val="both"/>
-        <w:rPr>
-          <w:rFonts w:ascii="CG Times" w:hAnsi="CG Times" w:cs="CG Times"/>
-          <w:lang w:val="en-AU"/>
-        </w:rPr>
-      </w:pPr>
-      <w:r>
-        <w:rPr>
-          <w:rFonts w:ascii="CG Times" w:hAnsi="CG Times" w:cs="CG Times"/>
-          <w:lang w:val="en-AU"/>
-        </w:rPr>
-        <w:tab/>
-      </w:r>
-      <w:r>
-        <w:rPr>
-          <w:rFonts w:ascii="CG Times" w:hAnsi="CG Times" w:cs="CG Times"/>
-          <w:lang w:val="en-AU"/>
-        </w:rPr>
-        <w:tab/>
-        <w:t>c.</w:t>
-      </w:r>
-      <w:r>
-        <w:rPr>
-          <w:rFonts w:ascii="CG Times" w:hAnsi="CG Times" w:cs="CG Times"/>
-          <w:lang w:val="en-AU"/>
-        </w:rPr>
-        <w:tab/>
-      </w:r>
-      <w:r>
-        <w:rPr>
-          <w:rFonts w:ascii="CG Times" w:hAnsi="CG Times" w:cs="CG Times"/>
-          <w:i/>
-          <w:iCs/>
-          <w:u w:val="single"/>
-          <w:lang w:val="en-AU"/>
-        </w:rPr>
-        <w:t xml:space="preserve">He didn't read </w:t>
-      </w:r>
-      <w:r>
-        <w:rPr>
-          <w:rFonts w:ascii="CG Times" w:hAnsi="CG Times" w:cs="CG Times"/>
-          <w:i/>
-          <w:iCs/>
-          <w:u w:val="single"/>
-          <w:lang w:val="en-AU"/>
-        </w:rPr>
-        <w:t>it</w:t>
-      </w:r>
-      <w:r>
-        <w:rPr>
-          <w:rFonts w:ascii="CG Times" w:hAnsi="CG Times" w:cs="CG Times"/>
-          <w:i/>
-          <w:iCs/>
-          <w:lang w:val="en-AU"/>
-        </w:rPr>
-        <w:t xml:space="preserve">, </w:t>
-      </w:r>
-      <w:r>
-        <w:rPr>
-          <w:rStyle w:val="DoubleUnderline"/>
-        </w:rPr>
-        <w:t>did he?</w:t>
-      </w:r>
-      <w:r>
-        <w:rPr>
-          <w:rFonts w:ascii="CG Times" w:hAnsi="CG Times" w:cs="CG Times"/>
-          <w:lang w:val="en-AU"/>
-        </w:rPr>
-        <w:tab/>
-      </w:r>
-      <w:r>
-        <w:rPr>
-          <w:rFonts w:ascii="CG Times" w:hAnsi="CG Times" w:cs="CG Times"/>
-          <w:lang w:val="en-AU"/>
-        </w:rPr>
-        <w:tab/>
-      </w:r>
-      <w:r>
-        <w:rPr>
-          <w:rFonts w:ascii="CG Times" w:hAnsi="CG Times" w:cs="CG Times"/>
-          <w:lang w:val="en-AU"/>
-        </w:rPr>
-        <w:tab/>
-        <w:t>)</w:t>
-      </w:r>
-    </w:p>
-    <w:p>
-      <w:pPr>
-        <w:tabs>
-          <w:tab w:val="left" w:pos="-792"/>
-          <w:tab w:val="left" w:pos="-360"/>
-          <w:tab w:val="left" w:pos="0"/>
-          <w:tab w:val="left" w:pos="532"/>
-          <w:tab w:val="right" w:pos="676"/>
-          <w:tab w:val="left" w:pos="835"/>
-          <w:tab w:val="left" w:pos="1238"/>
-          <w:tab w:val="left" w:pos="5011"/>
-          <w:tab w:val="left" w:pos="5371"/>
-          <w:tab w:val="left" w:pos="7200"/>
-          <w:tab w:val="right" w:pos="9266"/>
-        </w:tabs>
-        <w:spacing w:line="480" w:lineRule="auto"/>
-        <w:ind w:left="835" w:hanging="303"/>
-        <w:jc w:val="both"/>
-        <w:rPr>
-          <w:rFonts w:ascii="CG Times" w:hAnsi="CG Times" w:cs="CG Times"/>
-          <w:lang w:val="en-AU"/>
-        </w:rPr>
-      </w:pPr>
-      <w:r>
-        <w:rPr>
-          <w:rFonts w:ascii="CG Times" w:hAnsi="CG Times" w:cs="CG Times"/>
-          <w:lang w:val="en-AU"/>
-        </w:rPr>
-        <w:tab/>
-      </w:r>
-      <w:r>
-        <w:rPr>
-          <w:rFonts w:ascii="CG Times" w:hAnsi="CG Times" w:cs="CG Times"/>
-          <w:lang w:val="en-AU"/>
-        </w:rPr>
-        <w:t>ii</w:t>
-      </w:r>
-      <w:r>
-        <w:rPr>
-          <w:rFonts w:ascii="CG Times" w:hAnsi="CG Times" w:cs="CG Times"/>
-          <w:lang w:val="en-AU"/>
-        </w:rPr>
-        <w:tab/>
-        <w:t>a. *</w:t>
-      </w:r>
-      <w:r>
-        <w:rPr>
-          <w:rFonts w:ascii="CG Times" w:hAnsi="CG Times" w:cs="CG Times"/>
-          <w:i/>
-          <w:iCs/>
-          <w:u w:val="single"/>
-          <w:lang w:val="en-AU"/>
-        </w:rPr>
-        <w:t>He read the report</w:t>
-      </w:r>
-      <w:r>
-        <w:rPr>
-          <w:rFonts w:ascii="CG Times" w:hAnsi="CG Times" w:cs="CG Times"/>
-          <w:i/>
-          <w:iCs/>
-          <w:lang w:val="en-AU"/>
-        </w:rPr>
-        <w:t xml:space="preserve">, </w:t>
-      </w:r>
-      <w:r>
-        <w:rPr>
-          <w:rStyle w:val="DoubleUnderline"/>
-        </w:rPr>
-        <w:t>not even</w:t>
-      </w:r>
-      <w:r>
-        <w:rPr>
-          <w:rFonts w:ascii="CG Times" w:hAnsi="CG Times" w:cs="CG Times"/>
-          <w:i/>
-          <w:iCs/>
-          <w:lang w:val="en-AU"/>
-        </w:rPr>
-        <w:t xml:space="preserve"> the </w:t>
-      </w:r>
-      <w:r>
-        <w:rPr>
-          <w:rFonts w:ascii="CG Times" w:hAnsi="CG Times" w:cs="CG Times"/>
-          <w:i/>
-          <w:iCs/>
-          <w:lang w:val="en-AU"/>
-        </w:rPr>
-        <w:t>summary</w:t>
-      </w:r>
-      <w:r>
-        <w:rPr>
-          <w:rFonts w:ascii="CG Times" w:hAnsi="CG Times" w:cs="CG Times"/>
-          <w:i/>
-          <w:iCs/>
-          <w:lang w:val="en-AU"/>
-        </w:rPr>
-        <w:t>.</w:t>
-      </w:r>
-      <w:r>
-        <w:rPr>
-          <w:rFonts w:ascii="CG Times" w:hAnsi="CG Times" w:cs="CG Times"/>
-          <w:lang w:val="en-AU"/>
-        </w:rPr>
-        <w:tab/>
-        <w:t>)</w:t>
-      </w:r>
-      <w:r>
-        <w:rPr>
-          <w:rFonts w:ascii="CG Times" w:hAnsi="CG Times" w:cs="CG Times"/>
-          <w:lang w:val="en-AU"/>
-        </w:rPr>
-        <w:tab/>
-        <w:t>[positive clause]</w:t>
-      </w:r>
-    </w:p>
-    <w:p>
-      <w:pPr>
-        <w:tabs>
-          <w:tab w:val="left" w:pos="-792"/>
-          <w:tab w:val="left" w:pos="-360"/>
-          <w:tab w:val="left" w:pos="0"/>
-          <w:tab w:val="left" w:pos="532"/>
-          <w:tab w:val="right" w:pos="676"/>
-          <w:tab w:val="left" w:pos="835"/>
-          <w:tab w:val="left" w:pos="1238"/>
-          <w:tab w:val="left" w:pos="5011"/>
-          <w:tab w:val="left" w:pos="5371"/>
-          <w:tab w:val="left" w:pos="7200"/>
-        </w:tabs>
-        <w:spacing w:line="480" w:lineRule="auto"/>
-        <w:ind w:left="1238" w:hanging="706"/>
-        <w:jc w:val="both"/>
-        <w:rPr>
-          <w:rFonts w:ascii="CG Times" w:hAnsi="CG Times" w:cs="CG Times"/>
-          <w:lang w:val="en-AU"/>
-        </w:rPr>
-      </w:pPr>
-      <w:r>
-        <w:rPr>
-          <w:rFonts w:ascii="CG Times" w:hAnsi="CG Times" w:cs="CG Times"/>
-          <w:lang w:val="en-AU"/>
-        </w:rPr>
-        <w:tab/>
-      </w:r>
-      <w:r>
-        <w:rPr>
-          <w:rFonts w:ascii="CG Times" w:hAnsi="CG Times" w:cs="CG Times"/>
-          <w:lang w:val="en-AU"/>
-        </w:rPr>
-        <w:tab/>
-        <w:t>b.</w:t>
-      </w:r>
-      <w:r>
-        <w:rPr>
-          <w:rFonts w:ascii="CG Times" w:hAnsi="CG Times" w:cs="CG Times"/>
-          <w:lang w:val="en-AU"/>
-        </w:rPr>
-        <w:tab/>
-      </w:r>
-      <w:r>
-        <w:rPr>
-          <w:rFonts w:ascii="CG Times" w:hAnsi="CG Times" w:cs="CG Times"/>
-          <w:i/>
-          <w:iCs/>
-          <w:u w:val="single"/>
-          <w:lang w:val="en-AU"/>
-        </w:rPr>
-        <w:t>He read the report</w:t>
-      </w:r>
-      <w:r>
-        <w:rPr>
-          <w:rFonts w:ascii="CG Times" w:hAnsi="CG Times" w:cs="CG Times"/>
-          <w:i/>
-          <w:iCs/>
-          <w:lang w:val="en-AU"/>
-        </w:rPr>
-        <w:t xml:space="preserve">, and </w:t>
-      </w:r>
-      <w:r>
-        <w:rPr>
-          <w:rStyle w:val="DoubleUnderline"/>
-        </w:rPr>
-        <w:t>so</w:t>
-      </w:r>
-      <w:r>
-        <w:rPr>
-          <w:rFonts w:ascii="CG Times" w:hAnsi="CG Times" w:cs="CG Times"/>
-          <w:i/>
-          <w:iCs/>
-          <w:lang w:val="en-AU"/>
-        </w:rPr>
-        <w:t xml:space="preserve"> did his son.</w:t>
-      </w:r>
-      <w:r>
-        <w:rPr>
-          <w:rFonts w:ascii="CG Times" w:hAnsi="CG Times" w:cs="CG Times"/>
-          <w:lang w:val="en-AU"/>
-        </w:rPr>
-        <w:tab/>
-      </w:r>
-      <w:r>
-        <w:rPr>
-          <w:rFonts w:ascii="CG Times" w:hAnsi="CG Times" w:cs="CG Times"/>
-          <w:lang w:val="en-AU"/>
-        </w:rPr>
-        <w:tab/>
-        <w:t>)</w:t>
-      </w:r>
-    </w:p>
-    <w:p>
-      <w:pPr>
-        <w:tabs>
-          <w:tab w:val="left" w:pos="-792"/>
-          <w:tab w:val="left" w:pos="-360"/>
-          <w:tab w:val="left" w:pos="0"/>
-          <w:tab w:val="left" w:pos="532"/>
-          <w:tab w:val="right" w:pos="676"/>
-          <w:tab w:val="left" w:pos="835"/>
-          <w:tab w:val="left" w:pos="1238"/>
-          <w:tab w:val="left" w:pos="5011"/>
-          <w:tab w:val="left" w:pos="5371"/>
-          <w:tab w:val="left" w:pos="7200"/>
-        </w:tabs>
-        <w:spacing w:line="480" w:lineRule="auto"/>
-        <w:ind w:left="1238" w:hanging="706"/>
-        <w:jc w:val="both"/>
-        <w:rPr>
-          <w:rFonts w:ascii="CG Times" w:hAnsi="CG Times" w:cs="CG Times"/>
-          <w:lang w:val="en-AU"/>
-        </w:rPr>
-      </w:pPr>
-      <w:r>
-        <w:rPr>
-          <w:rFonts w:ascii="CG Times" w:hAnsi="CG Times" w:cs="CG Times"/>
-          <w:lang w:val="en-AU"/>
-        </w:rPr>
-        <w:tab/>
-      </w:r>
-      <w:r>
-        <w:rPr>
-          <w:rFonts w:ascii="CG Times" w:hAnsi="CG Times" w:cs="CG Times"/>
-          <w:lang w:val="en-AU"/>
-        </w:rPr>
-        <w:tab/>
-        <w:t>c.</w:t>
-      </w:r>
-      <w:r>
-        <w:rPr>
-          <w:rFonts w:ascii="CG Times" w:hAnsi="CG Times" w:cs="CG Times"/>
-          <w:lang w:val="en-AU"/>
-        </w:rPr>
-        <w:tab/>
-      </w:r>
-      <w:r>
-        <w:rPr>
-          <w:rFonts w:ascii="CG Times" w:hAnsi="CG Times" w:cs="CG Times"/>
-          <w:i/>
-          <w:iCs/>
-          <w:u w:val="single"/>
-          <w:lang w:val="en-AU"/>
-        </w:rPr>
-        <w:t xml:space="preserve">He read </w:t>
-      </w:r>
-      <w:r>
-        <w:rPr>
-          <w:rFonts w:ascii="CG Times" w:hAnsi="CG Times" w:cs="CG Times"/>
-          <w:i/>
-          <w:iCs/>
-          <w:u w:val="single"/>
-          <w:lang w:val="en-AU"/>
-        </w:rPr>
-        <w:t>it</w:t>
-      </w:r>
-      <w:r>
-        <w:rPr>
-          <w:rFonts w:ascii="CG Times" w:hAnsi="CG Times" w:cs="CG Times"/>
-          <w:i/>
-          <w:iCs/>
-          <w:lang w:val="en-AU"/>
-        </w:rPr>
-        <w:t xml:space="preserve">, </w:t>
-      </w:r>
-      <w:r>
-        <w:rPr>
-          <w:rStyle w:val="DoubleUnderline"/>
-        </w:rPr>
         <w:t>didn't he?</w:t>
-      </w:r>
-      <w:r>
-        <w:rPr>
-          <w:rFonts w:ascii="CG Times" w:hAnsi="CG Times" w:cs="CG Times"/>
-          <w:lang w:val="en-AU"/>
-        </w:rPr>
-        <w:tab/>
-      </w:r>
-      <w:r>
-        <w:rPr>
-          <w:rFonts w:ascii="CG Times" w:hAnsi="CG Times" w:cs="CG Times"/>
-          <w:lang w:val="en-AU"/>
-        </w:rPr>
-        <w:tab/>
-      </w:r>
-      <w:r>
-        <w:rPr>
-          <w:rFonts w:ascii="CG Times" w:hAnsi="CG Times" w:cs="CG Times"/>
-          <w:lang w:val="en-AU"/>
-        </w:rPr>
-        <w:tab/>
-        <w:t>)</w:t>
       </w:r>
     </w:p>
     <w:p>
@@ -37740,6 +37604,7 @@
   <w:style w:type="paragraph" w:default="1" w:styleId="Normal">
     <w:name w:val="Normal"/>
     <w:qFormat/>
+    <w:rsid w:val="00E93F2A"/>
     <w:pPr>
       <w:widowControl w:val="0"/>
       <w:autoSpaceDE w:val="0"/>

</xml_diff>

<commit_message>
all-examples: process curly braces! mostly affects postTags
</commit_message>
<xml_diff>
--- a/all-examples/cge01-2Ex.docx
+++ b/all-examples/cge01-2Ex.docx
@@ -58,7 +58,6 @@
         </w:rPr>
         <w:tab/>
       </w:r>
-      <w:proofErr w:type="spellStart"/>
       <w:r>
         <w:rPr>
           <w:rFonts w:ascii="CG Times" w:hAnsi="CG Times" w:cs="CG Times"/>
@@ -66,7 +65,6 @@
         </w:rPr>
         <w:t>i</w:t>
       </w:r>
-      <w:proofErr w:type="spellEnd"/>
       <w:r>
         <w:rPr>
           <w:rFonts w:ascii="CG Times" w:hAnsi="CG Times" w:cs="CG Times"/>
@@ -182,35 +180,16 @@
           <w:vertAlign w:val="superscript"/>
           <w:lang w:val="en-AU"/>
         </w:rPr>
-        <w:t xml:space="preserve">   </w:t>
-      </w:r>
-      <w:proofErr w:type="gramStart"/>
-      <w:r>
-        <w:rPr>
-          <w:rFonts w:ascii="CG Times" w:hAnsi="CG Times" w:cs="CG Times"/>
-          <w:vertAlign w:val="superscript"/>
-          <w:lang w:val="en-AU"/>
-        </w:rPr>
-        <w:t>!</w:t>
-      </w:r>
-      <w:r>
-        <w:rPr>
-          <w:rFonts w:ascii="CG Times" w:hAnsi="CG Times" w:cs="CG Times"/>
-          <w:i/>
-          <w:iCs/>
-          <w:lang w:val="en-AU"/>
-        </w:rPr>
-        <w:t>Kim</w:t>
-      </w:r>
-      <w:proofErr w:type="gramEnd"/>
-      <w:r>
-        <w:rPr>
-          <w:rFonts w:ascii="CG Times" w:hAnsi="CG Times" w:cs="CG Times"/>
-          <w:i/>
-          <w:iCs/>
-          <w:lang w:val="en-AU"/>
-        </w:rPr>
-        <w:t xml:space="preserve"> and me saw the accident.</w:t>
+        <w:t xml:space="preserve">   !</w:t>
+      </w:r>
+      <w:r>
+        <w:rPr>
+          <w:rFonts w:ascii="CG Times" w:hAnsi="CG Times" w:cs="CG Times"/>
+          <w:i/>
+          <w:iCs/>
+          <w:lang w:val="en-AU"/>
+        </w:rPr>
+        <w:t>Kim and me saw the accident.</w:t>
       </w:r>
     </w:p>
     <w:p>
@@ -580,7 +559,6 @@
         </w:rPr>
         <w:tab/>
       </w:r>
-      <w:proofErr w:type="spellStart"/>
       <w:r>
         <w:rPr>
           <w:rFonts w:ascii="CG Times" w:hAnsi="CG Times" w:cs="CG Times"/>
@@ -588,7 +566,6 @@
         </w:rPr>
         <w:t>i</w:t>
       </w:r>
-      <w:proofErr w:type="spellEnd"/>
       <w:r>
         <w:rPr>
           <w:rFonts w:ascii="CG Times" w:hAnsi="CG Times" w:cs="CG Times"/>
@@ -962,7 +939,6 @@
         </w:rPr>
         <w:tab/>
       </w:r>
-      <w:proofErr w:type="spellStart"/>
       <w:r>
         <w:rPr>
           <w:rFonts w:ascii="CG Times" w:hAnsi="CG Times" w:cs="CG Times"/>
@@ -970,7 +946,6 @@
         </w:rPr>
         <w:t>i</w:t>
       </w:r>
-      <w:proofErr w:type="spellEnd"/>
       <w:r>
         <w:rPr>
           <w:rFonts w:ascii="CG Times" w:hAnsi="CG Times" w:cs="CG Times"/>
@@ -986,7 +961,6 @@
         </w:rPr>
         <w:tab/>
       </w:r>
-      <w:proofErr w:type="spellStart"/>
       <w:r>
         <w:rPr>
           <w:rFonts w:ascii="CG Times" w:hAnsi="CG Times" w:cs="CG Times"/>
@@ -996,7 +970,6 @@
         </w:rPr>
         <w:t>marr</w:t>
       </w:r>
-      <w:proofErr w:type="spellEnd"/>
       <w:r>
         <w:rPr>
           <w:rFonts w:ascii="CG Times" w:hAnsi="CG Times" w:cs="CG Times"/>
@@ -1004,7 +977,6 @@
         </w:rPr>
         <w:sym w:font="WP MathA" w:char="F040"/>
       </w:r>
-      <w:proofErr w:type="spellStart"/>
       <w:r>
         <w:rPr>
           <w:rFonts w:ascii="CG Times" w:hAnsi="CG Times" w:cs="CG Times"/>
@@ -1014,7 +986,6 @@
         </w:rPr>
         <w:t>ing</w:t>
       </w:r>
-      <w:proofErr w:type="spellEnd"/>
       <w:r>
         <w:rPr>
           <w:rFonts w:ascii="CG Times" w:hAnsi="CG Times" w:cs="CG Times"/>
@@ -1038,7 +1009,6 @@
         </w:rPr>
         <w:sym w:font="WP MathA" w:char="F040"/>
       </w:r>
-      <w:proofErr w:type="spellStart"/>
       <w:r>
         <w:rPr>
           <w:rFonts w:ascii="CG Times" w:hAnsi="CG Times" w:cs="CG Times"/>
@@ -1048,7 +1018,6 @@
         </w:rPr>
         <w:t>est</w:t>
       </w:r>
-      <w:proofErr w:type="spellEnd"/>
       <w:r>
         <w:rPr>
           <w:rFonts w:ascii="CG Times" w:hAnsi="CG Times" w:cs="CG Times"/>
@@ -1072,7 +1041,6 @@
         </w:rPr>
         <w:sym w:font="WP MathA" w:char="F040"/>
       </w:r>
-      <w:proofErr w:type="spellStart"/>
       <w:r>
         <w:rPr>
           <w:rFonts w:ascii="CG Times" w:hAnsi="CG Times" w:cs="CG Times"/>
@@ -1082,7 +1050,6 @@
         </w:rPr>
         <w:t>ing</w:t>
       </w:r>
-      <w:proofErr w:type="spellEnd"/>
       <w:r>
         <w:rPr>
           <w:rFonts w:ascii="CG Times" w:hAnsi="CG Times" w:cs="CG Times"/>
@@ -1174,7 +1141,6 @@
         </w:rPr>
         <w:sym w:font="WP MathA" w:char="F040"/>
       </w:r>
-      <w:proofErr w:type="spellStart"/>
       <w:r>
         <w:rPr>
           <w:rFonts w:ascii="CG Times" w:hAnsi="CG Times" w:cs="CG Times"/>
@@ -1184,7 +1150,6 @@
         </w:rPr>
         <w:t>ing</w:t>
       </w:r>
-      <w:proofErr w:type="spellEnd"/>
       <w:r>
         <w:rPr>
           <w:rFonts w:ascii="CG Times" w:hAnsi="CG Times" w:cs="CG Times"/>
@@ -1208,7 +1173,6 @@
         </w:rPr>
         <w:sym w:font="WP MathA" w:char="F040"/>
       </w:r>
-      <w:proofErr w:type="spellStart"/>
       <w:r>
         <w:rPr>
           <w:rFonts w:ascii="CG Times" w:hAnsi="CG Times" w:cs="CG Times"/>
@@ -1218,7 +1182,6 @@
         </w:rPr>
         <w:t>ing</w:t>
       </w:r>
-      <w:proofErr w:type="spellEnd"/>
       <w:r>
         <w:rPr>
           <w:rFonts w:ascii="CG Times" w:hAnsi="CG Times" w:cs="CG Times"/>
@@ -1445,7 +1408,6 @@
         </w:rPr>
         <w:tab/>
       </w:r>
-      <w:proofErr w:type="gramStart"/>
       <w:r>
         <w:rPr>
           <w:rFonts w:ascii="CG Times" w:hAnsi="CG Times" w:cs="CG Times"/>
@@ -1474,7 +1436,6 @@
         </w:rPr>
         <w:t>t</w:t>
       </w:r>
-      <w:proofErr w:type="gramEnd"/>
       <w:r>
         <w:rPr>
           <w:rFonts w:ascii="CG Times" w:hAnsi="CG Times" w:cs="CG Times"/>
@@ -1720,16 +1681,8 @@
           <w:lang w:val="en-AU"/>
         </w:rPr>
         <w:tab/>
-      </w:r>
-      <w:proofErr w:type="spellStart"/>
-      <w:r>
-        <w:rPr>
-          <w:rFonts w:ascii="CG Times" w:hAnsi="CG Times" w:cs="CG Times"/>
-          <w:lang w:val="en-AU"/>
-        </w:rPr>
         <w:t>i</w:t>
       </w:r>
-      <w:proofErr w:type="spellEnd"/>
       <w:r>
         <w:rPr>
           <w:rFonts w:ascii="CG Times" w:hAnsi="CG Times" w:cs="CG Times"/>
@@ -2958,7 +2911,6 @@
         </w:rPr>
         <w:sym w:font="WP Phonetic" w:char="F02B"/>
       </w:r>
-      <w:proofErr w:type="spellStart"/>
       <w:r>
         <w:rPr>
           <w:rFonts w:ascii="CG Times" w:hAnsi="CG Times" w:cs="CG Times"/>
@@ -2974,7 +2926,6 @@
         </w:rPr>
         <w:tab/>
       </w:r>
-      <w:proofErr w:type="gramStart"/>
       <w:r>
         <w:rPr>
           <w:rFonts w:ascii="CG Times" w:hAnsi="CG Times" w:cs="CG Times"/>
@@ -2985,8 +2936,6 @@
         </w:rPr>
         <w:t>are</w:t>
       </w:r>
-      <w:proofErr w:type="spellEnd"/>
-      <w:proofErr w:type="gramEnd"/>
       <w:r>
         <w:rPr>
           <w:rFonts w:ascii="CG Times" w:hAnsi="CG Times" w:cs="CG Times"/>
@@ -3212,7 +3161,6 @@
         </w:rPr>
         <w:tab/>
       </w:r>
-      <w:proofErr w:type="gramStart"/>
       <w:r>
         <w:rPr>
           <w:rFonts w:ascii="CG Times" w:hAnsi="CG Times" w:cs="CG Times"/>
@@ -3223,7 +3171,6 @@
         </w:rPr>
         <w:t>err</w:t>
       </w:r>
-      <w:proofErr w:type="gramEnd"/>
       <w:r>
         <w:rPr>
           <w:rFonts w:ascii="CG Times" w:hAnsi="CG Times" w:cs="CG Times"/>
@@ -3501,16 +3448,8 @@
           <w:lang w:val="en-AU"/>
         </w:rPr>
         <w:tab/>
-      </w:r>
-      <w:proofErr w:type="spellStart"/>
-      <w:r>
-        <w:rPr>
-          <w:rFonts w:ascii="CG Times" w:hAnsi="CG Times" w:cs="CG Times"/>
-          <w:lang w:val="en-AU"/>
-        </w:rPr>
         <w:t>i</w:t>
       </w:r>
-      <w:proofErr w:type="spellEnd"/>
       <w:r>
         <w:rPr>
           <w:rFonts w:ascii="CG Times" w:hAnsi="CG Times" w:cs="CG Times"/>
@@ -3731,16 +3670,8 @@
           <w:lang w:val="en-AU"/>
         </w:rPr>
         <w:tab/>
-      </w:r>
-      <w:proofErr w:type="spellStart"/>
-      <w:r>
-        <w:rPr>
-          <w:rFonts w:ascii="CG Times" w:hAnsi="CG Times" w:cs="CG Times"/>
-          <w:lang w:val="en-AU"/>
-        </w:rPr>
         <w:t>a</w:t>
       </w:r>
-      <w:proofErr w:type="spellEnd"/>
       <w:r>
         <w:rPr>
           <w:rFonts w:ascii="CG Times" w:hAnsi="CG Times" w:cs="CG Times"/>
@@ -4239,16 +4170,8 @@
           <w:lang w:val="en-AU"/>
         </w:rPr>
         <w:tab/>
-      </w:r>
-      <w:proofErr w:type="spellStart"/>
-      <w:r>
-        <w:rPr>
-          <w:rFonts w:ascii="CG Times" w:hAnsi="CG Times" w:cs="CG Times"/>
-          <w:lang w:val="en-AU"/>
-        </w:rPr>
         <w:t>a</w:t>
       </w:r>
-      <w:proofErr w:type="spellEnd"/>
       <w:r>
         <w:rPr>
           <w:rFonts w:ascii="CG Times" w:hAnsi="CG Times" w:cs="CG Times"/>
@@ -5826,7 +5749,6 @@
         </w:rPr>
         <w:tab/>
       </w:r>
-      <w:proofErr w:type="gramStart"/>
       <w:r>
         <w:rPr>
           <w:rFonts w:ascii="CG Times" w:hAnsi="CG Times" w:cs="CG Times"/>
@@ -5846,7 +5768,6 @@
         </w:rPr>
         <w:t>ee</w:t>
       </w:r>
-      <w:proofErr w:type="gramEnd"/>
       <w:r>
         <w:rPr>
           <w:rFonts w:ascii="CG Times" w:hAnsi="CG Times" w:cs="CG Times"/>
@@ -6712,7 +6633,6 @@
         </w:rPr>
         <w:tab/>
       </w:r>
-      <w:proofErr w:type="gramStart"/>
       <w:r>
         <w:rPr>
           <w:rFonts w:ascii="CG Times" w:hAnsi="CG Times" w:cs="CG Times"/>
@@ -6732,7 +6652,6 @@
         </w:rPr>
         <w:t>ie</w:t>
       </w:r>
-      <w:proofErr w:type="gramEnd"/>
       <w:r>
         <w:rPr>
           <w:rFonts w:ascii="CG Times" w:hAnsi="CG Times" w:cs="CG Times"/>
@@ -7324,7 +7243,6 @@
         </w:rPr>
         <w:sym w:font="WP Phonetic" w:char="F02F"/>
       </w:r>
-      <w:proofErr w:type="spellStart"/>
       <w:r>
         <w:rPr>
           <w:rFonts w:ascii="Times New Roman" w:hAnsi="Times New Roman"/>
@@ -7332,7 +7250,6 @@
         </w:rPr>
         <w:t>σ</w:t>
       </w:r>
-      <w:proofErr w:type="spellEnd"/>
       <w:r>
         <w:rPr>
           <w:rFonts w:ascii="CG Times" w:hAnsi="CG Times" w:cs="CG Times"/>
@@ -8474,7 +8391,6 @@
         </w:rPr>
         <w:tab/>
       </w:r>
-      <w:proofErr w:type="spellStart"/>
       <w:r>
         <w:rPr>
           <w:rFonts w:ascii="CG Times" w:hAnsi="CG Times" w:cs="CG Times"/>
@@ -8484,7 +8400,6 @@
         </w:rPr>
         <w:t>i</w:t>
       </w:r>
-      <w:proofErr w:type="spellEnd"/>
       <w:r>
         <w:rPr>
           <w:rFonts w:ascii="CG Times" w:hAnsi="CG Times" w:cs="CG Times"/>
@@ -8504,29 +8419,16 @@
         </w:rPr>
         <w:tab/>
       </w:r>
-      <w:proofErr w:type="gramStart"/>
-      <w:r>
-        <w:rPr>
-          <w:rFonts w:ascii="CG Times" w:hAnsi="CG Times" w:cs="CG Times"/>
-          <w:i/>
-          <w:iCs/>
-          <w:sz w:val="20"/>
-          <w:szCs w:val="20"/>
-          <w:lang w:val="en-AU"/>
-        </w:rPr>
-        <w:t>Apparently</w:t>
-      </w:r>
-      <w:proofErr w:type="gramEnd"/>
-      <w:r>
-        <w:rPr>
-          <w:rFonts w:ascii="CG Times" w:hAnsi="CG Times" w:cs="CG Times"/>
-          <w:i/>
-          <w:iCs/>
-          <w:sz w:val="20"/>
-          <w:szCs w:val="20"/>
-          <w:lang w:val="en-AU"/>
-        </w:rPr>
-        <w:t xml:space="preserve"> a </w:t>
+      <w:r>
+        <w:rPr>
+          <w:rFonts w:ascii="CG Times" w:hAnsi="CG Times" w:cs="CG Times"/>
+          <w:i/>
+          <w:iCs/>
+          <w:sz w:val="20"/>
+          <w:szCs w:val="20"/>
+          <w:lang w:val="en-AU"/>
+        </w:rPr>
+        <w:t xml:space="preserve">Apparently a </w:t>
       </w:r>
       <w:r>
         <w:rPr>
@@ -9167,7 +9069,6 @@
         </w:rPr>
         <w:tab/>
       </w:r>
-      <w:proofErr w:type="spellStart"/>
       <w:r>
         <w:rPr>
           <w:rFonts w:ascii="CG Times" w:hAnsi="CG Times" w:cs="CG Times"/>
@@ -9175,7 +9076,6 @@
         </w:rPr>
         <w:t>i</w:t>
       </w:r>
-      <w:proofErr w:type="spellEnd"/>
       <w:r>
         <w:rPr>
           <w:rFonts w:ascii="CG Times" w:hAnsi="CG Times" w:cs="CG Times"/>
@@ -9197,16 +9097,8 @@
           <w:lang w:val="en-AU"/>
         </w:rPr>
         <w:tab/>
-      </w:r>
-      <w:proofErr w:type="spellStart"/>
-      <w:r>
-        <w:rPr>
-          <w:rFonts w:ascii="CG Times" w:hAnsi="CG Times" w:cs="CG Times"/>
-          <w:lang w:val="en-AU"/>
-        </w:rPr>
         <w:t>Clause</w:t>
       </w:r>
-      <w:proofErr w:type="spellEnd"/>
       <w:r>
         <w:rPr>
           <w:rFonts w:ascii="CG Times" w:hAnsi="CG Times" w:cs="CG Times"/>
@@ -11451,7 +11343,6 @@
         </w:rPr>
         <w:tab/>
       </w:r>
-      <w:proofErr w:type="spellStart"/>
       <w:r>
         <w:rPr>
           <w:rFonts w:ascii="CG Times" w:hAnsi="CG Times" w:cs="CG Times"/>
@@ -11459,7 +11350,6 @@
         </w:rPr>
         <w:t>i</w:t>
       </w:r>
-      <w:proofErr w:type="spellEnd"/>
       <w:r>
         <w:rPr>
           <w:rFonts w:ascii="CG Times" w:hAnsi="CG Times" w:cs="CG Times"/>
@@ -11491,7 +11381,17 @@
           <w:u w:val="single"/>
           <w:lang w:val="en-AU"/>
         </w:rPr>
-        <w:t>of their children</w:t>
+        <w:t xml:space="preserve">of their </w:t>
+      </w:r>
+      <w:r>
+        <w:rPr>
+          <w:rFonts w:ascii="CG Times" w:hAnsi="CG Times" w:cs="CG Times"/>
+          <w:i/>
+          <w:iCs/>
+          <w:u w:val="single"/>
+          <w:lang w:val="en-AU"/>
+        </w:rPr>
+        <w:t>dog</w:t>
       </w:r>
       <w:r>
         <w:rPr>
@@ -11566,7 +11466,25 @@
           <w:iCs/>
           <w:lang w:val="en-AU"/>
         </w:rPr>
-        <w:t xml:space="preserve">the photographs of their children </w:t>
+        <w:t xml:space="preserve">the photographs of their </w:t>
+      </w:r>
+      <w:r>
+        <w:rPr>
+          <w:rFonts w:ascii="CG Times" w:hAnsi="CG Times" w:cs="CG Times"/>
+          <w:i/>
+          <w:iCs/>
+          <w:lang w:val="en-AU"/>
+        </w:rPr>
+        <w:t>dog</w:t>
+      </w:r>
+      <w:r>
+        <w:rPr>
+          <w:rFonts w:ascii="CG Times" w:hAnsi="CG Times" w:cs="CG Times"/>
+          <w:i/>
+          <w:iCs/>
+          <w:lang w:val="en-AU"/>
+        </w:rPr>
+        <w:t xml:space="preserve"> </w:t>
       </w:r>
       <w:r>
         <w:rPr>
@@ -11652,7 +11570,25 @@
           <w:iCs/>
           <w:lang w:val="en-AU"/>
         </w:rPr>
-        <w:t xml:space="preserve"> photographs of their children that they had brought with them</w:t>
+        <w:t xml:space="preserve"> photographs of their </w:t>
+      </w:r>
+      <w:r>
+        <w:rPr>
+          <w:rFonts w:ascii="CG Times" w:hAnsi="CG Times" w:cs="CG Times"/>
+          <w:i/>
+          <w:iCs/>
+          <w:lang w:val="en-AU"/>
+        </w:rPr>
+        <w:t>dog</w:t>
+      </w:r>
+      <w:r>
+        <w:rPr>
+          <w:rFonts w:ascii="CG Times" w:hAnsi="CG Times" w:cs="CG Times"/>
+          <w:i/>
+          <w:iCs/>
+          <w:lang w:val="en-AU"/>
+        </w:rPr>
+        <w:t xml:space="preserve"> that they had brought with them</w:t>
       </w:r>
       <w:r>
         <w:rPr>
@@ -11718,7 +11654,6 @@
         </w:rPr>
         <w:tab/>
       </w:r>
-      <w:proofErr w:type="spellStart"/>
       <w:r>
         <w:rPr>
           <w:rFonts w:ascii="CG Times" w:hAnsi="CG Times" w:cs="CG Times"/>
@@ -11726,7 +11661,6 @@
         </w:rPr>
         <w:t>i</w:t>
       </w:r>
-      <w:proofErr w:type="spellEnd"/>
       <w:r>
         <w:rPr>
           <w:rFonts w:ascii="CG Times" w:hAnsi="CG Times" w:cs="CG Times"/>
@@ -12917,7 +12851,6 @@
         <w:tab/>
         <w:t>Det:</w:t>
       </w:r>
-      <w:proofErr w:type="gramStart"/>
       <w:r>
         <w:rPr>
           <w:rFonts w:ascii="CG Times" w:hAnsi="CG Times" w:cs="CG Times"/>
@@ -12936,15 +12869,6 @@
           <w:lang w:val="en-AU"/>
         </w:rPr>
         <w:tab/>
-      </w:r>
-      <w:proofErr w:type="gramEnd"/>
-      <w:r>
-        <w:rPr>
-          <w:rFonts w:ascii="CG Times" w:hAnsi="CG Times" w:cs="CG Times"/>
-          <w:sz w:val="20"/>
-          <w:szCs w:val="20"/>
-          <w:lang w:val="en-AU"/>
-        </w:rPr>
         <w:t>Head:</w:t>
       </w:r>
       <w:r>
@@ -13788,7 +13712,6 @@
         </w:rPr>
         <w:tab/>
       </w:r>
-      <w:proofErr w:type="spellStart"/>
       <w:r>
         <w:rPr>
           <w:rFonts w:ascii="CG Times" w:hAnsi="CG Times" w:cs="CG Times"/>
@@ -13796,7 +13719,6 @@
         </w:rPr>
         <w:t>i</w:t>
       </w:r>
-      <w:proofErr w:type="spellEnd"/>
       <w:r>
         <w:rPr>
           <w:rFonts w:ascii="CG Times" w:hAnsi="CG Times" w:cs="CG Times"/>
@@ -14396,18 +14318,8 @@
           <w:lang w:val="en-AU"/>
         </w:rPr>
         <w:tab/>
-      </w:r>
-      <w:proofErr w:type="spellStart"/>
-      <w:r>
-        <w:rPr>
-          <w:rFonts w:ascii="CG Times" w:hAnsi="CG Times" w:cs="CG Times"/>
-          <w:sz w:val="20"/>
-          <w:szCs w:val="20"/>
-          <w:lang w:val="en-AU"/>
-        </w:rPr>
         <w:t>N</w:t>
       </w:r>
-      <w:proofErr w:type="spellEnd"/>
     </w:p>
     <w:p>
       <w:pPr>
@@ -14653,20 +14565,8 @@
           <w:lang w:val="en-AU"/>
         </w:rPr>
         <w:tab/>
-      </w:r>
-      <w:proofErr w:type="spellStart"/>
-      <w:r>
-        <w:rPr>
-          <w:rFonts w:ascii="CG Times" w:hAnsi="CG Times" w:cs="CG Times"/>
-          <w:i/>
-          <w:iCs/>
-          <w:sz w:val="20"/>
-          <w:szCs w:val="20"/>
-          <w:lang w:val="en-AU"/>
-        </w:rPr>
         <w:t>children</w:t>
       </w:r>
-      <w:proofErr w:type="spellEnd"/>
     </w:p>
     <w:p>
       <w:pPr>
@@ -14810,7 +14710,6 @@
         </w:rPr>
         <w:tab/>
       </w:r>
-      <w:proofErr w:type="spellStart"/>
       <w:r>
         <w:rPr>
           <w:rFonts w:ascii="CG Times" w:hAnsi="CG Times" w:cs="CG Times"/>
@@ -14818,7 +14717,6 @@
         </w:rPr>
         <w:t>i</w:t>
       </w:r>
-      <w:proofErr w:type="spellEnd"/>
       <w:r>
         <w:rPr>
           <w:rFonts w:ascii="CG Times" w:hAnsi="CG Times" w:cs="CG Times"/>
@@ -15084,7 +14982,6 @@
         </w:rPr>
         <w:tab/>
       </w:r>
-      <w:proofErr w:type="spellStart"/>
       <w:r>
         <w:rPr>
           <w:rFonts w:ascii="CG Times" w:hAnsi="CG Times" w:cs="CG Times"/>
@@ -15092,7 +14989,6 @@
         </w:rPr>
         <w:t>i</w:t>
       </w:r>
-      <w:proofErr w:type="spellEnd"/>
       <w:r>
         <w:rPr>
           <w:rFonts w:ascii="CG Times" w:hAnsi="CG Times" w:cs="CG Times"/>
@@ -15281,7 +15177,6 @@
         </w:rPr>
         <w:tab/>
       </w:r>
-      <w:proofErr w:type="spellStart"/>
       <w:r>
         <w:rPr>
           <w:rFonts w:ascii="CG Times" w:hAnsi="CG Times" w:cs="CG Times"/>
@@ -15289,7 +15184,6 @@
         </w:rPr>
         <w:t>i</w:t>
       </w:r>
-      <w:proofErr w:type="spellEnd"/>
       <w:r>
         <w:rPr>
           <w:rFonts w:ascii="CG Times" w:hAnsi="CG Times" w:cs="CG Times"/>
@@ -15564,7 +15458,6 @@
         </w:rPr>
         <w:tab/>
       </w:r>
-      <w:proofErr w:type="spellStart"/>
       <w:r>
         <w:rPr>
           <w:rFonts w:ascii="CG Times" w:hAnsi="CG Times" w:cs="CG Times"/>
@@ -15572,7 +15465,6 @@
         </w:rPr>
         <w:t>i</w:t>
       </w:r>
-      <w:proofErr w:type="spellEnd"/>
       <w:r>
         <w:rPr>
           <w:rFonts w:ascii="CG Times" w:hAnsi="CG Times" w:cs="CG Times"/>
@@ -15910,7 +15802,6 @@
         </w:rPr>
         <w:tab/>
       </w:r>
-      <w:proofErr w:type="spellStart"/>
       <w:r>
         <w:rPr>
           <w:rFonts w:ascii="CG Times" w:hAnsi="CG Times" w:cs="CG Times"/>
@@ -15918,7 +15809,6 @@
         </w:rPr>
         <w:t>i</w:t>
       </w:r>
-      <w:proofErr w:type="spellEnd"/>
       <w:r>
         <w:rPr>
           <w:rFonts w:ascii="CG Times" w:hAnsi="CG Times" w:cs="CG Times"/>
@@ -15999,49 +15889,22 @@
         </w:rPr>
         <w:tab/>
       </w:r>
-      <w:proofErr w:type="gramStart"/>
-      <w:r>
-        <w:rPr>
-          <w:rFonts w:ascii="CG Times" w:hAnsi="CG Times" w:cs="CG Times"/>
-          <w:i/>
-          <w:iCs/>
-          <w:lang w:val="en-AU"/>
-        </w:rPr>
-        <w:t>The</w:t>
-      </w:r>
-      <w:proofErr w:type="gramEnd"/>
-      <w:r>
-        <w:rPr>
-          <w:rFonts w:ascii="CG Times" w:hAnsi="CG Times" w:cs="CG Times"/>
-          <w:i/>
-          <w:iCs/>
-          <w:lang w:val="en-AU"/>
-        </w:rPr>
-        <w:t xml:space="preserve"> vase broke.</w:t>
-      </w:r>
-      <w:r>
-        <w:rPr>
-          <w:rFonts w:ascii="CG Times" w:hAnsi="CG Times" w:cs="CG Times"/>
-          <w:lang w:val="en-AU"/>
-        </w:rPr>
-        <w:tab/>
-        <w:t>[entailed by [</w:t>
-      </w:r>
-      <w:proofErr w:type="spellStart"/>
-      <w:r>
-        <w:rPr>
-          <w:rFonts w:ascii="CG Times" w:hAnsi="CG Times" w:cs="CG Times"/>
-          <w:lang w:val="en-AU"/>
-        </w:rPr>
-        <w:t>i</w:t>
-      </w:r>
-      <w:proofErr w:type="spellEnd"/>
-      <w:r>
-        <w:rPr>
-          <w:rFonts w:ascii="CG Times" w:hAnsi="CG Times" w:cs="CG Times"/>
-          <w:lang w:val="en-AU"/>
-        </w:rPr>
-        <w:t>]]</w:t>
+      <w:r>
+        <w:rPr>
+          <w:rFonts w:ascii="CG Times" w:hAnsi="CG Times" w:cs="CG Times"/>
+          <w:i/>
+          <w:iCs/>
+          <w:lang w:val="en-AU"/>
+        </w:rPr>
+        <w:t>The vase broke.</w:t>
+      </w:r>
+      <w:r>
+        <w:rPr>
+          <w:rFonts w:ascii="CG Times" w:hAnsi="CG Times" w:cs="CG Times"/>
+          <w:lang w:val="en-AU"/>
+        </w:rPr>
+        <w:tab/>
+        <w:t>[entailed by [i]]</w:t>
       </w:r>
     </w:p>
     <w:p>
@@ -16271,7 +16134,6 @@
         </w:rPr>
         <w:tab/>
       </w:r>
-      <w:proofErr w:type="spellStart"/>
       <w:r>
         <w:rPr>
           <w:rFonts w:ascii="CG Times" w:hAnsi="CG Times" w:cs="CG Times"/>
@@ -16279,7 +16141,6 @@
         </w:rPr>
         <w:t>i</w:t>
       </w:r>
-      <w:proofErr w:type="spellEnd"/>
       <w:r>
         <w:rPr>
           <w:rFonts w:ascii="CG Times" w:hAnsi="CG Times" w:cs="CG Times"/>
@@ -16737,7 +16598,6 @@
         </w:rPr>
         <w:tab/>
       </w:r>
-      <w:proofErr w:type="spellStart"/>
       <w:r>
         <w:rPr>
           <w:rFonts w:ascii="CG Times" w:hAnsi="CG Times" w:cs="CG Times"/>
@@ -16745,7 +16605,6 @@
         </w:rPr>
         <w:t>i</w:t>
       </w:r>
-      <w:proofErr w:type="spellEnd"/>
       <w:r>
         <w:rPr>
           <w:rFonts w:ascii="CG Times" w:hAnsi="CG Times" w:cs="CG Times"/>
@@ -17263,7 +17122,6 @@
         </w:rPr>
         <w:tab/>
       </w:r>
-      <w:proofErr w:type="spellStart"/>
       <w:r>
         <w:rPr>
           <w:rFonts w:ascii="CG Times" w:hAnsi="CG Times" w:cs="CG Times"/>
@@ -17271,7 +17129,6 @@
         </w:rPr>
         <w:t>i</w:t>
       </w:r>
-      <w:proofErr w:type="spellEnd"/>
       <w:r>
         <w:rPr>
           <w:rFonts w:ascii="CG Times" w:hAnsi="CG Times" w:cs="CG Times"/>
@@ -17483,7 +17340,6 @@
         </w:rPr>
         <w:tab/>
       </w:r>
-      <w:proofErr w:type="spellStart"/>
       <w:r>
         <w:rPr>
           <w:rFonts w:ascii="CG Times" w:hAnsi="CG Times" w:cs="CG Times"/>
@@ -17491,7 +17347,6 @@
         </w:rPr>
         <w:t>iv</w:t>
       </w:r>
-      <w:proofErr w:type="spellEnd"/>
       <w:r>
         <w:rPr>
           <w:rFonts w:ascii="CG Times" w:hAnsi="CG Times" w:cs="CG Times"/>
@@ -17800,25 +17655,14 @@
         </w:rPr>
         <w:tab/>
       </w:r>
-      <w:proofErr w:type="gramStart"/>
-      <w:r>
-        <w:rPr>
-          <w:rFonts w:ascii="CG Times" w:hAnsi="CG Times" w:cs="CG Times"/>
-          <w:i/>
-          <w:iCs/>
-          <w:lang w:val="en-AU"/>
-        </w:rPr>
-        <w:t>No</w:t>
-      </w:r>
-      <w:proofErr w:type="gramEnd"/>
-      <w:r>
-        <w:rPr>
-          <w:rFonts w:ascii="CG Times" w:hAnsi="CG Times" w:cs="CG Times"/>
-          <w:i/>
-          <w:iCs/>
-          <w:lang w:val="en-AU"/>
-        </w:rPr>
-        <w:t xml:space="preserve"> I haven't</w:t>
+      <w:r>
+        <w:rPr>
+          <w:rFonts w:ascii="CG Times" w:hAnsi="CG Times" w:cs="CG Times"/>
+          <w:i/>
+          <w:iCs/>
+          <w:lang w:val="en-AU"/>
+        </w:rPr>
+        <w:t>No I haven't</w:t>
       </w:r>
       <w:r>
         <w:rPr>
@@ -17909,7 +17753,6 @@
         </w:rPr>
         <w:tab/>
       </w:r>
-      <w:proofErr w:type="spellStart"/>
       <w:r>
         <w:rPr>
           <w:rFonts w:ascii="CG Times" w:hAnsi="CG Times" w:cs="CG Times"/>
@@ -17917,7 +17760,6 @@
         </w:rPr>
         <w:t>i</w:t>
       </w:r>
-      <w:proofErr w:type="spellEnd"/>
       <w:r>
         <w:rPr>
           <w:rFonts w:ascii="CG Times" w:hAnsi="CG Times" w:cs="CG Times"/>
@@ -18460,7 +18302,6 @@
         </w:rPr>
         <w:tab/>
       </w:r>
-      <w:proofErr w:type="spellStart"/>
       <w:r>
         <w:rPr>
           <w:rFonts w:ascii="CG Times" w:hAnsi="CG Times" w:cs="CG Times"/>
@@ -18468,7 +18309,6 @@
         </w:rPr>
         <w:t>i</w:t>
       </w:r>
-      <w:proofErr w:type="spellEnd"/>
       <w:r>
         <w:rPr>
           <w:rFonts w:ascii="CG Times" w:hAnsi="CG Times" w:cs="CG Times"/>
@@ -18759,7 +18599,6 @@
         </w:rPr>
         <w:tab/>
       </w:r>
-      <w:proofErr w:type="spellStart"/>
       <w:r>
         <w:rPr>
           <w:rFonts w:ascii="CG Times" w:hAnsi="CG Times" w:cs="CG Times"/>
@@ -18767,7 +18606,6 @@
         </w:rPr>
         <w:t>iv</w:t>
       </w:r>
-      <w:proofErr w:type="spellEnd"/>
       <w:r>
         <w:rPr>
           <w:rFonts w:ascii="CG Times" w:hAnsi="CG Times" w:cs="CG Times"/>
@@ -19128,7 +18966,6 @@
         </w:rPr>
         <w:tab/>
       </w:r>
-      <w:proofErr w:type="spellStart"/>
       <w:r>
         <w:rPr>
           <w:rFonts w:ascii="CG Times" w:hAnsi="CG Times" w:cs="CG Times"/>
@@ -19136,7 +18973,6 @@
         </w:rPr>
         <w:t>i</w:t>
       </w:r>
-      <w:proofErr w:type="spellEnd"/>
       <w:r>
         <w:rPr>
           <w:rFonts w:ascii="CG Times" w:hAnsi="CG Times" w:cs="CG Times"/>
@@ -19361,7 +19197,6 @@
         </w:rPr>
         <w:tab/>
       </w:r>
-      <w:proofErr w:type="spellStart"/>
       <w:r>
         <w:rPr>
           <w:rFonts w:ascii="CG Times" w:hAnsi="CG Times" w:cs="CG Times"/>
@@ -19369,7 +19204,6 @@
         </w:rPr>
         <w:t>iv</w:t>
       </w:r>
-      <w:proofErr w:type="spellEnd"/>
       <w:r>
         <w:rPr>
           <w:rFonts w:ascii="CG Times" w:hAnsi="CG Times" w:cs="CG Times"/>
@@ -20006,26 +19840,7 @@
           <w:lang w:val="en-AU"/>
         </w:rPr>
         <w:tab/>
-      </w:r>
-      <w:proofErr w:type="spellStart"/>
-      <w:r>
-        <w:rPr>
-          <w:rFonts w:ascii="CG Times" w:hAnsi="CG Times" w:cs="CG Times"/>
-          <w:sz w:val="20"/>
-          <w:szCs w:val="20"/>
-          <w:lang w:val="en-AU"/>
-        </w:rPr>
-        <w:t>Prenucleus</w:t>
-      </w:r>
-      <w:proofErr w:type="spellEnd"/>
-      <w:r>
-        <w:rPr>
-          <w:rFonts w:ascii="CG Times" w:hAnsi="CG Times" w:cs="CG Times"/>
-          <w:sz w:val="20"/>
-          <w:szCs w:val="20"/>
-          <w:lang w:val="en-AU"/>
-        </w:rPr>
-        <w:t>:</w:t>
+        <w:t>Prenucleus:</w:t>
       </w:r>
       <w:r>
         <w:rPr>
@@ -20212,15 +20027,6 @@
           <w:lang w:val="en-AU"/>
         </w:rPr>
         <w:tab/>
-      </w:r>
-      <w:proofErr w:type="spellStart"/>
-      <w:r>
-        <w:rPr>
-          <w:rFonts w:ascii="CG Times" w:hAnsi="CG Times" w:cs="CG Times"/>
-          <w:sz w:val="20"/>
-          <w:szCs w:val="20"/>
-          <w:lang w:val="en-AU"/>
-        </w:rPr>
         <w:t>NP</w:t>
       </w:r>
       <w:r>
@@ -20235,7 +20041,6 @@
         </w:rPr>
         <w:t>i</w:t>
       </w:r>
-      <w:proofErr w:type="spellEnd"/>
       <w:r>
         <w:rPr>
           <w:rFonts w:ascii="CG Times" w:hAnsi="CG Times" w:cs="CG Times"/>
@@ -21030,18 +20835,8 @@
           <w:lang w:val="en-AU"/>
         </w:rPr>
         <w:tab/>
-      </w:r>
-      <w:proofErr w:type="spellStart"/>
-      <w:r>
-        <w:rPr>
-          <w:rFonts w:ascii="CG Times" w:hAnsi="CG Times" w:cs="CG Times"/>
-          <w:sz w:val="20"/>
-          <w:szCs w:val="20"/>
-          <w:lang w:val="en-AU"/>
-        </w:rPr>
         <w:t>N</w:t>
       </w:r>
-      <w:proofErr w:type="spellEnd"/>
       <w:r>
         <w:rPr>
           <w:rFonts w:ascii="CG Times" w:hAnsi="CG Times" w:cs="CG Times"/>
@@ -21071,16 +20866,6 @@
           <w:lang w:val="en-AU"/>
         </w:rPr>
         <w:tab/>
-      </w:r>
-      <w:proofErr w:type="spellStart"/>
-      <w:r>
-        <w:rPr>
-          <w:rFonts w:ascii="CG Times" w:hAnsi="CG Times" w:cs="CG Times"/>
-          <w:smallCaps/>
-          <w:sz w:val="20"/>
-          <w:szCs w:val="20"/>
-          <w:lang w:val="en-AU"/>
-        </w:rPr>
         <w:t>gap</w:t>
       </w:r>
       <w:r>
@@ -21095,7 +20880,6 @@
         </w:rPr>
         <w:t>i</w:t>
       </w:r>
-      <w:proofErr w:type="spellEnd"/>
     </w:p>
     <w:p>
       <w:pPr>
@@ -21650,26 +21434,7 @@
           <w:lang w:val="en-AU"/>
         </w:rPr>
         <w:tab/>
-      </w:r>
-      <w:proofErr w:type="spellStart"/>
-      <w:r>
-        <w:rPr>
-          <w:rFonts w:ascii="CG Times" w:hAnsi="CG Times" w:cs="CG Times"/>
-          <w:sz w:val="20"/>
-          <w:szCs w:val="20"/>
-          <w:lang w:val="en-AU"/>
-        </w:rPr>
-        <w:t>Prenucleus</w:t>
-      </w:r>
-      <w:proofErr w:type="spellEnd"/>
-      <w:r>
-        <w:rPr>
-          <w:rFonts w:ascii="CG Times" w:hAnsi="CG Times" w:cs="CG Times"/>
-          <w:sz w:val="20"/>
-          <w:szCs w:val="20"/>
-          <w:lang w:val="en-AU"/>
-        </w:rPr>
-        <w:t>:</w:t>
+        <w:t>Prenucleus:</w:t>
       </w:r>
       <w:r>
         <w:rPr>
@@ -21761,15 +21526,6 @@
           <w:lang w:val="en-AU"/>
         </w:rPr>
         <w:tab/>
-      </w:r>
-      <w:proofErr w:type="spellStart"/>
-      <w:r>
-        <w:rPr>
-          <w:rFonts w:ascii="CG Times" w:hAnsi="CG Times" w:cs="CG Times"/>
-          <w:sz w:val="20"/>
-          <w:szCs w:val="20"/>
-          <w:lang w:val="en-AU"/>
-        </w:rPr>
         <w:t>NP</w:t>
       </w:r>
       <w:r>
@@ -21784,7 +21540,6 @@
         </w:rPr>
         <w:t>i</w:t>
       </w:r>
-      <w:proofErr w:type="spellEnd"/>
       <w:r>
         <w:rPr>
           <w:rFonts w:ascii="CG Times" w:hAnsi="CG Times" w:cs="CG Times"/>
@@ -22913,16 +22668,6 @@
           <w:lang w:val="en-AU"/>
         </w:rPr>
         <w:tab/>
-      </w:r>
-      <w:proofErr w:type="spellStart"/>
-      <w:r>
-        <w:rPr>
-          <w:rFonts w:ascii="CG Times" w:hAnsi="CG Times" w:cs="CG Times"/>
-          <w:smallCaps/>
-          <w:sz w:val="20"/>
-          <w:szCs w:val="20"/>
-          <w:lang w:val="en-AU"/>
-        </w:rPr>
         <w:t>gap</w:t>
       </w:r>
       <w:r>
@@ -22937,7 +22682,6 @@
         </w:rPr>
         <w:t>i</w:t>
       </w:r>
-      <w:proofErr w:type="spellEnd"/>
     </w:p>
     <w:p>
       <w:pPr>
@@ -23338,26 +23082,7 @@
           <w:lang w:val="en-AU"/>
         </w:rPr>
         <w:tab/>
-      </w:r>
-      <w:proofErr w:type="spellStart"/>
-      <w:r>
-        <w:rPr>
-          <w:rFonts w:ascii="CG Times" w:hAnsi="CG Times" w:cs="CG Times"/>
-          <w:sz w:val="20"/>
-          <w:szCs w:val="20"/>
-          <w:lang w:val="en-AU"/>
-        </w:rPr>
-        <w:t>Prenucleus</w:t>
-      </w:r>
-      <w:proofErr w:type="spellEnd"/>
-      <w:r>
-        <w:rPr>
-          <w:rFonts w:ascii="CG Times" w:hAnsi="CG Times" w:cs="CG Times"/>
-          <w:sz w:val="20"/>
-          <w:szCs w:val="20"/>
-          <w:lang w:val="en-AU"/>
-        </w:rPr>
-        <w:t>:</w:t>
+        <w:t>Prenucleus:</w:t>
       </w:r>
       <w:r>
         <w:rPr>
@@ -23588,26 +23313,7 @@
           <w:lang w:val="en-AU"/>
         </w:rPr>
         <w:tab/>
-      </w:r>
-      <w:proofErr w:type="spellStart"/>
-      <w:r>
-        <w:rPr>
-          <w:rFonts w:ascii="CG Times" w:hAnsi="CG Times" w:cs="CG Times"/>
-          <w:sz w:val="20"/>
-          <w:szCs w:val="20"/>
-          <w:lang w:val="en-AU"/>
-        </w:rPr>
-        <w:t>PredComp</w:t>
-      </w:r>
-      <w:proofErr w:type="spellEnd"/>
-      <w:r>
-        <w:rPr>
-          <w:rFonts w:ascii="CG Times" w:hAnsi="CG Times" w:cs="CG Times"/>
-          <w:sz w:val="20"/>
-          <w:szCs w:val="20"/>
-          <w:lang w:val="en-AU"/>
-        </w:rPr>
-        <w:t>:</w:t>
+        <w:t>PredComp:</w:t>
       </w:r>
       <w:r>
         <w:rPr>
@@ -23976,18 +23682,8 @@
           <w:lang w:val="en-AU"/>
         </w:rPr>
         <w:tab/>
-      </w:r>
-      <w:proofErr w:type="spellStart"/>
-      <w:r>
-        <w:rPr>
-          <w:rFonts w:ascii="CG Times" w:hAnsi="CG Times" w:cs="CG Times"/>
-          <w:sz w:val="20"/>
-          <w:szCs w:val="20"/>
-          <w:lang w:val="en-AU"/>
-        </w:rPr>
         <w:t>PredComp</w:t>
       </w:r>
-      <w:proofErr w:type="spellEnd"/>
     </w:p>
     <w:p>
       <w:pPr>
@@ -24116,7 +23812,6 @@
         </w:rPr>
         <w:tab/>
       </w:r>
-      <w:proofErr w:type="spellStart"/>
       <w:r>
         <w:rPr>
           <w:rFonts w:ascii="CG Times" w:hAnsi="CG Times" w:cs="CG Times"/>
@@ -24140,7 +23835,6 @@
         </w:rPr>
         <w:t>i</w:t>
       </w:r>
-      <w:proofErr w:type="spellEnd"/>
       <w:r>
         <w:rPr>
           <w:rFonts w:ascii="CG Times" w:hAnsi="CG Times" w:cs="CG Times"/>
@@ -24441,7 +24135,6 @@
         </w:rPr>
         <w:tab/>
       </w:r>
-      <w:proofErr w:type="spellStart"/>
       <w:r>
         <w:rPr>
           <w:rFonts w:ascii="CG Times" w:hAnsi="CG Times" w:cs="CG Times"/>
@@ -24451,7 +24144,6 @@
         </w:rPr>
         <w:t>preterite</w:t>
       </w:r>
-      <w:proofErr w:type="spellEnd"/>
       <w:r>
         <w:rPr>
           <w:rFonts w:ascii="CG Times" w:hAnsi="CG Times" w:cs="CG Times"/>
@@ -24657,7 +24349,6 @@
         </w:rPr>
         <w:tab/>
       </w:r>
-      <w:proofErr w:type="gramStart"/>
       <w:r>
         <w:rPr>
           <w:rFonts w:ascii="CG Times" w:hAnsi="CG Times" w:cs="CG Times"/>
@@ -24665,17 +24356,7 @@
           <w:bCs/>
           <w:lang w:val="en-AU"/>
         </w:rPr>
-        <w:t>plain</w:t>
-      </w:r>
-      <w:proofErr w:type="gramEnd"/>
-      <w:r>
-        <w:rPr>
-          <w:rFonts w:ascii="CG Times" w:hAnsi="CG Times" w:cs="CG Times"/>
-          <w:b/>
-          <w:bCs/>
-          <w:lang w:val="en-AU"/>
-        </w:rPr>
-        <w:t xml:space="preserve"> present tense</w:t>
+        <w:t>plain present tense</w:t>
       </w:r>
       <w:r>
         <w:rPr>
@@ -24993,7 +24674,6 @@
         </w:rPr>
         <w:tab/>
       </w:r>
-      <w:proofErr w:type="gramStart"/>
       <w:r>
         <w:rPr>
           <w:rFonts w:ascii="CG Times" w:hAnsi="CG Times" w:cs="CG Times"/>
@@ -25001,17 +24681,7 @@
           <w:bCs/>
           <w:lang w:val="en-AU"/>
         </w:rPr>
-        <w:t>past</w:t>
-      </w:r>
-      <w:proofErr w:type="gramEnd"/>
-      <w:r>
-        <w:rPr>
-          <w:rFonts w:ascii="CG Times" w:hAnsi="CG Times" w:cs="CG Times"/>
-          <w:b/>
-          <w:bCs/>
-          <w:lang w:val="en-AU"/>
-        </w:rPr>
-        <w:t xml:space="preserve"> participle</w:t>
+        <w:t>past participle</w:t>
       </w:r>
       <w:r>
         <w:rPr>
@@ -25106,7 +24776,6 @@
         </w:rPr>
         <w:tab/>
       </w:r>
-      <w:proofErr w:type="spellStart"/>
       <w:r>
         <w:rPr>
           <w:rFonts w:ascii="CG Times" w:hAnsi="CG Times" w:cs="CG Times"/>
@@ -25114,7 +24783,6 @@
         </w:rPr>
         <w:t>i</w:t>
       </w:r>
-      <w:proofErr w:type="spellEnd"/>
       <w:r>
         <w:rPr>
           <w:rFonts w:ascii="CG Times" w:hAnsi="CG Times" w:cs="CG Times"/>
@@ -25668,7 +25336,6 @@
         </w:rPr>
         <w:tab/>
       </w:r>
-      <w:proofErr w:type="spellStart"/>
       <w:r>
         <w:rPr>
           <w:rFonts w:ascii="CG Times" w:hAnsi="CG Times" w:cs="CG Times"/>
@@ -25676,7 +25343,6 @@
         </w:rPr>
         <w:t>i</w:t>
       </w:r>
-      <w:proofErr w:type="spellEnd"/>
       <w:r>
         <w:rPr>
           <w:rFonts w:ascii="CG Times" w:hAnsi="CG Times" w:cs="CG Times"/>
@@ -25910,7 +25576,6 @@
         </w:rPr>
         <w:tab/>
       </w:r>
-      <w:proofErr w:type="spellStart"/>
       <w:r>
         <w:rPr>
           <w:rFonts w:ascii="CG Times" w:hAnsi="CG Times" w:cs="CG Times"/>
@@ -25918,7 +25583,6 @@
         </w:rPr>
         <w:t>i</w:t>
       </w:r>
-      <w:proofErr w:type="spellEnd"/>
       <w:r>
         <w:rPr>
           <w:rFonts w:ascii="CG Times" w:hAnsi="CG Times" w:cs="CG Times"/>
@@ -26250,7 +25914,6 @@
         </w:rPr>
         <w:tab/>
       </w:r>
-      <w:proofErr w:type="spellStart"/>
       <w:r>
         <w:rPr>
           <w:rFonts w:ascii="CG Times" w:hAnsi="CG Times" w:cs="CG Times"/>
@@ -26259,7 +25922,6 @@
         </w:rPr>
         <w:t>monotransitive</w:t>
       </w:r>
-      <w:proofErr w:type="spellEnd"/>
       <w:r>
         <w:rPr>
           <w:rFonts w:ascii="CG Times" w:hAnsi="CG Times" w:cs="CG Times"/>
@@ -27221,7 +26883,6 @@
         </w:rPr>
         <w:tab/>
       </w:r>
-      <w:proofErr w:type="spellStart"/>
       <w:r>
         <w:rPr>
           <w:rFonts w:ascii="CG Times" w:hAnsi="CG Times" w:cs="CG Times"/>
@@ -27229,7 +26890,6 @@
         </w:rPr>
         <w:t>i</w:t>
       </w:r>
-      <w:proofErr w:type="spellEnd"/>
       <w:r>
         <w:rPr>
           <w:rFonts w:ascii="CG Times" w:hAnsi="CG Times" w:cs="CG Times"/>
@@ -27618,7 +27278,6 @@
         </w:rPr>
         <w:tab/>
       </w:r>
-      <w:proofErr w:type="spellStart"/>
       <w:r>
         <w:rPr>
           <w:rFonts w:ascii="CG Times" w:hAnsi="CG Times" w:cs="CG Times"/>
@@ -27626,7 +27285,6 @@
         </w:rPr>
         <w:t>i</w:t>
       </w:r>
-      <w:proofErr w:type="spellEnd"/>
       <w:r>
         <w:rPr>
           <w:rFonts w:ascii="CG Times" w:hAnsi="CG Times" w:cs="CG Times"/>
@@ -28139,7 +27797,6 @@
         </w:rPr>
         <w:tab/>
       </w:r>
-      <w:proofErr w:type="spellStart"/>
       <w:r>
         <w:rPr>
           <w:rFonts w:ascii="CG Times" w:hAnsi="CG Times" w:cs="CG Times"/>
@@ -28147,7 +27804,6 @@
         </w:rPr>
         <w:t>i</w:t>
       </w:r>
-      <w:proofErr w:type="spellEnd"/>
       <w:r>
         <w:rPr>
           <w:rFonts w:ascii="CG Times" w:hAnsi="CG Times" w:cs="CG Times"/>
@@ -29111,7 +28767,6 @@
         </w:rPr>
         <w:tab/>
       </w:r>
-      <w:proofErr w:type="spellStart"/>
       <w:r>
         <w:rPr>
           <w:rFonts w:ascii="CG Times" w:hAnsi="CG Times" w:cs="CG Times"/>
@@ -29119,7 +28774,6 @@
         </w:rPr>
         <w:t>i</w:t>
       </w:r>
-      <w:proofErr w:type="spellEnd"/>
       <w:r>
         <w:rPr>
           <w:rFonts w:ascii="CG Times" w:hAnsi="CG Times" w:cs="CG Times"/>
@@ -29361,17 +29015,7 @@
           <w:iCs/>
           <w:lang w:val="en-AU"/>
         </w:rPr>
-        <w:t>the razor-</w:t>
-      </w:r>
-      <w:proofErr w:type="spellStart"/>
-      <w:r>
-        <w:rPr>
-          <w:rFonts w:ascii="CG Times" w:hAnsi="CG Times" w:cs="CG Times"/>
-          <w:i/>
-          <w:iCs/>
-          <w:lang w:val="en-AU"/>
-        </w:rPr>
-        <w:t>blade</w:t>
+        <w:t>the razor-blade</w:t>
       </w:r>
       <w:r>
         <w:rPr>
@@ -29383,7 +29027,6 @@
         </w:rPr>
         <w:t>i</w:t>
       </w:r>
-      <w:proofErr w:type="spellEnd"/>
       <w:r>
         <w:rPr>
           <w:rFonts w:ascii="CG Times" w:hAnsi="CG Times" w:cs="CG Times"/>
@@ -29400,7 +29043,6 @@
         </w:rPr>
         <w:t xml:space="preserve">with </w:t>
       </w:r>
-      <w:proofErr w:type="spellStart"/>
       <w:r>
         <w:rPr>
           <w:rFonts w:ascii="CG Times" w:hAnsi="CG Times" w:cs="CG Times"/>
@@ -29421,7 +29063,6 @@
         </w:rPr>
         <w:t>i</w:t>
       </w:r>
-      <w:proofErr w:type="spellEnd"/>
       <w:r>
         <w:rPr>
           <w:rFonts w:ascii="CG Times" w:hAnsi="CG Times" w:cs="CG Times"/>
@@ -29489,8 +29130,6 @@
         </w:rPr>
         <w:tab/>
       </w:r>
-      <w:proofErr w:type="spellStart"/>
-      <w:proofErr w:type="gramStart"/>
       <w:r>
         <w:rPr>
           <w:rFonts w:ascii="CG Times" w:hAnsi="CG Times" w:cs="CG Times"/>
@@ -29510,8 +29149,6 @@
         </w:rPr>
         <w:t>i</w:t>
       </w:r>
-      <w:proofErr w:type="spellEnd"/>
-      <w:proofErr w:type="gramEnd"/>
       <w:r>
         <w:rPr>
           <w:rFonts w:ascii="CG Times" w:hAnsi="CG Times" w:cs="CG Times"/>
@@ -29537,7 +29174,6 @@
         </w:rPr>
         <w:t>to __</w:t>
       </w:r>
-      <w:proofErr w:type="spellStart"/>
       <w:r>
         <w:rPr>
           <w:rFonts w:ascii="CG Times" w:hAnsi="CG Times" w:cs="CG Times"/>
@@ -29548,7 +29184,6 @@
         </w:rPr>
         <w:t>i</w:t>
       </w:r>
-      <w:proofErr w:type="spellEnd"/>
       <w:r>
         <w:rPr>
           <w:rFonts w:ascii="CG Times" w:hAnsi="CG Times" w:cs="CG Times"/>
@@ -29587,17 +29222,7 @@
           <w:iCs/>
           <w:lang w:val="en-AU"/>
         </w:rPr>
-        <w:t>the razor-</w:t>
-      </w:r>
-      <w:proofErr w:type="spellStart"/>
-      <w:r>
-        <w:rPr>
-          <w:rFonts w:ascii="CG Times" w:hAnsi="CG Times" w:cs="CG Times"/>
-          <w:i/>
-          <w:iCs/>
-          <w:lang w:val="en-AU"/>
-        </w:rPr>
-        <w:t>blade</w:t>
+        <w:t>the razor-blade</w:t>
       </w:r>
       <w:r>
         <w:rPr>
@@ -29609,7 +29234,6 @@
         </w:rPr>
         <w:t>i</w:t>
       </w:r>
-      <w:proofErr w:type="spellEnd"/>
       <w:r>
         <w:rPr>
           <w:rFonts w:ascii="CG Times" w:hAnsi="CG Times" w:cs="CG Times"/>
@@ -29635,7 +29259,6 @@
         </w:rPr>
         <w:t>with __</w:t>
       </w:r>
-      <w:proofErr w:type="spellStart"/>
       <w:r>
         <w:rPr>
           <w:rFonts w:ascii="CG Times" w:hAnsi="CG Times" w:cs="CG Times"/>
@@ -29646,7 +29269,6 @@
         </w:rPr>
         <w:t>i</w:t>
       </w:r>
-      <w:proofErr w:type="spellEnd"/>
       <w:r>
         <w:rPr>
           <w:rFonts w:ascii="CG Times" w:hAnsi="CG Times" w:cs="CG Times"/>
@@ -29733,13 +29355,6 @@
           <w:lang w:val="en-AU"/>
         </w:rPr>
         <w:tab/>
-      </w:r>
-      <w:r>
-        <w:rPr>
-          <w:rFonts w:ascii="CG Times" w:hAnsi="CG Times" w:cs="CG Times"/>
-          <w:smallCaps/>
-          <w:lang w:val="en-AU"/>
-        </w:rPr>
         <w:t>positive clause</w:t>
       </w:r>
     </w:p>
@@ -29770,12 +29385,6 @@
           <w:lang w:val="en-AU"/>
         </w:rPr>
         <w:tab/>
-      </w:r>
-      <w:r>
-        <w:rPr>
-          <w:rFonts w:ascii="CG Times" w:hAnsi="CG Times" w:cs="CG Times"/>
-          <w:lang w:val="en-AU"/>
-        </w:rPr>
         <w:t>i</w:t>
       </w:r>
       <w:r>
@@ -30223,7 +29832,6 @@
         </w:rPr>
         <w:tab/>
       </w:r>
-      <w:proofErr w:type="spellStart"/>
       <w:r>
         <w:rPr>
           <w:rFonts w:ascii="CG Times" w:hAnsi="CG Times" w:cs="CG Times"/>
@@ -30231,7 +29839,6 @@
         </w:rPr>
         <w:t>i</w:t>
       </w:r>
-      <w:proofErr w:type="spellEnd"/>
       <w:r>
         <w:rPr>
           <w:rFonts w:ascii="CG Times" w:hAnsi="CG Times" w:cs="CG Times"/>
@@ -30481,7 +30088,6 @@
         </w:rPr>
         <w:tab/>
       </w:r>
-      <w:proofErr w:type="spellStart"/>
       <w:r>
         <w:rPr>
           <w:rFonts w:ascii="CG Times" w:hAnsi="CG Times" w:cs="CG Times"/>
@@ -30489,7 +30095,6 @@
         </w:rPr>
         <w:t>i</w:t>
       </w:r>
-      <w:proofErr w:type="spellEnd"/>
       <w:r>
         <w:rPr>
           <w:rFonts w:ascii="CG Times" w:hAnsi="CG Times" w:cs="CG Times"/>
@@ -30665,7 +30270,6 @@
         </w:rPr>
         <w:tab/>
       </w:r>
-      <w:proofErr w:type="spellStart"/>
       <w:r>
         <w:rPr>
           <w:rFonts w:ascii="CG Times" w:hAnsi="CG Times" w:cs="CG Times"/>
@@ -30673,7 +30277,6 @@
         </w:rPr>
         <w:t>i</w:t>
       </w:r>
-      <w:proofErr w:type="spellEnd"/>
       <w:r>
         <w:rPr>
           <w:rFonts w:ascii="CG Times" w:hAnsi="CG Times" w:cs="CG Times"/>
@@ -30891,7 +30494,6 @@
         </w:rPr>
         <w:tab/>
       </w:r>
-      <w:proofErr w:type="spellStart"/>
       <w:r>
         <w:rPr>
           <w:rFonts w:ascii="CG Times" w:hAnsi="CG Times" w:cs="CG Times"/>
@@ -30899,7 +30501,6 @@
         </w:rPr>
         <w:t>i</w:t>
       </w:r>
-      <w:proofErr w:type="spellEnd"/>
       <w:r>
         <w:rPr>
           <w:rFonts w:ascii="CG Times" w:hAnsi="CG Times" w:cs="CG Times"/>
@@ -31186,7 +30787,6 @@
         </w:rPr>
         <w:tab/>
       </w:r>
-      <w:proofErr w:type="spellStart"/>
       <w:r>
         <w:rPr>
           <w:rFonts w:ascii="CG Times" w:hAnsi="CG Times" w:cs="CG Times"/>
@@ -31194,7 +30794,6 @@
         </w:rPr>
         <w:t>i</w:t>
       </w:r>
-      <w:proofErr w:type="spellEnd"/>
       <w:r>
         <w:rPr>
           <w:rFonts w:ascii="CG Times" w:hAnsi="CG Times" w:cs="CG Times"/>
@@ -31602,7 +31201,6 @@
         </w:rPr>
         <w:tab/>
       </w:r>
-      <w:proofErr w:type="spellStart"/>
       <w:r>
         <w:rPr>
           <w:rFonts w:ascii="CG Times" w:hAnsi="CG Times" w:cs="CG Times"/>
@@ -31610,7 +31208,6 @@
         </w:rPr>
         <w:t>i</w:t>
       </w:r>
-      <w:proofErr w:type="spellEnd"/>
       <w:r>
         <w:rPr>
           <w:rFonts w:ascii="CG Times" w:hAnsi="CG Times" w:cs="CG Times"/>
@@ -32007,7 +31604,6 @@
         </w:rPr>
         <w:tab/>
       </w:r>
-      <w:proofErr w:type="spellStart"/>
       <w:r>
         <w:rPr>
           <w:rFonts w:ascii="CG Times" w:hAnsi="CG Times" w:cs="CG Times"/>
@@ -32015,7 +31611,6 @@
         </w:rPr>
         <w:t>i</w:t>
       </w:r>
-      <w:proofErr w:type="spellEnd"/>
       <w:r>
         <w:rPr>
           <w:rFonts w:ascii="CG Times" w:hAnsi="CG Times" w:cs="CG Times"/>
@@ -32411,7 +32006,6 @@
         </w:rPr>
         <w:tab/>
       </w:r>
-      <w:proofErr w:type="spellStart"/>
       <w:r>
         <w:rPr>
           <w:rFonts w:ascii="CG Times" w:hAnsi="CG Times" w:cs="CG Times"/>
@@ -32419,7 +32013,6 @@
         </w:rPr>
         <w:t>i</w:t>
       </w:r>
-      <w:proofErr w:type="spellEnd"/>
       <w:r>
         <w:rPr>
           <w:rFonts w:ascii="CG Times" w:hAnsi="CG Times" w:cs="CG Times"/>
@@ -32908,7 +32501,6 @@
         </w:rPr>
         <w:tab/>
       </w:r>
-      <w:proofErr w:type="spellStart"/>
       <w:r>
         <w:rPr>
           <w:rFonts w:ascii="CG Times" w:hAnsi="CG Times" w:cs="CG Times"/>
@@ -32916,39 +32508,28 @@
         </w:rPr>
         <w:t>i</w:t>
       </w:r>
-      <w:proofErr w:type="spellEnd"/>
-      <w:r>
-        <w:rPr>
-          <w:rFonts w:ascii="CG Times" w:hAnsi="CG Times" w:cs="CG Times"/>
-          <w:lang w:val="en-AU"/>
-        </w:rPr>
-        <w:tab/>
-      </w:r>
-      <w:r>
-        <w:rPr>
-          <w:rFonts w:ascii="CG Times" w:hAnsi="CG Times" w:cs="CG Times"/>
-          <w:lang w:val="en-AU"/>
-        </w:rPr>
-        <w:tab/>
-      </w:r>
-      <w:r>
-        <w:rPr>
-          <w:rFonts w:ascii="CG Times" w:hAnsi="CG Times" w:cs="CG Times"/>
-          <w:i/>
-          <w:iCs/>
-          <w:lang w:val="en-AU"/>
-        </w:rPr>
-        <w:t xml:space="preserve">Here's the </w:t>
-      </w:r>
-      <w:proofErr w:type="spellStart"/>
-      <w:r>
-        <w:rPr>
-          <w:rFonts w:ascii="CG Times" w:hAnsi="CG Times" w:cs="CG Times"/>
-          <w:i/>
-          <w:iCs/>
-          <w:lang w:val="en-AU"/>
-        </w:rPr>
-        <w:t>note</w:t>
+      <w:r>
+        <w:rPr>
+          <w:rFonts w:ascii="CG Times" w:hAnsi="CG Times" w:cs="CG Times"/>
+          <w:lang w:val="en-AU"/>
+        </w:rPr>
+        <w:tab/>
+      </w:r>
+      <w:r>
+        <w:rPr>
+          <w:rFonts w:ascii="CG Times" w:hAnsi="CG Times" w:cs="CG Times"/>
+          <w:lang w:val="en-AU"/>
+        </w:rPr>
+        <w:tab/>
+      </w:r>
+      <w:r>
+        <w:rPr>
+          <w:rFonts w:ascii="CG Times" w:hAnsi="CG Times" w:cs="CG Times"/>
+          <w:i/>
+          <w:iCs/>
+          <w:lang w:val="en-AU"/>
+        </w:rPr>
+        <w:t>Here's the note</w:t>
       </w:r>
       <w:r>
         <w:rPr>
@@ -32960,7 +32541,6 @@
         </w:rPr>
         <w:t>i</w:t>
       </w:r>
-      <w:proofErr w:type="spellEnd"/>
       <w:r>
         <w:rPr>
           <w:rFonts w:ascii="CG Times" w:hAnsi="CG Times" w:cs="CG Times"/>
@@ -32977,7 +32557,6 @@
         </w:rPr>
         <w:t>[</w:t>
       </w:r>
-      <w:proofErr w:type="spellStart"/>
       <w:r>
         <w:rPr>
           <w:rFonts w:ascii="CG Times" w:hAnsi="CG Times" w:cs="CG Times"/>
@@ -32997,7 +32576,6 @@
         </w:rPr>
         <w:t>i</w:t>
       </w:r>
-      <w:proofErr w:type="spellEnd"/>
       <w:r>
         <w:rPr>
           <w:rFonts w:ascii="CG Times" w:hAnsi="CG Times" w:cs="CG Times"/>
@@ -33007,7 +32585,6 @@
         </w:rPr>
         <w:t xml:space="preserve"> she wrote __</w:t>
       </w:r>
-      <w:proofErr w:type="spellStart"/>
       <w:r>
         <w:rPr>
           <w:rFonts w:ascii="CG Times" w:hAnsi="CG Times" w:cs="CG Times"/>
@@ -33018,7 +32595,6 @@
         </w:rPr>
         <w:t>i</w:t>
       </w:r>
-      <w:proofErr w:type="spellEnd"/>
       <w:r>
         <w:rPr>
           <w:rFonts w:ascii="CG Times" w:hAnsi="CG Times" w:cs="CG Times"/>
@@ -33092,17 +32668,7 @@
           <w:iCs/>
           <w:lang w:val="en-AU"/>
         </w:rPr>
-        <w:t xml:space="preserve">Here's the </w:t>
-      </w:r>
-      <w:proofErr w:type="spellStart"/>
-      <w:r>
-        <w:rPr>
-          <w:rFonts w:ascii="CG Times" w:hAnsi="CG Times" w:cs="CG Times"/>
-          <w:i/>
-          <w:iCs/>
-          <w:lang w:val="en-AU"/>
-        </w:rPr>
-        <w:t>note</w:t>
+        <w:t>Here's the note</w:t>
       </w:r>
       <w:r>
         <w:rPr>
@@ -33114,7 +32680,6 @@
         </w:rPr>
         <w:t>i</w:t>
       </w:r>
-      <w:proofErr w:type="spellEnd"/>
       <w:r>
         <w:rPr>
           <w:rFonts w:ascii="CG Times" w:hAnsi="CG Times" w:cs="CG Times"/>
@@ -33131,7 +32696,6 @@
         </w:rPr>
         <w:t>[</w:t>
       </w:r>
-      <w:proofErr w:type="spellStart"/>
       <w:r>
         <w:rPr>
           <w:rFonts w:ascii="CG Times" w:hAnsi="CG Times" w:cs="CG Times"/>
@@ -33151,7 +32715,6 @@
         </w:rPr>
         <w:t>i</w:t>
       </w:r>
-      <w:proofErr w:type="spellEnd"/>
       <w:r>
         <w:rPr>
           <w:rFonts w:ascii="CG Times" w:hAnsi="CG Times" w:cs="CG Times"/>
@@ -33161,7 +32724,6 @@
         </w:rPr>
         <w:t xml:space="preserve"> he said she wrote __</w:t>
       </w:r>
-      <w:proofErr w:type="spellStart"/>
       <w:r>
         <w:rPr>
           <w:rFonts w:ascii="CG Times" w:hAnsi="CG Times" w:cs="CG Times"/>
@@ -33172,7 +32734,6 @@
         </w:rPr>
         <w:t>i</w:t>
       </w:r>
-      <w:proofErr w:type="spellEnd"/>
       <w:r>
         <w:rPr>
           <w:rFonts w:ascii="CG Times" w:hAnsi="CG Times" w:cs="CG Times"/>
@@ -33246,17 +32807,7 @@
           <w:iCs/>
           <w:lang w:val="en-AU"/>
         </w:rPr>
-        <w:t xml:space="preserve">Here's the </w:t>
-      </w:r>
-      <w:proofErr w:type="spellStart"/>
-      <w:r>
-        <w:rPr>
-          <w:rFonts w:ascii="CG Times" w:hAnsi="CG Times" w:cs="CG Times"/>
-          <w:i/>
-          <w:iCs/>
-          <w:lang w:val="en-AU"/>
-        </w:rPr>
-        <w:t>note</w:t>
+        <w:t>Here's the note</w:t>
       </w:r>
       <w:r>
         <w:rPr>
@@ -33268,7 +32819,6 @@
         </w:rPr>
         <w:t>i</w:t>
       </w:r>
-      <w:proofErr w:type="spellEnd"/>
       <w:r>
         <w:rPr>
           <w:rFonts w:ascii="CG Times" w:hAnsi="CG Times" w:cs="CG Times"/>
@@ -33285,7 +32835,6 @@
         </w:rPr>
         <w:t>[</w:t>
       </w:r>
-      <w:proofErr w:type="spellStart"/>
       <w:r>
         <w:rPr>
           <w:rFonts w:ascii="CG Times" w:hAnsi="CG Times" w:cs="CG Times"/>
@@ -33305,7 +32854,6 @@
         </w:rPr>
         <w:t>i</w:t>
       </w:r>
-      <w:proofErr w:type="spellEnd"/>
       <w:r>
         <w:rPr>
           <w:rFonts w:ascii="CG Times" w:hAnsi="CG Times" w:cs="CG Times"/>
@@ -33315,7 +32863,6 @@
         </w:rPr>
         <w:t xml:space="preserve"> I think he said she wrote __</w:t>
       </w:r>
-      <w:proofErr w:type="spellStart"/>
       <w:r>
         <w:rPr>
           <w:rFonts w:ascii="CG Times" w:hAnsi="CG Times" w:cs="CG Times"/>
@@ -33326,7 +32873,6 @@
         </w:rPr>
         <w:t>i</w:t>
       </w:r>
-      <w:proofErr w:type="spellEnd"/>
       <w:r>
         <w:rPr>
           <w:rFonts w:ascii="CG Times" w:hAnsi="CG Times" w:cs="CG Times"/>
@@ -33610,27 +33156,7 @@
           <w:iCs/>
           <w:lang w:val="en-AU"/>
         </w:rPr>
-        <w:t xml:space="preserve">Such roads as they had </w:t>
-      </w:r>
-      <w:proofErr w:type="gramStart"/>
-      <w:r>
-        <w:rPr>
-          <w:rFonts w:ascii="CG Times" w:hAnsi="CG Times" w:cs="CG Times"/>
-          <w:i/>
-          <w:iCs/>
-          <w:lang w:val="en-AU"/>
-        </w:rPr>
-        <w:t>were</w:t>
-      </w:r>
-      <w:proofErr w:type="gramEnd"/>
-      <w:r>
-        <w:rPr>
-          <w:rFonts w:ascii="CG Times" w:hAnsi="CG Times" w:cs="CG Times"/>
-          <w:i/>
-          <w:iCs/>
-          <w:lang w:val="en-AU"/>
-        </w:rPr>
-        <w:t xml:space="preserve"> in appalling condition</w:t>
+        <w:t>Such roads as they had were in appalling condition</w:t>
       </w:r>
       <w:r>
         <w:rPr>
@@ -33731,7 +33257,6 @@
         </w:rPr>
         <w:tab/>
       </w:r>
-      <w:proofErr w:type="spellStart"/>
       <w:r>
         <w:rPr>
           <w:rFonts w:ascii="CG Times" w:hAnsi="CG Times" w:cs="CG Times"/>
@@ -33739,7 +33264,6 @@
         </w:rPr>
         <w:t>i</w:t>
       </w:r>
-      <w:proofErr w:type="spellEnd"/>
       <w:r>
         <w:rPr>
           <w:rFonts w:ascii="CG Times" w:hAnsi="CG Times" w:cs="CG Times"/>
@@ -34239,7 +33763,6 @@
         </w:rPr>
         <w:tab/>
       </w:r>
-      <w:proofErr w:type="spellStart"/>
       <w:r>
         <w:rPr>
           <w:rFonts w:ascii="CG Times" w:hAnsi="CG Times" w:cs="CG Times"/>
@@ -34247,7 +33770,6 @@
         </w:rPr>
         <w:t>i</w:t>
       </w:r>
-      <w:proofErr w:type="spellEnd"/>
       <w:r>
         <w:rPr>
           <w:rFonts w:ascii="CG Times" w:hAnsi="CG Times" w:cs="CG Times"/>
@@ -34512,7 +34034,6 @@
         </w:rPr>
         <w:tab/>
       </w:r>
-      <w:proofErr w:type="spellStart"/>
       <w:r>
         <w:rPr>
           <w:rFonts w:ascii="CG Times" w:hAnsi="CG Times" w:cs="CG Times"/>
@@ -34520,7 +34041,6 @@
         </w:rPr>
         <w:t>i</w:t>
       </w:r>
-      <w:proofErr w:type="spellEnd"/>
       <w:r>
         <w:rPr>
           <w:rFonts w:ascii="CG Times" w:hAnsi="CG Times" w:cs="CG Times"/>
@@ -34882,7 +34402,6 @@
         </w:rPr>
         <w:tab/>
       </w:r>
-      <w:proofErr w:type="spellStart"/>
       <w:r>
         <w:rPr>
           <w:rFonts w:ascii="CG Times" w:hAnsi="CG Times" w:cs="CG Times"/>
@@ -34890,7 +34409,6 @@
         </w:rPr>
         <w:t>i</w:t>
       </w:r>
-      <w:proofErr w:type="spellEnd"/>
       <w:r>
         <w:rPr>
           <w:rFonts w:ascii="CG Times" w:hAnsi="CG Times" w:cs="CG Times"/>
@@ -34940,20 +34458,8 @@
           <w:u w:val="single"/>
           <w:lang w:val="en-AU"/>
         </w:rPr>
-        <w:t xml:space="preserve">he's the guy talking to the </w:t>
-      </w:r>
-      <w:proofErr w:type="gramStart"/>
-      <w:r>
-        <w:rPr>
-          <w:rFonts w:ascii="CG Times" w:hAnsi="CG Times" w:cs="CG Times"/>
-          <w:i/>
-          <w:iCs/>
-          <w:u w:val="single"/>
-          <w:lang w:val="en-AU"/>
-        </w:rPr>
-        <w:t>Mayor</w:t>
-      </w:r>
-      <w:proofErr w:type="gramEnd"/>
+        <w:t>he's the guy talking to the Mayor</w:t>
+      </w:r>
       <w:r>
         <w:rPr>
           <w:rFonts w:ascii="CG Times" w:hAnsi="CG Times" w:cs="CG Times"/>
@@ -35118,7 +34624,6 @@
         </w:rPr>
         <w:tab/>
       </w:r>
-      <w:proofErr w:type="spellStart"/>
       <w:r>
         <w:rPr>
           <w:rFonts w:ascii="CG Times" w:hAnsi="CG Times" w:cs="CG Times"/>
@@ -35126,7 +34631,6 @@
         </w:rPr>
         <w:t>i</w:t>
       </w:r>
-      <w:proofErr w:type="spellEnd"/>
       <w:r>
         <w:rPr>
           <w:rFonts w:ascii="CG Times" w:hAnsi="CG Times" w:cs="CG Times"/>
@@ -35268,16 +34772,7 @@
           <w:iCs/>
           <w:lang w:val="en-AU"/>
         </w:rPr>
-        <w:t xml:space="preserve"> </w:t>
-      </w:r>
-      <w:r>
-        <w:rPr>
-          <w:rFonts w:ascii="CG Times" w:hAnsi="CG Times" w:cs="CG Times"/>
-          <w:i/>
-          <w:iCs/>
-          <w:lang w:val="en-AU"/>
-        </w:rPr>
-        <w:t>money she had left him.</w:t>
+        <w:t xml:space="preserve"> money she had left him.</w:t>
       </w:r>
       <w:r>
         <w:rPr>

</xml_diff>

<commit_message>
all-examples: treat p50 example with other curly brace examples
</commit_message>
<xml_diff>
--- a/all-examples/cge01-2Ex.docx
+++ b/all-examples/cge01-2Ex.docx
@@ -58,6 +58,7 @@
         </w:rPr>
         <w:tab/>
       </w:r>
+      <w:proofErr w:type="spellStart"/>
       <w:r>
         <w:rPr>
           <w:rFonts w:ascii="CG Times" w:hAnsi="CG Times" w:cs="CG Times"/>
@@ -65,6 +66,7 @@
         </w:rPr>
         <w:t>i</w:t>
       </w:r>
+      <w:proofErr w:type="spellEnd"/>
       <w:r>
         <w:rPr>
           <w:rFonts w:ascii="CG Times" w:hAnsi="CG Times" w:cs="CG Times"/>
@@ -180,16 +182,35 @@
           <w:vertAlign w:val="superscript"/>
           <w:lang w:val="en-AU"/>
         </w:rPr>
-        <w:t xml:space="preserve">   !</w:t>
-      </w:r>
-      <w:r>
-        <w:rPr>
-          <w:rFonts w:ascii="CG Times" w:hAnsi="CG Times" w:cs="CG Times"/>
-          <w:i/>
-          <w:iCs/>
-          <w:lang w:val="en-AU"/>
-        </w:rPr>
-        <w:t>Kim and me saw the accident.</w:t>
+        <w:t xml:space="preserve">   </w:t>
+      </w:r>
+      <w:proofErr w:type="gramStart"/>
+      <w:r>
+        <w:rPr>
+          <w:rFonts w:ascii="CG Times" w:hAnsi="CG Times" w:cs="CG Times"/>
+          <w:vertAlign w:val="superscript"/>
+          <w:lang w:val="en-AU"/>
+        </w:rPr>
+        <w:t>!</w:t>
+      </w:r>
+      <w:r>
+        <w:rPr>
+          <w:rFonts w:ascii="CG Times" w:hAnsi="CG Times" w:cs="CG Times"/>
+          <w:i/>
+          <w:iCs/>
+          <w:lang w:val="en-AU"/>
+        </w:rPr>
+        <w:t>Kim</w:t>
+      </w:r>
+      <w:proofErr w:type="gramEnd"/>
+      <w:r>
+        <w:rPr>
+          <w:rFonts w:ascii="CG Times" w:hAnsi="CG Times" w:cs="CG Times"/>
+          <w:i/>
+          <w:iCs/>
+          <w:lang w:val="en-AU"/>
+        </w:rPr>
+        <w:t xml:space="preserve"> and me saw the accident.</w:t>
       </w:r>
     </w:p>
     <w:p>
@@ -559,6 +580,7 @@
         </w:rPr>
         <w:tab/>
       </w:r>
+      <w:proofErr w:type="spellStart"/>
       <w:r>
         <w:rPr>
           <w:rFonts w:ascii="CG Times" w:hAnsi="CG Times" w:cs="CG Times"/>
@@ -566,6 +588,7 @@
         </w:rPr>
         <w:t>i</w:t>
       </w:r>
+      <w:proofErr w:type="spellEnd"/>
       <w:r>
         <w:rPr>
           <w:rFonts w:ascii="CG Times" w:hAnsi="CG Times" w:cs="CG Times"/>
@@ -939,6 +962,7 @@
         </w:rPr>
         <w:tab/>
       </w:r>
+      <w:proofErr w:type="spellStart"/>
       <w:r>
         <w:rPr>
           <w:rFonts w:ascii="CG Times" w:hAnsi="CG Times" w:cs="CG Times"/>
@@ -946,6 +970,7 @@
         </w:rPr>
         <w:t>i</w:t>
       </w:r>
+      <w:proofErr w:type="spellEnd"/>
       <w:r>
         <w:rPr>
           <w:rFonts w:ascii="CG Times" w:hAnsi="CG Times" w:cs="CG Times"/>
@@ -961,6 +986,7 @@
         </w:rPr>
         <w:tab/>
       </w:r>
+      <w:proofErr w:type="spellStart"/>
       <w:r>
         <w:rPr>
           <w:rFonts w:ascii="CG Times" w:hAnsi="CG Times" w:cs="CG Times"/>
@@ -970,6 +996,7 @@
         </w:rPr>
         <w:t>marr</w:t>
       </w:r>
+      <w:proofErr w:type="spellEnd"/>
       <w:r>
         <w:rPr>
           <w:rFonts w:ascii="CG Times" w:hAnsi="CG Times" w:cs="CG Times"/>
@@ -977,6 +1004,7 @@
         </w:rPr>
         <w:sym w:font="WP MathA" w:char="F040"/>
       </w:r>
+      <w:proofErr w:type="spellStart"/>
       <w:r>
         <w:rPr>
           <w:rFonts w:ascii="CG Times" w:hAnsi="CG Times" w:cs="CG Times"/>
@@ -986,6 +1014,7 @@
         </w:rPr>
         <w:t>ing</w:t>
       </w:r>
+      <w:proofErr w:type="spellEnd"/>
       <w:r>
         <w:rPr>
           <w:rFonts w:ascii="CG Times" w:hAnsi="CG Times" w:cs="CG Times"/>
@@ -1009,6 +1038,7 @@
         </w:rPr>
         <w:sym w:font="WP MathA" w:char="F040"/>
       </w:r>
+      <w:proofErr w:type="spellStart"/>
       <w:r>
         <w:rPr>
           <w:rFonts w:ascii="CG Times" w:hAnsi="CG Times" w:cs="CG Times"/>
@@ -1018,6 +1048,7 @@
         </w:rPr>
         <w:t>est</w:t>
       </w:r>
+      <w:proofErr w:type="spellEnd"/>
       <w:r>
         <w:rPr>
           <w:rFonts w:ascii="CG Times" w:hAnsi="CG Times" w:cs="CG Times"/>
@@ -1041,6 +1072,7 @@
         </w:rPr>
         <w:sym w:font="WP MathA" w:char="F040"/>
       </w:r>
+      <w:proofErr w:type="spellStart"/>
       <w:r>
         <w:rPr>
           <w:rFonts w:ascii="CG Times" w:hAnsi="CG Times" w:cs="CG Times"/>
@@ -1050,6 +1082,7 @@
         </w:rPr>
         <w:t>ing</w:t>
       </w:r>
+      <w:proofErr w:type="spellEnd"/>
       <w:r>
         <w:rPr>
           <w:rFonts w:ascii="CG Times" w:hAnsi="CG Times" w:cs="CG Times"/>
@@ -1141,6 +1174,7 @@
         </w:rPr>
         <w:sym w:font="WP MathA" w:char="F040"/>
       </w:r>
+      <w:proofErr w:type="spellStart"/>
       <w:r>
         <w:rPr>
           <w:rFonts w:ascii="CG Times" w:hAnsi="CG Times" w:cs="CG Times"/>
@@ -1150,6 +1184,7 @@
         </w:rPr>
         <w:t>ing</w:t>
       </w:r>
+      <w:proofErr w:type="spellEnd"/>
       <w:r>
         <w:rPr>
           <w:rFonts w:ascii="CG Times" w:hAnsi="CG Times" w:cs="CG Times"/>
@@ -1173,6 +1208,7 @@
         </w:rPr>
         <w:sym w:font="WP MathA" w:char="F040"/>
       </w:r>
+      <w:proofErr w:type="spellStart"/>
       <w:r>
         <w:rPr>
           <w:rFonts w:ascii="CG Times" w:hAnsi="CG Times" w:cs="CG Times"/>
@@ -1182,6 +1218,7 @@
         </w:rPr>
         <w:t>ing</w:t>
       </w:r>
+      <w:proofErr w:type="spellEnd"/>
       <w:r>
         <w:rPr>
           <w:rFonts w:ascii="CG Times" w:hAnsi="CG Times" w:cs="CG Times"/>
@@ -1408,6 +1445,7 @@
         </w:rPr>
         <w:tab/>
       </w:r>
+      <w:proofErr w:type="gramStart"/>
       <w:r>
         <w:rPr>
           <w:rFonts w:ascii="CG Times" w:hAnsi="CG Times" w:cs="CG Times"/>
@@ -1436,6 +1474,7 @@
         </w:rPr>
         <w:t>t</w:t>
       </w:r>
+      <w:proofErr w:type="gramEnd"/>
       <w:r>
         <w:rPr>
           <w:rFonts w:ascii="CG Times" w:hAnsi="CG Times" w:cs="CG Times"/>
@@ -1681,8 +1720,16 @@
           <w:lang w:val="en-AU"/>
         </w:rPr>
         <w:tab/>
+      </w:r>
+      <w:proofErr w:type="spellStart"/>
+      <w:r>
+        <w:rPr>
+          <w:rFonts w:ascii="CG Times" w:hAnsi="CG Times" w:cs="CG Times"/>
+          <w:lang w:val="en-AU"/>
+        </w:rPr>
         <w:t>i</w:t>
       </w:r>
+      <w:proofErr w:type="spellEnd"/>
       <w:r>
         <w:rPr>
           <w:rFonts w:ascii="CG Times" w:hAnsi="CG Times" w:cs="CG Times"/>
@@ -2911,6 +2958,7 @@
         </w:rPr>
         <w:sym w:font="WP Phonetic" w:char="F02B"/>
       </w:r>
+      <w:proofErr w:type="spellStart"/>
       <w:r>
         <w:rPr>
           <w:rFonts w:ascii="CG Times" w:hAnsi="CG Times" w:cs="CG Times"/>
@@ -2926,6 +2974,7 @@
         </w:rPr>
         <w:tab/>
       </w:r>
+      <w:proofErr w:type="gramStart"/>
       <w:r>
         <w:rPr>
           <w:rFonts w:ascii="CG Times" w:hAnsi="CG Times" w:cs="CG Times"/>
@@ -2936,6 +2985,8 @@
         </w:rPr>
         <w:t>are</w:t>
       </w:r>
+      <w:proofErr w:type="spellEnd"/>
+      <w:proofErr w:type="gramEnd"/>
       <w:r>
         <w:rPr>
           <w:rFonts w:ascii="CG Times" w:hAnsi="CG Times" w:cs="CG Times"/>
@@ -3161,6 +3212,7 @@
         </w:rPr>
         <w:tab/>
       </w:r>
+      <w:proofErr w:type="gramStart"/>
       <w:r>
         <w:rPr>
           <w:rFonts w:ascii="CG Times" w:hAnsi="CG Times" w:cs="CG Times"/>
@@ -3171,6 +3223,7 @@
         </w:rPr>
         <w:t>err</w:t>
       </w:r>
+      <w:proofErr w:type="gramEnd"/>
       <w:r>
         <w:rPr>
           <w:rFonts w:ascii="CG Times" w:hAnsi="CG Times" w:cs="CG Times"/>
@@ -3448,8 +3501,16 @@
           <w:lang w:val="en-AU"/>
         </w:rPr>
         <w:tab/>
+      </w:r>
+      <w:proofErr w:type="spellStart"/>
+      <w:r>
+        <w:rPr>
+          <w:rFonts w:ascii="CG Times" w:hAnsi="CG Times" w:cs="CG Times"/>
+          <w:lang w:val="en-AU"/>
+        </w:rPr>
         <w:t>i</w:t>
       </w:r>
+      <w:proofErr w:type="spellEnd"/>
       <w:r>
         <w:rPr>
           <w:rFonts w:ascii="CG Times" w:hAnsi="CG Times" w:cs="CG Times"/>
@@ -3670,8 +3731,16 @@
           <w:lang w:val="en-AU"/>
         </w:rPr>
         <w:tab/>
+      </w:r>
+      <w:proofErr w:type="spellStart"/>
+      <w:r>
+        <w:rPr>
+          <w:rFonts w:ascii="CG Times" w:hAnsi="CG Times" w:cs="CG Times"/>
+          <w:lang w:val="en-AU"/>
+        </w:rPr>
         <w:t>a</w:t>
       </w:r>
+      <w:proofErr w:type="spellEnd"/>
       <w:r>
         <w:rPr>
           <w:rFonts w:ascii="CG Times" w:hAnsi="CG Times" w:cs="CG Times"/>
@@ -4170,8 +4239,16 @@
           <w:lang w:val="en-AU"/>
         </w:rPr>
         <w:tab/>
+      </w:r>
+      <w:proofErr w:type="spellStart"/>
+      <w:r>
+        <w:rPr>
+          <w:rFonts w:ascii="CG Times" w:hAnsi="CG Times" w:cs="CG Times"/>
+          <w:lang w:val="en-AU"/>
+        </w:rPr>
         <w:t>a</w:t>
       </w:r>
+      <w:proofErr w:type="spellEnd"/>
       <w:r>
         <w:rPr>
           <w:rFonts w:ascii="CG Times" w:hAnsi="CG Times" w:cs="CG Times"/>
@@ -5749,6 +5826,7 @@
         </w:rPr>
         <w:tab/>
       </w:r>
+      <w:proofErr w:type="gramStart"/>
       <w:r>
         <w:rPr>
           <w:rFonts w:ascii="CG Times" w:hAnsi="CG Times" w:cs="CG Times"/>
@@ -5768,6 +5846,7 @@
         </w:rPr>
         <w:t>ee</w:t>
       </w:r>
+      <w:proofErr w:type="gramEnd"/>
       <w:r>
         <w:rPr>
           <w:rFonts w:ascii="CG Times" w:hAnsi="CG Times" w:cs="CG Times"/>
@@ -6633,6 +6712,7 @@
         </w:rPr>
         <w:tab/>
       </w:r>
+      <w:proofErr w:type="gramStart"/>
       <w:r>
         <w:rPr>
           <w:rFonts w:ascii="CG Times" w:hAnsi="CG Times" w:cs="CG Times"/>
@@ -6652,6 +6732,7 @@
         </w:rPr>
         <w:t>ie</w:t>
       </w:r>
+      <w:proofErr w:type="gramEnd"/>
       <w:r>
         <w:rPr>
           <w:rFonts w:ascii="CG Times" w:hAnsi="CG Times" w:cs="CG Times"/>
@@ -8391,6 +8472,7 @@
         </w:rPr>
         <w:tab/>
       </w:r>
+      <w:proofErr w:type="spellStart"/>
       <w:r>
         <w:rPr>
           <w:rFonts w:ascii="CG Times" w:hAnsi="CG Times" w:cs="CG Times"/>
@@ -8400,6 +8482,7 @@
         </w:rPr>
         <w:t>i</w:t>
       </w:r>
+      <w:proofErr w:type="spellEnd"/>
       <w:r>
         <w:rPr>
           <w:rFonts w:ascii="CG Times" w:hAnsi="CG Times" w:cs="CG Times"/>
@@ -8419,16 +8502,29 @@
         </w:rPr>
         <w:tab/>
       </w:r>
-      <w:r>
-        <w:rPr>
-          <w:rFonts w:ascii="CG Times" w:hAnsi="CG Times" w:cs="CG Times"/>
-          <w:i/>
-          <w:iCs/>
-          <w:sz w:val="20"/>
-          <w:szCs w:val="20"/>
-          <w:lang w:val="en-AU"/>
-        </w:rPr>
-        <w:t xml:space="preserve">Apparently a </w:t>
+      <w:proofErr w:type="gramStart"/>
+      <w:r>
+        <w:rPr>
+          <w:rFonts w:ascii="CG Times" w:hAnsi="CG Times" w:cs="CG Times"/>
+          <w:i/>
+          <w:iCs/>
+          <w:sz w:val="20"/>
+          <w:szCs w:val="20"/>
+          <w:lang w:val="en-AU"/>
+        </w:rPr>
+        <w:t>Apparently</w:t>
+      </w:r>
+      <w:proofErr w:type="gramEnd"/>
+      <w:r>
+        <w:rPr>
+          <w:rFonts w:ascii="CG Times" w:hAnsi="CG Times" w:cs="CG Times"/>
+          <w:i/>
+          <w:iCs/>
+          <w:sz w:val="20"/>
+          <w:szCs w:val="20"/>
+          <w:lang w:val="en-AU"/>
+        </w:rPr>
+        <w:t xml:space="preserve"> a </w:t>
       </w:r>
       <w:r>
         <w:rPr>
@@ -9069,6 +9165,7 @@
         </w:rPr>
         <w:tab/>
       </w:r>
+      <w:proofErr w:type="spellStart"/>
       <w:r>
         <w:rPr>
           <w:rFonts w:ascii="CG Times" w:hAnsi="CG Times" w:cs="CG Times"/>
@@ -9076,6 +9173,7 @@
         </w:rPr>
         <w:t>i</w:t>
       </w:r>
+      <w:proofErr w:type="spellEnd"/>
       <w:r>
         <w:rPr>
           <w:rFonts w:ascii="CG Times" w:hAnsi="CG Times" w:cs="CG Times"/>
@@ -9097,8 +9195,16 @@
           <w:lang w:val="en-AU"/>
         </w:rPr>
         <w:tab/>
+      </w:r>
+      <w:proofErr w:type="spellStart"/>
+      <w:r>
+        <w:rPr>
+          <w:rFonts w:ascii="CG Times" w:hAnsi="CG Times" w:cs="CG Times"/>
+          <w:lang w:val="en-AU"/>
+        </w:rPr>
         <w:t>Clause</w:t>
       </w:r>
+      <w:proofErr w:type="spellEnd"/>
       <w:r>
         <w:rPr>
           <w:rFonts w:ascii="CG Times" w:hAnsi="CG Times" w:cs="CG Times"/>
@@ -11343,6 +11449,7 @@
         </w:rPr>
         <w:tab/>
       </w:r>
+      <w:proofErr w:type="spellStart"/>
       <w:r>
         <w:rPr>
           <w:rFonts w:ascii="CG Times" w:hAnsi="CG Times" w:cs="CG Times"/>
@@ -11350,6 +11457,7 @@
         </w:rPr>
         <w:t>i</w:t>
       </w:r>
+      <w:proofErr w:type="spellEnd"/>
       <w:r>
         <w:rPr>
           <w:rFonts w:ascii="CG Times" w:hAnsi="CG Times" w:cs="CG Times"/>
@@ -11654,6 +11762,7 @@
         </w:rPr>
         <w:tab/>
       </w:r>
+      <w:proofErr w:type="spellStart"/>
       <w:r>
         <w:rPr>
           <w:rFonts w:ascii="CG Times" w:hAnsi="CG Times" w:cs="CG Times"/>
@@ -11661,6 +11770,7 @@
         </w:rPr>
         <w:t>i</w:t>
       </w:r>
+      <w:proofErr w:type="spellEnd"/>
       <w:r>
         <w:rPr>
           <w:rFonts w:ascii="CG Times" w:hAnsi="CG Times" w:cs="CG Times"/>
@@ -12851,6 +12961,7 @@
         <w:tab/>
         <w:t>Det:</w:t>
       </w:r>
+      <w:proofErr w:type="gramStart"/>
       <w:r>
         <w:rPr>
           <w:rFonts w:ascii="CG Times" w:hAnsi="CG Times" w:cs="CG Times"/>
@@ -12869,6 +12980,15 @@
           <w:lang w:val="en-AU"/>
         </w:rPr>
         <w:tab/>
+      </w:r>
+      <w:proofErr w:type="gramEnd"/>
+      <w:r>
+        <w:rPr>
+          <w:rFonts w:ascii="CG Times" w:hAnsi="CG Times" w:cs="CG Times"/>
+          <w:sz w:val="20"/>
+          <w:szCs w:val="20"/>
+          <w:lang w:val="en-AU"/>
+        </w:rPr>
         <w:t>Head:</w:t>
       </w:r>
       <w:r>
@@ -13712,6 +13832,7 @@
         </w:rPr>
         <w:tab/>
       </w:r>
+      <w:proofErr w:type="spellStart"/>
       <w:r>
         <w:rPr>
           <w:rFonts w:ascii="CG Times" w:hAnsi="CG Times" w:cs="CG Times"/>
@@ -13719,6 +13840,7 @@
         </w:rPr>
         <w:t>i</w:t>
       </w:r>
+      <w:proofErr w:type="spellEnd"/>
       <w:r>
         <w:rPr>
           <w:rFonts w:ascii="CG Times" w:hAnsi="CG Times" w:cs="CG Times"/>
@@ -14982,6 +15104,7 @@
         </w:rPr>
         <w:tab/>
       </w:r>
+      <w:proofErr w:type="spellStart"/>
       <w:r>
         <w:rPr>
           <w:rFonts w:ascii="CG Times" w:hAnsi="CG Times" w:cs="CG Times"/>
@@ -14989,6 +15112,7 @@
         </w:rPr>
         <w:t>i</w:t>
       </w:r>
+      <w:proofErr w:type="spellEnd"/>
       <w:r>
         <w:rPr>
           <w:rFonts w:ascii="CG Times" w:hAnsi="CG Times" w:cs="CG Times"/>
@@ -15177,6 +15301,7 @@
         </w:rPr>
         <w:tab/>
       </w:r>
+      <w:proofErr w:type="spellStart"/>
       <w:r>
         <w:rPr>
           <w:rFonts w:ascii="CG Times" w:hAnsi="CG Times" w:cs="CG Times"/>
@@ -15184,6 +15309,7 @@
         </w:rPr>
         <w:t>i</w:t>
       </w:r>
+      <w:proofErr w:type="spellEnd"/>
       <w:r>
         <w:rPr>
           <w:rFonts w:ascii="CG Times" w:hAnsi="CG Times" w:cs="CG Times"/>
@@ -15458,6 +15584,7 @@
         </w:rPr>
         <w:tab/>
       </w:r>
+      <w:proofErr w:type="spellStart"/>
       <w:r>
         <w:rPr>
           <w:rFonts w:ascii="CG Times" w:hAnsi="CG Times" w:cs="CG Times"/>
@@ -15465,6 +15592,7 @@
         </w:rPr>
         <w:t>i</w:t>
       </w:r>
+      <w:proofErr w:type="spellEnd"/>
       <w:r>
         <w:rPr>
           <w:rFonts w:ascii="CG Times" w:hAnsi="CG Times" w:cs="CG Times"/>
@@ -15802,6 +15930,7 @@
         </w:rPr>
         <w:tab/>
       </w:r>
+      <w:proofErr w:type="spellStart"/>
       <w:r>
         <w:rPr>
           <w:rFonts w:ascii="CG Times" w:hAnsi="CG Times" w:cs="CG Times"/>
@@ -15809,6 +15938,7 @@
         </w:rPr>
         <w:t>i</w:t>
       </w:r>
+      <w:proofErr w:type="spellEnd"/>
       <w:r>
         <w:rPr>
           <w:rFonts w:ascii="CG Times" w:hAnsi="CG Times" w:cs="CG Times"/>
@@ -15889,22 +16019,49 @@
         </w:rPr>
         <w:tab/>
       </w:r>
-      <w:r>
-        <w:rPr>
-          <w:rFonts w:ascii="CG Times" w:hAnsi="CG Times" w:cs="CG Times"/>
-          <w:i/>
-          <w:iCs/>
-          <w:lang w:val="en-AU"/>
-        </w:rPr>
-        <w:t>The vase broke.</w:t>
-      </w:r>
-      <w:r>
-        <w:rPr>
-          <w:rFonts w:ascii="CG Times" w:hAnsi="CG Times" w:cs="CG Times"/>
-          <w:lang w:val="en-AU"/>
-        </w:rPr>
-        <w:tab/>
-        <w:t>[entailed by [i]]</w:t>
+      <w:proofErr w:type="gramStart"/>
+      <w:r>
+        <w:rPr>
+          <w:rFonts w:ascii="CG Times" w:hAnsi="CG Times" w:cs="CG Times"/>
+          <w:i/>
+          <w:iCs/>
+          <w:lang w:val="en-AU"/>
+        </w:rPr>
+        <w:t>The</w:t>
+      </w:r>
+      <w:proofErr w:type="gramEnd"/>
+      <w:r>
+        <w:rPr>
+          <w:rFonts w:ascii="CG Times" w:hAnsi="CG Times" w:cs="CG Times"/>
+          <w:i/>
+          <w:iCs/>
+          <w:lang w:val="en-AU"/>
+        </w:rPr>
+        <w:t xml:space="preserve"> vase broke.</w:t>
+      </w:r>
+      <w:r>
+        <w:rPr>
+          <w:rFonts w:ascii="CG Times" w:hAnsi="CG Times" w:cs="CG Times"/>
+          <w:lang w:val="en-AU"/>
+        </w:rPr>
+        <w:tab/>
+        <w:t>[entailed by [</w:t>
+      </w:r>
+      <w:proofErr w:type="spellStart"/>
+      <w:r>
+        <w:rPr>
+          <w:rFonts w:ascii="CG Times" w:hAnsi="CG Times" w:cs="CG Times"/>
+          <w:lang w:val="en-AU"/>
+        </w:rPr>
+        <w:t>i</w:t>
+      </w:r>
+      <w:proofErr w:type="spellEnd"/>
+      <w:r>
+        <w:rPr>
+          <w:rFonts w:ascii="CG Times" w:hAnsi="CG Times" w:cs="CG Times"/>
+          <w:lang w:val="en-AU"/>
+        </w:rPr>
+        <w:t>]]</w:t>
       </w:r>
     </w:p>
     <w:p>
@@ -16134,6 +16291,7 @@
         </w:rPr>
         <w:tab/>
       </w:r>
+      <w:proofErr w:type="spellStart"/>
       <w:r>
         <w:rPr>
           <w:rFonts w:ascii="CG Times" w:hAnsi="CG Times" w:cs="CG Times"/>
@@ -16141,6 +16299,7 @@
         </w:rPr>
         <w:t>i</w:t>
       </w:r>
+      <w:proofErr w:type="spellEnd"/>
       <w:r>
         <w:rPr>
           <w:rFonts w:ascii="CG Times" w:hAnsi="CG Times" w:cs="CG Times"/>
@@ -16598,6 +16757,7 @@
         </w:rPr>
         <w:tab/>
       </w:r>
+      <w:proofErr w:type="spellStart"/>
       <w:r>
         <w:rPr>
           <w:rFonts w:ascii="CG Times" w:hAnsi="CG Times" w:cs="CG Times"/>
@@ -16605,6 +16765,7 @@
         </w:rPr>
         <w:t>i</w:t>
       </w:r>
+      <w:proofErr w:type="spellEnd"/>
       <w:r>
         <w:rPr>
           <w:rFonts w:ascii="CG Times" w:hAnsi="CG Times" w:cs="CG Times"/>
@@ -17122,6 +17283,7 @@
         </w:rPr>
         <w:tab/>
       </w:r>
+      <w:proofErr w:type="spellStart"/>
       <w:r>
         <w:rPr>
           <w:rFonts w:ascii="CG Times" w:hAnsi="CG Times" w:cs="CG Times"/>
@@ -17129,6 +17291,7 @@
         </w:rPr>
         <w:t>i</w:t>
       </w:r>
+      <w:proofErr w:type="spellEnd"/>
       <w:r>
         <w:rPr>
           <w:rFonts w:ascii="CG Times" w:hAnsi="CG Times" w:cs="CG Times"/>
@@ -17340,6 +17503,7 @@
         </w:rPr>
         <w:tab/>
       </w:r>
+      <w:proofErr w:type="spellStart"/>
       <w:r>
         <w:rPr>
           <w:rFonts w:ascii="CG Times" w:hAnsi="CG Times" w:cs="CG Times"/>
@@ -17347,6 +17511,7 @@
         </w:rPr>
         <w:t>iv</w:t>
       </w:r>
+      <w:proofErr w:type="spellEnd"/>
       <w:r>
         <w:rPr>
           <w:rFonts w:ascii="CG Times" w:hAnsi="CG Times" w:cs="CG Times"/>
@@ -17655,14 +17820,25 @@
         </w:rPr>
         <w:tab/>
       </w:r>
-      <w:r>
-        <w:rPr>
-          <w:rFonts w:ascii="CG Times" w:hAnsi="CG Times" w:cs="CG Times"/>
-          <w:i/>
-          <w:iCs/>
-          <w:lang w:val="en-AU"/>
-        </w:rPr>
-        <w:t>No I haven't</w:t>
+      <w:proofErr w:type="gramStart"/>
+      <w:r>
+        <w:rPr>
+          <w:rFonts w:ascii="CG Times" w:hAnsi="CG Times" w:cs="CG Times"/>
+          <w:i/>
+          <w:iCs/>
+          <w:lang w:val="en-AU"/>
+        </w:rPr>
+        <w:t>No</w:t>
+      </w:r>
+      <w:proofErr w:type="gramEnd"/>
+      <w:r>
+        <w:rPr>
+          <w:rFonts w:ascii="CG Times" w:hAnsi="CG Times" w:cs="CG Times"/>
+          <w:i/>
+          <w:iCs/>
+          <w:lang w:val="en-AU"/>
+        </w:rPr>
+        <w:t xml:space="preserve"> I haven't</w:t>
       </w:r>
       <w:r>
         <w:rPr>
@@ -17753,6 +17929,7 @@
         </w:rPr>
         <w:tab/>
       </w:r>
+      <w:proofErr w:type="spellStart"/>
       <w:r>
         <w:rPr>
           <w:rFonts w:ascii="CG Times" w:hAnsi="CG Times" w:cs="CG Times"/>
@@ -17760,6 +17937,7 @@
         </w:rPr>
         <w:t>i</w:t>
       </w:r>
+      <w:proofErr w:type="spellEnd"/>
       <w:r>
         <w:rPr>
           <w:rFonts w:ascii="CG Times" w:hAnsi="CG Times" w:cs="CG Times"/>
@@ -18302,6 +18480,7 @@
         </w:rPr>
         <w:tab/>
       </w:r>
+      <w:proofErr w:type="spellStart"/>
       <w:r>
         <w:rPr>
           <w:rFonts w:ascii="CG Times" w:hAnsi="CG Times" w:cs="CG Times"/>
@@ -18309,6 +18488,7 @@
         </w:rPr>
         <w:t>i</w:t>
       </w:r>
+      <w:proofErr w:type="spellEnd"/>
       <w:r>
         <w:rPr>
           <w:rFonts w:ascii="CG Times" w:hAnsi="CG Times" w:cs="CG Times"/>
@@ -18599,6 +18779,7 @@
         </w:rPr>
         <w:tab/>
       </w:r>
+      <w:proofErr w:type="spellStart"/>
       <w:r>
         <w:rPr>
           <w:rFonts w:ascii="CG Times" w:hAnsi="CG Times" w:cs="CG Times"/>
@@ -18606,6 +18787,7 @@
         </w:rPr>
         <w:t>iv</w:t>
       </w:r>
+      <w:proofErr w:type="spellEnd"/>
       <w:r>
         <w:rPr>
           <w:rFonts w:ascii="CG Times" w:hAnsi="CG Times" w:cs="CG Times"/>
@@ -18966,6 +19148,7 @@
         </w:rPr>
         <w:tab/>
       </w:r>
+      <w:proofErr w:type="spellStart"/>
       <w:r>
         <w:rPr>
           <w:rFonts w:ascii="CG Times" w:hAnsi="CG Times" w:cs="CG Times"/>
@@ -18973,6 +19156,7 @@
         </w:rPr>
         <w:t>i</w:t>
       </w:r>
+      <w:proofErr w:type="spellEnd"/>
       <w:r>
         <w:rPr>
           <w:rFonts w:ascii="CG Times" w:hAnsi="CG Times" w:cs="CG Times"/>
@@ -19197,6 +19381,7 @@
         </w:rPr>
         <w:tab/>
       </w:r>
+      <w:proofErr w:type="spellStart"/>
       <w:r>
         <w:rPr>
           <w:rFonts w:ascii="CG Times" w:hAnsi="CG Times" w:cs="CG Times"/>
@@ -19204,6 +19389,7 @@
         </w:rPr>
         <w:t>iv</w:t>
       </w:r>
+      <w:proofErr w:type="spellEnd"/>
       <w:r>
         <w:rPr>
           <w:rFonts w:ascii="CG Times" w:hAnsi="CG Times" w:cs="CG Times"/>
@@ -19840,7 +20026,26 @@
           <w:lang w:val="en-AU"/>
         </w:rPr>
         <w:tab/>
-        <w:t>Prenucleus:</w:t>
+      </w:r>
+      <w:proofErr w:type="spellStart"/>
+      <w:r>
+        <w:rPr>
+          <w:rFonts w:ascii="CG Times" w:hAnsi="CG Times" w:cs="CG Times"/>
+          <w:sz w:val="20"/>
+          <w:szCs w:val="20"/>
+          <w:lang w:val="en-AU"/>
+        </w:rPr>
+        <w:t>Prenucleus</w:t>
+      </w:r>
+      <w:proofErr w:type="spellEnd"/>
+      <w:r>
+        <w:rPr>
+          <w:rFonts w:ascii="CG Times" w:hAnsi="CG Times" w:cs="CG Times"/>
+          <w:sz w:val="20"/>
+          <w:szCs w:val="20"/>
+          <w:lang w:val="en-AU"/>
+        </w:rPr>
+        <w:t>:</w:t>
       </w:r>
       <w:r>
         <w:rPr>
@@ -20027,6 +20232,15 @@
           <w:lang w:val="en-AU"/>
         </w:rPr>
         <w:tab/>
+      </w:r>
+      <w:proofErr w:type="spellStart"/>
+      <w:r>
+        <w:rPr>
+          <w:rFonts w:ascii="CG Times" w:hAnsi="CG Times" w:cs="CG Times"/>
+          <w:sz w:val="20"/>
+          <w:szCs w:val="20"/>
+          <w:lang w:val="en-AU"/>
+        </w:rPr>
         <w:t>NP</w:t>
       </w:r>
       <w:r>
@@ -20041,6 +20255,7 @@
         </w:rPr>
         <w:t>i</w:t>
       </w:r>
+      <w:proofErr w:type="spellEnd"/>
       <w:r>
         <w:rPr>
           <w:rFonts w:ascii="CG Times" w:hAnsi="CG Times" w:cs="CG Times"/>
@@ -20866,6 +21081,16 @@
           <w:lang w:val="en-AU"/>
         </w:rPr>
         <w:tab/>
+      </w:r>
+      <w:proofErr w:type="spellStart"/>
+      <w:r>
+        <w:rPr>
+          <w:rFonts w:ascii="CG Times" w:hAnsi="CG Times" w:cs="CG Times"/>
+          <w:smallCaps/>
+          <w:sz w:val="20"/>
+          <w:szCs w:val="20"/>
+          <w:lang w:val="en-AU"/>
+        </w:rPr>
         <w:t>gap</w:t>
       </w:r>
       <w:r>
@@ -20880,6 +21105,7 @@
         </w:rPr>
         <w:t>i</w:t>
       </w:r>
+      <w:proofErr w:type="spellEnd"/>
     </w:p>
     <w:p>
       <w:pPr>
@@ -21434,7 +21660,26 @@
           <w:lang w:val="en-AU"/>
         </w:rPr>
         <w:tab/>
-        <w:t>Prenucleus:</w:t>
+      </w:r>
+      <w:proofErr w:type="spellStart"/>
+      <w:r>
+        <w:rPr>
+          <w:rFonts w:ascii="CG Times" w:hAnsi="CG Times" w:cs="CG Times"/>
+          <w:sz w:val="20"/>
+          <w:szCs w:val="20"/>
+          <w:lang w:val="en-AU"/>
+        </w:rPr>
+        <w:t>Prenucleus</w:t>
+      </w:r>
+      <w:proofErr w:type="spellEnd"/>
+      <w:r>
+        <w:rPr>
+          <w:rFonts w:ascii="CG Times" w:hAnsi="CG Times" w:cs="CG Times"/>
+          <w:sz w:val="20"/>
+          <w:szCs w:val="20"/>
+          <w:lang w:val="en-AU"/>
+        </w:rPr>
+        <w:t>:</w:t>
       </w:r>
       <w:r>
         <w:rPr>
@@ -21526,6 +21771,15 @@
           <w:lang w:val="en-AU"/>
         </w:rPr>
         <w:tab/>
+      </w:r>
+      <w:proofErr w:type="spellStart"/>
+      <w:r>
+        <w:rPr>
+          <w:rFonts w:ascii="CG Times" w:hAnsi="CG Times" w:cs="CG Times"/>
+          <w:sz w:val="20"/>
+          <w:szCs w:val="20"/>
+          <w:lang w:val="en-AU"/>
+        </w:rPr>
         <w:t>NP</w:t>
       </w:r>
       <w:r>
@@ -21540,6 +21794,7 @@
         </w:rPr>
         <w:t>i</w:t>
       </w:r>
+      <w:proofErr w:type="spellEnd"/>
       <w:r>
         <w:rPr>
           <w:rFonts w:ascii="CG Times" w:hAnsi="CG Times" w:cs="CG Times"/>
@@ -22668,6 +22923,16 @@
           <w:lang w:val="en-AU"/>
         </w:rPr>
         <w:tab/>
+      </w:r>
+      <w:proofErr w:type="spellStart"/>
+      <w:r>
+        <w:rPr>
+          <w:rFonts w:ascii="CG Times" w:hAnsi="CG Times" w:cs="CG Times"/>
+          <w:smallCaps/>
+          <w:sz w:val="20"/>
+          <w:szCs w:val="20"/>
+          <w:lang w:val="en-AU"/>
+        </w:rPr>
         <w:t>gap</w:t>
       </w:r>
       <w:r>
@@ -22682,6 +22947,7 @@
         </w:rPr>
         <w:t>i</w:t>
       </w:r>
+      <w:proofErr w:type="spellEnd"/>
     </w:p>
     <w:p>
       <w:pPr>
@@ -23082,7 +23348,26 @@
           <w:lang w:val="en-AU"/>
         </w:rPr>
         <w:tab/>
-        <w:t>Prenucleus:</w:t>
+      </w:r>
+      <w:proofErr w:type="spellStart"/>
+      <w:r>
+        <w:rPr>
+          <w:rFonts w:ascii="CG Times" w:hAnsi="CG Times" w:cs="CG Times"/>
+          <w:sz w:val="20"/>
+          <w:szCs w:val="20"/>
+          <w:lang w:val="en-AU"/>
+        </w:rPr>
+        <w:t>Prenucleus</w:t>
+      </w:r>
+      <w:proofErr w:type="spellEnd"/>
+      <w:r>
+        <w:rPr>
+          <w:rFonts w:ascii="CG Times" w:hAnsi="CG Times" w:cs="CG Times"/>
+          <w:sz w:val="20"/>
+          <w:szCs w:val="20"/>
+          <w:lang w:val="en-AU"/>
+        </w:rPr>
+        <w:t>:</w:t>
       </w:r>
       <w:r>
         <w:rPr>
@@ -23313,7 +23598,26 @@
           <w:lang w:val="en-AU"/>
         </w:rPr>
         <w:tab/>
-        <w:t>PredComp:</w:t>
+      </w:r>
+      <w:proofErr w:type="spellStart"/>
+      <w:r>
+        <w:rPr>
+          <w:rFonts w:ascii="CG Times" w:hAnsi="CG Times" w:cs="CG Times"/>
+          <w:sz w:val="20"/>
+          <w:szCs w:val="20"/>
+          <w:lang w:val="en-AU"/>
+        </w:rPr>
+        <w:t>PredComp</w:t>
+      </w:r>
+      <w:proofErr w:type="spellEnd"/>
+      <w:r>
+        <w:rPr>
+          <w:rFonts w:ascii="CG Times" w:hAnsi="CG Times" w:cs="CG Times"/>
+          <w:sz w:val="20"/>
+          <w:szCs w:val="20"/>
+          <w:lang w:val="en-AU"/>
+        </w:rPr>
+        <w:t>:</w:t>
       </w:r>
       <w:r>
         <w:rPr>
@@ -23682,8 +23986,18 @@
           <w:lang w:val="en-AU"/>
         </w:rPr>
         <w:tab/>
+      </w:r>
+      <w:proofErr w:type="spellStart"/>
+      <w:r>
+        <w:rPr>
+          <w:rFonts w:ascii="CG Times" w:hAnsi="CG Times" w:cs="CG Times"/>
+          <w:sz w:val="20"/>
+          <w:szCs w:val="20"/>
+          <w:lang w:val="en-AU"/>
+        </w:rPr>
         <w:t>PredComp</w:t>
       </w:r>
+      <w:proofErr w:type="spellEnd"/>
     </w:p>
     <w:p>
       <w:pPr>
@@ -23812,6 +24126,7 @@
         </w:rPr>
         <w:tab/>
       </w:r>
+      <w:proofErr w:type="spellStart"/>
       <w:r>
         <w:rPr>
           <w:rFonts w:ascii="CG Times" w:hAnsi="CG Times" w:cs="CG Times"/>
@@ -23835,6 +24150,7 @@
         </w:rPr>
         <w:t>i</w:t>
       </w:r>
+      <w:proofErr w:type="spellEnd"/>
       <w:r>
         <w:rPr>
           <w:rFonts w:ascii="CG Times" w:hAnsi="CG Times" w:cs="CG Times"/>
@@ -24123,6 +24439,22 @@
       <w:r>
         <w:rPr>
           <w:rFonts w:ascii="CG Times" w:hAnsi="CG Times" w:cs="CG Times"/>
+          <w:smallCaps/>
+          <w:lang w:val="en-AU"/>
+        </w:rPr>
+        <w:t xml:space="preserve"> </w:t>
+      </w:r>
+      <w:r>
+        <w:rPr>
+          <w:rFonts w:ascii="CG Times" w:hAnsi="CG Times" w:cs="CG Times"/>
+          <w:smallCaps/>
+          <w:lang w:val="en-AU"/>
+        </w:rPr>
+        <w:t>forms</w:t>
+      </w:r>
+      <w:r>
+        <w:rPr>
+          <w:rFonts w:ascii="CG Times" w:hAnsi="CG Times" w:cs="CG Times"/>
           <w:lang w:val="en-AU"/>
         </w:rPr>
         <w:tab/>
@@ -24135,6 +24467,7 @@
         </w:rPr>
         <w:tab/>
       </w:r>
+      <w:proofErr w:type="spellStart"/>
       <w:r>
         <w:rPr>
           <w:rFonts w:ascii="CG Times" w:hAnsi="CG Times" w:cs="CG Times"/>
@@ -24144,6 +24477,7 @@
         </w:rPr>
         <w:t>preterite</w:t>
       </w:r>
+      <w:proofErr w:type="spellEnd"/>
       <w:r>
         <w:rPr>
           <w:rFonts w:ascii="CG Times" w:hAnsi="CG Times" w:cs="CG Times"/>
@@ -24226,14 +24560,6 @@
       <w:r>
         <w:rPr>
           <w:rFonts w:ascii="CG Times" w:hAnsi="CG Times" w:cs="CG Times"/>
-          <w:smallCaps/>
-          <w:lang w:val="en-AU"/>
-        </w:rPr>
-        <w:t>forms</w:t>
-      </w:r>
-      <w:r>
-        <w:rPr>
-          <w:rFonts w:ascii="CG Times" w:hAnsi="CG Times" w:cs="CG Times"/>
           <w:lang w:val="en-AU"/>
         </w:rPr>
         <w:tab/>
@@ -24349,6 +24675,7 @@
         </w:rPr>
         <w:tab/>
       </w:r>
+      <w:proofErr w:type="gramStart"/>
       <w:r>
         <w:rPr>
           <w:rFonts w:ascii="CG Times" w:hAnsi="CG Times" w:cs="CG Times"/>
@@ -24356,7 +24683,17 @@
           <w:bCs/>
           <w:lang w:val="en-AU"/>
         </w:rPr>
-        <w:t>plain present tense</w:t>
+        <w:t>plain</w:t>
+      </w:r>
+      <w:proofErr w:type="gramEnd"/>
+      <w:r>
+        <w:rPr>
+          <w:rFonts w:ascii="CG Times" w:hAnsi="CG Times" w:cs="CG Times"/>
+          <w:b/>
+          <w:bCs/>
+          <w:lang w:val="en-AU"/>
+        </w:rPr>
+        <w:t xml:space="preserve"> present tense</w:t>
       </w:r>
       <w:r>
         <w:rPr>
@@ -24448,6 +24785,22 @@
       <w:r>
         <w:rPr>
           <w:rFonts w:ascii="CG Times" w:hAnsi="CG Times" w:cs="CG Times"/>
+          <w:smallCaps/>
+          <w:lang w:val="en-AU"/>
+        </w:rPr>
+        <w:t xml:space="preserve"> </w:t>
+      </w:r>
+      <w:r>
+        <w:rPr>
+          <w:rFonts w:ascii="CG Times" w:hAnsi="CG Times" w:cs="CG Times"/>
+          <w:smallCaps/>
+          <w:lang w:val="en-AU"/>
+        </w:rPr>
+        <w:t>forms</w:t>
+      </w:r>
+      <w:r>
+        <w:rPr>
+          <w:rFonts w:ascii="CG Times" w:hAnsi="CG Times" w:cs="CG Times"/>
           <w:lang w:val="en-AU"/>
         </w:rPr>
         <w:tab/>
@@ -24551,14 +24904,6 @@
       <w:r>
         <w:rPr>
           <w:rFonts w:ascii="CG Times" w:hAnsi="CG Times" w:cs="CG Times"/>
-          <w:smallCaps/>
-          <w:lang w:val="en-AU"/>
-        </w:rPr>
-        <w:t>forms</w:t>
-      </w:r>
-      <w:r>
-        <w:rPr>
-          <w:rFonts w:ascii="CG Times" w:hAnsi="CG Times" w:cs="CG Times"/>
           <w:lang w:val="en-AU"/>
         </w:rPr>
         <w:tab/>
@@ -24571,6 +24916,7 @@
         </w:rPr>
         <w:tab/>
       </w:r>
+      <w:proofErr w:type="gramStart"/>
       <w:r>
         <w:rPr>
           <w:rFonts w:ascii="CG Times" w:hAnsi="CG Times" w:cs="CG Times"/>
@@ -24578,7 +24924,17 @@
           <w:bCs/>
           <w:lang w:val="en-AU"/>
         </w:rPr>
-        <w:t>gerund-participle</w:t>
+        <w:t>gerund</w:t>
+      </w:r>
+      <w:proofErr w:type="gramEnd"/>
+      <w:r>
+        <w:rPr>
+          <w:rFonts w:ascii="CG Times" w:hAnsi="CG Times" w:cs="CG Times"/>
+          <w:b/>
+          <w:bCs/>
+          <w:lang w:val="en-AU"/>
+        </w:rPr>
+        <w:t>-participle</w:t>
       </w:r>
       <w:r>
         <w:rPr>
@@ -24674,6 +25030,7 @@
         </w:rPr>
         <w:tab/>
       </w:r>
+      <w:proofErr w:type="gramStart"/>
       <w:r>
         <w:rPr>
           <w:rFonts w:ascii="CG Times" w:hAnsi="CG Times" w:cs="CG Times"/>
@@ -24681,7 +25038,17 @@
           <w:bCs/>
           <w:lang w:val="en-AU"/>
         </w:rPr>
-        <w:t>past participle</w:t>
+        <w:t>past</w:t>
+      </w:r>
+      <w:proofErr w:type="gramEnd"/>
+      <w:r>
+        <w:rPr>
+          <w:rFonts w:ascii="CG Times" w:hAnsi="CG Times" w:cs="CG Times"/>
+          <w:b/>
+          <w:bCs/>
+          <w:lang w:val="en-AU"/>
+        </w:rPr>
+        <w:t xml:space="preserve"> participle</w:t>
       </w:r>
       <w:r>
         <w:rPr>
@@ -24776,6 +25143,7 @@
         </w:rPr>
         <w:tab/>
       </w:r>
+      <w:proofErr w:type="spellStart"/>
       <w:r>
         <w:rPr>
           <w:rFonts w:ascii="CG Times" w:hAnsi="CG Times" w:cs="CG Times"/>
@@ -24783,6 +25151,7 @@
         </w:rPr>
         <w:t>i</w:t>
       </w:r>
+      <w:proofErr w:type="spellEnd"/>
       <w:r>
         <w:rPr>
           <w:rFonts w:ascii="CG Times" w:hAnsi="CG Times" w:cs="CG Times"/>
@@ -25336,6 +25705,7 @@
         </w:rPr>
         <w:tab/>
       </w:r>
+      <w:proofErr w:type="spellStart"/>
       <w:r>
         <w:rPr>
           <w:rFonts w:ascii="CG Times" w:hAnsi="CG Times" w:cs="CG Times"/>
@@ -25343,6 +25713,7 @@
         </w:rPr>
         <w:t>i</w:t>
       </w:r>
+      <w:proofErr w:type="spellEnd"/>
       <w:r>
         <w:rPr>
           <w:rFonts w:ascii="CG Times" w:hAnsi="CG Times" w:cs="CG Times"/>
@@ -25576,6 +25947,7 @@
         </w:rPr>
         <w:tab/>
       </w:r>
+      <w:proofErr w:type="spellStart"/>
       <w:r>
         <w:rPr>
           <w:rFonts w:ascii="CG Times" w:hAnsi="CG Times" w:cs="CG Times"/>
@@ -25583,6 +25955,7 @@
         </w:rPr>
         <w:t>i</w:t>
       </w:r>
+      <w:proofErr w:type="spellEnd"/>
       <w:r>
         <w:rPr>
           <w:rFonts w:ascii="CG Times" w:hAnsi="CG Times" w:cs="CG Times"/>
@@ -25914,6 +26287,7 @@
         </w:rPr>
         <w:tab/>
       </w:r>
+      <w:proofErr w:type="spellStart"/>
       <w:r>
         <w:rPr>
           <w:rFonts w:ascii="CG Times" w:hAnsi="CG Times" w:cs="CG Times"/>
@@ -25922,6 +26296,7 @@
         </w:rPr>
         <w:t>monotransitive</w:t>
       </w:r>
+      <w:proofErr w:type="spellEnd"/>
       <w:r>
         <w:rPr>
           <w:rFonts w:ascii="CG Times" w:hAnsi="CG Times" w:cs="CG Times"/>
@@ -26557,6 +26932,7 @@
           <w:rFonts w:ascii="CG Times" w:hAnsi="CG Times" w:cs="CG Times"/>
           <w:lang w:val="en-AU"/>
         </w:rPr>
+        <w:lastRenderedPageBreak/>
         <w:tab/>
       </w:r>
       <w:r>
@@ -26663,7 +27039,6 @@
           <w:rFonts w:ascii="CG Times" w:hAnsi="CG Times" w:cs="CG Times"/>
           <w:lang w:val="en-AU"/>
         </w:rPr>
-        <w:lastRenderedPageBreak/>
         <w:t>[</w:t>
       </w:r>
       <w:r>
@@ -26883,6 +27258,7 @@
         </w:rPr>
         <w:tab/>
       </w:r>
+      <w:proofErr w:type="spellStart"/>
       <w:r>
         <w:rPr>
           <w:rFonts w:ascii="CG Times" w:hAnsi="CG Times" w:cs="CG Times"/>
@@ -26890,6 +27266,7 @@
         </w:rPr>
         <w:t>i</w:t>
       </w:r>
+      <w:proofErr w:type="spellEnd"/>
       <w:r>
         <w:rPr>
           <w:rFonts w:ascii="CG Times" w:hAnsi="CG Times" w:cs="CG Times"/>
@@ -27278,6 +27655,7 @@
         </w:rPr>
         <w:tab/>
       </w:r>
+      <w:proofErr w:type="spellStart"/>
       <w:r>
         <w:rPr>
           <w:rFonts w:ascii="CG Times" w:hAnsi="CG Times" w:cs="CG Times"/>
@@ -27285,6 +27663,7 @@
         </w:rPr>
         <w:t>i</w:t>
       </w:r>
+      <w:proofErr w:type="spellEnd"/>
       <w:r>
         <w:rPr>
           <w:rFonts w:ascii="CG Times" w:hAnsi="CG Times" w:cs="CG Times"/>
@@ -27797,6 +28176,7 @@
         </w:rPr>
         <w:tab/>
       </w:r>
+      <w:proofErr w:type="spellStart"/>
       <w:r>
         <w:rPr>
           <w:rFonts w:ascii="CG Times" w:hAnsi="CG Times" w:cs="CG Times"/>
@@ -27804,6 +28184,7 @@
         </w:rPr>
         <w:t>i</w:t>
       </w:r>
+      <w:proofErr w:type="spellEnd"/>
       <w:r>
         <w:rPr>
           <w:rFonts w:ascii="CG Times" w:hAnsi="CG Times" w:cs="CG Times"/>
@@ -28767,6 +29148,7 @@
         </w:rPr>
         <w:tab/>
       </w:r>
+      <w:proofErr w:type="spellStart"/>
       <w:r>
         <w:rPr>
           <w:rFonts w:ascii="CG Times" w:hAnsi="CG Times" w:cs="CG Times"/>
@@ -28774,6 +29156,7 @@
         </w:rPr>
         <w:t>i</w:t>
       </w:r>
+      <w:proofErr w:type="spellEnd"/>
       <w:r>
         <w:rPr>
           <w:rFonts w:ascii="CG Times" w:hAnsi="CG Times" w:cs="CG Times"/>
@@ -29015,7 +29398,17 @@
           <w:iCs/>
           <w:lang w:val="en-AU"/>
         </w:rPr>
-        <w:t>the razor-blade</w:t>
+        <w:t>the razor-</w:t>
+      </w:r>
+      <w:proofErr w:type="spellStart"/>
+      <w:r>
+        <w:rPr>
+          <w:rFonts w:ascii="CG Times" w:hAnsi="CG Times" w:cs="CG Times"/>
+          <w:i/>
+          <w:iCs/>
+          <w:lang w:val="en-AU"/>
+        </w:rPr>
+        <w:t>blade</w:t>
       </w:r>
       <w:r>
         <w:rPr>
@@ -29027,6 +29420,7 @@
         </w:rPr>
         <w:t>i</w:t>
       </w:r>
+      <w:proofErr w:type="spellEnd"/>
       <w:r>
         <w:rPr>
           <w:rFonts w:ascii="CG Times" w:hAnsi="CG Times" w:cs="CG Times"/>
@@ -29043,6 +29437,7 @@
         </w:rPr>
         <w:t xml:space="preserve">with </w:t>
       </w:r>
+      <w:proofErr w:type="spellStart"/>
       <w:r>
         <w:rPr>
           <w:rFonts w:ascii="CG Times" w:hAnsi="CG Times" w:cs="CG Times"/>
@@ -29063,6 +29458,7 @@
         </w:rPr>
         <w:t>i</w:t>
       </w:r>
+      <w:proofErr w:type="spellEnd"/>
       <w:r>
         <w:rPr>
           <w:rFonts w:ascii="CG Times" w:hAnsi="CG Times" w:cs="CG Times"/>
@@ -29130,6 +29526,8 @@
         </w:rPr>
         <w:tab/>
       </w:r>
+      <w:proofErr w:type="spellStart"/>
+      <w:proofErr w:type="gramStart"/>
       <w:r>
         <w:rPr>
           <w:rFonts w:ascii="CG Times" w:hAnsi="CG Times" w:cs="CG Times"/>
@@ -29149,6 +29547,8 @@
         </w:rPr>
         <w:t>i</w:t>
       </w:r>
+      <w:proofErr w:type="spellEnd"/>
+      <w:proofErr w:type="gramEnd"/>
       <w:r>
         <w:rPr>
           <w:rFonts w:ascii="CG Times" w:hAnsi="CG Times" w:cs="CG Times"/>
@@ -29174,6 +29574,7 @@
         </w:rPr>
         <w:t>to __</w:t>
       </w:r>
+      <w:proofErr w:type="spellStart"/>
       <w:r>
         <w:rPr>
           <w:rFonts w:ascii="CG Times" w:hAnsi="CG Times" w:cs="CG Times"/>
@@ -29184,6 +29585,7 @@
         </w:rPr>
         <w:t>i</w:t>
       </w:r>
+      <w:proofErr w:type="spellEnd"/>
       <w:r>
         <w:rPr>
           <w:rFonts w:ascii="CG Times" w:hAnsi="CG Times" w:cs="CG Times"/>
@@ -29222,7 +29624,17 @@
           <w:iCs/>
           <w:lang w:val="en-AU"/>
         </w:rPr>
-        <w:t>the razor-blade</w:t>
+        <w:t>the razor-</w:t>
+      </w:r>
+      <w:proofErr w:type="spellStart"/>
+      <w:r>
+        <w:rPr>
+          <w:rFonts w:ascii="CG Times" w:hAnsi="CG Times" w:cs="CG Times"/>
+          <w:i/>
+          <w:iCs/>
+          <w:lang w:val="en-AU"/>
+        </w:rPr>
+        <w:t>blade</w:t>
       </w:r>
       <w:r>
         <w:rPr>
@@ -29234,6 +29646,7 @@
         </w:rPr>
         <w:t>i</w:t>
       </w:r>
+      <w:proofErr w:type="spellEnd"/>
       <w:r>
         <w:rPr>
           <w:rFonts w:ascii="CG Times" w:hAnsi="CG Times" w:cs="CG Times"/>
@@ -29259,6 +29672,7 @@
         </w:rPr>
         <w:t>with __</w:t>
       </w:r>
+      <w:proofErr w:type="spellStart"/>
       <w:r>
         <w:rPr>
           <w:rFonts w:ascii="CG Times" w:hAnsi="CG Times" w:cs="CG Times"/>
@@ -29269,6 +29683,7 @@
         </w:rPr>
         <w:t>i</w:t>
       </w:r>
+      <w:proofErr w:type="spellEnd"/>
       <w:r>
         <w:rPr>
           <w:rFonts w:ascii="CG Times" w:hAnsi="CG Times" w:cs="CG Times"/>
@@ -29662,6 +30077,7 @@
           <w:rFonts w:ascii="CG Times" w:hAnsi="CG Times" w:cs="CG Times"/>
           <w:lang w:val="en-AU"/>
         </w:rPr>
+        <w:lastRenderedPageBreak/>
         <w:t>iii</w:t>
       </w:r>
       <w:r>
@@ -29801,7 +30217,6 @@
           <w:rFonts w:ascii="CG Times" w:hAnsi="CG Times" w:cs="CG Times"/>
           <w:lang w:val="en-AU"/>
         </w:rPr>
-        <w:lastRenderedPageBreak/>
         <w:t>[</w:t>
       </w:r>
       <w:r>
@@ -29832,6 +30247,7 @@
         </w:rPr>
         <w:tab/>
       </w:r>
+      <w:proofErr w:type="spellStart"/>
       <w:r>
         <w:rPr>
           <w:rFonts w:ascii="CG Times" w:hAnsi="CG Times" w:cs="CG Times"/>
@@ -29839,6 +30255,7 @@
         </w:rPr>
         <w:t>i</w:t>
       </w:r>
+      <w:proofErr w:type="spellEnd"/>
       <w:r>
         <w:rPr>
           <w:rFonts w:ascii="CG Times" w:hAnsi="CG Times" w:cs="CG Times"/>
@@ -30088,6 +30505,7 @@
         </w:rPr>
         <w:tab/>
       </w:r>
+      <w:proofErr w:type="spellStart"/>
       <w:r>
         <w:rPr>
           <w:rFonts w:ascii="CG Times" w:hAnsi="CG Times" w:cs="CG Times"/>
@@ -30095,6 +30513,7 @@
         </w:rPr>
         <w:t>i</w:t>
       </w:r>
+      <w:proofErr w:type="spellEnd"/>
       <w:r>
         <w:rPr>
           <w:rFonts w:ascii="CG Times" w:hAnsi="CG Times" w:cs="CG Times"/>
@@ -30270,6 +30689,7 @@
         </w:rPr>
         <w:tab/>
       </w:r>
+      <w:proofErr w:type="spellStart"/>
       <w:r>
         <w:rPr>
           <w:rFonts w:ascii="CG Times" w:hAnsi="CG Times" w:cs="CG Times"/>
@@ -30277,6 +30697,7 @@
         </w:rPr>
         <w:t>i</w:t>
       </w:r>
+      <w:proofErr w:type="spellEnd"/>
       <w:r>
         <w:rPr>
           <w:rFonts w:ascii="CG Times" w:hAnsi="CG Times" w:cs="CG Times"/>
@@ -30494,6 +30915,7 @@
         </w:rPr>
         <w:tab/>
       </w:r>
+      <w:proofErr w:type="spellStart"/>
       <w:r>
         <w:rPr>
           <w:rFonts w:ascii="CG Times" w:hAnsi="CG Times" w:cs="CG Times"/>
@@ -30501,6 +30923,7 @@
         </w:rPr>
         <w:t>i</w:t>
       </w:r>
+      <w:proofErr w:type="spellEnd"/>
       <w:r>
         <w:rPr>
           <w:rFonts w:ascii="CG Times" w:hAnsi="CG Times" w:cs="CG Times"/>
@@ -30787,6 +31210,7 @@
         </w:rPr>
         <w:tab/>
       </w:r>
+      <w:proofErr w:type="spellStart"/>
       <w:r>
         <w:rPr>
           <w:rFonts w:ascii="CG Times" w:hAnsi="CG Times" w:cs="CG Times"/>
@@ -30794,6 +31218,7 @@
         </w:rPr>
         <w:t>i</w:t>
       </w:r>
+      <w:proofErr w:type="spellEnd"/>
       <w:r>
         <w:rPr>
           <w:rFonts w:ascii="CG Times" w:hAnsi="CG Times" w:cs="CG Times"/>
@@ -31201,6 +31626,7 @@
         </w:rPr>
         <w:tab/>
       </w:r>
+      <w:proofErr w:type="spellStart"/>
       <w:r>
         <w:rPr>
           <w:rFonts w:ascii="CG Times" w:hAnsi="CG Times" w:cs="CG Times"/>
@@ -31208,6 +31634,7 @@
         </w:rPr>
         <w:t>i</w:t>
       </w:r>
+      <w:proofErr w:type="spellEnd"/>
       <w:r>
         <w:rPr>
           <w:rFonts w:ascii="CG Times" w:hAnsi="CG Times" w:cs="CG Times"/>
@@ -31604,6 +32031,7 @@
         </w:rPr>
         <w:tab/>
       </w:r>
+      <w:proofErr w:type="spellStart"/>
       <w:r>
         <w:rPr>
           <w:rFonts w:ascii="CG Times" w:hAnsi="CG Times" w:cs="CG Times"/>
@@ -31611,6 +32039,7 @@
         </w:rPr>
         <w:t>i</w:t>
       </w:r>
+      <w:proofErr w:type="spellEnd"/>
       <w:r>
         <w:rPr>
           <w:rFonts w:ascii="CG Times" w:hAnsi="CG Times" w:cs="CG Times"/>
@@ -32006,6 +32435,7 @@
         </w:rPr>
         <w:tab/>
       </w:r>
+      <w:proofErr w:type="spellStart"/>
       <w:r>
         <w:rPr>
           <w:rFonts w:ascii="CG Times" w:hAnsi="CG Times" w:cs="CG Times"/>
@@ -32013,6 +32443,7 @@
         </w:rPr>
         <w:t>i</w:t>
       </w:r>
+      <w:proofErr w:type="spellEnd"/>
       <w:r>
         <w:rPr>
           <w:rFonts w:ascii="CG Times" w:hAnsi="CG Times" w:cs="CG Times"/>
@@ -32363,6 +32794,7 @@
           <w:rFonts w:ascii="CG Times" w:hAnsi="CG Times" w:cs="CG Times"/>
           <w:lang w:val="en-AU"/>
         </w:rPr>
+        <w:lastRenderedPageBreak/>
         <w:t>[</w:t>
       </w:r>
       <w:r>
@@ -32470,7 +32902,6 @@
           <w:rFonts w:ascii="CG Times" w:hAnsi="CG Times" w:cs="CG Times"/>
           <w:lang w:val="en-AU"/>
         </w:rPr>
-        <w:lastRenderedPageBreak/>
         <w:t>[</w:t>
       </w:r>
       <w:r>
@@ -32501,6 +32932,7 @@
         </w:rPr>
         <w:tab/>
       </w:r>
+      <w:proofErr w:type="spellStart"/>
       <w:r>
         <w:rPr>
           <w:rFonts w:ascii="CG Times" w:hAnsi="CG Times" w:cs="CG Times"/>
@@ -32508,28 +32940,39 @@
         </w:rPr>
         <w:t>i</w:t>
       </w:r>
-      <w:r>
-        <w:rPr>
-          <w:rFonts w:ascii="CG Times" w:hAnsi="CG Times" w:cs="CG Times"/>
-          <w:lang w:val="en-AU"/>
-        </w:rPr>
-        <w:tab/>
-      </w:r>
-      <w:r>
-        <w:rPr>
-          <w:rFonts w:ascii="CG Times" w:hAnsi="CG Times" w:cs="CG Times"/>
-          <w:lang w:val="en-AU"/>
-        </w:rPr>
-        <w:tab/>
-      </w:r>
-      <w:r>
-        <w:rPr>
-          <w:rFonts w:ascii="CG Times" w:hAnsi="CG Times" w:cs="CG Times"/>
-          <w:i/>
-          <w:iCs/>
-          <w:lang w:val="en-AU"/>
-        </w:rPr>
-        <w:t>Here's the note</w:t>
+      <w:proofErr w:type="spellEnd"/>
+      <w:r>
+        <w:rPr>
+          <w:rFonts w:ascii="CG Times" w:hAnsi="CG Times" w:cs="CG Times"/>
+          <w:lang w:val="en-AU"/>
+        </w:rPr>
+        <w:tab/>
+      </w:r>
+      <w:r>
+        <w:rPr>
+          <w:rFonts w:ascii="CG Times" w:hAnsi="CG Times" w:cs="CG Times"/>
+          <w:lang w:val="en-AU"/>
+        </w:rPr>
+        <w:tab/>
+      </w:r>
+      <w:r>
+        <w:rPr>
+          <w:rFonts w:ascii="CG Times" w:hAnsi="CG Times" w:cs="CG Times"/>
+          <w:i/>
+          <w:iCs/>
+          <w:lang w:val="en-AU"/>
+        </w:rPr>
+        <w:t xml:space="preserve">Here's the </w:t>
+      </w:r>
+      <w:proofErr w:type="spellStart"/>
+      <w:r>
+        <w:rPr>
+          <w:rFonts w:ascii="CG Times" w:hAnsi="CG Times" w:cs="CG Times"/>
+          <w:i/>
+          <w:iCs/>
+          <w:lang w:val="en-AU"/>
+        </w:rPr>
+        <w:t>note</w:t>
       </w:r>
       <w:r>
         <w:rPr>
@@ -32541,6 +32984,7 @@
         </w:rPr>
         <w:t>i</w:t>
       </w:r>
+      <w:proofErr w:type="spellEnd"/>
       <w:r>
         <w:rPr>
           <w:rFonts w:ascii="CG Times" w:hAnsi="CG Times" w:cs="CG Times"/>
@@ -32557,6 +33001,7 @@
         </w:rPr>
         <w:t>[</w:t>
       </w:r>
+      <w:proofErr w:type="spellStart"/>
       <w:r>
         <w:rPr>
           <w:rFonts w:ascii="CG Times" w:hAnsi="CG Times" w:cs="CG Times"/>
@@ -32576,6 +33021,7 @@
         </w:rPr>
         <w:t>i</w:t>
       </w:r>
+      <w:proofErr w:type="spellEnd"/>
       <w:r>
         <w:rPr>
           <w:rFonts w:ascii="CG Times" w:hAnsi="CG Times" w:cs="CG Times"/>
@@ -32585,6 +33031,7 @@
         </w:rPr>
         <w:t xml:space="preserve"> she wrote __</w:t>
       </w:r>
+      <w:proofErr w:type="spellStart"/>
       <w:r>
         <w:rPr>
           <w:rFonts w:ascii="CG Times" w:hAnsi="CG Times" w:cs="CG Times"/>
@@ -32595,6 +33042,7 @@
         </w:rPr>
         <w:t>i</w:t>
       </w:r>
+      <w:proofErr w:type="spellEnd"/>
       <w:r>
         <w:rPr>
           <w:rFonts w:ascii="CG Times" w:hAnsi="CG Times" w:cs="CG Times"/>
@@ -32668,7 +33116,17 @@
           <w:iCs/>
           <w:lang w:val="en-AU"/>
         </w:rPr>
-        <w:t>Here's the note</w:t>
+        <w:t xml:space="preserve">Here's the </w:t>
+      </w:r>
+      <w:proofErr w:type="spellStart"/>
+      <w:r>
+        <w:rPr>
+          <w:rFonts w:ascii="CG Times" w:hAnsi="CG Times" w:cs="CG Times"/>
+          <w:i/>
+          <w:iCs/>
+          <w:lang w:val="en-AU"/>
+        </w:rPr>
+        <w:t>note</w:t>
       </w:r>
       <w:r>
         <w:rPr>
@@ -32680,6 +33138,7 @@
         </w:rPr>
         <w:t>i</w:t>
       </w:r>
+      <w:proofErr w:type="spellEnd"/>
       <w:r>
         <w:rPr>
           <w:rFonts w:ascii="CG Times" w:hAnsi="CG Times" w:cs="CG Times"/>
@@ -32696,6 +33155,7 @@
         </w:rPr>
         <w:t>[</w:t>
       </w:r>
+      <w:proofErr w:type="spellStart"/>
       <w:r>
         <w:rPr>
           <w:rFonts w:ascii="CG Times" w:hAnsi="CG Times" w:cs="CG Times"/>
@@ -32715,6 +33175,7 @@
         </w:rPr>
         <w:t>i</w:t>
       </w:r>
+      <w:proofErr w:type="spellEnd"/>
       <w:r>
         <w:rPr>
           <w:rFonts w:ascii="CG Times" w:hAnsi="CG Times" w:cs="CG Times"/>
@@ -32724,6 +33185,7 @@
         </w:rPr>
         <w:t xml:space="preserve"> he said she wrote __</w:t>
       </w:r>
+      <w:proofErr w:type="spellStart"/>
       <w:r>
         <w:rPr>
           <w:rFonts w:ascii="CG Times" w:hAnsi="CG Times" w:cs="CG Times"/>
@@ -32734,6 +33196,7 @@
         </w:rPr>
         <w:t>i</w:t>
       </w:r>
+      <w:proofErr w:type="spellEnd"/>
       <w:r>
         <w:rPr>
           <w:rFonts w:ascii="CG Times" w:hAnsi="CG Times" w:cs="CG Times"/>
@@ -32807,7 +33270,17 @@
           <w:iCs/>
           <w:lang w:val="en-AU"/>
         </w:rPr>
-        <w:t>Here's the note</w:t>
+        <w:t xml:space="preserve">Here's the </w:t>
+      </w:r>
+      <w:proofErr w:type="spellStart"/>
+      <w:r>
+        <w:rPr>
+          <w:rFonts w:ascii="CG Times" w:hAnsi="CG Times" w:cs="CG Times"/>
+          <w:i/>
+          <w:iCs/>
+          <w:lang w:val="en-AU"/>
+        </w:rPr>
+        <w:t>note</w:t>
       </w:r>
       <w:r>
         <w:rPr>
@@ -32819,6 +33292,7 @@
         </w:rPr>
         <w:t>i</w:t>
       </w:r>
+      <w:proofErr w:type="spellEnd"/>
       <w:r>
         <w:rPr>
           <w:rFonts w:ascii="CG Times" w:hAnsi="CG Times" w:cs="CG Times"/>
@@ -32835,6 +33309,7 @@
         </w:rPr>
         <w:t>[</w:t>
       </w:r>
+      <w:proofErr w:type="spellStart"/>
       <w:r>
         <w:rPr>
           <w:rFonts w:ascii="CG Times" w:hAnsi="CG Times" w:cs="CG Times"/>
@@ -32854,6 +33329,7 @@
         </w:rPr>
         <w:t>i</w:t>
       </w:r>
+      <w:proofErr w:type="spellEnd"/>
       <w:r>
         <w:rPr>
           <w:rFonts w:ascii="CG Times" w:hAnsi="CG Times" w:cs="CG Times"/>
@@ -32863,6 +33339,7 @@
         </w:rPr>
         <w:t xml:space="preserve"> I think he said she wrote __</w:t>
       </w:r>
+      <w:proofErr w:type="spellStart"/>
       <w:r>
         <w:rPr>
           <w:rFonts w:ascii="CG Times" w:hAnsi="CG Times" w:cs="CG Times"/>
@@ -32873,6 +33350,7 @@
         </w:rPr>
         <w:t>i</w:t>
       </w:r>
+      <w:proofErr w:type="spellEnd"/>
       <w:r>
         <w:rPr>
           <w:rFonts w:ascii="CG Times" w:hAnsi="CG Times" w:cs="CG Times"/>
@@ -33156,7 +33634,27 @@
           <w:iCs/>
           <w:lang w:val="en-AU"/>
         </w:rPr>
-        <w:t>Such roads as they had were in appalling condition</w:t>
+        <w:t xml:space="preserve">Such roads as they had </w:t>
+      </w:r>
+      <w:proofErr w:type="gramStart"/>
+      <w:r>
+        <w:rPr>
+          <w:rFonts w:ascii="CG Times" w:hAnsi="CG Times" w:cs="CG Times"/>
+          <w:i/>
+          <w:iCs/>
+          <w:lang w:val="en-AU"/>
+        </w:rPr>
+        <w:t>were</w:t>
+      </w:r>
+      <w:proofErr w:type="gramEnd"/>
+      <w:r>
+        <w:rPr>
+          <w:rFonts w:ascii="CG Times" w:hAnsi="CG Times" w:cs="CG Times"/>
+          <w:i/>
+          <w:iCs/>
+          <w:lang w:val="en-AU"/>
+        </w:rPr>
+        <w:t xml:space="preserve"> in appalling condition</w:t>
       </w:r>
       <w:r>
         <w:rPr>
@@ -33257,6 +33755,7 @@
         </w:rPr>
         <w:tab/>
       </w:r>
+      <w:proofErr w:type="spellStart"/>
       <w:r>
         <w:rPr>
           <w:rFonts w:ascii="CG Times" w:hAnsi="CG Times" w:cs="CG Times"/>
@@ -33264,6 +33763,7 @@
         </w:rPr>
         <w:t>i</w:t>
       </w:r>
+      <w:proofErr w:type="spellEnd"/>
       <w:r>
         <w:rPr>
           <w:rFonts w:ascii="CG Times" w:hAnsi="CG Times" w:cs="CG Times"/>
@@ -33763,6 +34263,7 @@
         </w:rPr>
         <w:tab/>
       </w:r>
+      <w:proofErr w:type="spellStart"/>
       <w:r>
         <w:rPr>
           <w:rFonts w:ascii="CG Times" w:hAnsi="CG Times" w:cs="CG Times"/>
@@ -33770,6 +34271,7 @@
         </w:rPr>
         <w:t>i</w:t>
       </w:r>
+      <w:proofErr w:type="spellEnd"/>
       <w:r>
         <w:rPr>
           <w:rFonts w:ascii="CG Times" w:hAnsi="CG Times" w:cs="CG Times"/>
@@ -34034,6 +34536,7 @@
         </w:rPr>
         <w:tab/>
       </w:r>
+      <w:proofErr w:type="spellStart"/>
       <w:r>
         <w:rPr>
           <w:rFonts w:ascii="CG Times" w:hAnsi="CG Times" w:cs="CG Times"/>
@@ -34041,6 +34544,7 @@
         </w:rPr>
         <w:t>i</w:t>
       </w:r>
+      <w:proofErr w:type="spellEnd"/>
       <w:r>
         <w:rPr>
           <w:rFonts w:ascii="CG Times" w:hAnsi="CG Times" w:cs="CG Times"/>
@@ -34402,6 +34906,7 @@
         </w:rPr>
         <w:tab/>
       </w:r>
+      <w:proofErr w:type="spellStart"/>
       <w:r>
         <w:rPr>
           <w:rFonts w:ascii="CG Times" w:hAnsi="CG Times" w:cs="CG Times"/>
@@ -34409,6 +34914,7 @@
         </w:rPr>
         <w:t>i</w:t>
       </w:r>
+      <w:proofErr w:type="spellEnd"/>
       <w:r>
         <w:rPr>
           <w:rFonts w:ascii="CG Times" w:hAnsi="CG Times" w:cs="CG Times"/>
@@ -34458,8 +34964,20 @@
           <w:u w:val="single"/>
           <w:lang w:val="en-AU"/>
         </w:rPr>
-        <w:t>he's the guy talking to the Mayor</w:t>
-      </w:r>
+        <w:t xml:space="preserve">he's the guy talking to the </w:t>
+      </w:r>
+      <w:proofErr w:type="gramStart"/>
+      <w:r>
+        <w:rPr>
+          <w:rFonts w:ascii="CG Times" w:hAnsi="CG Times" w:cs="CG Times"/>
+          <w:i/>
+          <w:iCs/>
+          <w:u w:val="single"/>
+          <w:lang w:val="en-AU"/>
+        </w:rPr>
+        <w:t>Mayor</w:t>
+      </w:r>
+      <w:proofErr w:type="gramEnd"/>
       <w:r>
         <w:rPr>
           <w:rFonts w:ascii="CG Times" w:hAnsi="CG Times" w:cs="CG Times"/>
@@ -34624,6 +35142,7 @@
         </w:rPr>
         <w:tab/>
       </w:r>
+      <w:proofErr w:type="spellStart"/>
       <w:r>
         <w:rPr>
           <w:rFonts w:ascii="CG Times" w:hAnsi="CG Times" w:cs="CG Times"/>
@@ -34631,6 +35150,7 @@
         </w:rPr>
         <w:t>i</w:t>
       </w:r>
+      <w:proofErr w:type="spellEnd"/>
       <w:r>
         <w:rPr>
           <w:rFonts w:ascii="CG Times" w:hAnsi="CG Times" w:cs="CG Times"/>
@@ -35186,6 +35706,7 @@
           <w:rFonts w:ascii="CG Times" w:hAnsi="CG Times" w:cs="CG Times"/>
           <w:lang w:val="en-AU"/>
         </w:rPr>
+        <w:lastRenderedPageBreak/>
         <w:tab/>
       </w:r>
       <w:r>

</xml_diff>